<commit_message>
need to do the validation of the report
</commit_message>
<xml_diff>
--- a/robotics/final/Report/AssignmentReport.docx
+++ b/robotics/final/Report/AssignmentReport.docx
@@ -514,6 +514,39 @@
       </w:r>
     </w:p>
     <w:p>
+      <w:pPr>
+        <w:rPr>
+          <w:color w:val="FF0000"/>
+        </w:rPr>
+      </w:pPr>
+      <w:r>
+        <w:rPr>
+          <w:color w:val="FF0000"/>
+        </w:rPr>
+        <w:t xml:space="preserve">Mention that files were converted </w:t>
+      </w:r>
+      <w:proofErr w:type="gramStart"/>
+      <w:r>
+        <w:rPr>
+          <w:color w:val="FF0000"/>
+        </w:rPr>
+        <w:t>from .vtk</w:t>
+      </w:r>
+      <w:proofErr w:type="gramEnd"/>
+      <w:r>
+        <w:rPr>
+          <w:color w:val="FF0000"/>
+        </w:rPr>
+        <w:t xml:space="preserve"> </w:t>
+      </w:r>
+      <w:r>
+        <w:rPr>
+          <w:color w:val="FF0000"/>
+        </w:rPr>
+        <w:t>to labelmaps</w:t>
+      </w:r>
+    </w:p>
+    <w:p>
       <w:r>
         <w:t>The path planning aspect of the pipeline is separated into 4 different tasks, performed in the following order:</w:t>
       </w:r>
@@ -580,10 +613,7 @@
     </w:p>
     <w:p>
       <w:r>
-        <w:t>The path planning steps are executed in the order specified above. W</w:t>
-      </w:r>
-      <w:r>
-        <w:t>e start with the least complex (in terms of time and space) algorithm and work our way down to the most complex. Therefore:</w:t>
+        <w:t>The path planning steps are executed in the order specified above. We start with the least complex (in terms of time and space) algorithm and work our way down to the most complex. Therefore:</w:t>
       </w:r>
     </w:p>
     <w:p>
@@ -695,22 +725,13 @@
       <w:r>
         <w:t xml:space="preserve">We transform the input node to an IKJ matrix and then loop over each target image. To decide if a target point is within our target area, we iterate over all the target points and retrieve the pixel value for each one. If its value is greater than zero (or 1), it is a valid target. The function used to do this is called </w:t>
       </w:r>
-      <w:proofErr w:type="spellStart"/>
       <w:proofErr w:type="gramStart"/>
       <w:r>
         <w:rPr>
           <w:b/>
           <w:bCs/>
         </w:rPr>
-        <w:t>getFilteredTargets</w:t>
-      </w:r>
-      <w:proofErr w:type="spellEnd"/>
-      <w:r>
-        <w:rPr>
-          <w:b/>
-          <w:bCs/>
-        </w:rPr>
-        <w:t>(</w:t>
+        <w:t>getFilteredTargets(</w:t>
       </w:r>
       <w:proofErr w:type="gramEnd"/>
       <w:r>
@@ -745,13 +766,7 @@
           <w:rPr>
             <w:rFonts w:ascii="Cambria Math" w:hAnsi="Cambria Math"/>
           </w:rPr>
-          <m:t xml:space="preserve"> </m:t>
-        </m:r>
-        <m:r>
-          <w:rPr>
-            <w:rFonts w:ascii="Cambria Math" w:hAnsi="Cambria Math"/>
-          </w:rPr>
-          <m:t>O</m:t>
+          <m:t xml:space="preserve"> O</m:t>
         </m:r>
         <m:d>
           <m:dPr>
@@ -1119,40 +1134,11 @@
         <w:rPr>
           <w:rStyle w:val="e24kjd"/>
         </w:rPr>
-        <w:t>oriented bounding box tree (</w:t>
-      </w:r>
-      <w:proofErr w:type="spellStart"/>
-      <w:r>
-        <w:rPr>
-          <w:rStyle w:val="e24kjd"/>
-        </w:rPr>
-        <w:t>OBBTree</w:t>
-      </w:r>
-      <w:proofErr w:type="spellEnd"/>
-      <w:r>
-        <w:rPr>
-          <w:rStyle w:val="e24kjd"/>
-        </w:rPr>
-        <w:t xml:space="preserve">) of the ventricles. We then iterate over each entry and target pair and check if the pair intersects any of the bounding boxes defined by the </w:t>
-      </w:r>
-      <w:proofErr w:type="spellStart"/>
-      <w:r>
-        <w:rPr>
-          <w:rStyle w:val="e24kjd"/>
-        </w:rPr>
-        <w:t>OBBTree</w:t>
-      </w:r>
-      <w:proofErr w:type="spellEnd"/>
-      <w:r>
-        <w:rPr>
-          <w:rStyle w:val="e24kjd"/>
-        </w:rPr>
-        <w:t xml:space="preserve">. If there is an intersection, we reject the path. </w:t>
+        <w:t xml:space="preserve">oriented bounding box tree (OBBTree) of the ventricles. We then iterate over each entry and target pair and check if the pair intersects any of the bounding boxes defined by the OBBTree. If there is an intersection, we reject the path. </w:t>
       </w:r>
       <w:r>
         <w:t xml:space="preserve">The function used to do this is called </w:t>
       </w:r>
-      <w:proofErr w:type="spellStart"/>
       <w:proofErr w:type="gramStart"/>
       <w:r>
         <w:rPr>
@@ -1161,7 +1147,6 @@
         </w:rPr>
         <w:t>getTrajectoriesAvoidingArea</w:t>
       </w:r>
-      <w:proofErr w:type="spellEnd"/>
       <w:r>
         <w:rPr>
           <w:b/>
@@ -1169,49 +1154,31 @@
         </w:rPr>
         <w:t>(</w:t>
       </w:r>
-      <w:proofErr w:type="spellStart"/>
       <w:proofErr w:type="gramEnd"/>
       <w:r>
         <w:rPr>
           <w:b/>
           <w:bCs/>
         </w:rPr>
-        <w:t>entriesAndTargets</w:t>
-      </w:r>
-      <w:proofErr w:type="spellEnd"/>
+        <w:t>entriesAndTargets, area</w:t>
+      </w:r>
       <w:r>
         <w:rPr>
           <w:b/>
           <w:bCs/>
         </w:rPr>
-        <w:t>, area</w:t>
-      </w:r>
+        <w:t>)</w:t>
+      </w:r>
+      <w:r>
+        <w:t xml:space="preserve"> and should accept any area we want to avoid. It is important to note that this function uses </w:t>
+      </w:r>
+      <w:proofErr w:type="gramStart"/>
       <w:r>
         <w:rPr>
           <w:b/>
           <w:bCs/>
         </w:rPr>
-        <w:t>)</w:t>
-      </w:r>
-      <w:r>
-        <w:t xml:space="preserve"> and should accept any area we want to avoid. It is important to note that this function uses </w:t>
-      </w:r>
-      <w:proofErr w:type="spellStart"/>
-      <w:proofErr w:type="gramStart"/>
-      <w:r>
-        <w:rPr>
-          <w:b/>
-          <w:bCs/>
-        </w:rPr>
-        <w:t>isPassThroughArea</w:t>
-      </w:r>
-      <w:proofErr w:type="spellEnd"/>
-      <w:r>
-        <w:rPr>
-          <w:b/>
-          <w:bCs/>
-        </w:rPr>
-        <w:t>(</w:t>
+        <w:t>isPassThroughArea(</w:t>
       </w:r>
       <w:proofErr w:type="gramEnd"/>
       <w:r>
@@ -1752,24 +1719,7 @@
           <w:lang w:val="en-US"/>
         </w:rPr>
         <w:tab/>
-      </w:r>
-      <w:proofErr w:type="spellStart"/>
-      <w:r>
-        <w:rPr>
-          <w:rFonts w:ascii="Courier" w:eastAsia="Times New Roman" w:hAnsi="Courier" w:cs="Times New Roman"/>
-          <w:color w:val="000096"/>
-          <w:lang w:val="en-US"/>
-        </w:rPr>
-        <w:t>validLine</w:t>
-      </w:r>
-      <w:proofErr w:type="spellEnd"/>
-      <w:r>
-        <w:rPr>
-          <w:rFonts w:ascii="Courier" w:eastAsia="Times New Roman" w:hAnsi="Courier" w:cs="Times New Roman"/>
-          <w:color w:val="000096"/>
-          <w:lang w:val="en-US"/>
-        </w:rPr>
-        <w:t xml:space="preserve"> = true</w:t>
+        <w:t>validLine = true</w:t>
       </w:r>
     </w:p>
     <w:p>
@@ -1892,24 +1842,7 @@
           <w:lang w:val="en-US"/>
         </w:rPr>
         <w:tab/>
-      </w:r>
-      <w:proofErr w:type="spellStart"/>
-      <w:r>
-        <w:rPr>
-          <w:rFonts w:ascii="Courier" w:eastAsia="Times New Roman" w:hAnsi="Courier" w:cs="Times New Roman"/>
-          <w:color w:val="000096"/>
-          <w:lang w:val="en-US"/>
-        </w:rPr>
-        <w:t>validLine</w:t>
-      </w:r>
-      <w:proofErr w:type="spellEnd"/>
-      <w:r>
-        <w:rPr>
-          <w:rFonts w:ascii="Courier" w:eastAsia="Times New Roman" w:hAnsi="Courier" w:cs="Times New Roman"/>
-          <w:color w:val="000096"/>
-          <w:lang w:val="en-US"/>
-        </w:rPr>
-        <w:t xml:space="preserve"> = false</w:t>
+        <w:t>validLine = false</w:t>
       </w:r>
     </w:p>
     <w:p>
@@ -1991,25 +1924,7 @@
           <w:lang w:val="en-US"/>
         </w:rPr>
         <w:tab/>
-        <w:t xml:space="preserve">if </w:t>
-      </w:r>
-      <w:proofErr w:type="spellStart"/>
-      <w:r>
-        <w:rPr>
-          <w:rFonts w:ascii="Courier" w:eastAsia="Times New Roman" w:hAnsi="Courier" w:cs="Times New Roman"/>
-          <w:color w:val="000096"/>
-          <w:lang w:val="en-US"/>
-        </w:rPr>
-        <w:t>validLine</w:t>
-      </w:r>
-      <w:proofErr w:type="spellEnd"/>
-      <w:r>
-        <w:rPr>
-          <w:rFonts w:ascii="Courier" w:eastAsia="Times New Roman" w:hAnsi="Courier" w:cs="Times New Roman"/>
-          <w:color w:val="000096"/>
-          <w:lang w:val="en-US"/>
-        </w:rPr>
-        <w:t>:</w:t>
+        <w:t>if validLine:</w:t>
       </w:r>
     </w:p>
     <w:p>
@@ -2073,40 +1988,11 @@
         <w:rPr>
           <w:rStyle w:val="e24kjd"/>
         </w:rPr>
-        <w:t>oriented bounding box tree (</w:t>
-      </w:r>
-      <w:proofErr w:type="spellStart"/>
-      <w:r>
-        <w:rPr>
-          <w:rStyle w:val="e24kjd"/>
-        </w:rPr>
-        <w:t>OBBTree</w:t>
-      </w:r>
-      <w:proofErr w:type="spellEnd"/>
-      <w:r>
-        <w:rPr>
-          <w:rStyle w:val="e24kjd"/>
-        </w:rPr>
-        <w:t xml:space="preserve">) of the blood vessels. We then iterate over each entry and target pair and check if the pair intersects any of the bounding boxes defined by the </w:t>
-      </w:r>
-      <w:proofErr w:type="spellStart"/>
-      <w:r>
-        <w:rPr>
-          <w:rStyle w:val="e24kjd"/>
-        </w:rPr>
-        <w:t>OBBTree</w:t>
-      </w:r>
-      <w:proofErr w:type="spellEnd"/>
-      <w:r>
-        <w:rPr>
-          <w:rStyle w:val="e24kjd"/>
-        </w:rPr>
-        <w:t xml:space="preserve">. If there is an intersection, we reject the path. </w:t>
+        <w:t xml:space="preserve">oriented bounding box tree (OBBTree) of the blood vessels. We then iterate over each entry and target pair and check if the pair intersects any of the bounding boxes defined by the OBBTree. If there is an intersection, we reject the path. </w:t>
       </w:r>
       <w:r>
         <w:t xml:space="preserve">The function used to do this is called </w:t>
       </w:r>
-      <w:proofErr w:type="spellStart"/>
       <w:proofErr w:type="gramStart"/>
       <w:r>
         <w:rPr>
@@ -2115,7 +2001,6 @@
         </w:rPr>
         <w:t>getTrajectoriesAvoidingArea</w:t>
       </w:r>
-      <w:proofErr w:type="spellEnd"/>
       <w:r>
         <w:rPr>
           <w:b/>
@@ -2123,49 +2008,31 @@
         </w:rPr>
         <w:t>(</w:t>
       </w:r>
-      <w:proofErr w:type="spellStart"/>
       <w:proofErr w:type="gramEnd"/>
       <w:r>
         <w:rPr>
           <w:b/>
           <w:bCs/>
         </w:rPr>
-        <w:t>entriesAndTargets</w:t>
-      </w:r>
-      <w:proofErr w:type="spellEnd"/>
+        <w:t>entriesAndTargets, area</w:t>
+      </w:r>
       <w:r>
         <w:rPr>
           <w:b/>
           <w:bCs/>
         </w:rPr>
-        <w:t>, area</w:t>
-      </w:r>
+        <w:t>)</w:t>
+      </w:r>
+      <w:r>
+        <w:t xml:space="preserve"> and should accept any area we want to avoid. It is important to note that this function uses </w:t>
+      </w:r>
+      <w:proofErr w:type="gramStart"/>
       <w:r>
         <w:rPr>
           <w:b/>
           <w:bCs/>
         </w:rPr>
-        <w:t>)</w:t>
-      </w:r>
-      <w:r>
-        <w:t xml:space="preserve"> and should accept any area we want to avoid. It is important to note that this function uses </w:t>
-      </w:r>
-      <w:proofErr w:type="spellStart"/>
-      <w:proofErr w:type="gramStart"/>
-      <w:r>
-        <w:rPr>
-          <w:b/>
-          <w:bCs/>
-        </w:rPr>
-        <w:t>isPassThroughArea</w:t>
-      </w:r>
-      <w:proofErr w:type="spellEnd"/>
-      <w:r>
-        <w:rPr>
-          <w:b/>
-          <w:bCs/>
-        </w:rPr>
-        <w:t>(</w:t>
+        <w:t>isPassThroughArea(</w:t>
       </w:r>
       <w:proofErr w:type="gramEnd"/>
       <w:r>
@@ -2716,24 +2583,7 @@
           <w:lang w:val="en-US"/>
         </w:rPr>
         <w:tab/>
-      </w:r>
-      <w:proofErr w:type="spellStart"/>
-      <w:r>
-        <w:rPr>
-          <w:rFonts w:ascii="Courier" w:eastAsia="Times New Roman" w:hAnsi="Courier" w:cs="Times New Roman"/>
-          <w:color w:val="000096"/>
-          <w:lang w:val="en-US"/>
-        </w:rPr>
-        <w:t>validLine</w:t>
-      </w:r>
-      <w:proofErr w:type="spellEnd"/>
-      <w:r>
-        <w:rPr>
-          <w:rFonts w:ascii="Courier" w:eastAsia="Times New Roman" w:hAnsi="Courier" w:cs="Times New Roman"/>
-          <w:color w:val="000096"/>
-          <w:lang w:val="en-US"/>
-        </w:rPr>
-        <w:t xml:space="preserve"> = true</w:t>
+        <w:t>validLine = true</w:t>
       </w:r>
     </w:p>
     <w:p>
@@ -2856,24 +2706,7 @@
           <w:lang w:val="en-US"/>
         </w:rPr>
         <w:tab/>
-      </w:r>
-      <w:proofErr w:type="spellStart"/>
-      <w:r>
-        <w:rPr>
-          <w:rFonts w:ascii="Courier" w:eastAsia="Times New Roman" w:hAnsi="Courier" w:cs="Times New Roman"/>
-          <w:color w:val="000096"/>
-          <w:lang w:val="en-US"/>
-        </w:rPr>
-        <w:t>validLine</w:t>
-      </w:r>
-      <w:proofErr w:type="spellEnd"/>
-      <w:r>
-        <w:rPr>
-          <w:rFonts w:ascii="Courier" w:eastAsia="Times New Roman" w:hAnsi="Courier" w:cs="Times New Roman"/>
-          <w:color w:val="000096"/>
-          <w:lang w:val="en-US"/>
-        </w:rPr>
-        <w:t xml:space="preserve"> = false</w:t>
+        <w:t>validLine = false</w:t>
       </w:r>
     </w:p>
     <w:p>
@@ -2955,25 +2788,7 @@
           <w:lang w:val="en-US"/>
         </w:rPr>
         <w:tab/>
-        <w:t xml:space="preserve">if </w:t>
-      </w:r>
-      <w:proofErr w:type="spellStart"/>
-      <w:r>
-        <w:rPr>
-          <w:rFonts w:ascii="Courier" w:eastAsia="Times New Roman" w:hAnsi="Courier" w:cs="Times New Roman"/>
-          <w:color w:val="000096"/>
-          <w:lang w:val="en-US"/>
-        </w:rPr>
-        <w:t>validLine</w:t>
-      </w:r>
-      <w:proofErr w:type="spellEnd"/>
-      <w:r>
-        <w:rPr>
-          <w:rFonts w:ascii="Courier" w:eastAsia="Times New Roman" w:hAnsi="Courier" w:cs="Times New Roman"/>
-          <w:color w:val="000096"/>
-          <w:lang w:val="en-US"/>
-        </w:rPr>
-        <w:t>:</w:t>
+        <w:t>if validLine:</w:t>
       </w:r>
     </w:p>
     <w:p>
@@ -3044,46 +2859,17 @@
         <w:rPr>
           <w:rStyle w:val="e24kjd"/>
         </w:rPr>
-        <w:t>oriented bounding box tree (</w:t>
-      </w:r>
-      <w:proofErr w:type="spellStart"/>
+        <w:t xml:space="preserve">oriented bounding box tree (OBBTree) of the cortex. We then iterate over each entry and target pair and check if the pair intersects any of the bounding boxes defined by the OBBTree. If there is an intersection, we create a line perpendicular to the intersection. We then create two vectors, one for our entry/target pair and one for the intersecting points and calculate the angle between the two. If the angle is below the specified limit (55), we accept the path. </w:t>
+      </w:r>
+      <w:r>
+        <w:t>The function used to do this is called</w:t>
+      </w:r>
       <w:r>
         <w:rPr>
           <w:rStyle w:val="e24kjd"/>
         </w:rPr>
-        <w:t>OBBTree</w:t>
-      </w:r>
-      <w:proofErr w:type="spellEnd"/>
-      <w:r>
-        <w:rPr>
-          <w:rStyle w:val="e24kjd"/>
-        </w:rPr>
-        <w:t xml:space="preserve">) of the cortex. We then iterate over each entry and target pair and check if the pair intersects any of the bounding boxes defined by the </w:t>
-      </w:r>
-      <w:proofErr w:type="spellStart"/>
-      <w:r>
-        <w:rPr>
-          <w:rStyle w:val="e24kjd"/>
-        </w:rPr>
-        <w:t>OBBTree</w:t>
-      </w:r>
-      <w:proofErr w:type="spellEnd"/>
-      <w:r>
-        <w:rPr>
-          <w:rStyle w:val="e24kjd"/>
-        </w:rPr>
-        <w:t xml:space="preserve">. If there is an intersection, we create a line perpendicular to the intersection. We then create two vectors, one for our entry/target pair and one for the intersecting points and calculate the angle between the two. If the angle is below the specified limit (55), we accept the path. </w:t>
-      </w:r>
-      <w:r>
-        <w:t>The function used to do this is called</w:t>
-      </w:r>
-      <w:r>
-        <w:rPr>
-          <w:rStyle w:val="e24kjd"/>
-        </w:rPr>
         <w:t xml:space="preserve"> </w:t>
       </w:r>
-      <w:proofErr w:type="spellStart"/>
       <w:r>
         <w:rPr>
           <w:b/>
@@ -3091,7 +2877,6 @@
         </w:rPr>
         <w:t>getTrajectoriesWithSpecifiedAngle</w:t>
       </w:r>
-      <w:proofErr w:type="spellEnd"/>
       <w:r>
         <w:rPr>
           <w:b/>
@@ -3099,51 +2884,31 @@
         </w:rPr>
         <w:t xml:space="preserve"> (</w:t>
       </w:r>
-      <w:proofErr w:type="spellStart"/>
       <w:r>
         <w:rPr>
           <w:b/>
           <w:bCs/>
         </w:rPr>
-        <w:t>entriesAndTargets</w:t>
-      </w:r>
-      <w:proofErr w:type="spellEnd"/>
+        <w:t>entriesAndTargets, area, specifiedAngle</w:t>
+      </w:r>
       <w:r>
         <w:rPr>
           <w:b/>
           <w:bCs/>
         </w:rPr>
-        <w:t xml:space="preserve">, area, </w:t>
-      </w:r>
-      <w:proofErr w:type="spellStart"/>
+        <w:t>)</w:t>
+      </w:r>
+      <w:r>
+        <w:t xml:space="preserve"> and should accept any area we want check the angles for. It is important to note that this function uses </w:t>
+      </w:r>
+      <w:proofErr w:type="gramStart"/>
       <w:r>
         <w:rPr>
           <w:b/>
           <w:bCs/>
         </w:rPr>
-        <w:t>specifiedAngle</w:t>
-      </w:r>
-      <w:proofErr w:type="spellEnd"/>
-      <w:r>
-        <w:rPr>
-          <w:b/>
-          <w:bCs/>
-        </w:rPr>
-        <w:t>)</w:t>
-      </w:r>
-      <w:r>
-        <w:t xml:space="preserve"> and should accept any area we want check the angles for. It is important to note that this function uses </w:t>
-      </w:r>
-      <w:proofErr w:type="spellStart"/>
-      <w:proofErr w:type="gramStart"/>
-      <w:r>
-        <w:rPr>
-          <w:b/>
-          <w:bCs/>
-        </w:rPr>
         <w:t>isValidAngle</w:t>
       </w:r>
-      <w:proofErr w:type="spellEnd"/>
       <w:r>
         <w:rPr>
           <w:b/>
@@ -3587,13 +3352,7 @@
             <w:rPr>
               <w:rFonts w:ascii="Cambria Math" w:eastAsiaTheme="minorEastAsia" w:hAnsi="Cambria Math"/>
             </w:rPr>
-            <m:t xml:space="preserve"> is the time needed to calculate the angle</m:t>
-          </m:r>
-          <m:r>
-            <w:rPr>
-              <w:rFonts w:ascii="Cambria Math" w:eastAsiaTheme="minorEastAsia" w:hAnsi="Cambria Math"/>
-            </w:rPr>
-            <m:t xml:space="preserve"> </m:t>
+            <m:t xml:space="preserve"> is the time needed to calculate the angle </m:t>
           </m:r>
         </m:oMath>
       </m:oMathPara>
@@ -3644,8 +3403,6 @@
           <w:szCs w:val="24"/>
         </w:rPr>
       </w:pPr>
-      <w:bookmarkStart w:id="0" w:name="_GoBack"/>
-      <w:bookmarkEnd w:id="0"/>
     </w:p>
     <w:p>
       <w:pPr>
@@ -3750,25 +3507,7 @@
           <w:lang w:val="en-US"/>
         </w:rPr>
         <w:tab/>
-        <w:t xml:space="preserve">Get the line, </w:t>
-      </w:r>
-      <w:proofErr w:type="spellStart"/>
-      <w:r>
-        <w:rPr>
-          <w:rFonts w:ascii="Courier" w:eastAsia="Times New Roman" w:hAnsi="Courier" w:cs="Times New Roman"/>
-          <w:color w:val="000096"/>
-          <w:lang w:val="en-US"/>
-        </w:rPr>
-        <w:t>lineET</w:t>
-      </w:r>
-      <w:proofErr w:type="spellEnd"/>
-      <w:r>
-        <w:rPr>
-          <w:rFonts w:ascii="Courier" w:eastAsia="Times New Roman" w:hAnsi="Courier" w:cs="Times New Roman"/>
-          <w:color w:val="000096"/>
-          <w:lang w:val="en-US"/>
-        </w:rPr>
-        <w:t>, between the two points</w:t>
+        <w:t>Get the line, lineET, between the two points</w:t>
       </w:r>
     </w:p>
     <w:p>
@@ -3916,25 +3655,7 @@
           <w:color w:val="000096"/>
           <w:lang w:val="en-US"/>
         </w:rPr>
-        <w:t xml:space="preserve">Get perpendicular line where </w:t>
-      </w:r>
-      <w:proofErr w:type="spellStart"/>
-      <w:r>
-        <w:rPr>
-          <w:rFonts w:ascii="Courier" w:eastAsia="Times New Roman" w:hAnsi="Courier" w:cs="Times New Roman"/>
-          <w:color w:val="000096"/>
-          <w:lang w:val="en-US"/>
-        </w:rPr>
-        <w:t>lineET</w:t>
-      </w:r>
-      <w:proofErr w:type="spellEnd"/>
-      <w:r>
-        <w:rPr>
-          <w:rFonts w:ascii="Courier" w:eastAsia="Times New Roman" w:hAnsi="Courier" w:cs="Times New Roman"/>
-          <w:color w:val="000096"/>
-          <w:lang w:val="en-US"/>
-        </w:rPr>
-        <w:t xml:space="preserve"> passes through the cortex</w:t>
+        <w:t>Get perpendicular line where lineET passes through the cortex</w:t>
       </w:r>
     </w:p>
     <w:p>
@@ -4120,16 +3841,943 @@
       </w:pPr>
       <w:r>
         <w:lastRenderedPageBreak/>
+        <w:t xml:space="preserve">OpenIGTLink </w:t>
+      </w:r>
+    </w:p>
+    <w:p>
+      <w:pPr>
+        <w:rPr>
+          <w:lang w:val="en-US"/>
+        </w:rPr>
+      </w:pPr>
+      <w:r>
+        <w:rPr>
+          <w:lang w:val="en-US"/>
+        </w:rPr>
+        <w:t xml:space="preserve">In order to send messages between the two we use the OpenIGTLink protocol. OpenIGTLink defines the message format that is used to transfer data between Slicer and ROS. The message consists of a header, an extended header, the content and some meta data. Furthermore, we need to define an importer in order to interpret the above message format. </w:t>
+      </w:r>
+      <w:r>
+        <w:rPr>
+          <w:lang w:val="en-US"/>
+        </w:rPr>
+        <w:t>In order to achieve</w:t>
+      </w:r>
+      <w:r>
+        <w:rPr>
+          <w:lang w:val="en-US"/>
+        </w:rPr>
+        <w:t xml:space="preserve"> two-way communication, we </w:t>
+      </w:r>
+      <w:r>
+        <w:rPr>
+          <w:lang w:val="en-US"/>
+        </w:rPr>
+        <w:t xml:space="preserve">an </w:t>
+      </w:r>
+      <w:r>
+        <w:rPr>
+          <w:lang w:val="en-US"/>
+        </w:rPr>
+        <w:t xml:space="preserve">define an exporter </w:t>
+      </w:r>
+      <w:r>
+        <w:rPr>
+          <w:lang w:val="en-US"/>
+        </w:rPr>
+        <w:t>that sends the current location of the end effector back to Slicer.</w:t>
+      </w:r>
+      <w:r>
+        <w:rPr>
+          <w:lang w:val="en-US"/>
+        </w:rPr>
+        <w:t xml:space="preserve"> Finally, we define a Calibrator in order to correctly transform the points between Slicer and ROS.</w:t>
+      </w:r>
+    </w:p>
+    <w:p>
+      <w:pPr>
+        <w:keepNext/>
+      </w:pPr>
+      <w:r>
+        <w:rPr>
+          <w:noProof/>
+        </w:rPr>
+        <w:drawing>
+          <wp:inline distT="0" distB="0" distL="0" distR="0" wp14:anchorId="38A093C6" wp14:editId="0100C9EA">
+            <wp:extent cx="5438775" cy="2114550"/>
+            <wp:effectExtent l="0" t="0" r="9525" b="0"/>
+            <wp:docPr id="4" name="Picture 4"/>
+            <wp:cNvGraphicFramePr>
+              <a:graphicFrameLocks xmlns:a="http://schemas.openxmlformats.org/drawingml/2006/main" noChangeAspect="1"/>
+            </wp:cNvGraphicFramePr>
+            <a:graphic xmlns:a="http://schemas.openxmlformats.org/drawingml/2006/main">
+              <a:graphicData uri="http://schemas.openxmlformats.org/drawingml/2006/picture">
+                <pic:pic xmlns:pic="http://schemas.openxmlformats.org/drawingml/2006/picture">
+                  <pic:nvPicPr>
+                    <pic:cNvPr id="0" name="Picture 5"/>
+                    <pic:cNvPicPr>
+                      <a:picLocks noChangeAspect="1" noChangeArrowheads="1"/>
+                    </pic:cNvPicPr>
+                  </pic:nvPicPr>
+                  <pic:blipFill>
+                    <a:blip r:embed="rId11">
+                      <a:extLst>
+                        <a:ext uri="{28A0092B-C50C-407E-A947-70E740481C1C}">
+                          <a14:useLocalDpi xmlns:a14="http://schemas.microsoft.com/office/drawing/2010/main" val="0"/>
+                        </a:ext>
+                      </a:extLst>
+                    </a:blip>
+                    <a:srcRect/>
+                    <a:stretch>
+                      <a:fillRect/>
+                    </a:stretch>
+                  </pic:blipFill>
+                  <pic:spPr bwMode="auto">
+                    <a:xfrm>
+                      <a:off x="0" y="0"/>
+                      <a:ext cx="5438775" cy="2114550"/>
+                    </a:xfrm>
+                    <a:prstGeom prst="rect">
+                      <a:avLst/>
+                    </a:prstGeom>
+                    <a:noFill/>
+                    <a:ln>
+                      <a:noFill/>
+                    </a:ln>
+                  </pic:spPr>
+                </pic:pic>
+              </a:graphicData>
+            </a:graphic>
+          </wp:inline>
+        </w:drawing>
+      </w:r>
+    </w:p>
+    <w:p>
+      <w:pPr>
+        <w:pStyle w:val="Caption"/>
+        <w:rPr>
+          <w:lang w:val="en-US"/>
+        </w:rPr>
+      </w:pPr>
+      <w:r>
+        <w:rPr>
+          <w:lang w:val="en-US"/>
+        </w:rPr>
+        <w:t xml:space="preserve">Figure </w:t>
+      </w:r>
+      <w:r>
+        <w:rPr>
+          <w:lang w:val="en-US"/>
+        </w:rPr>
+        <w:fldChar w:fldCharType="begin"/>
+      </w:r>
+      <w:r>
+        <w:rPr>
+          <w:lang w:val="en-US"/>
+        </w:rPr>
+        <w:instrText xml:space="preserve"> SEQ Figure \* ARABIC </w:instrText>
+      </w:r>
+      <w:r>
+        <w:rPr>
+          <w:lang w:val="en-US"/>
+        </w:rPr>
+        <w:fldChar w:fldCharType="separate"/>
+      </w:r>
+      <w:r>
+        <w:rPr>
+          <w:noProof/>
+          <w:lang w:val="en-US"/>
+        </w:rPr>
+        <w:t>1</w:t>
+      </w:r>
+      <w:r>
+        <w:rPr>
+          <w:lang w:val="en-US"/>
+        </w:rPr>
+        <w:fldChar w:fldCharType="end"/>
+      </w:r>
+      <w:r>
+        <w:t>: Connection between Slicer and ROS</w:t>
+      </w:r>
+    </w:p>
+    <w:p/>
+    <w:p>
+      <w:pPr>
+        <w:pStyle w:val="Heading2"/>
+      </w:pPr>
+      <w:r>
+        <w:t>D</w:t>
+      </w:r>
+      <w:r>
+        <w:t>ata transfer from 3D Slicer to ROS</w:t>
+      </w:r>
+      <w:r>
+        <w:t>: SlicerToRos.py</w:t>
+      </w:r>
+    </w:p>
+    <w:p>
+      <w:r>
+        <w:t>The data transfer from 3D Slicer to ROS works using the slicerToRos.py file. It takes either an entry point (named ‘Entry’) or a target point (named ‘Target’) and works as follows:</w:t>
+      </w:r>
+    </w:p>
+    <w:p>
+      <w:pPr>
+        <w:pStyle w:val="ListParagraph"/>
+        <w:numPr>
+          <w:ilvl w:val="0"/>
+          <w:numId w:val="25"/>
+        </w:numPr>
+      </w:pPr>
+      <w:r>
+        <w:t>If the point is the entry point, it simply moves to the point</w:t>
+      </w:r>
+    </w:p>
+    <w:p>
+      <w:pPr>
+        <w:pStyle w:val="ListParagraph"/>
+        <w:numPr>
+          <w:ilvl w:val="0"/>
+          <w:numId w:val="25"/>
+        </w:numPr>
+      </w:pPr>
+      <w:r>
+        <w:t>If the point is the target point, it moves the robot to the target point by creating a line/trajectory between the two. This is done by breaking said line to smaller points and forming a cartesian path. The reason it is implemented this way (the straight line) is because we are moving the robot’s end effector (i.e. a needle) in a straight line through the brain</w:t>
+      </w:r>
+    </w:p>
+    <w:p>
+      <w:r>
+        <w:t>Furthermore, it converts points from millimetres (Slicer’s configuration) to meters (ROS’ configuration). Finally, the kinematics are solved and executed through the use of the move_</w:t>
+      </w:r>
+      <w:proofErr w:type="gramStart"/>
+      <w:r>
+        <w:t>it</w:t>
+      </w:r>
+      <w:proofErr w:type="gramEnd"/>
+      <w:r>
+        <w:t xml:space="preserve"> framework.</w:t>
+      </w:r>
+    </w:p>
+    <w:p/>
+    <w:p/>
+    <w:p/>
+    <w:p/>
+    <w:p>
+      <w:pPr>
+        <w:pStyle w:val="Heading2"/>
+      </w:pPr>
+      <w:r>
+        <w:lastRenderedPageBreak/>
+        <w:t>D</w:t>
+      </w:r>
+      <w:r>
+        <w:t>ata transfer from ROS to 3D Slicer</w:t>
+      </w:r>
+      <w:r>
+        <w:t>: RosToSlicer.py</w:t>
+      </w:r>
+    </w:p>
+    <w:p>
+      <w:r>
+        <w:t>This is a rather simpler implementation. The exporter</w:t>
+      </w:r>
+      <w:r>
+        <w:t xml:space="preserve"> reads the robot’s current pose in real time, using the move_it </w:t>
+      </w:r>
+      <w:proofErr w:type="gramStart"/>
+      <w:r>
+        <w:t>package</w:t>
+      </w:r>
+      <w:proofErr w:type="gramEnd"/>
+      <w:r>
+        <w:t xml:space="preserve"> and sends the coordinates of the end effector to Slicer. This is mainly done for validation/sanity checks. </w:t>
+      </w:r>
+      <w:r>
+        <w:br/>
+        <w:t>Furthermore, similarly to the importer, it converts the points from meters (ROS’s configuration) to millimetres (Slicer’s configuration)</w:t>
+      </w:r>
+    </w:p>
+    <w:p>
+      <w:pPr>
+        <w:pStyle w:val="Heading2"/>
+      </w:pPr>
+      <w:r>
+        <w:t>ROS (to move the robot)</w:t>
+      </w:r>
+    </w:p>
+    <w:p>
+      <w:r>
+        <w:t>For simplicity, we use the robot provided by move_it package in “</w:t>
+      </w:r>
+      <w:proofErr w:type="gramStart"/>
+      <w:r>
+        <w:t>demo.launch</w:t>
+      </w:r>
+      <w:proofErr w:type="gramEnd"/>
+      <w:r>
+        <w:t>”. It provides:</w:t>
+      </w:r>
+    </w:p>
+    <w:p>
+      <w:pPr>
+        <w:pStyle w:val="ListParagraph"/>
+        <w:numPr>
+          <w:ilvl w:val="0"/>
+          <w:numId w:val="27"/>
+        </w:numPr>
+      </w:pPr>
+      <w:r>
+        <w:t>As mentioned above, a RobotModel that is built for ROS and visualised in RVIZ</w:t>
+      </w:r>
+    </w:p>
+    <w:p>
+      <w:pPr>
+        <w:pStyle w:val="ListParagraph"/>
+        <w:numPr>
+          <w:ilvl w:val="0"/>
+          <w:numId w:val="27"/>
+        </w:numPr>
+      </w:pPr>
+      <w:r>
+        <w:t>A kinematics model for the robot as well as various kinematic solvers to automate the calculation of kinematics based on the used RobotModel</w:t>
+      </w:r>
+    </w:p>
+    <w:p>
+      <w:r>
+        <w:t xml:space="preserve">The core classes of this are RobotModel and RobotState. </w:t>
+      </w:r>
+    </w:p>
+    <w:p>
+      <w:r>
+        <w:t>The RobotModel contains relations between all links and joints including their limits</w:t>
+      </w:r>
+      <w:r>
+        <w:t xml:space="preserve"> (collision, safety limits, etc), as defined by the URDF and SDRF files.</w:t>
+      </w:r>
+    </w:p>
+    <w:p>
+      <w:r>
+        <w:t>The RobotState contains information about the robot at any point in time. It is used to obtain kinematic information about the robot depending on its current state.</w:t>
+      </w:r>
+    </w:p>
+    <w:p>
+      <w:pPr>
+        <w:pStyle w:val="Heading2"/>
+      </w:pPr>
+      <w:r>
+        <w:t>Calibration (to translate points between ROS and Slicer)</w:t>
+      </w:r>
+    </w:p>
+    <w:p>
+      <w:r>
+        <w:t xml:space="preserve">The calibration </w:t>
+      </w:r>
+      <w:r>
+        <w:t xml:space="preserve">(and therefore the transformation) </w:t>
+      </w:r>
+      <w:r>
+        <w:t>occurs after we have calculated the entry and target points using the Path Planner module. This is done using the following steps:</w:t>
+      </w:r>
+    </w:p>
+    <w:p>
+      <w:pPr>
+        <w:pStyle w:val="ListParagraph"/>
+        <w:numPr>
+          <w:ilvl w:val="0"/>
+          <w:numId w:val="28"/>
+        </w:numPr>
+      </w:pPr>
+      <w:r>
+        <w:t>Create 8 markups/points around the provided models (i.e. the critical structures and the cortex, forming a bounding box) in Slicer.</w:t>
+      </w:r>
+    </w:p>
+    <w:p>
+      <w:pPr>
+        <w:pStyle w:val="ListParagraph"/>
+        <w:numPr>
+          <w:ilvl w:val="0"/>
+          <w:numId w:val="28"/>
+        </w:numPr>
+      </w:pPr>
+      <w:r>
+        <w:t>Create 8 points that form a bounding box in ROS, using the same measurements as the bounding box we created in Slicer (note: These are correctly hard coded and might have to be changed for completely different configurations).</w:t>
+      </w:r>
+    </w:p>
+    <w:p>
+      <w:pPr>
+        <w:pStyle w:val="ListParagraph"/>
+        <w:numPr>
+          <w:ilvl w:val="0"/>
+          <w:numId w:val="28"/>
+        </w:numPr>
+      </w:pPr>
+      <w:r>
+        <w:t>Then we run the Calibration.py script, which prompts the user to save each calibration point in Slicer, one by one.</w:t>
+      </w:r>
+    </w:p>
+    <w:p>
+      <w:pPr>
+        <w:pStyle w:val="ListParagraph"/>
+        <w:numPr>
+          <w:ilvl w:val="0"/>
+          <w:numId w:val="28"/>
+        </w:numPr>
+      </w:pPr>
+      <w:r>
+        <w:t xml:space="preserve">We then go to Slicer, where we can build a linear transformation matrix using the Fiducial Registration Wizard which is found in the IGT extension/module. The </w:t>
+      </w:r>
+      <w:r>
+        <w:t>Fiducial Registration Wizard</w:t>
+      </w:r>
+      <w:r>
+        <w:t xml:space="preserve"> maps the 8 fiducials created in Slicer with the 8 points sent by ROS through the calibrator.</w:t>
+      </w:r>
+    </w:p>
+    <w:p>
+      <w:pPr>
+        <w:pStyle w:val="ListParagraph"/>
+        <w:numPr>
+          <w:ilvl w:val="0"/>
+          <w:numId w:val="28"/>
+        </w:numPr>
+      </w:pPr>
+      <w:r>
+        <w:t>Then, using the transformation matrix, we transform the critical structures, the cortex and the optimal entry-target pair and pass them over to ROS. In order to ensure that our nodes are transformed, we need to use the ‘harden’ functionality of Slicer.</w:t>
+      </w:r>
+    </w:p>
+    <w:p>
+      <w:r>
+        <w:t xml:space="preserve">It is worth noting that we scale the models (critical structures and so on) to match our robot’s reachable workspace. We could have instead resized our robot to match the structures, but this would have led to a less generalised solution. </w:t>
+      </w:r>
+    </w:p>
+    <w:p>
+      <w:pPr>
+        <w:pStyle w:val="Heading1"/>
+      </w:pPr>
+      <w:r>
+        <w:lastRenderedPageBreak/>
+        <w:t>Validation</w:t>
+      </w:r>
+    </w:p>
+    <w:p>
+      <w:pPr>
+        <w:pStyle w:val="Heading2"/>
+      </w:pPr>
+      <w:r>
+        <w:t>3D slicer path planning</w:t>
+      </w:r>
+    </w:p>
+    <w:p>
+      <w:r>
+        <w:t xml:space="preserve">For each </w:t>
+      </w:r>
+      <w:r>
+        <w:t>part of the Path Planner module,</w:t>
+      </w:r>
+      <w:r>
+        <w:t xml:space="preserve"> following overall process was used</w:t>
+      </w:r>
+      <w:r>
+        <w:t>:</w:t>
+      </w:r>
+    </w:p>
+    <w:p>
+      <w:pPr>
+        <w:pStyle w:val="ListParagraph"/>
+        <w:numPr>
+          <w:ilvl w:val="0"/>
+          <w:numId w:val="29"/>
+        </w:numPr>
+        <w:suppressAutoHyphens w:val="0"/>
+      </w:pPr>
+      <w:r>
+        <w:t>Pick a small subset of the data</w:t>
+      </w:r>
+    </w:p>
+    <w:p>
+      <w:pPr>
+        <w:pStyle w:val="ListParagraph"/>
+        <w:numPr>
+          <w:ilvl w:val="0"/>
+          <w:numId w:val="29"/>
+        </w:numPr>
+        <w:suppressAutoHyphens w:val="0"/>
+      </w:pPr>
+      <w:r>
+        <w:t>Visually look for a trajectory / point that is obviously valid for a task and for one that is obviously invalid for a task. For example, when filtering for targets within the hippocampus, the invalid point could be one outside the image.</w:t>
+      </w:r>
+    </w:p>
+    <w:p>
+      <w:pPr>
+        <w:pStyle w:val="ListParagraph"/>
+        <w:numPr>
+          <w:ilvl w:val="0"/>
+          <w:numId w:val="29"/>
+        </w:numPr>
+        <w:suppressAutoHyphens w:val="0"/>
+      </w:pPr>
+      <w:r>
+        <w:t>Run the algorithm</w:t>
+      </w:r>
+    </w:p>
+    <w:p>
+      <w:pPr>
+        <w:pStyle w:val="ListParagraph"/>
+        <w:numPr>
+          <w:ilvl w:val="0"/>
+          <w:numId w:val="29"/>
+        </w:numPr>
+        <w:suppressAutoHyphens w:val="0"/>
+      </w:pPr>
+      <w:r>
+        <w:t>Inspect the output in slicer</w:t>
+      </w:r>
+    </w:p>
+    <w:p>
+      <w:pPr>
+        <w:pStyle w:val="ListParagraph"/>
+        <w:numPr>
+          <w:ilvl w:val="0"/>
+          <w:numId w:val="29"/>
+        </w:numPr>
+        <w:suppressAutoHyphens w:val="0"/>
+      </w:pPr>
+      <w:r>
+        <w:t>Increase the subset of data gradually</w:t>
+      </w:r>
+    </w:p>
+    <w:p>
+      <w:pPr>
+        <w:suppressAutoHyphens w:val="0"/>
+      </w:pPr>
+      <w:r>
+        <w:t>Furthermore, we use unit testing to provide automated tests as well. These can be found in PathPlanner.py and are the following:</w:t>
+      </w:r>
+    </w:p>
+    <w:p>
+      <w:r>
+        <w:rPr>
+          <w:b/>
+          <w:bCs/>
+        </w:rPr>
+        <w:t>testLoadAllData(path):</w:t>
+      </w:r>
+      <w:r>
+        <w:t xml:space="preserve"> check that data has been loaded successfully</w:t>
+      </w:r>
+      <w:r>
+        <w:cr/>
+      </w:r>
+      <w:proofErr w:type="gramStart"/>
+      <w:r>
+        <w:rPr>
+          <w:b/>
+          <w:bCs/>
+        </w:rPr>
+        <w:t>testGetFilteredHippocampus</w:t>
+      </w:r>
+      <w:r>
+        <w:rPr>
+          <w:b/>
+          <w:bCs/>
+        </w:rPr>
+        <w:t>Valid</w:t>
+      </w:r>
+      <w:r>
+        <w:rPr>
+          <w:b/>
+          <w:bCs/>
+        </w:rPr>
+        <w:t>Targets(</w:t>
+      </w:r>
+      <w:proofErr w:type="gramEnd"/>
+      <w:r>
+        <w:rPr>
+          <w:b/>
+          <w:bCs/>
+        </w:rPr>
+        <w:t>):</w:t>
+      </w:r>
+      <w:r>
+        <w:t xml:space="preserve"> check that targets are correctly filtered down to hippocampus targets</w:t>
+      </w:r>
+    </w:p>
+    <w:p>
+      <w:proofErr w:type="gramStart"/>
+      <w:r>
+        <w:rPr>
+          <w:b/>
+          <w:bCs/>
+        </w:rPr>
+        <w:t>testGetFilteredHippocampus</w:t>
+      </w:r>
+      <w:r>
+        <w:rPr>
+          <w:b/>
+          <w:bCs/>
+        </w:rPr>
+        <w:t>Invalid</w:t>
+      </w:r>
+      <w:r>
+        <w:rPr>
+          <w:b/>
+          <w:bCs/>
+        </w:rPr>
+        <w:t>Targets(</w:t>
+      </w:r>
+      <w:proofErr w:type="gramEnd"/>
+      <w:r>
+        <w:rPr>
+          <w:b/>
+          <w:bCs/>
+        </w:rPr>
+        <w:t>):</w:t>
+      </w:r>
+      <w:r>
+        <w:t xml:space="preserve"> check that targets are correctly </w:t>
+      </w:r>
+      <w:r>
+        <w:t>rejects</w:t>
+      </w:r>
+      <w:r>
+        <w:t xml:space="preserve"> </w:t>
+      </w:r>
+      <w:r>
+        <w:t>invalid targets</w:t>
+      </w:r>
+    </w:p>
+    <w:p>
+      <w:proofErr w:type="gramStart"/>
+      <w:r>
+        <w:rPr>
+          <w:b/>
+          <w:bCs/>
+        </w:rPr>
+        <w:t>testAvoidBloodVessels</w:t>
+      </w:r>
+      <w:r>
+        <w:rPr>
+          <w:b/>
+          <w:bCs/>
+        </w:rPr>
+        <w:t>Dilate</w:t>
+      </w:r>
+      <w:r>
+        <w:rPr>
+          <w:b/>
+          <w:bCs/>
+        </w:rPr>
+        <w:t>ValidPath(</w:t>
+      </w:r>
+      <w:proofErr w:type="gramEnd"/>
+      <w:r>
+        <w:rPr>
+          <w:b/>
+          <w:bCs/>
+        </w:rPr>
+        <w:t>)</w:t>
+      </w:r>
+      <w:r>
+        <w:t>: check that the algorithm accepts a path that doesn’t pass through the blood vessels</w:t>
+      </w:r>
+      <w:r>
+        <w:t xml:space="preserve"> dilate</w:t>
+      </w:r>
+      <w:r>
+        <w:t xml:space="preserve"> </w:t>
+      </w:r>
+      <w:r>
+        <w:cr/>
+      </w:r>
+      <w:proofErr w:type="gramStart"/>
+      <w:r>
+        <w:rPr>
+          <w:b/>
+          <w:bCs/>
+        </w:rPr>
+        <w:t>testAvoidBloodVessels</w:t>
+      </w:r>
+      <w:r>
+        <w:rPr>
+          <w:b/>
+          <w:bCs/>
+        </w:rPr>
+        <w:t>Dilate</w:t>
+      </w:r>
+      <w:r>
+        <w:rPr>
+          <w:b/>
+          <w:bCs/>
+        </w:rPr>
+        <w:t>InvalidPath(</w:t>
+      </w:r>
+      <w:proofErr w:type="gramEnd"/>
+      <w:r>
+        <w:rPr>
+          <w:b/>
+          <w:bCs/>
+        </w:rPr>
+        <w:t>)</w:t>
+      </w:r>
+      <w:r>
+        <w:t>: check that the algorithm rejects a path that passes through the blood vessels dilate</w:t>
+      </w:r>
+    </w:p>
+    <w:p>
+      <w:proofErr w:type="gramStart"/>
+      <w:r>
+        <w:rPr>
+          <w:b/>
+          <w:bCs/>
+        </w:rPr>
+        <w:t>testAvoidBloodVesselsValidPath(</w:t>
+      </w:r>
+      <w:proofErr w:type="gramEnd"/>
+      <w:r>
+        <w:rPr>
+          <w:b/>
+          <w:bCs/>
+        </w:rPr>
+        <w:t>)</w:t>
+      </w:r>
+      <w:r>
+        <w:t xml:space="preserve">: check that the algorithm accepts a path that doesn’t pass through the blood vessels </w:t>
+      </w:r>
+      <w:r>
+        <w:cr/>
+      </w:r>
+      <w:proofErr w:type="gramStart"/>
+      <w:r>
+        <w:rPr>
+          <w:b/>
+          <w:bCs/>
+        </w:rPr>
+        <w:t>testAvoidBloodVesselsInvalidPath(</w:t>
+      </w:r>
+      <w:proofErr w:type="gramEnd"/>
+      <w:r>
+        <w:rPr>
+          <w:b/>
+          <w:bCs/>
+        </w:rPr>
+        <w:t>)</w:t>
+      </w:r>
+      <w:r>
+        <w:t xml:space="preserve">: check that the algorithm rejects a path that passes through the blood vessels </w:t>
+      </w:r>
+    </w:p>
+    <w:p>
+      <w:proofErr w:type="gramStart"/>
+      <w:r>
+        <w:rPr>
+          <w:b/>
+          <w:bCs/>
+        </w:rPr>
+        <w:t>testAngleValidPath(</w:t>
+      </w:r>
+      <w:proofErr w:type="gramEnd"/>
+      <w:r>
+        <w:rPr>
+          <w:b/>
+          <w:bCs/>
+        </w:rPr>
+        <w:t>):</w:t>
+      </w:r>
+      <w:r>
+        <w:t xml:space="preserve"> check that the algorithm accepts a path that hits the cortex at the correct angle</w:t>
+      </w:r>
+    </w:p>
+    <w:p>
+      <w:proofErr w:type="gramStart"/>
+      <w:r>
+        <w:rPr>
+          <w:b/>
+          <w:bCs/>
+        </w:rPr>
+        <w:t>testAngleInvalidPath(</w:t>
+      </w:r>
+      <w:proofErr w:type="gramEnd"/>
+      <w:r>
+        <w:rPr>
+          <w:b/>
+          <w:bCs/>
+        </w:rPr>
+        <w:t>):</w:t>
+      </w:r>
+      <w:r>
+        <w:t xml:space="preserve"> check that the algorithm rejects a path that hits the cortex at an incorrect angle</w:t>
+      </w:r>
+      <w:r>
+        <w:cr/>
+      </w:r>
+      <w:proofErr w:type="gramStart"/>
+      <w:r>
+        <w:rPr>
+          <w:b/>
+          <w:bCs/>
+        </w:rPr>
+        <w:t>testCountRejectedTrajectories(</w:t>
+      </w:r>
+      <w:proofErr w:type="gramEnd"/>
+      <w:r>
+        <w:rPr>
+          <w:b/>
+          <w:bCs/>
+        </w:rPr>
+        <w:t>True):</w:t>
+      </w:r>
+      <w:r>
+        <w:t xml:space="preserve"> To count rejected trajectories and time each part. This is a </w:t>
+      </w:r>
+      <w:r>
+        <w:t>slow test</w:t>
+      </w:r>
+      <w:r>
+        <w:cr/>
+      </w:r>
+      <w:proofErr w:type="gramStart"/>
+      <w:r>
+        <w:rPr>
+          <w:b/>
+          <w:bCs/>
+        </w:rPr>
+        <w:t>testAllTogether(</w:t>
+      </w:r>
+      <w:proofErr w:type="gramEnd"/>
+      <w:r>
+        <w:rPr>
+          <w:b/>
+          <w:bCs/>
+        </w:rPr>
+        <w:t>):</w:t>
+      </w:r>
+      <w:r>
+        <w:t xml:space="preserve"> Just to see if everything is able to run together (pseudo test for task 4). This is a </w:t>
+      </w:r>
+      <w:r>
+        <w:t>slow test</w:t>
+      </w:r>
+    </w:p>
+    <w:p>
+      <w:pPr>
+        <w:suppressAutoHyphens w:val="0"/>
+      </w:pPr>
+    </w:p>
+    <w:p>
+      <w:pPr>
+        <w:suppressAutoHyphens w:val="0"/>
+      </w:pPr>
+    </w:p>
+    <w:p>
+      <w:pPr>
+        <w:pStyle w:val="Heading2"/>
+      </w:pPr>
+      <w:r>
+        <w:lastRenderedPageBreak/>
         <w:t>OpenIGTLink (data transfer from 3D Slicer to ROS)</w:t>
       </w:r>
     </w:p>
     <w:p>
-      <w:r>
+      <w:pPr>
+        <w:pStyle w:val="Heading2"/>
+        <w:rPr>
+          <w:lang w:val="en-US"/>
+        </w:rPr>
+      </w:pPr>
+      <w:r>
+        <w:rPr>
+          <w:lang w:val="en-US"/>
+        </w:rPr>
+        <w:t>Position Validation</w:t>
+      </w:r>
+    </w:p>
+    <w:p>
+      <w:pPr>
+        <w:pStyle w:val="Heading3"/>
+        <w:rPr>
+          <w:lang w:val="en-US"/>
+        </w:rPr>
+      </w:pPr>
+      <w:r>
+        <w:rPr>
+          <w:lang w:val="en-US"/>
+        </w:rPr>
+        <w:t>Default Position</w:t>
+      </w:r>
+    </w:p>
+    <w:p>
+      <w:pPr>
+        <w:rPr>
+          <w:lang w:val="en-US"/>
+        </w:rPr>
+      </w:pPr>
+      <w:r>
+        <w:rPr>
+          <w:lang w:val="en-US"/>
+        </w:rPr>
         <w:t>TODO</w:t>
       </w:r>
     </w:p>
     <w:p>
       <w:pPr>
+        <w:pStyle w:val="Heading3"/>
+        <w:rPr>
+          <w:lang w:val="en-US"/>
+        </w:rPr>
+      </w:pPr>
+      <w:r>
+        <w:rPr>
+          <w:lang w:val="en-US"/>
+        </w:rPr>
+        <w:t xml:space="preserve">At </w:t>
+      </w:r>
+      <w:r>
+        <w:rPr>
+          <w:lang w:val="en-US"/>
+        </w:rPr>
+        <w:t>Entry position</w:t>
+      </w:r>
+    </w:p>
+    <w:p>
+      <w:pPr>
+        <w:rPr>
+          <w:lang w:val="en-US"/>
+        </w:rPr>
+      </w:pPr>
+      <w:r>
+        <w:rPr>
+          <w:lang w:val="en-US"/>
+        </w:rPr>
+        <w:t>TODO</w:t>
+      </w:r>
+    </w:p>
+    <w:p>
+      <w:pPr>
+        <w:pStyle w:val="Heading3"/>
+        <w:rPr>
+          <w:lang w:val="en-US"/>
+        </w:rPr>
+      </w:pPr>
+      <w:r>
+        <w:rPr>
+          <w:lang w:val="en-US"/>
+        </w:rPr>
+        <w:t>At Target Position</w:t>
+      </w:r>
+    </w:p>
+    <w:p>
+      <w:pPr>
+        <w:rPr>
+          <w:lang w:val="en-US"/>
+        </w:rPr>
+      </w:pPr>
+      <w:r>
+        <w:rPr>
+          <w:lang w:val="en-US"/>
+        </w:rPr>
+        <w:t>TODO</w:t>
+      </w:r>
+    </w:p>
+    <w:p>
+      <w:pPr>
         <w:pStyle w:val="Heading2"/>
       </w:pPr>
       <w:r>
@@ -4137,12 +4785,61 @@
       </w:r>
     </w:p>
     <w:p>
-      <w:r>
+      <w:pPr>
+        <w:pStyle w:val="Heading3"/>
+        <w:rPr>
+          <w:lang w:val="en-US"/>
+        </w:rPr>
+      </w:pPr>
+      <w:r>
+        <w:rPr>
+          <w:lang w:val="en-US"/>
+        </w:rPr>
+        <w:t>At Entry position</w:t>
+      </w:r>
+    </w:p>
+    <w:p>
+      <w:pPr>
+        <w:rPr>
+          <w:lang w:val="en-US"/>
+        </w:rPr>
+      </w:pPr>
+      <w:r>
+        <w:rPr>
+          <w:lang w:val="en-US"/>
+        </w:rPr>
         <w:t>TODO</w:t>
       </w:r>
     </w:p>
     <w:p>
       <w:pPr>
+        <w:pStyle w:val="Heading3"/>
+        <w:rPr>
+          <w:lang w:val="en-US"/>
+        </w:rPr>
+      </w:pPr>
+      <w:r>
+        <w:rPr>
+          <w:lang w:val="en-US"/>
+        </w:rPr>
+        <w:t>At Target Position</w:t>
+      </w:r>
+    </w:p>
+    <w:p>
+      <w:pPr>
+        <w:rPr>
+          <w:lang w:val="en-US"/>
+        </w:rPr>
+      </w:pPr>
+      <w:r>
+        <w:rPr>
+          <w:lang w:val="en-US"/>
+        </w:rPr>
+        <w:t>TODO</w:t>
+      </w:r>
+    </w:p>
+    <w:p>
+      <w:pPr>
         <w:pStyle w:val="Heading2"/>
       </w:pPr>
       <w:r>
@@ -4150,10 +4847,52 @@
       </w:r>
     </w:p>
     <w:p>
-      <w:r>
-        <w:t>TODO</w:t>
-      </w:r>
-    </w:p>
+      <w:pPr>
+        <w:pStyle w:val="Heading3"/>
+        <w:rPr>
+          <w:lang w:val="en-US"/>
+        </w:rPr>
+      </w:pPr>
+      <w:r>
+        <w:rPr>
+          <w:lang w:val="en-US"/>
+        </w:rPr>
+        <w:t>Input Validation</w:t>
+      </w:r>
+    </w:p>
+    <w:p>
+      <w:pPr>
+        <w:pStyle w:val="Heading3"/>
+        <w:rPr>
+          <w:lang w:val="en-US"/>
+        </w:rPr>
+      </w:pPr>
+      <w:r>
+        <w:rPr>
+          <w:lang w:val="en-US"/>
+        </w:rPr>
+        <w:t>Valid Input</w:t>
+      </w:r>
+      <w:r>
+        <w:rPr>
+          <w:lang w:val="en-US"/>
+        </w:rPr>
+        <w:t xml:space="preserve"> (moves to a point)</w:t>
+      </w:r>
+    </w:p>
+    <w:p>
+      <w:pPr>
+        <w:pStyle w:val="Heading3"/>
+      </w:pPr>
+      <w:r>
+        <w:t>Invalid Input</w:t>
+      </w:r>
+      <w:r>
+        <w:t xml:space="preserve"> (can’t to the point)</w:t>
+      </w:r>
+    </w:p>
+    <w:p/>
+    <w:p/>
     <w:p>
       <w:pPr>
         <w:pStyle w:val="Heading2"/>
@@ -4163,8 +4902,273 @@
       </w:r>
     </w:p>
     <w:p>
-      <w:r>
-        <w:t>TODO</w:t>
+      <w:pPr>
+        <w:pStyle w:val="ListParagraph"/>
+        <w:numPr>
+          <w:ilvl w:val="0"/>
+          <w:numId w:val="23"/>
+        </w:numPr>
+        <w:rPr>
+          <w:color w:val="FF0000"/>
+        </w:rPr>
+      </w:pPr>
+      <w:r>
+        <w:rPr>
+          <w:color w:val="FF0000"/>
+        </w:rPr>
+        <w:t>Use the PathPlanner to calculate the entry and target pair/trajectory</w:t>
+      </w:r>
+    </w:p>
+    <w:p>
+      <w:pPr>
+        <w:pStyle w:val="ListParagraph"/>
+        <w:numPr>
+          <w:ilvl w:val="0"/>
+          <w:numId w:val="23"/>
+        </w:numPr>
+        <w:rPr>
+          <w:color w:val="FF0000"/>
+        </w:rPr>
+      </w:pPr>
+      <w:r>
+        <w:rPr>
+          <w:color w:val="FF0000"/>
+        </w:rPr>
+        <w:t xml:space="preserve">Initialise connection between </w:t>
+      </w:r>
+      <w:r>
+        <w:rPr>
+          <w:color w:val="FF0000"/>
+        </w:rPr>
+        <w:t>Slicer and ROS (step by step)</w:t>
+      </w:r>
+    </w:p>
+    <w:p>
+      <w:pPr>
+        <w:pStyle w:val="ListParagraph"/>
+        <w:numPr>
+          <w:ilvl w:val="0"/>
+          <w:numId w:val="23"/>
+        </w:numPr>
+        <w:rPr>
+          <w:color w:val="FF0000"/>
+        </w:rPr>
+      </w:pPr>
+      <w:r>
+        <w:rPr>
+          <w:color w:val="FF0000"/>
+        </w:rPr>
+        <w:t>Set the 8 points for the bounding box on Slicer</w:t>
+      </w:r>
+    </w:p>
+    <w:p>
+      <w:pPr>
+        <w:pStyle w:val="ListParagraph"/>
+        <w:numPr>
+          <w:ilvl w:val="0"/>
+          <w:numId w:val="23"/>
+        </w:numPr>
+        <w:rPr>
+          <w:color w:val="FF0000"/>
+        </w:rPr>
+      </w:pPr>
+      <w:r>
+        <w:rPr>
+          <w:color w:val="FF0000"/>
+        </w:rPr>
+        <w:t>Set the 8 points for the bounding box in ROS</w:t>
+      </w:r>
+    </w:p>
+    <w:p>
+      <w:pPr>
+        <w:pStyle w:val="ListParagraph"/>
+        <w:numPr>
+          <w:ilvl w:val="0"/>
+          <w:numId w:val="23"/>
+        </w:numPr>
+        <w:rPr>
+          <w:color w:val="FF0000"/>
+        </w:rPr>
+      </w:pPr>
+      <w:r>
+        <w:rPr>
+          <w:color w:val="FF0000"/>
+        </w:rPr>
+        <w:t>Send the 8 points from ROS to Slicer</w:t>
+      </w:r>
+    </w:p>
+    <w:p>
+      <w:pPr>
+        <w:pStyle w:val="ListParagraph"/>
+        <w:numPr>
+          <w:ilvl w:val="0"/>
+          <w:numId w:val="23"/>
+        </w:numPr>
+        <w:rPr>
+          <w:color w:val="FF0000"/>
+        </w:rPr>
+      </w:pPr>
+      <w:r>
+        <w:rPr>
+          <w:color w:val="FF0000"/>
+        </w:rPr>
+        <w:t>Calculate the transformation matrix</w:t>
+      </w:r>
+    </w:p>
+    <w:p>
+      <w:pPr>
+        <w:pStyle w:val="ListParagraph"/>
+        <w:numPr>
+          <w:ilvl w:val="0"/>
+          <w:numId w:val="23"/>
+        </w:numPr>
+        <w:rPr>
+          <w:color w:val="FF0000"/>
+        </w:rPr>
+      </w:pPr>
+      <w:r>
+        <w:rPr>
+          <w:color w:val="FF0000"/>
+        </w:rPr>
+        <w:t>Transform the critical structures, cortex and entry-target pair</w:t>
+      </w:r>
+    </w:p>
+    <w:p>
+      <w:pPr>
+        <w:pStyle w:val="ListParagraph"/>
+        <w:numPr>
+          <w:ilvl w:val="0"/>
+          <w:numId w:val="23"/>
+        </w:numPr>
+        <w:rPr>
+          <w:color w:val="FF0000"/>
+        </w:rPr>
+      </w:pPr>
+      <w:r>
+        <w:rPr>
+          <w:color w:val="FF0000"/>
+        </w:rPr>
+        <w:t>Send critical structures and cortex to ROS</w:t>
+      </w:r>
+    </w:p>
+    <w:p>
+      <w:pPr>
+        <w:pStyle w:val="ListParagraph"/>
+        <w:numPr>
+          <w:ilvl w:val="0"/>
+          <w:numId w:val="23"/>
+        </w:numPr>
+        <w:rPr>
+          <w:color w:val="FF0000"/>
+        </w:rPr>
+      </w:pPr>
+      <w:r>
+        <w:rPr>
+          <w:color w:val="FF0000"/>
+        </w:rPr>
+        <w:t>Send Entry and verify that it moved to entry point</w:t>
+      </w:r>
+    </w:p>
+    <w:p>
+      <w:pPr>
+        <w:pStyle w:val="ListParagraph"/>
+        <w:numPr>
+          <w:ilvl w:val="0"/>
+          <w:numId w:val="23"/>
+        </w:numPr>
+        <w:rPr>
+          <w:color w:val="FF0000"/>
+        </w:rPr>
+      </w:pPr>
+      <w:r>
+        <w:rPr>
+          <w:color w:val="FF0000"/>
+        </w:rPr>
+        <w:t>Check that end effector is at the entry point on Slicer</w:t>
+      </w:r>
+    </w:p>
+    <w:p>
+      <w:pPr>
+        <w:pStyle w:val="ListParagraph"/>
+        <w:numPr>
+          <w:ilvl w:val="0"/>
+          <w:numId w:val="23"/>
+        </w:numPr>
+        <w:rPr>
+          <w:color w:val="FF0000"/>
+        </w:rPr>
+      </w:pPr>
+      <w:r>
+        <w:rPr>
+          <w:color w:val="FF0000"/>
+        </w:rPr>
+        <w:t>Send Target and verify it moved to target point</w:t>
+      </w:r>
+    </w:p>
+    <w:p>
+      <w:pPr>
+        <w:pStyle w:val="ListParagraph"/>
+        <w:numPr>
+          <w:ilvl w:val="0"/>
+          <w:numId w:val="23"/>
+        </w:numPr>
+        <w:rPr>
+          <w:color w:val="FF0000"/>
+        </w:rPr>
+      </w:pPr>
+      <w:r>
+        <w:rPr>
+          <w:color w:val="FF0000"/>
+        </w:rPr>
+        <w:t xml:space="preserve">Check that end effector is at the </w:t>
+      </w:r>
+      <w:r>
+        <w:rPr>
+          <w:color w:val="FF0000"/>
+        </w:rPr>
+        <w:t>target</w:t>
+      </w:r>
+      <w:r>
+        <w:rPr>
+          <w:color w:val="FF0000"/>
+        </w:rPr>
+        <w:t xml:space="preserve"> point on Slicer</w:t>
+      </w:r>
+    </w:p>
+    <w:p>
+      <w:pPr>
+        <w:pStyle w:val="ListParagraph"/>
+        <w:numPr>
+          <w:ilvl w:val="0"/>
+          <w:numId w:val="23"/>
+        </w:numPr>
+        <w:rPr>
+          <w:color w:val="FF0000"/>
+        </w:rPr>
+      </w:pPr>
+      <w:r>
+        <w:rPr>
+          <w:color w:val="FF0000"/>
+        </w:rPr>
+        <w:t>Done</w:t>
+      </w:r>
+    </w:p>
+    <w:p>
+      <w:pPr>
+        <w:pStyle w:val="ListParagraph"/>
+        <w:numPr>
+          <w:ilvl w:val="0"/>
+          <w:numId w:val="23"/>
+        </w:numPr>
+        <w:rPr>
+          <w:color w:val="FF0000"/>
+        </w:rPr>
+      </w:pPr>
+      <w:r>
+        <w:rPr>
+          <w:color w:val="FF0000"/>
+        </w:rPr>
+        <w:t>Mention that scene is available with everything in the repository and should be ready to run</w:t>
       </w:r>
     </w:p>
     <w:p/>
@@ -4173,7 +5177,8 @@
         <w:pStyle w:val="Heading1"/>
       </w:pPr>
       <w:r>
-        <w:t>Validation</w:t>
+        <w:lastRenderedPageBreak/>
+        <w:t>Conclusions</w:t>
       </w:r>
     </w:p>
     <w:p>
@@ -4181,12 +5186,12 @@
         <w:pStyle w:val="Heading2"/>
       </w:pPr>
       <w:r>
-        <w:t>3D slicer path planning</w:t>
-      </w:r>
-    </w:p>
-    <w:p>
-      <w:r>
-        <w:t>TODO</w:t>
+        <w:t>What was achieved</w:t>
+      </w:r>
+    </w:p>
+    <w:p>
+      <w:r>
+        <w:t>Through this project, we managed to correctly calculate the best trajectory that avoids critical structures based on the length, angle and distance from critical structures. This is achieved by employing various image processing techniques that optimise the traversal between points within large data structures using packages such as VTK, numpy and Slicer. Furthermore, we describe and set up a connection between Slicer 3D and ROS in order to perform the operation. Using the move_it package, we successfully command a robot and transfer points and information between Slicer and ROS. We’ve also learned how to create a custom RobotModel even though we use the one provided by move_it for simplicity.</w:t>
       </w:r>
     </w:p>
     <w:p>
@@ -4194,77 +5199,100 @@
         <w:pStyle w:val="Heading2"/>
       </w:pPr>
       <w:r>
-        <w:t>OpenIGTLink (data transfer from 3D Slicer to ROS)</w:t>
-      </w:r>
-    </w:p>
-    <w:p>
-      <w:r>
-        <w:t>TODO</w:t>
-      </w:r>
-    </w:p>
-    <w:p>
-      <w:pPr>
-        <w:pStyle w:val="Heading2"/>
-      </w:pPr>
-      <w:r>
-        <w:t>OpenIGTLink (data transfer from ROS to 3D Slicer)</w:t>
-      </w:r>
-    </w:p>
-    <w:p>
-      <w:r>
-        <w:t>TODO</w:t>
-      </w:r>
-    </w:p>
-    <w:p>
-      <w:pPr>
-        <w:pStyle w:val="Heading2"/>
-      </w:pPr>
-      <w:r>
-        <w:t>ROS (to move the robot)</w:t>
-      </w:r>
-    </w:p>
-    <w:p>
-      <w:r>
-        <w:t>TODO</w:t>
-      </w:r>
-    </w:p>
-    <w:p>
-      <w:pPr>
-        <w:pStyle w:val="Heading2"/>
-      </w:pPr>
-      <w:r>
-        <w:t>Whole system</w:t>
-      </w:r>
-    </w:p>
-    <w:p>
-      <w:r>
-        <w:t>TODO</w:t>
-      </w:r>
-    </w:p>
-    <w:p/>
+        <w:t>Future improvements</w:t>
+      </w:r>
+    </w:p>
+    <w:p>
+      <w:r>
+        <w:t xml:space="preserve">While the overall system performs the desired task, there is still a lot of room for improvement in various parts of the pipeline. </w:t>
+      </w:r>
+    </w:p>
+    <w:p>
+      <w:pPr>
+        <w:pStyle w:val="Heading3"/>
+      </w:pPr>
+      <w:r>
+        <w:t>Path planner module</w:t>
+      </w:r>
+    </w:p>
+    <w:p>
+      <w:r>
+        <w:t>The path planner module seems to work well. Still, we could have further optimised our code in order to speed up the process. Another point worth mentioned is the way we calculate the best trajectory. Here we weigh all critical structures as equal. Perhaps here we could have used a weighting system to better calculate the distance from multiple structures instead. Furthermore, after calculating the optimal entry-target, we could have automatically sent it to ROS but perhaps this might be risky if this was a real-case scenario.</w:t>
+      </w:r>
+    </w:p>
+    <w:p>
+      <w:pPr>
+        <w:pStyle w:val="Heading3"/>
+      </w:pPr>
+      <w:r>
+        <w:t>RobotModel</w:t>
+      </w:r>
+    </w:p>
+    <w:p>
+      <w:r>
+        <w:t xml:space="preserve">Here we could have designed a simpler robot whose sole purpose was to perform brain surgery (which includes a needle for example) instead of using a more generalised robot </w:t>
+      </w:r>
+    </w:p>
+    <w:p>
+      <w:pPr>
+        <w:pStyle w:val="Heading3"/>
+      </w:pPr>
+      <w:r>
+        <w:t>Calibration</w:t>
+      </w:r>
+    </w:p>
+    <w:p>
+      <w:r>
+        <w:t>An obvious improvement here is an automated bounding box calculator as we are currently choosing the points manually.</w:t>
+      </w:r>
+    </w:p>
+    <w:p>
+      <w:pPr>
+        <w:pStyle w:val="Heading3"/>
+      </w:pPr>
+      <w:r>
+        <w:t>Importer &amp; Exporter</w:t>
+      </w:r>
+    </w:p>
+    <w:p>
+      <w:r>
+        <w:t>These are mostly fine. Here we could have split the code in more files/classes in order to make some parts reusable and separate some of the robot’s repositioning logic and IGTL logic.</w:t>
+      </w:r>
+    </w:p>
+    <w:p>
+      <w:pPr>
+        <w:pStyle w:val="Heading3"/>
+      </w:pPr>
+      <w:r>
+        <w:t>Slicer</w:t>
+      </w:r>
+    </w:p>
+    <w:p>
+      <w:r>
+        <w:t>Here we could have created a model (i.e. an .stl file) of the robot that can be loaded in Slicer in order to better visualise how the robot moves during the operation instead of simply looking at where the end effector goes.</w:t>
+      </w:r>
+    </w:p>
+    <w:p>
+      <w:pPr>
+        <w:pStyle w:val="Heading3"/>
+      </w:pPr>
+      <w:r>
+        <w:t>Overall</w:t>
+      </w:r>
+    </w:p>
+    <w:p>
+      <w:r>
+        <w:t>As mentioned above, while everything works and the pipeline is complete, we could have automated some of the manual parts (such as the calibration and sending points to ROS). Although, perhaps it is better this way as if it was a real case scenario, we would have to oversee each step individually in order to make sure everything is done safely.</w:t>
+      </w:r>
+      <w:bookmarkStart w:id="0" w:name="_GoBack"/>
+      <w:bookmarkEnd w:id="0"/>
+    </w:p>
     <w:p>
       <w:pPr>
         <w:pStyle w:val="Heading1"/>
       </w:pPr>
       <w:r>
-        <w:t>Conclusions</w:t>
-      </w:r>
-    </w:p>
-    <w:p>
-      <w:r>
-        <w:t>TODO</w:t>
-      </w:r>
-    </w:p>
-    <w:p>
-      <w:pPr>
-        <w:pStyle w:val="Heading2"/>
-      </w:pPr>
-    </w:p>
-    <w:p>
-      <w:pPr>
-        <w:pStyle w:val="Heading1"/>
-      </w:pPr>
-      <w:r>
+        <w:lastRenderedPageBreak/>
         <w:t>Code / Git Repository</w:t>
       </w:r>
     </w:p>
@@ -4376,7 +5404,7 @@
       </w:r>
     </w:p>
     <w:sectPr>
-      <w:headerReference w:type="default" r:id="rId11"/>
+      <w:headerReference w:type="default" r:id="rId12"/>
       <w:pgSz w:w="11906" w:h="16838"/>
       <w:pgMar w:top="1440" w:right="1440" w:bottom="1440" w:left="1440" w:header="708" w:footer="0" w:gutter="0"/>
       <w:cols w:space="720"/>
@@ -4742,6 +5770,205 @@
     </w:lvl>
   </w:abstractNum>
   <w:abstractNum w:abstractNumId="4" w15:restartNumberingAfterBreak="0">
+    <w:nsid w:val="0D05316F"/>
+    <w:multiLevelType w:val="hybridMultilevel"/>
+    <w:tmpl w:val="5D563C36"/>
+    <w:lvl w:ilvl="0" w:tplc="0809000F">
+      <w:start w:val="1"/>
+      <w:numFmt w:val="decimal"/>
+      <w:lvlText w:val="%1."/>
+      <w:lvlJc w:val="left"/>
+      <w:pPr>
+        <w:ind w:left="720" w:hanging="360"/>
+      </w:pPr>
+    </w:lvl>
+    <w:lvl w:ilvl="1" w:tplc="08090019" w:tentative="1">
+      <w:start w:val="1"/>
+      <w:numFmt w:val="lowerLetter"/>
+      <w:lvlText w:val="%2."/>
+      <w:lvlJc w:val="left"/>
+      <w:pPr>
+        <w:ind w:left="1440" w:hanging="360"/>
+      </w:pPr>
+    </w:lvl>
+    <w:lvl w:ilvl="2" w:tplc="0809001B" w:tentative="1">
+      <w:start w:val="1"/>
+      <w:numFmt w:val="lowerRoman"/>
+      <w:lvlText w:val="%3."/>
+      <w:lvlJc w:val="right"/>
+      <w:pPr>
+        <w:ind w:left="2160" w:hanging="180"/>
+      </w:pPr>
+    </w:lvl>
+    <w:lvl w:ilvl="3" w:tplc="0809000F" w:tentative="1">
+      <w:start w:val="1"/>
+      <w:numFmt w:val="decimal"/>
+      <w:lvlText w:val="%4."/>
+      <w:lvlJc w:val="left"/>
+      <w:pPr>
+        <w:ind w:left="2880" w:hanging="360"/>
+      </w:pPr>
+    </w:lvl>
+    <w:lvl w:ilvl="4" w:tplc="08090019" w:tentative="1">
+      <w:start w:val="1"/>
+      <w:numFmt w:val="lowerLetter"/>
+      <w:lvlText w:val="%5."/>
+      <w:lvlJc w:val="left"/>
+      <w:pPr>
+        <w:ind w:left="3600" w:hanging="360"/>
+      </w:pPr>
+    </w:lvl>
+    <w:lvl w:ilvl="5" w:tplc="0809001B" w:tentative="1">
+      <w:start w:val="1"/>
+      <w:numFmt w:val="lowerRoman"/>
+      <w:lvlText w:val="%6."/>
+      <w:lvlJc w:val="right"/>
+      <w:pPr>
+        <w:ind w:left="4320" w:hanging="180"/>
+      </w:pPr>
+    </w:lvl>
+    <w:lvl w:ilvl="6" w:tplc="0809000F" w:tentative="1">
+      <w:start w:val="1"/>
+      <w:numFmt w:val="decimal"/>
+      <w:lvlText w:val="%7."/>
+      <w:lvlJc w:val="left"/>
+      <w:pPr>
+        <w:ind w:left="5040" w:hanging="360"/>
+      </w:pPr>
+    </w:lvl>
+    <w:lvl w:ilvl="7" w:tplc="08090019" w:tentative="1">
+      <w:start w:val="1"/>
+      <w:numFmt w:val="lowerLetter"/>
+      <w:lvlText w:val="%8."/>
+      <w:lvlJc w:val="left"/>
+      <w:pPr>
+        <w:ind w:left="5760" w:hanging="360"/>
+      </w:pPr>
+    </w:lvl>
+    <w:lvl w:ilvl="8" w:tplc="0809001B" w:tentative="1">
+      <w:start w:val="1"/>
+      <w:numFmt w:val="lowerRoman"/>
+      <w:lvlText w:val="%9."/>
+      <w:lvlJc w:val="right"/>
+      <w:pPr>
+        <w:ind w:left="6480" w:hanging="180"/>
+      </w:pPr>
+    </w:lvl>
+  </w:abstractNum>
+  <w:abstractNum w:abstractNumId="5" w15:restartNumberingAfterBreak="0">
+    <w:nsid w:val="0DDF49B6"/>
+    <w:multiLevelType w:val="hybridMultilevel"/>
+    <w:tmpl w:val="A4000D3C"/>
+    <w:lvl w:ilvl="0" w:tplc="08090001">
+      <w:start w:val="1"/>
+      <w:numFmt w:val="bullet"/>
+      <w:lvlText w:val=""/>
+      <w:lvlJc w:val="left"/>
+      <w:pPr>
+        <w:ind w:left="720" w:hanging="360"/>
+      </w:pPr>
+      <w:rPr>
+        <w:rFonts w:ascii="Symbol" w:hAnsi="Symbol" w:hint="default"/>
+      </w:rPr>
+    </w:lvl>
+    <w:lvl w:ilvl="1" w:tplc="08090003">
+      <w:start w:val="1"/>
+      <w:numFmt w:val="bullet"/>
+      <w:lvlText w:val="o"/>
+      <w:lvlJc w:val="left"/>
+      <w:pPr>
+        <w:ind w:left="1440" w:hanging="360"/>
+      </w:pPr>
+      <w:rPr>
+        <w:rFonts w:ascii="Courier New" w:hAnsi="Courier New" w:cs="Courier New" w:hint="default"/>
+      </w:rPr>
+    </w:lvl>
+    <w:lvl w:ilvl="2" w:tplc="08090005" w:tentative="1">
+      <w:start w:val="1"/>
+      <w:numFmt w:val="bullet"/>
+      <w:lvlText w:val=""/>
+      <w:lvlJc w:val="left"/>
+      <w:pPr>
+        <w:ind w:left="2160" w:hanging="360"/>
+      </w:pPr>
+      <w:rPr>
+        <w:rFonts w:ascii="Wingdings" w:hAnsi="Wingdings" w:hint="default"/>
+      </w:rPr>
+    </w:lvl>
+    <w:lvl w:ilvl="3" w:tplc="08090001" w:tentative="1">
+      <w:start w:val="1"/>
+      <w:numFmt w:val="bullet"/>
+      <w:lvlText w:val=""/>
+      <w:lvlJc w:val="left"/>
+      <w:pPr>
+        <w:ind w:left="2880" w:hanging="360"/>
+      </w:pPr>
+      <w:rPr>
+        <w:rFonts w:ascii="Symbol" w:hAnsi="Symbol" w:hint="default"/>
+      </w:rPr>
+    </w:lvl>
+    <w:lvl w:ilvl="4" w:tplc="08090003" w:tentative="1">
+      <w:start w:val="1"/>
+      <w:numFmt w:val="bullet"/>
+      <w:lvlText w:val="o"/>
+      <w:lvlJc w:val="left"/>
+      <w:pPr>
+        <w:ind w:left="3600" w:hanging="360"/>
+      </w:pPr>
+      <w:rPr>
+        <w:rFonts w:ascii="Courier New" w:hAnsi="Courier New" w:cs="Courier New" w:hint="default"/>
+      </w:rPr>
+    </w:lvl>
+    <w:lvl w:ilvl="5" w:tplc="08090005" w:tentative="1">
+      <w:start w:val="1"/>
+      <w:numFmt w:val="bullet"/>
+      <w:lvlText w:val=""/>
+      <w:lvlJc w:val="left"/>
+      <w:pPr>
+        <w:ind w:left="4320" w:hanging="360"/>
+      </w:pPr>
+      <w:rPr>
+        <w:rFonts w:ascii="Wingdings" w:hAnsi="Wingdings" w:hint="default"/>
+      </w:rPr>
+    </w:lvl>
+    <w:lvl w:ilvl="6" w:tplc="08090001" w:tentative="1">
+      <w:start w:val="1"/>
+      <w:numFmt w:val="bullet"/>
+      <w:lvlText w:val=""/>
+      <w:lvlJc w:val="left"/>
+      <w:pPr>
+        <w:ind w:left="5040" w:hanging="360"/>
+      </w:pPr>
+      <w:rPr>
+        <w:rFonts w:ascii="Symbol" w:hAnsi="Symbol" w:hint="default"/>
+      </w:rPr>
+    </w:lvl>
+    <w:lvl w:ilvl="7" w:tplc="08090003" w:tentative="1">
+      <w:start w:val="1"/>
+      <w:numFmt w:val="bullet"/>
+      <w:lvlText w:val="o"/>
+      <w:lvlJc w:val="left"/>
+      <w:pPr>
+        <w:ind w:left="5760" w:hanging="360"/>
+      </w:pPr>
+      <w:rPr>
+        <w:rFonts w:ascii="Courier New" w:hAnsi="Courier New" w:cs="Courier New" w:hint="default"/>
+      </w:rPr>
+    </w:lvl>
+    <w:lvl w:ilvl="8" w:tplc="08090005" w:tentative="1">
+      <w:start w:val="1"/>
+      <w:numFmt w:val="bullet"/>
+      <w:lvlText w:val=""/>
+      <w:lvlJc w:val="left"/>
+      <w:pPr>
+        <w:ind w:left="6480" w:hanging="360"/>
+      </w:pPr>
+      <w:rPr>
+        <w:rFonts w:ascii="Wingdings" w:hAnsi="Wingdings" w:hint="default"/>
+      </w:rPr>
+    </w:lvl>
+  </w:abstractNum>
+  <w:abstractNum w:abstractNumId="6" w15:restartNumberingAfterBreak="0">
     <w:nsid w:val="147A4EB1"/>
     <w:multiLevelType w:val="hybridMultilevel"/>
     <w:tmpl w:val="D7289E44"/>
@@ -4830,7 +6057,120 @@
       </w:pPr>
     </w:lvl>
   </w:abstractNum>
-  <w:abstractNum w:abstractNumId="5" w15:restartNumberingAfterBreak="0">
+  <w:abstractNum w:abstractNumId="7" w15:restartNumberingAfterBreak="0">
+    <w:nsid w:val="17D50B64"/>
+    <w:multiLevelType w:val="hybridMultilevel"/>
+    <w:tmpl w:val="7CCE5DF6"/>
+    <w:lvl w:ilvl="0" w:tplc="08090001">
+      <w:start w:val="1"/>
+      <w:numFmt w:val="bullet"/>
+      <w:lvlText w:val=""/>
+      <w:lvlJc w:val="left"/>
+      <w:pPr>
+        <w:ind w:left="720" w:hanging="360"/>
+      </w:pPr>
+      <w:rPr>
+        <w:rFonts w:ascii="Symbol" w:hAnsi="Symbol" w:hint="default"/>
+      </w:rPr>
+    </w:lvl>
+    <w:lvl w:ilvl="1" w:tplc="08090003" w:tentative="1">
+      <w:start w:val="1"/>
+      <w:numFmt w:val="bullet"/>
+      <w:lvlText w:val="o"/>
+      <w:lvlJc w:val="left"/>
+      <w:pPr>
+        <w:ind w:left="1440" w:hanging="360"/>
+      </w:pPr>
+      <w:rPr>
+        <w:rFonts w:ascii="Courier New" w:hAnsi="Courier New" w:cs="Courier New" w:hint="default"/>
+      </w:rPr>
+    </w:lvl>
+    <w:lvl w:ilvl="2" w:tplc="08090005" w:tentative="1">
+      <w:start w:val="1"/>
+      <w:numFmt w:val="bullet"/>
+      <w:lvlText w:val=""/>
+      <w:lvlJc w:val="left"/>
+      <w:pPr>
+        <w:ind w:left="2160" w:hanging="360"/>
+      </w:pPr>
+      <w:rPr>
+        <w:rFonts w:ascii="Wingdings" w:hAnsi="Wingdings" w:hint="default"/>
+      </w:rPr>
+    </w:lvl>
+    <w:lvl w:ilvl="3" w:tplc="08090001" w:tentative="1">
+      <w:start w:val="1"/>
+      <w:numFmt w:val="bullet"/>
+      <w:lvlText w:val=""/>
+      <w:lvlJc w:val="left"/>
+      <w:pPr>
+        <w:ind w:left="2880" w:hanging="360"/>
+      </w:pPr>
+      <w:rPr>
+        <w:rFonts w:ascii="Symbol" w:hAnsi="Symbol" w:hint="default"/>
+      </w:rPr>
+    </w:lvl>
+    <w:lvl w:ilvl="4" w:tplc="08090003" w:tentative="1">
+      <w:start w:val="1"/>
+      <w:numFmt w:val="bullet"/>
+      <w:lvlText w:val="o"/>
+      <w:lvlJc w:val="left"/>
+      <w:pPr>
+        <w:ind w:left="3600" w:hanging="360"/>
+      </w:pPr>
+      <w:rPr>
+        <w:rFonts w:ascii="Courier New" w:hAnsi="Courier New" w:cs="Courier New" w:hint="default"/>
+      </w:rPr>
+    </w:lvl>
+    <w:lvl w:ilvl="5" w:tplc="08090005" w:tentative="1">
+      <w:start w:val="1"/>
+      <w:numFmt w:val="bullet"/>
+      <w:lvlText w:val=""/>
+      <w:lvlJc w:val="left"/>
+      <w:pPr>
+        <w:ind w:left="4320" w:hanging="360"/>
+      </w:pPr>
+      <w:rPr>
+        <w:rFonts w:ascii="Wingdings" w:hAnsi="Wingdings" w:hint="default"/>
+      </w:rPr>
+    </w:lvl>
+    <w:lvl w:ilvl="6" w:tplc="08090001" w:tentative="1">
+      <w:start w:val="1"/>
+      <w:numFmt w:val="bullet"/>
+      <w:lvlText w:val=""/>
+      <w:lvlJc w:val="left"/>
+      <w:pPr>
+        <w:ind w:left="5040" w:hanging="360"/>
+      </w:pPr>
+      <w:rPr>
+        <w:rFonts w:ascii="Symbol" w:hAnsi="Symbol" w:hint="default"/>
+      </w:rPr>
+    </w:lvl>
+    <w:lvl w:ilvl="7" w:tplc="08090003" w:tentative="1">
+      <w:start w:val="1"/>
+      <w:numFmt w:val="bullet"/>
+      <w:lvlText w:val="o"/>
+      <w:lvlJc w:val="left"/>
+      <w:pPr>
+        <w:ind w:left="5760" w:hanging="360"/>
+      </w:pPr>
+      <w:rPr>
+        <w:rFonts w:ascii="Courier New" w:hAnsi="Courier New" w:cs="Courier New" w:hint="default"/>
+      </w:rPr>
+    </w:lvl>
+    <w:lvl w:ilvl="8" w:tplc="08090005" w:tentative="1">
+      <w:start w:val="1"/>
+      <w:numFmt w:val="bullet"/>
+      <w:lvlText w:val=""/>
+      <w:lvlJc w:val="left"/>
+      <w:pPr>
+        <w:ind w:left="6480" w:hanging="360"/>
+      </w:pPr>
+      <w:rPr>
+        <w:rFonts w:ascii="Wingdings" w:hAnsi="Wingdings" w:hint="default"/>
+      </w:rPr>
+    </w:lvl>
+  </w:abstractNum>
+  <w:abstractNum w:abstractNumId="8" w15:restartNumberingAfterBreak="0">
     <w:nsid w:val="1D34CD85"/>
     <w:multiLevelType w:val="hybridMultilevel"/>
     <w:tmpl w:val="189C4CCF"/>
@@ -4881,7 +6221,634 @@
       <w:lvlJc w:val="left"/>
     </w:lvl>
   </w:abstractNum>
-  <w:abstractNum w:abstractNumId="6" w15:restartNumberingAfterBreak="0">
+  <w:abstractNum w:abstractNumId="9" w15:restartNumberingAfterBreak="0">
+    <w:nsid w:val="1DAF7663"/>
+    <w:multiLevelType w:val="hybridMultilevel"/>
+    <w:tmpl w:val="088056D6"/>
+    <w:lvl w:ilvl="0" w:tplc="08090001">
+      <w:start w:val="1"/>
+      <w:numFmt w:val="bullet"/>
+      <w:lvlText w:val=""/>
+      <w:lvlJc w:val="left"/>
+      <w:pPr>
+        <w:ind w:left="720" w:hanging="360"/>
+      </w:pPr>
+      <w:rPr>
+        <w:rFonts w:ascii="Symbol" w:hAnsi="Symbol" w:hint="default"/>
+      </w:rPr>
+    </w:lvl>
+    <w:lvl w:ilvl="1" w:tplc="08090003" w:tentative="1">
+      <w:start w:val="1"/>
+      <w:numFmt w:val="bullet"/>
+      <w:lvlText w:val="o"/>
+      <w:lvlJc w:val="left"/>
+      <w:pPr>
+        <w:ind w:left="1440" w:hanging="360"/>
+      </w:pPr>
+      <w:rPr>
+        <w:rFonts w:ascii="Courier New" w:hAnsi="Courier New" w:cs="Courier New" w:hint="default"/>
+      </w:rPr>
+    </w:lvl>
+    <w:lvl w:ilvl="2" w:tplc="08090005" w:tentative="1">
+      <w:start w:val="1"/>
+      <w:numFmt w:val="bullet"/>
+      <w:lvlText w:val=""/>
+      <w:lvlJc w:val="left"/>
+      <w:pPr>
+        <w:ind w:left="2160" w:hanging="360"/>
+      </w:pPr>
+      <w:rPr>
+        <w:rFonts w:ascii="Wingdings" w:hAnsi="Wingdings" w:hint="default"/>
+      </w:rPr>
+    </w:lvl>
+    <w:lvl w:ilvl="3" w:tplc="08090001" w:tentative="1">
+      <w:start w:val="1"/>
+      <w:numFmt w:val="bullet"/>
+      <w:lvlText w:val=""/>
+      <w:lvlJc w:val="left"/>
+      <w:pPr>
+        <w:ind w:left="2880" w:hanging="360"/>
+      </w:pPr>
+      <w:rPr>
+        <w:rFonts w:ascii="Symbol" w:hAnsi="Symbol" w:hint="default"/>
+      </w:rPr>
+    </w:lvl>
+    <w:lvl w:ilvl="4" w:tplc="08090003" w:tentative="1">
+      <w:start w:val="1"/>
+      <w:numFmt w:val="bullet"/>
+      <w:lvlText w:val="o"/>
+      <w:lvlJc w:val="left"/>
+      <w:pPr>
+        <w:ind w:left="3600" w:hanging="360"/>
+      </w:pPr>
+      <w:rPr>
+        <w:rFonts w:ascii="Courier New" w:hAnsi="Courier New" w:cs="Courier New" w:hint="default"/>
+      </w:rPr>
+    </w:lvl>
+    <w:lvl w:ilvl="5" w:tplc="08090005" w:tentative="1">
+      <w:start w:val="1"/>
+      <w:numFmt w:val="bullet"/>
+      <w:lvlText w:val=""/>
+      <w:lvlJc w:val="left"/>
+      <w:pPr>
+        <w:ind w:left="4320" w:hanging="360"/>
+      </w:pPr>
+      <w:rPr>
+        <w:rFonts w:ascii="Wingdings" w:hAnsi="Wingdings" w:hint="default"/>
+      </w:rPr>
+    </w:lvl>
+    <w:lvl w:ilvl="6" w:tplc="08090001" w:tentative="1">
+      <w:start w:val="1"/>
+      <w:numFmt w:val="bullet"/>
+      <w:lvlText w:val=""/>
+      <w:lvlJc w:val="left"/>
+      <w:pPr>
+        <w:ind w:left="5040" w:hanging="360"/>
+      </w:pPr>
+      <w:rPr>
+        <w:rFonts w:ascii="Symbol" w:hAnsi="Symbol" w:hint="default"/>
+      </w:rPr>
+    </w:lvl>
+    <w:lvl w:ilvl="7" w:tplc="08090003" w:tentative="1">
+      <w:start w:val="1"/>
+      <w:numFmt w:val="bullet"/>
+      <w:lvlText w:val="o"/>
+      <w:lvlJc w:val="left"/>
+      <w:pPr>
+        <w:ind w:left="5760" w:hanging="360"/>
+      </w:pPr>
+      <w:rPr>
+        <w:rFonts w:ascii="Courier New" w:hAnsi="Courier New" w:cs="Courier New" w:hint="default"/>
+      </w:rPr>
+    </w:lvl>
+    <w:lvl w:ilvl="8" w:tplc="08090005" w:tentative="1">
+      <w:start w:val="1"/>
+      <w:numFmt w:val="bullet"/>
+      <w:lvlText w:val=""/>
+      <w:lvlJc w:val="left"/>
+      <w:pPr>
+        <w:ind w:left="6480" w:hanging="360"/>
+      </w:pPr>
+      <w:rPr>
+        <w:rFonts w:ascii="Wingdings" w:hAnsi="Wingdings" w:hint="default"/>
+      </w:rPr>
+    </w:lvl>
+  </w:abstractNum>
+  <w:abstractNum w:abstractNumId="10" w15:restartNumberingAfterBreak="0">
+    <w:nsid w:val="224435CF"/>
+    <w:multiLevelType w:val="hybridMultilevel"/>
+    <w:tmpl w:val="277E5612"/>
+    <w:lvl w:ilvl="0" w:tplc="0809000F">
+      <w:start w:val="1"/>
+      <w:numFmt w:val="decimal"/>
+      <w:lvlText w:val="%1."/>
+      <w:lvlJc w:val="left"/>
+      <w:pPr>
+        <w:ind w:left="720" w:hanging="360"/>
+      </w:pPr>
+    </w:lvl>
+    <w:lvl w:ilvl="1" w:tplc="08090019" w:tentative="1">
+      <w:start w:val="1"/>
+      <w:numFmt w:val="lowerLetter"/>
+      <w:lvlText w:val="%2."/>
+      <w:lvlJc w:val="left"/>
+      <w:pPr>
+        <w:ind w:left="1440" w:hanging="360"/>
+      </w:pPr>
+    </w:lvl>
+    <w:lvl w:ilvl="2" w:tplc="0809001B" w:tentative="1">
+      <w:start w:val="1"/>
+      <w:numFmt w:val="lowerRoman"/>
+      <w:lvlText w:val="%3."/>
+      <w:lvlJc w:val="right"/>
+      <w:pPr>
+        <w:ind w:left="2160" w:hanging="180"/>
+      </w:pPr>
+    </w:lvl>
+    <w:lvl w:ilvl="3" w:tplc="0809000F" w:tentative="1">
+      <w:start w:val="1"/>
+      <w:numFmt w:val="decimal"/>
+      <w:lvlText w:val="%4."/>
+      <w:lvlJc w:val="left"/>
+      <w:pPr>
+        <w:ind w:left="2880" w:hanging="360"/>
+      </w:pPr>
+    </w:lvl>
+    <w:lvl w:ilvl="4" w:tplc="08090019" w:tentative="1">
+      <w:start w:val="1"/>
+      <w:numFmt w:val="lowerLetter"/>
+      <w:lvlText w:val="%5."/>
+      <w:lvlJc w:val="left"/>
+      <w:pPr>
+        <w:ind w:left="3600" w:hanging="360"/>
+      </w:pPr>
+    </w:lvl>
+    <w:lvl w:ilvl="5" w:tplc="0809001B" w:tentative="1">
+      <w:start w:val="1"/>
+      <w:numFmt w:val="lowerRoman"/>
+      <w:lvlText w:val="%6."/>
+      <w:lvlJc w:val="right"/>
+      <w:pPr>
+        <w:ind w:left="4320" w:hanging="180"/>
+      </w:pPr>
+    </w:lvl>
+    <w:lvl w:ilvl="6" w:tplc="0809000F" w:tentative="1">
+      <w:start w:val="1"/>
+      <w:numFmt w:val="decimal"/>
+      <w:lvlText w:val="%7."/>
+      <w:lvlJc w:val="left"/>
+      <w:pPr>
+        <w:ind w:left="5040" w:hanging="360"/>
+      </w:pPr>
+    </w:lvl>
+    <w:lvl w:ilvl="7" w:tplc="08090019" w:tentative="1">
+      <w:start w:val="1"/>
+      <w:numFmt w:val="lowerLetter"/>
+      <w:lvlText w:val="%8."/>
+      <w:lvlJc w:val="left"/>
+      <w:pPr>
+        <w:ind w:left="5760" w:hanging="360"/>
+      </w:pPr>
+    </w:lvl>
+    <w:lvl w:ilvl="8" w:tplc="0809001B" w:tentative="1">
+      <w:start w:val="1"/>
+      <w:numFmt w:val="lowerRoman"/>
+      <w:lvlText w:val="%9."/>
+      <w:lvlJc w:val="right"/>
+      <w:pPr>
+        <w:ind w:left="6480" w:hanging="180"/>
+      </w:pPr>
+    </w:lvl>
+  </w:abstractNum>
+  <w:abstractNum w:abstractNumId="11" w15:restartNumberingAfterBreak="0">
+    <w:nsid w:val="24905026"/>
+    <w:multiLevelType w:val="hybridMultilevel"/>
+    <w:tmpl w:val="30CA1B8A"/>
+    <w:lvl w:ilvl="0" w:tplc="08090001">
+      <w:start w:val="1"/>
+      <w:numFmt w:val="bullet"/>
+      <w:lvlText w:val=""/>
+      <w:lvlJc w:val="left"/>
+      <w:pPr>
+        <w:ind w:left="720" w:hanging="360"/>
+      </w:pPr>
+      <w:rPr>
+        <w:rFonts w:ascii="Symbol" w:hAnsi="Symbol" w:hint="default"/>
+      </w:rPr>
+    </w:lvl>
+    <w:lvl w:ilvl="1" w:tplc="08090003" w:tentative="1">
+      <w:start w:val="1"/>
+      <w:numFmt w:val="bullet"/>
+      <w:lvlText w:val="o"/>
+      <w:lvlJc w:val="left"/>
+      <w:pPr>
+        <w:ind w:left="1440" w:hanging="360"/>
+      </w:pPr>
+      <w:rPr>
+        <w:rFonts w:ascii="Courier New" w:hAnsi="Courier New" w:cs="Courier New" w:hint="default"/>
+      </w:rPr>
+    </w:lvl>
+    <w:lvl w:ilvl="2" w:tplc="08090005" w:tentative="1">
+      <w:start w:val="1"/>
+      <w:numFmt w:val="bullet"/>
+      <w:lvlText w:val=""/>
+      <w:lvlJc w:val="left"/>
+      <w:pPr>
+        <w:ind w:left="2160" w:hanging="360"/>
+      </w:pPr>
+      <w:rPr>
+        <w:rFonts w:ascii="Wingdings" w:hAnsi="Wingdings" w:hint="default"/>
+      </w:rPr>
+    </w:lvl>
+    <w:lvl w:ilvl="3" w:tplc="08090001" w:tentative="1">
+      <w:start w:val="1"/>
+      <w:numFmt w:val="bullet"/>
+      <w:lvlText w:val=""/>
+      <w:lvlJc w:val="left"/>
+      <w:pPr>
+        <w:ind w:left="2880" w:hanging="360"/>
+      </w:pPr>
+      <w:rPr>
+        <w:rFonts w:ascii="Symbol" w:hAnsi="Symbol" w:hint="default"/>
+      </w:rPr>
+    </w:lvl>
+    <w:lvl w:ilvl="4" w:tplc="08090003" w:tentative="1">
+      <w:start w:val="1"/>
+      <w:numFmt w:val="bullet"/>
+      <w:lvlText w:val="o"/>
+      <w:lvlJc w:val="left"/>
+      <w:pPr>
+        <w:ind w:left="3600" w:hanging="360"/>
+      </w:pPr>
+      <w:rPr>
+        <w:rFonts w:ascii="Courier New" w:hAnsi="Courier New" w:cs="Courier New" w:hint="default"/>
+      </w:rPr>
+    </w:lvl>
+    <w:lvl w:ilvl="5" w:tplc="08090005" w:tentative="1">
+      <w:start w:val="1"/>
+      <w:numFmt w:val="bullet"/>
+      <w:lvlText w:val=""/>
+      <w:lvlJc w:val="left"/>
+      <w:pPr>
+        <w:ind w:left="4320" w:hanging="360"/>
+      </w:pPr>
+      <w:rPr>
+        <w:rFonts w:ascii="Wingdings" w:hAnsi="Wingdings" w:hint="default"/>
+      </w:rPr>
+    </w:lvl>
+    <w:lvl w:ilvl="6" w:tplc="08090001" w:tentative="1">
+      <w:start w:val="1"/>
+      <w:numFmt w:val="bullet"/>
+      <w:lvlText w:val=""/>
+      <w:lvlJc w:val="left"/>
+      <w:pPr>
+        <w:ind w:left="5040" w:hanging="360"/>
+      </w:pPr>
+      <w:rPr>
+        <w:rFonts w:ascii="Symbol" w:hAnsi="Symbol" w:hint="default"/>
+      </w:rPr>
+    </w:lvl>
+    <w:lvl w:ilvl="7" w:tplc="08090003" w:tentative="1">
+      <w:start w:val="1"/>
+      <w:numFmt w:val="bullet"/>
+      <w:lvlText w:val="o"/>
+      <w:lvlJc w:val="left"/>
+      <w:pPr>
+        <w:ind w:left="5760" w:hanging="360"/>
+      </w:pPr>
+      <w:rPr>
+        <w:rFonts w:ascii="Courier New" w:hAnsi="Courier New" w:cs="Courier New" w:hint="default"/>
+      </w:rPr>
+    </w:lvl>
+    <w:lvl w:ilvl="8" w:tplc="08090005" w:tentative="1">
+      <w:start w:val="1"/>
+      <w:numFmt w:val="bullet"/>
+      <w:lvlText w:val=""/>
+      <w:lvlJc w:val="left"/>
+      <w:pPr>
+        <w:ind w:left="6480" w:hanging="360"/>
+      </w:pPr>
+      <w:rPr>
+        <w:rFonts w:ascii="Wingdings" w:hAnsi="Wingdings" w:hint="default"/>
+      </w:rPr>
+    </w:lvl>
+  </w:abstractNum>
+  <w:abstractNum w:abstractNumId="12" w15:restartNumberingAfterBreak="0">
+    <w:nsid w:val="292F2585"/>
+    <w:multiLevelType w:val="hybridMultilevel"/>
+    <w:tmpl w:val="FFC4B11A"/>
+    <w:lvl w:ilvl="0" w:tplc="08090001">
+      <w:start w:val="1"/>
+      <w:numFmt w:val="bullet"/>
+      <w:lvlText w:val=""/>
+      <w:lvlJc w:val="left"/>
+      <w:pPr>
+        <w:ind w:left="720" w:hanging="360"/>
+      </w:pPr>
+      <w:rPr>
+        <w:rFonts w:ascii="Symbol" w:hAnsi="Symbol" w:hint="default"/>
+      </w:rPr>
+    </w:lvl>
+    <w:lvl w:ilvl="1" w:tplc="08090003" w:tentative="1">
+      <w:start w:val="1"/>
+      <w:numFmt w:val="bullet"/>
+      <w:lvlText w:val="o"/>
+      <w:lvlJc w:val="left"/>
+      <w:pPr>
+        <w:ind w:left="1440" w:hanging="360"/>
+      </w:pPr>
+      <w:rPr>
+        <w:rFonts w:ascii="Courier New" w:hAnsi="Courier New" w:cs="Courier New" w:hint="default"/>
+      </w:rPr>
+    </w:lvl>
+    <w:lvl w:ilvl="2" w:tplc="08090005" w:tentative="1">
+      <w:start w:val="1"/>
+      <w:numFmt w:val="bullet"/>
+      <w:lvlText w:val=""/>
+      <w:lvlJc w:val="left"/>
+      <w:pPr>
+        <w:ind w:left="2160" w:hanging="360"/>
+      </w:pPr>
+      <w:rPr>
+        <w:rFonts w:ascii="Wingdings" w:hAnsi="Wingdings" w:hint="default"/>
+      </w:rPr>
+    </w:lvl>
+    <w:lvl w:ilvl="3" w:tplc="08090001" w:tentative="1">
+      <w:start w:val="1"/>
+      <w:numFmt w:val="bullet"/>
+      <w:lvlText w:val=""/>
+      <w:lvlJc w:val="left"/>
+      <w:pPr>
+        <w:ind w:left="2880" w:hanging="360"/>
+      </w:pPr>
+      <w:rPr>
+        <w:rFonts w:ascii="Symbol" w:hAnsi="Symbol" w:hint="default"/>
+      </w:rPr>
+    </w:lvl>
+    <w:lvl w:ilvl="4" w:tplc="08090003" w:tentative="1">
+      <w:start w:val="1"/>
+      <w:numFmt w:val="bullet"/>
+      <w:lvlText w:val="o"/>
+      <w:lvlJc w:val="left"/>
+      <w:pPr>
+        <w:ind w:left="3600" w:hanging="360"/>
+      </w:pPr>
+      <w:rPr>
+        <w:rFonts w:ascii="Courier New" w:hAnsi="Courier New" w:cs="Courier New" w:hint="default"/>
+      </w:rPr>
+    </w:lvl>
+    <w:lvl w:ilvl="5" w:tplc="08090005" w:tentative="1">
+      <w:start w:val="1"/>
+      <w:numFmt w:val="bullet"/>
+      <w:lvlText w:val=""/>
+      <w:lvlJc w:val="left"/>
+      <w:pPr>
+        <w:ind w:left="4320" w:hanging="360"/>
+      </w:pPr>
+      <w:rPr>
+        <w:rFonts w:ascii="Wingdings" w:hAnsi="Wingdings" w:hint="default"/>
+      </w:rPr>
+    </w:lvl>
+    <w:lvl w:ilvl="6" w:tplc="08090001" w:tentative="1">
+      <w:start w:val="1"/>
+      <w:numFmt w:val="bullet"/>
+      <w:lvlText w:val=""/>
+      <w:lvlJc w:val="left"/>
+      <w:pPr>
+        <w:ind w:left="5040" w:hanging="360"/>
+      </w:pPr>
+      <w:rPr>
+        <w:rFonts w:ascii="Symbol" w:hAnsi="Symbol" w:hint="default"/>
+      </w:rPr>
+    </w:lvl>
+    <w:lvl w:ilvl="7" w:tplc="08090003" w:tentative="1">
+      <w:start w:val="1"/>
+      <w:numFmt w:val="bullet"/>
+      <w:lvlText w:val="o"/>
+      <w:lvlJc w:val="left"/>
+      <w:pPr>
+        <w:ind w:left="5760" w:hanging="360"/>
+      </w:pPr>
+      <w:rPr>
+        <w:rFonts w:ascii="Courier New" w:hAnsi="Courier New" w:cs="Courier New" w:hint="default"/>
+      </w:rPr>
+    </w:lvl>
+    <w:lvl w:ilvl="8" w:tplc="08090005" w:tentative="1">
+      <w:start w:val="1"/>
+      <w:numFmt w:val="bullet"/>
+      <w:lvlText w:val=""/>
+      <w:lvlJc w:val="left"/>
+      <w:pPr>
+        <w:ind w:left="6480" w:hanging="360"/>
+      </w:pPr>
+      <w:rPr>
+        <w:rFonts w:ascii="Wingdings" w:hAnsi="Wingdings" w:hint="default"/>
+      </w:rPr>
+    </w:lvl>
+  </w:abstractNum>
+  <w:abstractNum w:abstractNumId="13" w15:restartNumberingAfterBreak="0">
+    <w:nsid w:val="296C5507"/>
+    <w:multiLevelType w:val="hybridMultilevel"/>
+    <w:tmpl w:val="F4EED428"/>
+    <w:lvl w:ilvl="0" w:tplc="08090011">
+      <w:start w:val="1"/>
+      <w:numFmt w:val="decimal"/>
+      <w:lvlText w:val="%1)"/>
+      <w:lvlJc w:val="left"/>
+      <w:pPr>
+        <w:ind w:left="720" w:hanging="360"/>
+      </w:pPr>
+      <w:rPr>
+        <w:rFonts w:hint="default"/>
+      </w:rPr>
+    </w:lvl>
+    <w:lvl w:ilvl="1" w:tplc="08090019" w:tentative="1">
+      <w:start w:val="1"/>
+      <w:numFmt w:val="lowerLetter"/>
+      <w:lvlText w:val="%2."/>
+      <w:lvlJc w:val="left"/>
+      <w:pPr>
+        <w:ind w:left="1440" w:hanging="360"/>
+      </w:pPr>
+    </w:lvl>
+    <w:lvl w:ilvl="2" w:tplc="0809001B" w:tentative="1">
+      <w:start w:val="1"/>
+      <w:numFmt w:val="lowerRoman"/>
+      <w:lvlText w:val="%3."/>
+      <w:lvlJc w:val="right"/>
+      <w:pPr>
+        <w:ind w:left="2160" w:hanging="180"/>
+      </w:pPr>
+    </w:lvl>
+    <w:lvl w:ilvl="3" w:tplc="0809000F" w:tentative="1">
+      <w:start w:val="1"/>
+      <w:numFmt w:val="decimal"/>
+      <w:lvlText w:val="%4."/>
+      <w:lvlJc w:val="left"/>
+      <w:pPr>
+        <w:ind w:left="2880" w:hanging="360"/>
+      </w:pPr>
+    </w:lvl>
+    <w:lvl w:ilvl="4" w:tplc="08090019" w:tentative="1">
+      <w:start w:val="1"/>
+      <w:numFmt w:val="lowerLetter"/>
+      <w:lvlText w:val="%5."/>
+      <w:lvlJc w:val="left"/>
+      <w:pPr>
+        <w:ind w:left="3600" w:hanging="360"/>
+      </w:pPr>
+    </w:lvl>
+    <w:lvl w:ilvl="5" w:tplc="0809001B" w:tentative="1">
+      <w:start w:val="1"/>
+      <w:numFmt w:val="lowerRoman"/>
+      <w:lvlText w:val="%6."/>
+      <w:lvlJc w:val="right"/>
+      <w:pPr>
+        <w:ind w:left="4320" w:hanging="180"/>
+      </w:pPr>
+    </w:lvl>
+    <w:lvl w:ilvl="6" w:tplc="0809000F" w:tentative="1">
+      <w:start w:val="1"/>
+      <w:numFmt w:val="decimal"/>
+      <w:lvlText w:val="%7."/>
+      <w:lvlJc w:val="left"/>
+      <w:pPr>
+        <w:ind w:left="5040" w:hanging="360"/>
+      </w:pPr>
+    </w:lvl>
+    <w:lvl w:ilvl="7" w:tplc="08090019" w:tentative="1">
+      <w:start w:val="1"/>
+      <w:numFmt w:val="lowerLetter"/>
+      <w:lvlText w:val="%8."/>
+      <w:lvlJc w:val="left"/>
+      <w:pPr>
+        <w:ind w:left="5760" w:hanging="360"/>
+      </w:pPr>
+    </w:lvl>
+    <w:lvl w:ilvl="8" w:tplc="0809001B" w:tentative="1">
+      <w:start w:val="1"/>
+      <w:numFmt w:val="lowerRoman"/>
+      <w:lvlText w:val="%9."/>
+      <w:lvlJc w:val="right"/>
+      <w:pPr>
+        <w:ind w:left="6480" w:hanging="180"/>
+      </w:pPr>
+    </w:lvl>
+  </w:abstractNum>
+  <w:abstractNum w:abstractNumId="14" w15:restartNumberingAfterBreak="0">
+    <w:nsid w:val="39006D5A"/>
+    <w:multiLevelType w:val="hybridMultilevel"/>
+    <w:tmpl w:val="BB403B24"/>
+    <w:lvl w:ilvl="0" w:tplc="08090003">
+      <w:start w:val="1"/>
+      <w:numFmt w:val="bullet"/>
+      <w:lvlText w:val="o"/>
+      <w:lvlJc w:val="left"/>
+      <w:pPr>
+        <w:ind w:left="360" w:hanging="360"/>
+      </w:pPr>
+      <w:rPr>
+        <w:rFonts w:ascii="Courier New" w:hAnsi="Courier New" w:cs="Courier New" w:hint="default"/>
+      </w:rPr>
+    </w:lvl>
+    <w:lvl w:ilvl="1" w:tplc="08090003" w:tentative="1">
+      <w:start w:val="1"/>
+      <w:numFmt w:val="bullet"/>
+      <w:lvlText w:val="o"/>
+      <w:lvlJc w:val="left"/>
+      <w:pPr>
+        <w:ind w:left="1080" w:hanging="360"/>
+      </w:pPr>
+      <w:rPr>
+        <w:rFonts w:ascii="Courier New" w:hAnsi="Courier New" w:cs="Courier New" w:hint="default"/>
+      </w:rPr>
+    </w:lvl>
+    <w:lvl w:ilvl="2" w:tplc="08090005" w:tentative="1">
+      <w:start w:val="1"/>
+      <w:numFmt w:val="bullet"/>
+      <w:lvlText w:val=""/>
+      <w:lvlJc w:val="left"/>
+      <w:pPr>
+        <w:ind w:left="1800" w:hanging="360"/>
+      </w:pPr>
+      <w:rPr>
+        <w:rFonts w:ascii="Wingdings" w:hAnsi="Wingdings" w:hint="default"/>
+      </w:rPr>
+    </w:lvl>
+    <w:lvl w:ilvl="3" w:tplc="08090001" w:tentative="1">
+      <w:start w:val="1"/>
+      <w:numFmt w:val="bullet"/>
+      <w:lvlText w:val=""/>
+      <w:lvlJc w:val="left"/>
+      <w:pPr>
+        <w:ind w:left="2520" w:hanging="360"/>
+      </w:pPr>
+      <w:rPr>
+        <w:rFonts w:ascii="Symbol" w:hAnsi="Symbol" w:hint="default"/>
+      </w:rPr>
+    </w:lvl>
+    <w:lvl w:ilvl="4" w:tplc="08090003" w:tentative="1">
+      <w:start w:val="1"/>
+      <w:numFmt w:val="bullet"/>
+      <w:lvlText w:val="o"/>
+      <w:lvlJc w:val="left"/>
+      <w:pPr>
+        <w:ind w:left="3240" w:hanging="360"/>
+      </w:pPr>
+      <w:rPr>
+        <w:rFonts w:ascii="Courier New" w:hAnsi="Courier New" w:cs="Courier New" w:hint="default"/>
+      </w:rPr>
+    </w:lvl>
+    <w:lvl w:ilvl="5" w:tplc="08090005" w:tentative="1">
+      <w:start w:val="1"/>
+      <w:numFmt w:val="bullet"/>
+      <w:lvlText w:val=""/>
+      <w:lvlJc w:val="left"/>
+      <w:pPr>
+        <w:ind w:left="3960" w:hanging="360"/>
+      </w:pPr>
+      <w:rPr>
+        <w:rFonts w:ascii="Wingdings" w:hAnsi="Wingdings" w:hint="default"/>
+      </w:rPr>
+    </w:lvl>
+    <w:lvl w:ilvl="6" w:tplc="08090001" w:tentative="1">
+      <w:start w:val="1"/>
+      <w:numFmt w:val="bullet"/>
+      <w:lvlText w:val=""/>
+      <w:lvlJc w:val="left"/>
+      <w:pPr>
+        <w:ind w:left="4680" w:hanging="360"/>
+      </w:pPr>
+      <w:rPr>
+        <w:rFonts w:ascii="Symbol" w:hAnsi="Symbol" w:hint="default"/>
+      </w:rPr>
+    </w:lvl>
+    <w:lvl w:ilvl="7" w:tplc="08090003" w:tentative="1">
+      <w:start w:val="1"/>
+      <w:numFmt w:val="bullet"/>
+      <w:lvlText w:val="o"/>
+      <w:lvlJc w:val="left"/>
+      <w:pPr>
+        <w:ind w:left="5400" w:hanging="360"/>
+      </w:pPr>
+      <w:rPr>
+        <w:rFonts w:ascii="Courier New" w:hAnsi="Courier New" w:cs="Courier New" w:hint="default"/>
+      </w:rPr>
+    </w:lvl>
+    <w:lvl w:ilvl="8" w:tplc="08090005" w:tentative="1">
+      <w:start w:val="1"/>
+      <w:numFmt w:val="bullet"/>
+      <w:lvlText w:val=""/>
+      <w:lvlJc w:val="left"/>
+      <w:pPr>
+        <w:ind w:left="6120" w:hanging="360"/>
+      </w:pPr>
+      <w:rPr>
+        <w:rFonts w:ascii="Wingdings" w:hAnsi="Wingdings" w:hint="default"/>
+      </w:rPr>
+    </w:lvl>
+  </w:abstractNum>
+  <w:abstractNum w:abstractNumId="15" w15:restartNumberingAfterBreak="0">
     <w:nsid w:val="46207BA4"/>
     <w:multiLevelType w:val="hybridMultilevel"/>
     <w:tmpl w:val="34FE8620"/>
@@ -4994,7 +6961,233 @@
       </w:rPr>
     </w:lvl>
   </w:abstractNum>
-  <w:abstractNum w:abstractNumId="7" w15:restartNumberingAfterBreak="0">
+  <w:abstractNum w:abstractNumId="16" w15:restartNumberingAfterBreak="0">
+    <w:nsid w:val="49A203ED"/>
+    <w:multiLevelType w:val="hybridMultilevel"/>
+    <w:tmpl w:val="A0EE534A"/>
+    <w:lvl w:ilvl="0" w:tplc="08090001">
+      <w:start w:val="1"/>
+      <w:numFmt w:val="bullet"/>
+      <w:lvlText w:val=""/>
+      <w:lvlJc w:val="left"/>
+      <w:pPr>
+        <w:ind w:left="825" w:hanging="360"/>
+      </w:pPr>
+      <w:rPr>
+        <w:rFonts w:ascii="Symbol" w:hAnsi="Symbol" w:hint="default"/>
+      </w:rPr>
+    </w:lvl>
+    <w:lvl w:ilvl="1" w:tplc="08090003" w:tentative="1">
+      <w:start w:val="1"/>
+      <w:numFmt w:val="bullet"/>
+      <w:lvlText w:val="o"/>
+      <w:lvlJc w:val="left"/>
+      <w:pPr>
+        <w:ind w:left="1545" w:hanging="360"/>
+      </w:pPr>
+      <w:rPr>
+        <w:rFonts w:ascii="Courier New" w:hAnsi="Courier New" w:cs="Courier New" w:hint="default"/>
+      </w:rPr>
+    </w:lvl>
+    <w:lvl w:ilvl="2" w:tplc="08090005" w:tentative="1">
+      <w:start w:val="1"/>
+      <w:numFmt w:val="bullet"/>
+      <w:lvlText w:val=""/>
+      <w:lvlJc w:val="left"/>
+      <w:pPr>
+        <w:ind w:left="2265" w:hanging="360"/>
+      </w:pPr>
+      <w:rPr>
+        <w:rFonts w:ascii="Wingdings" w:hAnsi="Wingdings" w:hint="default"/>
+      </w:rPr>
+    </w:lvl>
+    <w:lvl w:ilvl="3" w:tplc="08090001" w:tentative="1">
+      <w:start w:val="1"/>
+      <w:numFmt w:val="bullet"/>
+      <w:lvlText w:val=""/>
+      <w:lvlJc w:val="left"/>
+      <w:pPr>
+        <w:ind w:left="2985" w:hanging="360"/>
+      </w:pPr>
+      <w:rPr>
+        <w:rFonts w:ascii="Symbol" w:hAnsi="Symbol" w:hint="default"/>
+      </w:rPr>
+    </w:lvl>
+    <w:lvl w:ilvl="4" w:tplc="08090003" w:tentative="1">
+      <w:start w:val="1"/>
+      <w:numFmt w:val="bullet"/>
+      <w:lvlText w:val="o"/>
+      <w:lvlJc w:val="left"/>
+      <w:pPr>
+        <w:ind w:left="3705" w:hanging="360"/>
+      </w:pPr>
+      <w:rPr>
+        <w:rFonts w:ascii="Courier New" w:hAnsi="Courier New" w:cs="Courier New" w:hint="default"/>
+      </w:rPr>
+    </w:lvl>
+    <w:lvl w:ilvl="5" w:tplc="08090005" w:tentative="1">
+      <w:start w:val="1"/>
+      <w:numFmt w:val="bullet"/>
+      <w:lvlText w:val=""/>
+      <w:lvlJc w:val="left"/>
+      <w:pPr>
+        <w:ind w:left="4425" w:hanging="360"/>
+      </w:pPr>
+      <w:rPr>
+        <w:rFonts w:ascii="Wingdings" w:hAnsi="Wingdings" w:hint="default"/>
+      </w:rPr>
+    </w:lvl>
+    <w:lvl w:ilvl="6" w:tplc="08090001" w:tentative="1">
+      <w:start w:val="1"/>
+      <w:numFmt w:val="bullet"/>
+      <w:lvlText w:val=""/>
+      <w:lvlJc w:val="left"/>
+      <w:pPr>
+        <w:ind w:left="5145" w:hanging="360"/>
+      </w:pPr>
+      <w:rPr>
+        <w:rFonts w:ascii="Symbol" w:hAnsi="Symbol" w:hint="default"/>
+      </w:rPr>
+    </w:lvl>
+    <w:lvl w:ilvl="7" w:tplc="08090003" w:tentative="1">
+      <w:start w:val="1"/>
+      <w:numFmt w:val="bullet"/>
+      <w:lvlText w:val="o"/>
+      <w:lvlJc w:val="left"/>
+      <w:pPr>
+        <w:ind w:left="5865" w:hanging="360"/>
+      </w:pPr>
+      <w:rPr>
+        <w:rFonts w:ascii="Courier New" w:hAnsi="Courier New" w:cs="Courier New" w:hint="default"/>
+      </w:rPr>
+    </w:lvl>
+    <w:lvl w:ilvl="8" w:tplc="08090005" w:tentative="1">
+      <w:start w:val="1"/>
+      <w:numFmt w:val="bullet"/>
+      <w:lvlText w:val=""/>
+      <w:lvlJc w:val="left"/>
+      <w:pPr>
+        <w:ind w:left="6585" w:hanging="360"/>
+      </w:pPr>
+      <w:rPr>
+        <w:rFonts w:ascii="Wingdings" w:hAnsi="Wingdings" w:hint="default"/>
+      </w:rPr>
+    </w:lvl>
+  </w:abstractNum>
+  <w:abstractNum w:abstractNumId="17" w15:restartNumberingAfterBreak="0">
+    <w:nsid w:val="4F9A031D"/>
+    <w:multiLevelType w:val="hybridMultilevel"/>
+    <w:tmpl w:val="4F606DC0"/>
+    <w:lvl w:ilvl="0" w:tplc="08090001">
+      <w:start w:val="1"/>
+      <w:numFmt w:val="bullet"/>
+      <w:lvlText w:val=""/>
+      <w:lvlJc w:val="left"/>
+      <w:pPr>
+        <w:ind w:left="720" w:hanging="360"/>
+      </w:pPr>
+      <w:rPr>
+        <w:rFonts w:ascii="Symbol" w:hAnsi="Symbol" w:hint="default"/>
+      </w:rPr>
+    </w:lvl>
+    <w:lvl w:ilvl="1" w:tplc="08090003" w:tentative="1">
+      <w:start w:val="1"/>
+      <w:numFmt w:val="bullet"/>
+      <w:lvlText w:val="o"/>
+      <w:lvlJc w:val="left"/>
+      <w:pPr>
+        <w:ind w:left="1440" w:hanging="360"/>
+      </w:pPr>
+      <w:rPr>
+        <w:rFonts w:ascii="Courier New" w:hAnsi="Courier New" w:cs="Courier New" w:hint="default"/>
+      </w:rPr>
+    </w:lvl>
+    <w:lvl w:ilvl="2" w:tplc="08090005" w:tentative="1">
+      <w:start w:val="1"/>
+      <w:numFmt w:val="bullet"/>
+      <w:lvlText w:val=""/>
+      <w:lvlJc w:val="left"/>
+      <w:pPr>
+        <w:ind w:left="2160" w:hanging="360"/>
+      </w:pPr>
+      <w:rPr>
+        <w:rFonts w:ascii="Wingdings" w:hAnsi="Wingdings" w:hint="default"/>
+      </w:rPr>
+    </w:lvl>
+    <w:lvl w:ilvl="3" w:tplc="08090001" w:tentative="1">
+      <w:start w:val="1"/>
+      <w:numFmt w:val="bullet"/>
+      <w:lvlText w:val=""/>
+      <w:lvlJc w:val="left"/>
+      <w:pPr>
+        <w:ind w:left="2880" w:hanging="360"/>
+      </w:pPr>
+      <w:rPr>
+        <w:rFonts w:ascii="Symbol" w:hAnsi="Symbol" w:hint="default"/>
+      </w:rPr>
+    </w:lvl>
+    <w:lvl w:ilvl="4" w:tplc="08090003" w:tentative="1">
+      <w:start w:val="1"/>
+      <w:numFmt w:val="bullet"/>
+      <w:lvlText w:val="o"/>
+      <w:lvlJc w:val="left"/>
+      <w:pPr>
+        <w:ind w:left="3600" w:hanging="360"/>
+      </w:pPr>
+      <w:rPr>
+        <w:rFonts w:ascii="Courier New" w:hAnsi="Courier New" w:cs="Courier New" w:hint="default"/>
+      </w:rPr>
+    </w:lvl>
+    <w:lvl w:ilvl="5" w:tplc="08090005" w:tentative="1">
+      <w:start w:val="1"/>
+      <w:numFmt w:val="bullet"/>
+      <w:lvlText w:val=""/>
+      <w:lvlJc w:val="left"/>
+      <w:pPr>
+        <w:ind w:left="4320" w:hanging="360"/>
+      </w:pPr>
+      <w:rPr>
+        <w:rFonts w:ascii="Wingdings" w:hAnsi="Wingdings" w:hint="default"/>
+      </w:rPr>
+    </w:lvl>
+    <w:lvl w:ilvl="6" w:tplc="08090001" w:tentative="1">
+      <w:start w:val="1"/>
+      <w:numFmt w:val="bullet"/>
+      <w:lvlText w:val=""/>
+      <w:lvlJc w:val="left"/>
+      <w:pPr>
+        <w:ind w:left="5040" w:hanging="360"/>
+      </w:pPr>
+      <w:rPr>
+        <w:rFonts w:ascii="Symbol" w:hAnsi="Symbol" w:hint="default"/>
+      </w:rPr>
+    </w:lvl>
+    <w:lvl w:ilvl="7" w:tplc="08090003" w:tentative="1">
+      <w:start w:val="1"/>
+      <w:numFmt w:val="bullet"/>
+      <w:lvlText w:val="o"/>
+      <w:lvlJc w:val="left"/>
+      <w:pPr>
+        <w:ind w:left="5760" w:hanging="360"/>
+      </w:pPr>
+      <w:rPr>
+        <w:rFonts w:ascii="Courier New" w:hAnsi="Courier New" w:cs="Courier New" w:hint="default"/>
+      </w:rPr>
+    </w:lvl>
+    <w:lvl w:ilvl="8" w:tplc="08090005" w:tentative="1">
+      <w:start w:val="1"/>
+      <w:numFmt w:val="bullet"/>
+      <w:lvlText w:val=""/>
+      <w:lvlJc w:val="left"/>
+      <w:pPr>
+        <w:ind w:left="6480" w:hanging="360"/>
+      </w:pPr>
+      <w:rPr>
+        <w:rFonts w:ascii="Wingdings" w:hAnsi="Wingdings" w:hint="default"/>
+      </w:rPr>
+    </w:lvl>
+  </w:abstractNum>
+  <w:abstractNum w:abstractNumId="18" w15:restartNumberingAfterBreak="0">
     <w:nsid w:val="503261A9"/>
     <w:multiLevelType w:val="hybridMultilevel"/>
     <w:tmpl w:val="959CFB72"/>
@@ -5107,7 +7300,7 @@
       </w:rPr>
     </w:lvl>
   </w:abstractNum>
-  <w:abstractNum w:abstractNumId="8" w15:restartNumberingAfterBreak="0">
+  <w:abstractNum w:abstractNumId="19" w15:restartNumberingAfterBreak="0">
     <w:nsid w:val="572B6774"/>
     <w:multiLevelType w:val="hybridMultilevel"/>
     <w:tmpl w:val="336C1748"/>
@@ -5193,7 +7386,346 @@
       </w:pPr>
     </w:lvl>
   </w:abstractNum>
-  <w:abstractNum w:abstractNumId="9" w15:restartNumberingAfterBreak="0">
+  <w:abstractNum w:abstractNumId="20" w15:restartNumberingAfterBreak="0">
+    <w:nsid w:val="5BD67128"/>
+    <w:multiLevelType w:val="hybridMultilevel"/>
+    <w:tmpl w:val="D848E484"/>
+    <w:lvl w:ilvl="0" w:tplc="08090001">
+      <w:start w:val="1"/>
+      <w:numFmt w:val="bullet"/>
+      <w:lvlText w:val=""/>
+      <w:lvlJc w:val="left"/>
+      <w:pPr>
+        <w:ind w:left="720" w:hanging="360"/>
+      </w:pPr>
+      <w:rPr>
+        <w:rFonts w:ascii="Symbol" w:hAnsi="Symbol" w:hint="default"/>
+      </w:rPr>
+    </w:lvl>
+    <w:lvl w:ilvl="1" w:tplc="08090003" w:tentative="1">
+      <w:start w:val="1"/>
+      <w:numFmt w:val="bullet"/>
+      <w:lvlText w:val="o"/>
+      <w:lvlJc w:val="left"/>
+      <w:pPr>
+        <w:ind w:left="1440" w:hanging="360"/>
+      </w:pPr>
+      <w:rPr>
+        <w:rFonts w:ascii="Courier New" w:hAnsi="Courier New" w:cs="Courier New" w:hint="default"/>
+      </w:rPr>
+    </w:lvl>
+    <w:lvl w:ilvl="2" w:tplc="08090005" w:tentative="1">
+      <w:start w:val="1"/>
+      <w:numFmt w:val="bullet"/>
+      <w:lvlText w:val=""/>
+      <w:lvlJc w:val="left"/>
+      <w:pPr>
+        <w:ind w:left="2160" w:hanging="360"/>
+      </w:pPr>
+      <w:rPr>
+        <w:rFonts w:ascii="Wingdings" w:hAnsi="Wingdings" w:hint="default"/>
+      </w:rPr>
+    </w:lvl>
+    <w:lvl w:ilvl="3" w:tplc="08090001" w:tentative="1">
+      <w:start w:val="1"/>
+      <w:numFmt w:val="bullet"/>
+      <w:lvlText w:val=""/>
+      <w:lvlJc w:val="left"/>
+      <w:pPr>
+        <w:ind w:left="2880" w:hanging="360"/>
+      </w:pPr>
+      <w:rPr>
+        <w:rFonts w:ascii="Symbol" w:hAnsi="Symbol" w:hint="default"/>
+      </w:rPr>
+    </w:lvl>
+    <w:lvl w:ilvl="4" w:tplc="08090003" w:tentative="1">
+      <w:start w:val="1"/>
+      <w:numFmt w:val="bullet"/>
+      <w:lvlText w:val="o"/>
+      <w:lvlJc w:val="left"/>
+      <w:pPr>
+        <w:ind w:left="3600" w:hanging="360"/>
+      </w:pPr>
+      <w:rPr>
+        <w:rFonts w:ascii="Courier New" w:hAnsi="Courier New" w:cs="Courier New" w:hint="default"/>
+      </w:rPr>
+    </w:lvl>
+    <w:lvl w:ilvl="5" w:tplc="08090005" w:tentative="1">
+      <w:start w:val="1"/>
+      <w:numFmt w:val="bullet"/>
+      <w:lvlText w:val=""/>
+      <w:lvlJc w:val="left"/>
+      <w:pPr>
+        <w:ind w:left="4320" w:hanging="360"/>
+      </w:pPr>
+      <w:rPr>
+        <w:rFonts w:ascii="Wingdings" w:hAnsi="Wingdings" w:hint="default"/>
+      </w:rPr>
+    </w:lvl>
+    <w:lvl w:ilvl="6" w:tplc="08090001" w:tentative="1">
+      <w:start w:val="1"/>
+      <w:numFmt w:val="bullet"/>
+      <w:lvlText w:val=""/>
+      <w:lvlJc w:val="left"/>
+      <w:pPr>
+        <w:ind w:left="5040" w:hanging="360"/>
+      </w:pPr>
+      <w:rPr>
+        <w:rFonts w:ascii="Symbol" w:hAnsi="Symbol" w:hint="default"/>
+      </w:rPr>
+    </w:lvl>
+    <w:lvl w:ilvl="7" w:tplc="08090003" w:tentative="1">
+      <w:start w:val="1"/>
+      <w:numFmt w:val="bullet"/>
+      <w:lvlText w:val="o"/>
+      <w:lvlJc w:val="left"/>
+      <w:pPr>
+        <w:ind w:left="5760" w:hanging="360"/>
+      </w:pPr>
+      <w:rPr>
+        <w:rFonts w:ascii="Courier New" w:hAnsi="Courier New" w:cs="Courier New" w:hint="default"/>
+      </w:rPr>
+    </w:lvl>
+    <w:lvl w:ilvl="8" w:tplc="08090005" w:tentative="1">
+      <w:start w:val="1"/>
+      <w:numFmt w:val="bullet"/>
+      <w:lvlText w:val=""/>
+      <w:lvlJc w:val="left"/>
+      <w:pPr>
+        <w:ind w:left="6480" w:hanging="360"/>
+      </w:pPr>
+      <w:rPr>
+        <w:rFonts w:ascii="Wingdings" w:hAnsi="Wingdings" w:hint="default"/>
+      </w:rPr>
+    </w:lvl>
+  </w:abstractNum>
+  <w:abstractNum w:abstractNumId="21" w15:restartNumberingAfterBreak="0">
+    <w:nsid w:val="600039A2"/>
+    <w:multiLevelType w:val="hybridMultilevel"/>
+    <w:tmpl w:val="8854AA06"/>
+    <w:lvl w:ilvl="0" w:tplc="08090001">
+      <w:start w:val="1"/>
+      <w:numFmt w:val="bullet"/>
+      <w:lvlText w:val=""/>
+      <w:lvlJc w:val="left"/>
+      <w:pPr>
+        <w:ind w:left="720" w:hanging="360"/>
+      </w:pPr>
+      <w:rPr>
+        <w:rFonts w:ascii="Symbol" w:hAnsi="Symbol" w:hint="default"/>
+      </w:rPr>
+    </w:lvl>
+    <w:lvl w:ilvl="1" w:tplc="08090003" w:tentative="1">
+      <w:start w:val="1"/>
+      <w:numFmt w:val="bullet"/>
+      <w:lvlText w:val="o"/>
+      <w:lvlJc w:val="left"/>
+      <w:pPr>
+        <w:ind w:left="1440" w:hanging="360"/>
+      </w:pPr>
+      <w:rPr>
+        <w:rFonts w:ascii="Courier New" w:hAnsi="Courier New" w:cs="Courier New" w:hint="default"/>
+      </w:rPr>
+    </w:lvl>
+    <w:lvl w:ilvl="2" w:tplc="08090005" w:tentative="1">
+      <w:start w:val="1"/>
+      <w:numFmt w:val="bullet"/>
+      <w:lvlText w:val=""/>
+      <w:lvlJc w:val="left"/>
+      <w:pPr>
+        <w:ind w:left="2160" w:hanging="360"/>
+      </w:pPr>
+      <w:rPr>
+        <w:rFonts w:ascii="Wingdings" w:hAnsi="Wingdings" w:hint="default"/>
+      </w:rPr>
+    </w:lvl>
+    <w:lvl w:ilvl="3" w:tplc="08090001" w:tentative="1">
+      <w:start w:val="1"/>
+      <w:numFmt w:val="bullet"/>
+      <w:lvlText w:val=""/>
+      <w:lvlJc w:val="left"/>
+      <w:pPr>
+        <w:ind w:left="2880" w:hanging="360"/>
+      </w:pPr>
+      <w:rPr>
+        <w:rFonts w:ascii="Symbol" w:hAnsi="Symbol" w:hint="default"/>
+      </w:rPr>
+    </w:lvl>
+    <w:lvl w:ilvl="4" w:tplc="08090003" w:tentative="1">
+      <w:start w:val="1"/>
+      <w:numFmt w:val="bullet"/>
+      <w:lvlText w:val="o"/>
+      <w:lvlJc w:val="left"/>
+      <w:pPr>
+        <w:ind w:left="3600" w:hanging="360"/>
+      </w:pPr>
+      <w:rPr>
+        <w:rFonts w:ascii="Courier New" w:hAnsi="Courier New" w:cs="Courier New" w:hint="default"/>
+      </w:rPr>
+    </w:lvl>
+    <w:lvl w:ilvl="5" w:tplc="08090005" w:tentative="1">
+      <w:start w:val="1"/>
+      <w:numFmt w:val="bullet"/>
+      <w:lvlText w:val=""/>
+      <w:lvlJc w:val="left"/>
+      <w:pPr>
+        <w:ind w:left="4320" w:hanging="360"/>
+      </w:pPr>
+      <w:rPr>
+        <w:rFonts w:ascii="Wingdings" w:hAnsi="Wingdings" w:hint="default"/>
+      </w:rPr>
+    </w:lvl>
+    <w:lvl w:ilvl="6" w:tplc="08090001" w:tentative="1">
+      <w:start w:val="1"/>
+      <w:numFmt w:val="bullet"/>
+      <w:lvlText w:val=""/>
+      <w:lvlJc w:val="left"/>
+      <w:pPr>
+        <w:ind w:left="5040" w:hanging="360"/>
+      </w:pPr>
+      <w:rPr>
+        <w:rFonts w:ascii="Symbol" w:hAnsi="Symbol" w:hint="default"/>
+      </w:rPr>
+    </w:lvl>
+    <w:lvl w:ilvl="7" w:tplc="08090003" w:tentative="1">
+      <w:start w:val="1"/>
+      <w:numFmt w:val="bullet"/>
+      <w:lvlText w:val="o"/>
+      <w:lvlJc w:val="left"/>
+      <w:pPr>
+        <w:ind w:left="5760" w:hanging="360"/>
+      </w:pPr>
+      <w:rPr>
+        <w:rFonts w:ascii="Courier New" w:hAnsi="Courier New" w:cs="Courier New" w:hint="default"/>
+      </w:rPr>
+    </w:lvl>
+    <w:lvl w:ilvl="8" w:tplc="08090005" w:tentative="1">
+      <w:start w:val="1"/>
+      <w:numFmt w:val="bullet"/>
+      <w:lvlText w:val=""/>
+      <w:lvlJc w:val="left"/>
+      <w:pPr>
+        <w:ind w:left="6480" w:hanging="360"/>
+      </w:pPr>
+      <w:rPr>
+        <w:rFonts w:ascii="Wingdings" w:hAnsi="Wingdings" w:hint="default"/>
+      </w:rPr>
+    </w:lvl>
+  </w:abstractNum>
+  <w:abstractNum w:abstractNumId="22" w15:restartNumberingAfterBreak="0">
+    <w:nsid w:val="60EF6AC5"/>
+    <w:multiLevelType w:val="hybridMultilevel"/>
+    <w:tmpl w:val="BB0C4336"/>
+    <w:lvl w:ilvl="0" w:tplc="08090001">
+      <w:start w:val="1"/>
+      <w:numFmt w:val="bullet"/>
+      <w:lvlText w:val=""/>
+      <w:lvlJc w:val="left"/>
+      <w:pPr>
+        <w:ind w:left="720" w:hanging="360"/>
+      </w:pPr>
+      <w:rPr>
+        <w:rFonts w:ascii="Symbol" w:hAnsi="Symbol" w:hint="default"/>
+      </w:rPr>
+    </w:lvl>
+    <w:lvl w:ilvl="1" w:tplc="08090003" w:tentative="1">
+      <w:start w:val="1"/>
+      <w:numFmt w:val="bullet"/>
+      <w:lvlText w:val="o"/>
+      <w:lvlJc w:val="left"/>
+      <w:pPr>
+        <w:ind w:left="1440" w:hanging="360"/>
+      </w:pPr>
+      <w:rPr>
+        <w:rFonts w:ascii="Courier New" w:hAnsi="Courier New" w:cs="Courier New" w:hint="default"/>
+      </w:rPr>
+    </w:lvl>
+    <w:lvl w:ilvl="2" w:tplc="08090005" w:tentative="1">
+      <w:start w:val="1"/>
+      <w:numFmt w:val="bullet"/>
+      <w:lvlText w:val=""/>
+      <w:lvlJc w:val="left"/>
+      <w:pPr>
+        <w:ind w:left="2160" w:hanging="360"/>
+      </w:pPr>
+      <w:rPr>
+        <w:rFonts w:ascii="Wingdings" w:hAnsi="Wingdings" w:hint="default"/>
+      </w:rPr>
+    </w:lvl>
+    <w:lvl w:ilvl="3" w:tplc="08090001" w:tentative="1">
+      <w:start w:val="1"/>
+      <w:numFmt w:val="bullet"/>
+      <w:lvlText w:val=""/>
+      <w:lvlJc w:val="left"/>
+      <w:pPr>
+        <w:ind w:left="2880" w:hanging="360"/>
+      </w:pPr>
+      <w:rPr>
+        <w:rFonts w:ascii="Symbol" w:hAnsi="Symbol" w:hint="default"/>
+      </w:rPr>
+    </w:lvl>
+    <w:lvl w:ilvl="4" w:tplc="08090003" w:tentative="1">
+      <w:start w:val="1"/>
+      <w:numFmt w:val="bullet"/>
+      <w:lvlText w:val="o"/>
+      <w:lvlJc w:val="left"/>
+      <w:pPr>
+        <w:ind w:left="3600" w:hanging="360"/>
+      </w:pPr>
+      <w:rPr>
+        <w:rFonts w:ascii="Courier New" w:hAnsi="Courier New" w:cs="Courier New" w:hint="default"/>
+      </w:rPr>
+    </w:lvl>
+    <w:lvl w:ilvl="5" w:tplc="08090005" w:tentative="1">
+      <w:start w:val="1"/>
+      <w:numFmt w:val="bullet"/>
+      <w:lvlText w:val=""/>
+      <w:lvlJc w:val="left"/>
+      <w:pPr>
+        <w:ind w:left="4320" w:hanging="360"/>
+      </w:pPr>
+      <w:rPr>
+        <w:rFonts w:ascii="Wingdings" w:hAnsi="Wingdings" w:hint="default"/>
+      </w:rPr>
+    </w:lvl>
+    <w:lvl w:ilvl="6" w:tplc="08090001" w:tentative="1">
+      <w:start w:val="1"/>
+      <w:numFmt w:val="bullet"/>
+      <w:lvlText w:val=""/>
+      <w:lvlJc w:val="left"/>
+      <w:pPr>
+        <w:ind w:left="5040" w:hanging="360"/>
+      </w:pPr>
+      <w:rPr>
+        <w:rFonts w:ascii="Symbol" w:hAnsi="Symbol" w:hint="default"/>
+      </w:rPr>
+    </w:lvl>
+    <w:lvl w:ilvl="7" w:tplc="08090003" w:tentative="1">
+      <w:start w:val="1"/>
+      <w:numFmt w:val="bullet"/>
+      <w:lvlText w:val="o"/>
+      <w:lvlJc w:val="left"/>
+      <w:pPr>
+        <w:ind w:left="5760" w:hanging="360"/>
+      </w:pPr>
+      <w:rPr>
+        <w:rFonts w:ascii="Courier New" w:hAnsi="Courier New" w:cs="Courier New" w:hint="default"/>
+      </w:rPr>
+    </w:lvl>
+    <w:lvl w:ilvl="8" w:tplc="08090005" w:tentative="1">
+      <w:start w:val="1"/>
+      <w:numFmt w:val="bullet"/>
+      <w:lvlText w:val=""/>
+      <w:lvlJc w:val="left"/>
+      <w:pPr>
+        <w:ind w:left="6480" w:hanging="360"/>
+      </w:pPr>
+      <w:rPr>
+        <w:rFonts w:ascii="Wingdings" w:hAnsi="Wingdings" w:hint="default"/>
+      </w:rPr>
+    </w:lvl>
+  </w:abstractNum>
+  <w:abstractNum w:abstractNumId="23" w15:restartNumberingAfterBreak="0">
     <w:nsid w:val="64277057"/>
     <w:multiLevelType w:val="hybridMultilevel"/>
     <w:tmpl w:val="0C8A7FC0"/>
@@ -5306,7 +7838,120 @@
       </w:rPr>
     </w:lvl>
   </w:abstractNum>
-  <w:abstractNum w:abstractNumId="10" w15:restartNumberingAfterBreak="0">
+  <w:abstractNum w:abstractNumId="24" w15:restartNumberingAfterBreak="0">
+    <w:nsid w:val="66F46C1E"/>
+    <w:multiLevelType w:val="hybridMultilevel"/>
+    <w:tmpl w:val="FCA8829E"/>
+    <w:lvl w:ilvl="0" w:tplc="08090001">
+      <w:start w:val="1"/>
+      <w:numFmt w:val="bullet"/>
+      <w:lvlText w:val=""/>
+      <w:lvlJc w:val="left"/>
+      <w:pPr>
+        <w:ind w:left="1440" w:hanging="360"/>
+      </w:pPr>
+      <w:rPr>
+        <w:rFonts w:ascii="Symbol" w:hAnsi="Symbol" w:hint="default"/>
+      </w:rPr>
+    </w:lvl>
+    <w:lvl w:ilvl="1" w:tplc="08090003" w:tentative="1">
+      <w:start w:val="1"/>
+      <w:numFmt w:val="bullet"/>
+      <w:lvlText w:val="o"/>
+      <w:lvlJc w:val="left"/>
+      <w:pPr>
+        <w:ind w:left="2160" w:hanging="360"/>
+      </w:pPr>
+      <w:rPr>
+        <w:rFonts w:ascii="Courier New" w:hAnsi="Courier New" w:cs="Courier New" w:hint="default"/>
+      </w:rPr>
+    </w:lvl>
+    <w:lvl w:ilvl="2" w:tplc="08090005" w:tentative="1">
+      <w:start w:val="1"/>
+      <w:numFmt w:val="bullet"/>
+      <w:lvlText w:val=""/>
+      <w:lvlJc w:val="left"/>
+      <w:pPr>
+        <w:ind w:left="2880" w:hanging="360"/>
+      </w:pPr>
+      <w:rPr>
+        <w:rFonts w:ascii="Wingdings" w:hAnsi="Wingdings" w:hint="default"/>
+      </w:rPr>
+    </w:lvl>
+    <w:lvl w:ilvl="3" w:tplc="08090001" w:tentative="1">
+      <w:start w:val="1"/>
+      <w:numFmt w:val="bullet"/>
+      <w:lvlText w:val=""/>
+      <w:lvlJc w:val="left"/>
+      <w:pPr>
+        <w:ind w:left="3600" w:hanging="360"/>
+      </w:pPr>
+      <w:rPr>
+        <w:rFonts w:ascii="Symbol" w:hAnsi="Symbol" w:hint="default"/>
+      </w:rPr>
+    </w:lvl>
+    <w:lvl w:ilvl="4" w:tplc="08090003" w:tentative="1">
+      <w:start w:val="1"/>
+      <w:numFmt w:val="bullet"/>
+      <w:lvlText w:val="o"/>
+      <w:lvlJc w:val="left"/>
+      <w:pPr>
+        <w:ind w:left="4320" w:hanging="360"/>
+      </w:pPr>
+      <w:rPr>
+        <w:rFonts w:ascii="Courier New" w:hAnsi="Courier New" w:cs="Courier New" w:hint="default"/>
+      </w:rPr>
+    </w:lvl>
+    <w:lvl w:ilvl="5" w:tplc="08090005" w:tentative="1">
+      <w:start w:val="1"/>
+      <w:numFmt w:val="bullet"/>
+      <w:lvlText w:val=""/>
+      <w:lvlJc w:val="left"/>
+      <w:pPr>
+        <w:ind w:left="5040" w:hanging="360"/>
+      </w:pPr>
+      <w:rPr>
+        <w:rFonts w:ascii="Wingdings" w:hAnsi="Wingdings" w:hint="default"/>
+      </w:rPr>
+    </w:lvl>
+    <w:lvl w:ilvl="6" w:tplc="08090001" w:tentative="1">
+      <w:start w:val="1"/>
+      <w:numFmt w:val="bullet"/>
+      <w:lvlText w:val=""/>
+      <w:lvlJc w:val="left"/>
+      <w:pPr>
+        <w:ind w:left="5760" w:hanging="360"/>
+      </w:pPr>
+      <w:rPr>
+        <w:rFonts w:ascii="Symbol" w:hAnsi="Symbol" w:hint="default"/>
+      </w:rPr>
+    </w:lvl>
+    <w:lvl w:ilvl="7" w:tplc="08090003" w:tentative="1">
+      <w:start w:val="1"/>
+      <w:numFmt w:val="bullet"/>
+      <w:lvlText w:val="o"/>
+      <w:lvlJc w:val="left"/>
+      <w:pPr>
+        <w:ind w:left="6480" w:hanging="360"/>
+      </w:pPr>
+      <w:rPr>
+        <w:rFonts w:ascii="Courier New" w:hAnsi="Courier New" w:cs="Courier New" w:hint="default"/>
+      </w:rPr>
+    </w:lvl>
+    <w:lvl w:ilvl="8" w:tplc="08090005" w:tentative="1">
+      <w:start w:val="1"/>
+      <w:numFmt w:val="bullet"/>
+      <w:lvlText w:val=""/>
+      <w:lvlJc w:val="left"/>
+      <w:pPr>
+        <w:ind w:left="7200" w:hanging="360"/>
+      </w:pPr>
+      <w:rPr>
+        <w:rFonts w:ascii="Wingdings" w:hAnsi="Wingdings" w:hint="default"/>
+      </w:rPr>
+    </w:lvl>
+  </w:abstractNum>
+  <w:abstractNum w:abstractNumId="25" w15:restartNumberingAfterBreak="0">
     <w:nsid w:val="675458AD"/>
     <w:multiLevelType w:val="hybridMultilevel"/>
     <w:tmpl w:val="6D8C226A"/>
@@ -5419,7 +8064,120 @@
       </w:rPr>
     </w:lvl>
   </w:abstractNum>
-  <w:abstractNum w:abstractNumId="11" w15:restartNumberingAfterBreak="0">
+  <w:abstractNum w:abstractNumId="26" w15:restartNumberingAfterBreak="0">
+    <w:nsid w:val="690D6D36"/>
+    <w:multiLevelType w:val="hybridMultilevel"/>
+    <w:tmpl w:val="F968A20E"/>
+    <w:lvl w:ilvl="0" w:tplc="08090001">
+      <w:start w:val="1"/>
+      <w:numFmt w:val="bullet"/>
+      <w:lvlText w:val=""/>
+      <w:lvlJc w:val="left"/>
+      <w:pPr>
+        <w:ind w:left="720" w:hanging="360"/>
+      </w:pPr>
+      <w:rPr>
+        <w:rFonts w:ascii="Symbol" w:hAnsi="Symbol" w:hint="default"/>
+      </w:rPr>
+    </w:lvl>
+    <w:lvl w:ilvl="1" w:tplc="08090003" w:tentative="1">
+      <w:start w:val="1"/>
+      <w:numFmt w:val="bullet"/>
+      <w:lvlText w:val="o"/>
+      <w:lvlJc w:val="left"/>
+      <w:pPr>
+        <w:ind w:left="1440" w:hanging="360"/>
+      </w:pPr>
+      <w:rPr>
+        <w:rFonts w:ascii="Courier New" w:hAnsi="Courier New" w:cs="Courier New" w:hint="default"/>
+      </w:rPr>
+    </w:lvl>
+    <w:lvl w:ilvl="2" w:tplc="08090005" w:tentative="1">
+      <w:start w:val="1"/>
+      <w:numFmt w:val="bullet"/>
+      <w:lvlText w:val=""/>
+      <w:lvlJc w:val="left"/>
+      <w:pPr>
+        <w:ind w:left="2160" w:hanging="360"/>
+      </w:pPr>
+      <w:rPr>
+        <w:rFonts w:ascii="Wingdings" w:hAnsi="Wingdings" w:hint="default"/>
+      </w:rPr>
+    </w:lvl>
+    <w:lvl w:ilvl="3" w:tplc="08090001" w:tentative="1">
+      <w:start w:val="1"/>
+      <w:numFmt w:val="bullet"/>
+      <w:lvlText w:val=""/>
+      <w:lvlJc w:val="left"/>
+      <w:pPr>
+        <w:ind w:left="2880" w:hanging="360"/>
+      </w:pPr>
+      <w:rPr>
+        <w:rFonts w:ascii="Symbol" w:hAnsi="Symbol" w:hint="default"/>
+      </w:rPr>
+    </w:lvl>
+    <w:lvl w:ilvl="4" w:tplc="08090003" w:tentative="1">
+      <w:start w:val="1"/>
+      <w:numFmt w:val="bullet"/>
+      <w:lvlText w:val="o"/>
+      <w:lvlJc w:val="left"/>
+      <w:pPr>
+        <w:ind w:left="3600" w:hanging="360"/>
+      </w:pPr>
+      <w:rPr>
+        <w:rFonts w:ascii="Courier New" w:hAnsi="Courier New" w:cs="Courier New" w:hint="default"/>
+      </w:rPr>
+    </w:lvl>
+    <w:lvl w:ilvl="5" w:tplc="08090005" w:tentative="1">
+      <w:start w:val="1"/>
+      <w:numFmt w:val="bullet"/>
+      <w:lvlText w:val=""/>
+      <w:lvlJc w:val="left"/>
+      <w:pPr>
+        <w:ind w:left="4320" w:hanging="360"/>
+      </w:pPr>
+      <w:rPr>
+        <w:rFonts w:ascii="Wingdings" w:hAnsi="Wingdings" w:hint="default"/>
+      </w:rPr>
+    </w:lvl>
+    <w:lvl w:ilvl="6" w:tplc="08090001" w:tentative="1">
+      <w:start w:val="1"/>
+      <w:numFmt w:val="bullet"/>
+      <w:lvlText w:val=""/>
+      <w:lvlJc w:val="left"/>
+      <w:pPr>
+        <w:ind w:left="5040" w:hanging="360"/>
+      </w:pPr>
+      <w:rPr>
+        <w:rFonts w:ascii="Symbol" w:hAnsi="Symbol" w:hint="default"/>
+      </w:rPr>
+    </w:lvl>
+    <w:lvl w:ilvl="7" w:tplc="08090003" w:tentative="1">
+      <w:start w:val="1"/>
+      <w:numFmt w:val="bullet"/>
+      <w:lvlText w:val="o"/>
+      <w:lvlJc w:val="left"/>
+      <w:pPr>
+        <w:ind w:left="5760" w:hanging="360"/>
+      </w:pPr>
+      <w:rPr>
+        <w:rFonts w:ascii="Courier New" w:hAnsi="Courier New" w:cs="Courier New" w:hint="default"/>
+      </w:rPr>
+    </w:lvl>
+    <w:lvl w:ilvl="8" w:tplc="08090005" w:tentative="1">
+      <w:start w:val="1"/>
+      <w:numFmt w:val="bullet"/>
+      <w:lvlText w:val=""/>
+      <w:lvlJc w:val="left"/>
+      <w:pPr>
+        <w:ind w:left="6480" w:hanging="360"/>
+      </w:pPr>
+      <w:rPr>
+        <w:rFonts w:ascii="Wingdings" w:hAnsi="Wingdings" w:hint="default"/>
+      </w:rPr>
+    </w:lvl>
+  </w:abstractNum>
+  <w:abstractNum w:abstractNumId="27" w15:restartNumberingAfterBreak="0">
     <w:nsid w:val="6BF26664"/>
     <w:multiLevelType w:val="hybridMultilevel"/>
     <w:tmpl w:val="BF62A200"/>
@@ -5532,7 +8290,7 @@
       </w:rPr>
     </w:lvl>
   </w:abstractNum>
-  <w:abstractNum w:abstractNumId="12" w15:restartNumberingAfterBreak="0">
+  <w:abstractNum w:abstractNumId="28" w15:restartNumberingAfterBreak="0">
     <w:nsid w:val="7FE2B3DE"/>
     <w:multiLevelType w:val="hybridMultilevel"/>
     <w:tmpl w:val="355A910A"/>
@@ -5584,31 +8342,31 @@
     </w:lvl>
   </w:abstractNum>
   <w:num w:numId="1">
-    <w:abstractNumId w:val="11"/>
+    <w:abstractNumId w:val="27"/>
   </w:num>
   <w:num w:numId="2">
-    <w:abstractNumId w:val="7"/>
+    <w:abstractNumId w:val="18"/>
   </w:num>
   <w:num w:numId="3">
-    <w:abstractNumId w:val="10"/>
+    <w:abstractNumId w:val="25"/>
   </w:num>
   <w:num w:numId="4">
-    <w:abstractNumId w:val="6"/>
+    <w:abstractNumId w:val="15"/>
   </w:num>
   <w:num w:numId="5">
-    <w:abstractNumId w:val="9"/>
+    <w:abstractNumId w:val="23"/>
   </w:num>
   <w:num w:numId="6">
     <w:abstractNumId w:val="3"/>
   </w:num>
   <w:num w:numId="7">
-    <w:abstractNumId w:val="5"/>
+    <w:abstractNumId w:val="8"/>
   </w:num>
   <w:num w:numId="8">
     <w:abstractNumId w:val="1"/>
   </w:num>
   <w:num w:numId="9">
-    <w:abstractNumId w:val="12"/>
+    <w:abstractNumId w:val="28"/>
   </w:num>
   <w:num w:numId="10">
     <w:abstractNumId w:val="0"/>
@@ -5617,10 +8375,58 @@
     <w:abstractNumId w:val="2"/>
   </w:num>
   <w:num w:numId="12">
-    <w:abstractNumId w:val="8"/>
+    <w:abstractNumId w:val="19"/>
   </w:num>
   <w:num w:numId="13">
+    <w:abstractNumId w:val="6"/>
+  </w:num>
+  <w:num w:numId="14">
+    <w:abstractNumId w:val="7"/>
+  </w:num>
+  <w:num w:numId="15">
+    <w:abstractNumId w:val="26"/>
+  </w:num>
+  <w:num w:numId="16">
+    <w:abstractNumId w:val="11"/>
+  </w:num>
+  <w:num w:numId="17">
+    <w:abstractNumId w:val="21"/>
+  </w:num>
+  <w:num w:numId="18">
+    <w:abstractNumId w:val="17"/>
+  </w:num>
+  <w:num w:numId="19">
+    <w:abstractNumId w:val="24"/>
+  </w:num>
+  <w:num w:numId="20">
+    <w:abstractNumId w:val="22"/>
+  </w:num>
+  <w:num w:numId="21">
+    <w:abstractNumId w:val="20"/>
+  </w:num>
+  <w:num w:numId="22">
+    <w:abstractNumId w:val="5"/>
+  </w:num>
+  <w:num w:numId="23">
+    <w:abstractNumId w:val="13"/>
+  </w:num>
+  <w:num w:numId="24">
+    <w:abstractNumId w:val="14"/>
+  </w:num>
+  <w:num w:numId="25">
+    <w:abstractNumId w:val="12"/>
+  </w:num>
+  <w:num w:numId="26">
+    <w:abstractNumId w:val="9"/>
+  </w:num>
+  <w:num w:numId="27">
+    <w:abstractNumId w:val="16"/>
+  </w:num>
+  <w:num w:numId="28">
     <w:abstractNumId w:val="4"/>
+  </w:num>
+  <w:num w:numId="29">
+    <w:abstractNumId w:val="10"/>
   </w:num>
 </w:numbering>
 </file>
@@ -6024,7 +8830,7 @@
   <w:style w:type="paragraph" w:default="1" w:styleId="Normal">
     <w:name w:val="Normal"/>
     <w:qFormat/>
-    <w:rsid w:val="006015F8"/>
+    <w:rsid w:val="00677040"/>
     <w:pPr>
       <w:spacing w:after="160" w:line="259" w:lineRule="auto"/>
     </w:pPr>
@@ -6793,6 +9599,21 @@
 </file>
 
 <file path=customXml/item1.xml><?xml version="1.0" encoding="utf-8"?>
+<?mso-contentType ?>
+<FormTemplates xmlns="http://schemas.microsoft.com/sharepoint/v3/contenttype/forms">
+  <Display>DocumentLibraryForm</Display>
+  <Edit>DocumentLibraryForm</Edit>
+  <New>DocumentLibraryForm</New>
+</FormTemplates>
+</file>
+
+<file path=customXml/item2.xml><?xml version="1.0" encoding="utf-8"?>
+<p:properties xmlns:p="http://schemas.microsoft.com/office/2006/metadata/properties" xmlns:xsi="http://www.w3.org/2001/XMLSchema-instance" xmlns:pc="http://schemas.microsoft.com/office/infopath/2007/PartnerControls">
+  <documentManagement/>
+</p:properties>
+</file>
+
+<file path=customXml/item3.xml><?xml version="1.0" encoding="utf-8"?>
 <ct:contentTypeSchema xmlns:ct="http://schemas.microsoft.com/office/2006/metadata/contentType" xmlns:ma="http://schemas.microsoft.com/office/2006/metadata/properties/metaAttributes" ct:_="" ma:_="" ma:contentTypeName="Document" ma:contentTypeID="0x010100724938FABF56404E9AEF3E8518C77570" ma:contentTypeVersion="10" ma:contentTypeDescription="Create a new document." ma:contentTypeScope="" ma:versionID="1690e19faf80851013ff9e51895254ec">
   <xsd:schema xmlns:xsd="http://www.w3.org/2001/XMLSchema" xmlns:xs="http://www.w3.org/2001/XMLSchema" xmlns:p="http://schemas.microsoft.com/office/2006/metadata/properties" xmlns:ns3="d4cea301-15c3-49c9-a650-60724beaed09" xmlns:ns4="fde2acab-c045-4b5f-aa7c-ee5cfabd16e8" targetNamespace="http://schemas.microsoft.com/office/2006/metadata/properties" ma:root="true" ma:fieldsID="e2719fe20a28596dab715b65d4229ad8" ns3:_="" ns4:_="">
     <xsd:import namespace="d4cea301-15c3-49c9-a650-60724beaed09"/>
@@ -6995,26 +9816,28 @@
 </ct:contentTypeSchema>
 </file>
 
-<file path=customXml/item2.xml><?xml version="1.0" encoding="utf-8"?>
-<p:properties xmlns:p="http://schemas.microsoft.com/office/2006/metadata/properties" xmlns:xsi="http://www.w3.org/2001/XMLSchema-instance" xmlns:pc="http://schemas.microsoft.com/office/infopath/2007/PartnerControls">
-  <documentManagement/>
-</p:properties>
-</file>
-
-<file path=customXml/item3.xml><?xml version="1.0" encoding="utf-8"?>
-<?mso-contentType ?>
-<FormTemplates xmlns="http://schemas.microsoft.com/sharepoint/v3/contenttype/forms">
-  <Display>DocumentLibraryForm</Display>
-  <Edit>DocumentLibraryForm</Edit>
-  <New>DocumentLibraryForm</New>
-</FormTemplates>
-</file>
-
 <file path=customXml/item4.xml><?xml version="1.0" encoding="utf-8"?>
 <b:Sources xmlns:b="http://schemas.openxmlformats.org/officeDocument/2006/bibliography" xmlns="http://schemas.openxmlformats.org/officeDocument/2006/bibliography" SelectedStyle="\IEEE2006OfficeOnline.xsl" StyleName="IEEE" Version="2006"/>
 </file>
 
 <file path=customXml/itemProps1.xml><?xml version="1.0" encoding="utf-8"?>
+<ds:datastoreItem xmlns:ds="http://schemas.openxmlformats.org/officeDocument/2006/customXml" ds:itemID="{A6702624-8009-4DF8-9663-C7D28D6FE8AE}">
+  <ds:schemaRefs>
+    <ds:schemaRef ds:uri="http://schemas.microsoft.com/sharepoint/v3/contenttype/forms"/>
+  </ds:schemaRefs>
+</ds:datastoreItem>
+</file>
+
+<file path=customXml/itemProps2.xml><?xml version="1.0" encoding="utf-8"?>
+<ds:datastoreItem xmlns:ds="http://schemas.openxmlformats.org/officeDocument/2006/customXml" ds:itemID="{FF369DE0-044F-4D17-A5D8-09F31B68098A}">
+  <ds:schemaRefs>
+    <ds:schemaRef ds:uri="http://schemas.microsoft.com/office/2006/metadata/properties"/>
+    <ds:schemaRef ds:uri="http://schemas.microsoft.com/office/infopath/2007/PartnerControls"/>
+  </ds:schemaRefs>
+</ds:datastoreItem>
+</file>
+
+<file path=customXml/itemProps3.xml><?xml version="1.0" encoding="utf-8"?>
 <ds:datastoreItem xmlns:ds="http://schemas.openxmlformats.org/officeDocument/2006/customXml" ds:itemID="{CC6C93C0-9D30-46AA-85FF-A8AAEA94F9C3}">
   <ds:schemaRefs>
     <ds:schemaRef ds:uri="http://schemas.microsoft.com/office/2006/metadata/contentType"/>
@@ -7033,25 +9856,8 @@
 </ds:datastoreItem>
 </file>
 
-<file path=customXml/itemProps2.xml><?xml version="1.0" encoding="utf-8"?>
-<ds:datastoreItem xmlns:ds="http://schemas.openxmlformats.org/officeDocument/2006/customXml" ds:itemID="{FF369DE0-044F-4D17-A5D8-09F31B68098A}">
-  <ds:schemaRefs>
-    <ds:schemaRef ds:uri="http://schemas.microsoft.com/office/2006/metadata/properties"/>
-    <ds:schemaRef ds:uri="http://schemas.microsoft.com/office/infopath/2007/PartnerControls"/>
-  </ds:schemaRefs>
-</ds:datastoreItem>
-</file>
-
-<file path=customXml/itemProps3.xml><?xml version="1.0" encoding="utf-8"?>
-<ds:datastoreItem xmlns:ds="http://schemas.openxmlformats.org/officeDocument/2006/customXml" ds:itemID="{A6702624-8009-4DF8-9663-C7D28D6FE8AE}">
-  <ds:schemaRefs>
-    <ds:schemaRef ds:uri="http://schemas.microsoft.com/sharepoint/v3/contenttype/forms"/>
-  </ds:schemaRefs>
-</ds:datastoreItem>
-</file>
-
 <file path=customXml/itemProps4.xml><?xml version="1.0" encoding="utf-8"?>
-<ds:datastoreItem xmlns:ds="http://schemas.openxmlformats.org/officeDocument/2006/customXml" ds:itemID="{CF6CC22E-3368-4CFA-A808-D215358B073D}">
+<ds:datastoreItem xmlns:ds="http://schemas.openxmlformats.org/officeDocument/2006/customXml" ds:itemID="{D3034AA3-5698-42CF-9D09-A8CE6707BC7F}">
   <ds:schemaRefs>
     <ds:schemaRef ds:uri="http://schemas.openxmlformats.org/officeDocument/2006/bibliography"/>
   </ds:schemaRefs>

</xml_diff>

<commit_message>
added most of validation
</commit_message>
<xml_diff>
--- a/robotics/final/Report/AssignmentReport.docx
+++ b/robotics/final/Report/AssignmentReport.docx
@@ -511,39 +511,6 @@
       </w:pPr>
       <w:r>
         <w:t>3D slicer path planning</w:t>
-      </w:r>
-    </w:p>
-    <w:p>
-      <w:pPr>
-        <w:rPr>
-          <w:color w:val="FF0000"/>
-        </w:rPr>
-      </w:pPr>
-      <w:r>
-        <w:rPr>
-          <w:color w:val="FF0000"/>
-        </w:rPr>
-        <w:t xml:space="preserve">Mention that files were converted </w:t>
-      </w:r>
-      <w:proofErr w:type="gramStart"/>
-      <w:r>
-        <w:rPr>
-          <w:color w:val="FF0000"/>
-        </w:rPr>
-        <w:t>from .vtk</w:t>
-      </w:r>
-      <w:proofErr w:type="gramEnd"/>
-      <w:r>
-        <w:rPr>
-          <w:color w:val="FF0000"/>
-        </w:rPr>
-        <w:t xml:space="preserve"> </w:t>
-      </w:r>
-      <w:r>
-        <w:rPr>
-          <w:color w:val="FF0000"/>
-        </w:rPr>
-        <w:t>to labelmaps</w:t>
       </w:r>
     </w:p>
     <w:p>
@@ -709,6 +676,9 @@
       <w:r>
         <w:t xml:space="preserve"> syntax.</w:t>
       </w:r>
+      <w:r>
+        <w:t xml:space="preserve"> Moreover, the provided .vtk files were converted to labelmaps using the “Model to Label Map” module.</w:t>
+      </w:r>
     </w:p>
     <w:p>
       <w:pPr>
@@ -725,7 +695,6 @@
       <w:r>
         <w:t xml:space="preserve">We transform the input node to an IKJ matrix and then loop over each target image. To decide if a target point is within our target area, we iterate over all the target points and retrieve the pixel value for each one. If its value is greater than zero (or 1), it is a valid target. The function used to do this is called </w:t>
       </w:r>
-      <w:proofErr w:type="gramStart"/>
       <w:r>
         <w:rPr>
           <w:b/>
@@ -733,7 +702,6 @@
         </w:rPr>
         <w:t>getFilteredTargets(</w:t>
       </w:r>
-      <w:proofErr w:type="gramEnd"/>
       <w:r>
         <w:rPr>
           <w:b/>
@@ -1113,7 +1081,6 @@
         <w:t xml:space="preserve"> </w:t>
       </w:r>
     </w:p>
-    <w:p/>
     <w:p>
       <w:pPr>
         <w:pStyle w:val="Heading3"/>
@@ -1139,7 +1106,6 @@
       <w:r>
         <w:t xml:space="preserve">The function used to do this is called </w:t>
       </w:r>
-      <w:proofErr w:type="gramStart"/>
       <w:r>
         <w:rPr>
           <w:b/>
@@ -1154,7 +1120,6 @@
         </w:rPr>
         <w:t>(</w:t>
       </w:r>
-      <w:proofErr w:type="gramEnd"/>
       <w:r>
         <w:rPr>
           <w:b/>
@@ -1172,21 +1137,12 @@
       <w:r>
         <w:t xml:space="preserve"> and should accept any area we want to avoid. It is important to note that this function uses </w:t>
       </w:r>
-      <w:proofErr w:type="gramStart"/>
       <w:r>
         <w:rPr>
           <w:b/>
           <w:bCs/>
         </w:rPr>
-        <w:t>isPassThroughArea(</w:t>
-      </w:r>
-      <w:proofErr w:type="gramEnd"/>
-      <w:r>
-        <w:rPr>
-          <w:b/>
-          <w:bCs/>
-        </w:rPr>
-        <w:t>tree, entry, target)</w:t>
+        <w:t>isPassThroughArea(tree, entry, target)</w:t>
       </w:r>
       <w:r>
         <w:rPr>
@@ -1993,7 +1949,6 @@
       <w:r>
         <w:t xml:space="preserve">The function used to do this is called </w:t>
       </w:r>
-      <w:proofErr w:type="gramStart"/>
       <w:r>
         <w:rPr>
           <w:b/>
@@ -2008,7 +1963,6 @@
         </w:rPr>
         <w:t>(</w:t>
       </w:r>
-      <w:proofErr w:type="gramEnd"/>
       <w:r>
         <w:rPr>
           <w:b/>
@@ -2026,21 +1980,12 @@
       <w:r>
         <w:t xml:space="preserve"> and should accept any area we want to avoid. It is important to note that this function uses </w:t>
       </w:r>
-      <w:proofErr w:type="gramStart"/>
       <w:r>
         <w:rPr>
           <w:b/>
           <w:bCs/>
         </w:rPr>
-        <w:t>isPassThroughArea(</w:t>
-      </w:r>
-      <w:proofErr w:type="gramEnd"/>
-      <w:r>
-        <w:rPr>
-          <w:b/>
-          <w:bCs/>
-        </w:rPr>
-        <w:t>tree, entry, target)</w:t>
+        <w:t>isPassThroughArea(tree, entry, target)</w:t>
       </w:r>
       <w:r>
         <w:rPr>
@@ -2851,6 +2796,9 @@
         <w:autoSpaceDN w:val="0"/>
         <w:adjustRightInd w:val="0"/>
         <w:spacing w:after="0" w:line="240" w:lineRule="auto"/>
+        <w:rPr>
+          <w:rStyle w:val="e24kjd"/>
+        </w:rPr>
       </w:pPr>
       <w:r>
         <w:t xml:space="preserve">We first create an </w:t>
@@ -2870,6 +2818,15 @@
         </w:rPr>
         <w:t xml:space="preserve"> </w:t>
       </w:r>
+    </w:p>
+    <w:p>
+      <w:pPr>
+        <w:suppressAutoHyphens w:val="0"/>
+        <w:autoSpaceDE w:val="0"/>
+        <w:autoSpaceDN w:val="0"/>
+        <w:adjustRightInd w:val="0"/>
+        <w:spacing w:after="0" w:line="240" w:lineRule="auto"/>
+      </w:pPr>
       <w:r>
         <w:rPr>
           <w:b/>
@@ -2901,7 +2858,6 @@
       <w:r>
         <w:t xml:space="preserve"> and should accept any area we want check the angles for. It is important to note that this function uses </w:t>
       </w:r>
-      <w:proofErr w:type="gramStart"/>
       <w:r>
         <w:rPr>
           <w:b/>
@@ -2914,15 +2870,7 @@
           <w:b/>
           <w:bCs/>
         </w:rPr>
-        <w:t>(</w:t>
-      </w:r>
-      <w:proofErr w:type="gramEnd"/>
-      <w:r>
-        <w:rPr>
-          <w:b/>
-          <w:bCs/>
-        </w:rPr>
-        <w:t>)</w:t>
+        <w:t>()</w:t>
       </w:r>
       <w:r>
         <w:rPr>
@@ -3540,25 +3488,7 @@
           <w:lang w:val="en-US"/>
         </w:rPr>
         <w:tab/>
-        <w:t xml:space="preserve">For each point </w:t>
-      </w:r>
-      <w:proofErr w:type="gramStart"/>
-      <w:r>
-        <w:rPr>
-          <w:rFonts w:ascii="Courier" w:eastAsia="Times New Roman" w:hAnsi="Courier" w:cs="Times New Roman"/>
-          <w:color w:val="000096"/>
-          <w:lang w:val="en-US"/>
-        </w:rPr>
-        <w:t>on line</w:t>
-      </w:r>
-      <w:proofErr w:type="gramEnd"/>
-      <w:r>
-        <w:rPr>
-          <w:rFonts w:ascii="Courier" w:eastAsia="Times New Roman" w:hAnsi="Courier" w:cs="Times New Roman"/>
-          <w:color w:val="000096"/>
-          <w:lang w:val="en-US"/>
-        </w:rPr>
-        <w:t>:</w:t>
+        <w:t>For each point on line:</w:t>
       </w:r>
     </w:p>
     <w:p>
@@ -3854,37 +3784,7 @@
         <w:rPr>
           <w:lang w:val="en-US"/>
         </w:rPr>
-        <w:t xml:space="preserve">In order to send messages between the two we use the OpenIGTLink protocol. OpenIGTLink defines the message format that is used to transfer data between Slicer and ROS. The message consists of a header, an extended header, the content and some meta data. Furthermore, we need to define an importer in order to interpret the above message format. </w:t>
-      </w:r>
-      <w:r>
-        <w:rPr>
-          <w:lang w:val="en-US"/>
-        </w:rPr>
-        <w:t>In order to achieve</w:t>
-      </w:r>
-      <w:r>
-        <w:rPr>
-          <w:lang w:val="en-US"/>
-        </w:rPr>
-        <w:t xml:space="preserve"> two-way communication, we </w:t>
-      </w:r>
-      <w:r>
-        <w:rPr>
-          <w:lang w:val="en-US"/>
-        </w:rPr>
-        <w:t xml:space="preserve">an </w:t>
-      </w:r>
-      <w:r>
-        <w:rPr>
-          <w:lang w:val="en-US"/>
-        </w:rPr>
-        <w:t xml:space="preserve">define an exporter </w:t>
-      </w:r>
-      <w:r>
-        <w:rPr>
-          <w:lang w:val="en-US"/>
-        </w:rPr>
-        <w:t>that sends the current location of the end effector back to Slicer.</w:t>
+        <w:t>In order to send messages between the two we use the OpenIGTLink protocol. OpenIGTLink defines the message format that is used to transfer data between Slicer and ROS. The message consists of a header, an extended header, the content and some meta data. Furthermore, we need to define an importer in order to interpret the above message format. In order to achieve two-way communication, we an define an exporter that sends the current location of the end effector back to Slicer.</w:t>
       </w:r>
       <w:r>
         <w:rPr>
@@ -4045,15 +3945,7 @@
     </w:p>
     <w:p>
       <w:r>
-        <w:t>Furthermore, it converts points from millimetres (Slicer’s configuration) to meters (ROS’ configuration). Finally, the kinematics are solved and executed through the use of the move_</w:t>
-      </w:r>
-      <w:proofErr w:type="gramStart"/>
-      <w:r>
-        <w:t>it</w:t>
-      </w:r>
-      <w:proofErr w:type="gramEnd"/>
-      <w:r>
-        <w:t xml:space="preserve"> framework.</w:t>
+        <w:t>Furthermore, it converts points from millimetres (Slicer’s configuration) to meters (ROS’ configuration). Finally, the kinematics are solved and executed through the use of the move_it framework.</w:t>
       </w:r>
     </w:p>
     <w:p/>
@@ -4080,15 +3972,7 @@
         <w:t>This is a rather simpler implementation. The exporter</w:t>
       </w:r>
       <w:r>
-        <w:t xml:space="preserve"> reads the robot’s current pose in real time, using the move_it </w:t>
-      </w:r>
-      <w:proofErr w:type="gramStart"/>
-      <w:r>
-        <w:t>package</w:t>
-      </w:r>
-      <w:proofErr w:type="gramEnd"/>
-      <w:r>
-        <w:t xml:space="preserve"> and sends the coordinates of the end effector to Slicer. This is mainly done for validation/sanity checks. </w:t>
+        <w:t xml:space="preserve"> reads the robot’s current pose in real time, using the move_it package and sends the coordinates of the end effector to Slicer. This is mainly done for validation/sanity checks. </w:t>
       </w:r>
       <w:r>
         <w:br/>
@@ -4105,15 +3989,7 @@
     </w:p>
     <w:p>
       <w:r>
-        <w:t>For simplicity, we use the robot provided by move_it package in “</w:t>
-      </w:r>
-      <w:proofErr w:type="gramStart"/>
-      <w:r>
-        <w:t>demo.launch</w:t>
-      </w:r>
-      <w:proofErr w:type="gramEnd"/>
-      <w:r>
-        <w:t>”. It provides:</w:t>
+        <w:t>For simplicity, we use the robot provided by move_it package in “demo.launch”. It provides:</w:t>
       </w:r>
     </w:p>
     <w:p>
@@ -4222,13 +4098,7 @@
         </w:numPr>
       </w:pPr>
       <w:r>
-        <w:t xml:space="preserve">We then go to Slicer, where we can build a linear transformation matrix using the Fiducial Registration Wizard which is found in the IGT extension/module. The </w:t>
-      </w:r>
-      <w:r>
-        <w:t>Fiducial Registration Wizard</w:t>
-      </w:r>
-      <w:r>
-        <w:t xml:space="preserve"> maps the 8 fiducials created in Slicer with the 8 points sent by ROS through the calibrator.</w:t>
+        <w:t>We then go to Slicer, where we can build a linear transformation matrix using the Fiducial Registration Wizard which is found in the IGT extension/module. The Fiducial Registration Wizard maps the 8 fiducials created in Slicer with the 8 points sent by ROS through the calibrator.</w:t>
       </w:r>
     </w:p>
     <w:p>
@@ -4267,16 +4137,7 @@
     </w:p>
     <w:p>
       <w:r>
-        <w:t xml:space="preserve">For each </w:t>
-      </w:r>
-      <w:r>
-        <w:t>part of the Path Planner module,</w:t>
-      </w:r>
-      <w:r>
-        <w:t xml:space="preserve"> following overall process was used</w:t>
-      </w:r>
-      <w:r>
-        <w:t>:</w:t>
+        <w:t>For each part of the Path Planner module, following overall process was used:</w:t>
       </w:r>
     </w:p>
     <w:p>
@@ -4366,7 +4227,6 @@
       <w:r>
         <w:cr/>
       </w:r>
-      <w:proofErr w:type="gramStart"/>
       <w:r>
         <w:rPr>
           <w:b/>
@@ -4386,275 +4246,171 @@
           <w:b/>
           <w:bCs/>
         </w:rPr>
-        <w:t>Targets(</w:t>
-      </w:r>
-      <w:proofErr w:type="gramEnd"/>
+        <w:t>Targets():</w:t>
+      </w:r>
+      <w:r>
+        <w:t xml:space="preserve"> check that targets are correctly filtered down to hippocampus targets</w:t>
+      </w:r>
+    </w:p>
+    <w:p>
       <w:r>
         <w:rPr>
           <w:b/>
           <w:bCs/>
         </w:rPr>
-        <w:t>):</w:t>
-      </w:r>
-      <w:r>
-        <w:t xml:space="preserve"> check that targets are correctly filtered down to hippocampus targets</w:t>
-      </w:r>
-    </w:p>
-    <w:p>
-      <w:proofErr w:type="gramStart"/>
+        <w:t>testGetFilteredHippocampus</w:t>
+      </w:r>
       <w:r>
         <w:rPr>
           <w:b/>
           <w:bCs/>
         </w:rPr>
-        <w:t>testGetFilteredHippocampus</w:t>
+        <w:t>Invalid</w:t>
       </w:r>
       <w:r>
         <w:rPr>
           <w:b/>
           <w:bCs/>
         </w:rPr>
-        <w:t>Invalid</w:t>
-      </w:r>
+        <w:t>Targets():</w:t>
+      </w:r>
+      <w:r>
+        <w:t xml:space="preserve"> check that targets are correctly rejects invalid targets</w:t>
+      </w:r>
+    </w:p>
+    <w:p>
       <w:r>
         <w:rPr>
           <w:b/>
           <w:bCs/>
         </w:rPr>
-        <w:t>Targets(</w:t>
-      </w:r>
-      <w:proofErr w:type="gramEnd"/>
+        <w:t>testAvoidBloodVessels</w:t>
+      </w:r>
       <w:r>
         <w:rPr>
           <w:b/>
           <w:bCs/>
         </w:rPr>
-        <w:t>):</w:t>
-      </w:r>
-      <w:r>
-        <w:t xml:space="preserve"> check that targets are correctly </w:t>
-      </w:r>
-      <w:r>
-        <w:t>rejects</w:t>
-      </w:r>
-      <w:r>
-        <w:t xml:space="preserve"> </w:t>
-      </w:r>
-      <w:r>
-        <w:t>invalid targets</w:t>
-      </w:r>
-    </w:p>
-    <w:p>
-      <w:proofErr w:type="gramStart"/>
+        <w:t>Dilate</w:t>
+      </w:r>
       <w:r>
         <w:rPr>
           <w:b/>
           <w:bCs/>
         </w:rPr>
-        <w:t>testAvoidBloodVessels</w:t>
+        <w:t>ValidPath()</w:t>
+      </w:r>
+      <w:r>
+        <w:t xml:space="preserve">: check that the algorithm accepts a path that doesn’t pass through the blood vessels dilate </w:t>
+      </w:r>
+      <w:r>
+        <w:cr/>
       </w:r>
       <w:r>
         <w:rPr>
           <w:b/>
           <w:bCs/>
         </w:rPr>
-        <w:t>Dilate</w:t>
+        <w:t>testAvoidBloodVessels</w:t>
       </w:r>
       <w:r>
         <w:rPr>
           <w:b/>
           <w:bCs/>
         </w:rPr>
-        <w:t>ValidPath(</w:t>
-      </w:r>
-      <w:proofErr w:type="gramEnd"/>
+        <w:t>Dilate</w:t>
+      </w:r>
       <w:r>
         <w:rPr>
           <w:b/>
           <w:bCs/>
         </w:rPr>
-        <w:t>)</w:t>
-      </w:r>
-      <w:r>
-        <w:t>: check that the algorithm accepts a path that doesn’t pass through the blood vessels</w:t>
-      </w:r>
-      <w:r>
-        <w:t xml:space="preserve"> dilate</w:t>
-      </w:r>
-      <w:r>
-        <w:t xml:space="preserve"> </w:t>
-      </w:r>
-      <w:r>
-        <w:cr/>
-      </w:r>
-      <w:proofErr w:type="gramStart"/>
+        <w:t>InvalidPath()</w:t>
+      </w:r>
+      <w:r>
+        <w:t>: check that the algorithm rejects a path that passes through the blood vessels dilate</w:t>
+      </w:r>
+    </w:p>
+    <w:p>
       <w:r>
         <w:rPr>
           <w:b/>
           <w:bCs/>
         </w:rPr>
-        <w:t>testAvoidBloodVessels</w:t>
+        <w:t>testAvoidBloodVesselsValidPath()</w:t>
+      </w:r>
+      <w:r>
+        <w:t xml:space="preserve">: check that the algorithm accepts a path that doesn’t pass through the blood vessels </w:t>
+      </w:r>
+      <w:r>
+        <w:cr/>
       </w:r>
       <w:r>
         <w:rPr>
           <w:b/>
           <w:bCs/>
         </w:rPr>
-        <w:t>Dilate</w:t>
-      </w:r>
+        <w:t>testAvoidBloodVesselsInvalidPath()</w:t>
+      </w:r>
+      <w:r>
+        <w:t xml:space="preserve">: check that the algorithm rejects a path that passes through the blood vessels </w:t>
+      </w:r>
+    </w:p>
+    <w:p>
       <w:r>
         <w:rPr>
           <w:b/>
           <w:bCs/>
         </w:rPr>
-        <w:t>InvalidPath(</w:t>
-      </w:r>
-      <w:proofErr w:type="gramEnd"/>
+        <w:t>testAngleValidPath():</w:t>
+      </w:r>
+      <w:r>
+        <w:t xml:space="preserve"> check that the algorithm accepts a path that hits the cortex at the correct angle</w:t>
+      </w:r>
+    </w:p>
+    <w:p>
       <w:r>
         <w:rPr>
           <w:b/>
           <w:bCs/>
         </w:rPr>
-        <w:t>)</w:t>
-      </w:r>
-      <w:r>
-        <w:t>: check that the algorithm rejects a path that passes through the blood vessels dilate</w:t>
-      </w:r>
-    </w:p>
-    <w:p>
-      <w:proofErr w:type="gramStart"/>
+        <w:t>testAngleInvalidPath():</w:t>
+      </w:r>
+      <w:r>
+        <w:t xml:space="preserve"> check that the algorithm rejects a path that hits the cortex at an incorrect angle</w:t>
+      </w:r>
+      <w:r>
+        <w:cr/>
+      </w:r>
       <w:r>
         <w:rPr>
           <w:b/>
           <w:bCs/>
         </w:rPr>
-        <w:t>testAvoidBloodVesselsValidPath(</w:t>
-      </w:r>
-      <w:proofErr w:type="gramEnd"/>
+        <w:t>testCountRejectedTrajectories(True):</w:t>
+      </w:r>
+      <w:r>
+        <w:t xml:space="preserve"> To count rejected trajectories and time each part. This is a </w:t>
+      </w:r>
+      <w:r>
+        <w:t>slow test</w:t>
+      </w:r>
+      <w:r>
+        <w:cr/>
+      </w:r>
       <w:r>
         <w:rPr>
           <w:b/>
           <w:bCs/>
         </w:rPr>
-        <w:t>)</w:t>
-      </w:r>
-      <w:r>
-        <w:t xml:space="preserve">: check that the algorithm accepts a path that doesn’t pass through the blood vessels </w:t>
-      </w:r>
-      <w:r>
-        <w:cr/>
-      </w:r>
-      <w:proofErr w:type="gramStart"/>
-      <w:r>
-        <w:rPr>
-          <w:b/>
-          <w:bCs/>
-        </w:rPr>
-        <w:t>testAvoidBloodVesselsInvalidPath(</w:t>
-      </w:r>
-      <w:proofErr w:type="gramEnd"/>
-      <w:r>
-        <w:rPr>
-          <w:b/>
-          <w:bCs/>
-        </w:rPr>
-        <w:t>)</w:t>
-      </w:r>
-      <w:r>
-        <w:t xml:space="preserve">: check that the algorithm rejects a path that passes through the blood vessels </w:t>
-      </w:r>
-    </w:p>
-    <w:p>
-      <w:proofErr w:type="gramStart"/>
-      <w:r>
-        <w:rPr>
-          <w:b/>
-          <w:bCs/>
-        </w:rPr>
-        <w:t>testAngleValidPath(</w:t>
-      </w:r>
-      <w:proofErr w:type="gramEnd"/>
-      <w:r>
-        <w:rPr>
-          <w:b/>
-          <w:bCs/>
-        </w:rPr>
-        <w:t>):</w:t>
-      </w:r>
-      <w:r>
-        <w:t xml:space="preserve"> check that the algorithm accepts a path that hits the cortex at the correct angle</w:t>
-      </w:r>
-    </w:p>
-    <w:p>
-      <w:proofErr w:type="gramStart"/>
-      <w:r>
-        <w:rPr>
-          <w:b/>
-          <w:bCs/>
-        </w:rPr>
-        <w:t>testAngleInvalidPath(</w:t>
-      </w:r>
-      <w:proofErr w:type="gramEnd"/>
-      <w:r>
-        <w:rPr>
-          <w:b/>
-          <w:bCs/>
-        </w:rPr>
-        <w:t>):</w:t>
-      </w:r>
-      <w:r>
-        <w:t xml:space="preserve"> check that the algorithm rejects a path that hits the cortex at an incorrect angle</w:t>
-      </w:r>
-      <w:r>
-        <w:cr/>
-      </w:r>
-      <w:proofErr w:type="gramStart"/>
-      <w:r>
-        <w:rPr>
-          <w:b/>
-          <w:bCs/>
-        </w:rPr>
-        <w:t>testCountRejectedTrajectories(</w:t>
-      </w:r>
-      <w:proofErr w:type="gramEnd"/>
-      <w:r>
-        <w:rPr>
-          <w:b/>
-          <w:bCs/>
-        </w:rPr>
-        <w:t>True):</w:t>
-      </w:r>
-      <w:r>
-        <w:t xml:space="preserve"> To count rejected trajectories and time each part. This is a </w:t>
+        <w:t>testAllTogether():</w:t>
+      </w:r>
+      <w:r>
+        <w:t xml:space="preserve"> Just to see if everything is able to run together (pseudo test for task 4). This is a </w:t>
       </w:r>
       <w:r>
         <w:t>slow test</w:t>
       </w:r>
-      <w:r>
-        <w:cr/>
-      </w:r>
-      <w:proofErr w:type="gramStart"/>
-      <w:r>
-        <w:rPr>
-          <w:b/>
-          <w:bCs/>
-        </w:rPr>
-        <w:t>testAllTogether(</w:t>
-      </w:r>
-      <w:proofErr w:type="gramEnd"/>
-      <w:r>
-        <w:rPr>
-          <w:b/>
-          <w:bCs/>
-        </w:rPr>
-        <w:t>):</w:t>
-      </w:r>
-      <w:r>
-        <w:t xml:space="preserve"> Just to see if everything is able to run together (pseudo test for task 4). This is a </w:t>
-      </w:r>
-      <w:r>
-        <w:t>slow test</w:t>
-      </w:r>
     </w:p>
     <w:p>
       <w:pPr>
@@ -4668,11 +4424,93 @@
     </w:p>
     <w:p>
       <w:pPr>
+        <w:suppressAutoHyphens w:val="0"/>
+      </w:pPr>
+    </w:p>
+    <w:p>
+      <w:pPr>
         <w:pStyle w:val="Heading2"/>
       </w:pPr>
       <w:r>
         <w:lastRenderedPageBreak/>
-        <w:t>OpenIGTLink (data transfer from 3D Slicer to ROS)</w:t>
+        <w:t>Slicer Scene</w:t>
+      </w:r>
+    </w:p>
+    <w:p>
+      <w:r>
+        <w:t>The images concerning the Slicer scene contain many elements.</w:t>
+      </w:r>
+    </w:p>
+    <w:p>
+      <w:pPr>
+        <w:pStyle w:val="ListParagraph"/>
+        <w:numPr>
+          <w:ilvl w:val="0"/>
+          <w:numId w:val="30"/>
+        </w:numPr>
+      </w:pPr>
+      <w:r>
+        <w:t>Green dots with blue background: The bounding box of the brain/critical structures</w:t>
+      </w:r>
+    </w:p>
+    <w:p>
+      <w:pPr>
+        <w:pStyle w:val="ListParagraph"/>
+        <w:numPr>
+          <w:ilvl w:val="0"/>
+          <w:numId w:val="30"/>
+        </w:numPr>
+      </w:pPr>
+      <w:r>
+        <w:t>Red dots: All the possible entry points</w:t>
+      </w:r>
+    </w:p>
+    <w:p>
+      <w:pPr>
+        <w:pStyle w:val="ListParagraph"/>
+        <w:numPr>
+          <w:ilvl w:val="0"/>
+          <w:numId w:val="30"/>
+        </w:numPr>
+      </w:pPr>
+      <w:r>
+        <w:t>Cyan dots: All the possible target point</w:t>
+      </w:r>
+    </w:p>
+    <w:p>
+      <w:pPr>
+        <w:pStyle w:val="ListParagraph"/>
+        <w:numPr>
+          <w:ilvl w:val="0"/>
+          <w:numId w:val="30"/>
+        </w:numPr>
+      </w:pPr>
+      <w:r>
+        <w:t>Yellow background surrounding a dot: The current position of the end-effector (as sent by ROS)</w:t>
+      </w:r>
+    </w:p>
+    <w:p>
+      <w:pPr>
+        <w:pStyle w:val="ListParagraph"/>
+        <w:numPr>
+          <w:ilvl w:val="0"/>
+          <w:numId w:val="30"/>
+        </w:numPr>
+      </w:pPr>
+      <w:r>
+        <w:t>Green dot: Best entry point</w:t>
+      </w:r>
+    </w:p>
+    <w:p>
+      <w:pPr>
+        <w:pStyle w:val="ListParagraph"/>
+        <w:numPr>
+          <w:ilvl w:val="0"/>
+          <w:numId w:val="30"/>
+        </w:numPr>
+      </w:pPr>
+      <w:r>
+        <w:t>Blue dot: Best target point</w:t>
       </w:r>
     </w:p>
     <w:p>
@@ -4746,7 +4584,103 @@
         <w:rPr>
           <w:lang w:val="en-US"/>
         </w:rPr>
-        <w:t>TODO</w:t>
+        <w:fldChar w:fldCharType="begin"/>
+      </w:r>
+      <w:r>
+        <w:rPr>
+          <w:lang w:val="en-US"/>
+        </w:rPr>
+        <w:instrText xml:space="preserve"> REF _Ref41834024 \h </w:instrText>
+      </w:r>
+      <w:r>
+        <w:rPr>
+          <w:lang w:val="en-US"/>
+        </w:rPr>
+      </w:r>
+      <w:r>
+        <w:rPr>
+          <w:lang w:val="en-US"/>
+        </w:rPr>
+        <w:fldChar w:fldCharType="separate"/>
+      </w:r>
+      <w:r>
+        <w:t xml:space="preserve">Figure </w:t>
+      </w:r>
+      <w:r>
+        <w:rPr>
+          <w:noProof/>
+        </w:rPr>
+        <w:t>2</w:t>
+      </w:r>
+      <w:r>
+        <w:t>: End effector at entry point (view 1)</w:t>
+      </w:r>
+      <w:r>
+        <w:rPr>
+          <w:lang w:val="en-US"/>
+        </w:rPr>
+        <w:fldChar w:fldCharType="end"/>
+      </w:r>
+    </w:p>
+    <w:p>
+      <w:pPr>
+        <w:rPr>
+          <w:lang w:val="en-US"/>
+        </w:rPr>
+      </w:pPr>
+      <w:r>
+        <w:rPr>
+          <w:lang w:val="en-US"/>
+        </w:rPr>
+        <w:fldChar w:fldCharType="begin"/>
+      </w:r>
+      <w:r>
+        <w:rPr>
+          <w:lang w:val="en-US"/>
+        </w:rPr>
+        <w:instrText xml:space="preserve"> REF _Ref41834033 \h </w:instrText>
+      </w:r>
+      <w:r>
+        <w:rPr>
+          <w:lang w:val="en-US"/>
+        </w:rPr>
+      </w:r>
+      <w:r>
+        <w:rPr>
+          <w:lang w:val="en-US"/>
+        </w:rPr>
+        <w:fldChar w:fldCharType="separate"/>
+      </w:r>
+      <w:r>
+        <w:t xml:space="preserve">Figure </w:t>
+      </w:r>
+      <w:r>
+        <w:rPr>
+          <w:noProof/>
+        </w:rPr>
+        <w:t>3</w:t>
+      </w:r>
+      <w:r>
+        <w:t>: End effector at entry point (view 2)</w:t>
+      </w:r>
+      <w:r>
+        <w:rPr>
+          <w:lang w:val="en-US"/>
+        </w:rPr>
+        <w:fldChar w:fldCharType="end"/>
+      </w:r>
+    </w:p>
+    <w:p>
+      <w:pPr>
+        <w:rPr>
+          <w:lang w:val="en-US"/>
+        </w:rPr>
+      </w:pPr>
+      <w:r>
+        <w:rPr>
+          <w:lang w:val="en-US"/>
+        </w:rPr>
+        <w:t>Here we have both a top and bottom view of the brain. As mentioned in the instructions above, we can see the yellow background around the entry point (green dot) which represents the end-effectors position. The yellow background is set only when we hit the “Send” button through the IGT extension</w:t>
       </w:r>
     </w:p>
     <w:p>
@@ -4756,6 +4690,14 @@
           <w:lang w:val="en-US"/>
         </w:rPr>
       </w:pPr>
+    </w:p>
+    <w:p>
+      <w:pPr>
+        <w:pStyle w:val="Heading3"/>
+        <w:rPr>
+          <w:lang w:val="en-US"/>
+        </w:rPr>
+      </w:pPr>
       <w:r>
         <w:rPr>
           <w:lang w:val="en-US"/>
@@ -4773,28 +4715,213 @@
         <w:rPr>
           <w:lang w:val="en-US"/>
         </w:rPr>
-        <w:t>TODO</w:t>
-      </w:r>
+        <w:fldChar w:fldCharType="begin"/>
+      </w:r>
+      <w:r>
+        <w:rPr>
+          <w:lang w:val="en-US"/>
+        </w:rPr>
+        <w:instrText xml:space="preserve"> REF _Ref41834039 \h </w:instrText>
+      </w:r>
+      <w:r>
+        <w:rPr>
+          <w:lang w:val="en-US"/>
+        </w:rPr>
+      </w:r>
+      <w:r>
+        <w:rPr>
+          <w:lang w:val="en-US"/>
+        </w:rPr>
+        <w:fldChar w:fldCharType="separate"/>
+      </w:r>
+      <w:r>
+        <w:t xml:space="preserve">Figure </w:t>
+      </w:r>
+      <w:r>
+        <w:rPr>
+          <w:noProof/>
+        </w:rPr>
+        <w:t>4</w:t>
+      </w:r>
+      <w:r>
+        <w:t>: End effector at target point (view 1)</w:t>
+      </w:r>
+      <w:r>
+        <w:rPr>
+          <w:lang w:val="en-US"/>
+        </w:rPr>
+        <w:fldChar w:fldCharType="end"/>
+      </w:r>
+    </w:p>
+    <w:p>
+      <w:pPr>
+        <w:rPr>
+          <w:lang w:val="en-US"/>
+        </w:rPr>
+      </w:pPr>
+      <w:r>
+        <w:rPr>
+          <w:lang w:val="en-US"/>
+        </w:rPr>
+        <w:fldChar w:fldCharType="begin"/>
+      </w:r>
+      <w:r>
+        <w:rPr>
+          <w:lang w:val="en-US"/>
+        </w:rPr>
+        <w:instrText xml:space="preserve"> REF _Ref41834040 \h </w:instrText>
+      </w:r>
+      <w:r>
+        <w:rPr>
+          <w:lang w:val="en-US"/>
+        </w:rPr>
+      </w:r>
+      <w:r>
+        <w:rPr>
+          <w:lang w:val="en-US"/>
+        </w:rPr>
+        <w:fldChar w:fldCharType="separate"/>
+      </w:r>
+      <w:r>
+        <w:t xml:space="preserve">Figure </w:t>
+      </w:r>
+      <w:r>
+        <w:rPr>
+          <w:noProof/>
+        </w:rPr>
+        <w:t>5</w:t>
+      </w:r>
+      <w:r>
+        <w:t>: End effector at target point (view 2)</w:t>
+      </w:r>
+      <w:r>
+        <w:rPr>
+          <w:lang w:val="en-US"/>
+        </w:rPr>
+        <w:fldChar w:fldCharType="end"/>
+      </w:r>
+    </w:p>
+    <w:p>
+      <w:pPr>
+        <w:rPr>
+          <w:lang w:val="en-US"/>
+        </w:rPr>
+      </w:pPr>
+      <w:r>
+        <w:rPr>
+          <w:lang w:val="en-US"/>
+        </w:rPr>
+        <w:t xml:space="preserve">Here we have both a top and bottom view of the brain. As mentioned in the instructions above, we can see the yellow background around the </w:t>
+      </w:r>
+      <w:r>
+        <w:rPr>
+          <w:lang w:val="en-US"/>
+        </w:rPr>
+        <w:t>target</w:t>
+      </w:r>
+      <w:r>
+        <w:rPr>
+          <w:lang w:val="en-US"/>
+        </w:rPr>
+        <w:t xml:space="preserve"> point (</w:t>
+      </w:r>
+      <w:r>
+        <w:rPr>
+          <w:lang w:val="en-US"/>
+        </w:rPr>
+        <w:t>blue</w:t>
+      </w:r>
+      <w:r>
+        <w:rPr>
+          <w:lang w:val="en-US"/>
+        </w:rPr>
+        <w:t xml:space="preserve"> dot) which represents the end-effectors position</w:t>
+      </w:r>
+      <w:r>
+        <w:rPr>
+          <w:lang w:val="en-US"/>
+        </w:rPr>
+        <w:t xml:space="preserve">. </w:t>
+      </w:r>
+      <w:r>
+        <w:rPr>
+          <w:lang w:val="en-US"/>
+        </w:rPr>
+        <w:t>The yellow background is set only when we hit the “Send” button through the IGT extension</w:t>
+      </w:r>
+    </w:p>
+    <w:p>
+      <w:pPr>
+        <w:rPr>
+          <w:lang w:val="en-US"/>
+        </w:rPr>
+      </w:pPr>
     </w:p>
     <w:p>
       <w:pPr>
         <w:pStyle w:val="Heading2"/>
       </w:pPr>
-      <w:r>
-        <w:t>OpenIGTLink (data transfer from ROS to 3D Slicer)</w:t>
+    </w:p>
+    <w:p>
+      <w:pPr>
+        <w:pStyle w:val="Heading2"/>
+      </w:pPr>
+      <w:r>
+        <w:t>Ros Scene</w:t>
       </w:r>
     </w:p>
     <w:p>
       <w:pPr>
         <w:pStyle w:val="Heading3"/>
-        <w:rPr>
-          <w:lang w:val="en-US"/>
-        </w:rPr>
-      </w:pPr>
-      <w:r>
-        <w:rPr>
-          <w:lang w:val="en-US"/>
-        </w:rPr>
+      </w:pPr>
+      <w:r>
+        <w:t>At default position</w:t>
+      </w:r>
+    </w:p>
+    <w:p>
+      <w:r>
+        <w:fldChar w:fldCharType="begin"/>
+      </w:r>
+      <w:r>
+        <w:instrText xml:space="preserve"> REF _Ref41834049 \h </w:instrText>
+      </w:r>
+      <w:r>
+        <w:fldChar w:fldCharType="separate"/>
+      </w:r>
+      <w:r>
+        <w:t xml:space="preserve">Figure </w:t>
+      </w:r>
+      <w:r>
+        <w:rPr>
+          <w:noProof/>
+        </w:rPr>
+        <w:t>6</w:t>
+      </w:r>
+      <w:r>
+        <w:t>: Robot at default position (RVIZ)</w:t>
+      </w:r>
+      <w:r>
+        <w:fldChar w:fldCharType="end"/>
+      </w:r>
+    </w:p>
+    <w:p>
+      <w:r>
+        <w:t>Here we can see our robot in its default position. The part part represents the needle/drill that will be used to enter the brain</w:t>
+      </w:r>
+    </w:p>
+    <w:p/>
+    <w:p>
+      <w:pPr>
+        <w:pStyle w:val="Heading3"/>
+        <w:rPr>
+          <w:lang w:val="en-US"/>
+        </w:rPr>
+      </w:pPr>
+      <w:r>
+        <w:rPr>
+          <w:lang w:val="en-US"/>
+        </w:rPr>
+        <w:lastRenderedPageBreak/>
         <w:t>At Entry position</w:t>
       </w:r>
     </w:p>
@@ -4808,7 +4935,55 @@
         <w:rPr>
           <w:lang w:val="en-US"/>
         </w:rPr>
-        <w:t>TODO</w:t>
+        <w:fldChar w:fldCharType="begin"/>
+      </w:r>
+      <w:r>
+        <w:rPr>
+          <w:lang w:val="en-US"/>
+        </w:rPr>
+        <w:instrText xml:space="preserve"> REF _Ref41834055 \h </w:instrText>
+      </w:r>
+      <w:r>
+        <w:rPr>
+          <w:lang w:val="en-US"/>
+        </w:rPr>
+      </w:r>
+      <w:r>
+        <w:rPr>
+          <w:lang w:val="en-US"/>
+        </w:rPr>
+        <w:fldChar w:fldCharType="separate"/>
+      </w:r>
+      <w:r>
+        <w:t xml:space="preserve">Figure </w:t>
+      </w:r>
+      <w:r>
+        <w:rPr>
+          <w:noProof/>
+        </w:rPr>
+        <w:t>7</w:t>
+      </w:r>
+      <w:r>
+        <w:t>: Robot's end effector at entry point (RVIZ)</w:t>
+      </w:r>
+      <w:r>
+        <w:rPr>
+          <w:lang w:val="en-US"/>
+        </w:rPr>
+        <w:fldChar w:fldCharType="end"/>
+      </w:r>
+    </w:p>
+    <w:p>
+      <w:pPr>
+        <w:rPr>
+          <w:lang w:val="en-US"/>
+        </w:rPr>
+      </w:pPr>
+      <w:r>
+        <w:rPr>
+          <w:lang w:val="en-US"/>
+        </w:rPr>
+        <w:t>Here the cyan dot represents the entry point where the end-effector is currently position. The robot moves here once we send the entry point to the robot.</w:t>
       </w:r>
     </w:p>
     <w:p>
@@ -4818,6 +4993,14 @@
           <w:lang w:val="en-US"/>
         </w:rPr>
       </w:pPr>
+    </w:p>
+    <w:p>
+      <w:pPr>
+        <w:pStyle w:val="Heading3"/>
+        <w:rPr>
+          <w:lang w:val="en-US"/>
+        </w:rPr>
+      </w:pPr>
       <w:r>
         <w:rPr>
           <w:lang w:val="en-US"/>
@@ -4835,13 +5018,107 @@
         <w:rPr>
           <w:lang w:val="en-US"/>
         </w:rPr>
-        <w:t>TODO</w:t>
+        <w:fldChar w:fldCharType="begin"/>
+      </w:r>
+      <w:r>
+        <w:rPr>
+          <w:lang w:val="en-US"/>
+        </w:rPr>
+        <w:instrText xml:space="preserve"> REF _Ref41834061 \h </w:instrText>
+      </w:r>
+      <w:r>
+        <w:rPr>
+          <w:lang w:val="en-US"/>
+        </w:rPr>
+      </w:r>
+      <w:r>
+        <w:rPr>
+          <w:lang w:val="en-US"/>
+        </w:rPr>
+        <w:fldChar w:fldCharType="separate"/>
+      </w:r>
+      <w:r>
+        <w:t xml:space="preserve">Figure </w:t>
+      </w:r>
+      <w:r>
+        <w:rPr>
+          <w:noProof/>
+        </w:rPr>
+        <w:t>8</w:t>
+      </w:r>
+      <w:r>
+        <w:t>: Robot's end effector at target point (RVIZ)</w:t>
+      </w:r>
+      <w:r>
+        <w:rPr>
+          <w:lang w:val="en-US"/>
+        </w:rPr>
+        <w:fldChar w:fldCharType="end"/>
+      </w:r>
+      <w:r>
+        <w:rPr>
+          <w:lang w:val="en-US"/>
+        </w:rPr>
+        <w:fldChar w:fldCharType="begin"/>
+      </w:r>
+      <w:r>
+        <w:rPr>
+          <w:lang w:val="en-US"/>
+        </w:rPr>
+        <w:instrText xml:space="preserve"> REF _Ref41834061 \h </w:instrText>
+      </w:r>
+      <w:r>
+        <w:rPr>
+          <w:lang w:val="en-US"/>
+        </w:rPr>
+      </w:r>
+      <w:r>
+        <w:rPr>
+          <w:lang w:val="en-US"/>
+        </w:rPr>
+        <w:fldChar w:fldCharType="separate"/>
+      </w:r>
+      <w:r>
+        <w:t xml:space="preserve">Figure </w:t>
+      </w:r>
+      <w:r>
+        <w:rPr>
+          <w:noProof/>
+        </w:rPr>
+        <w:t>8</w:t>
+      </w:r>
+      <w:r>
+        <w:t>: Robot's end effector at target point (RVIZ)</w:t>
+      </w:r>
+      <w:r>
+        <w:rPr>
+          <w:lang w:val="en-US"/>
+        </w:rPr>
+        <w:fldChar w:fldCharType="end"/>
+      </w:r>
+    </w:p>
+    <w:p>
+      <w:pPr>
+        <w:rPr>
+          <w:lang w:val="en-US"/>
+        </w:rPr>
+      </w:pPr>
+      <w:r>
+        <w:rPr>
+          <w:lang w:val="en-US"/>
+        </w:rPr>
+        <w:t>Finally, we once we send the target point (the blue point within the brain), we can see that the robot correctly moves in a straight like and enters the brain at the desired point as requested.</w:t>
       </w:r>
     </w:p>
     <w:p>
       <w:pPr>
         <w:pStyle w:val="Heading2"/>
       </w:pPr>
+    </w:p>
+    <w:p>
+      <w:pPr>
+        <w:pStyle w:val="Heading2"/>
+      </w:pPr>
       <w:r>
         <w:t>ROS (to move the robot)</w:t>
       </w:r>
@@ -4882,13 +5159,131 @@
     </w:p>
     <w:p>
       <w:pPr>
+        <w:rPr>
+          <w:lang w:val="en-US"/>
+        </w:rPr>
+      </w:pPr>
+      <w:r>
+        <w:rPr>
+          <w:lang w:val="en-US"/>
+        </w:rPr>
+        <w:fldChar w:fldCharType="begin"/>
+      </w:r>
+      <w:r>
+        <w:rPr>
+          <w:lang w:val="en-US"/>
+        </w:rPr>
+        <w:instrText xml:space="preserve"> REF _Ref41834065 \h </w:instrText>
+      </w:r>
+      <w:r>
+        <w:rPr>
+          <w:lang w:val="en-US"/>
+        </w:rPr>
+      </w:r>
+      <w:r>
+        <w:rPr>
+          <w:lang w:val="en-US"/>
+        </w:rPr>
+        <w:fldChar w:fldCharType="separate"/>
+      </w:r>
+      <w:r>
+        <w:t xml:space="preserve">Figure </w:t>
+      </w:r>
+      <w:r>
+        <w:rPr>
+          <w:noProof/>
+        </w:rPr>
+        <w:t>9</w:t>
+      </w:r>
+      <w:r>
+        <w:t>: Robot's end effector at a random point (RVIZ)</w:t>
+      </w:r>
+      <w:r>
+        <w:rPr>
+          <w:lang w:val="en-US"/>
+        </w:rPr>
+        <w:fldChar w:fldCharType="end"/>
+      </w:r>
+    </w:p>
+    <w:p>
+      <w:pPr>
+        <w:rPr>
+          <w:lang w:val="en-US"/>
+        </w:rPr>
+      </w:pPr>
+      <w:r>
+        <w:rPr>
+          <w:lang w:val="en-US"/>
+        </w:rPr>
+        <w:t>This figure shows our robot moved to a random position from the default one. This is to validate that the kinematics work as intended</w:t>
+      </w:r>
+    </w:p>
+    <w:p>
+      <w:pPr>
+        <w:rPr>
+          <w:lang w:val="en-US"/>
+        </w:rPr>
+      </w:pPr>
+    </w:p>
+    <w:p>
+      <w:pPr>
         <w:pStyle w:val="Heading3"/>
       </w:pPr>
       <w:r>
-        <w:t>Invalid Input</w:t>
-      </w:r>
-      <w:r>
-        <w:t xml:space="preserve"> (can’t to the point)</w:t>
+        <w:t>Invalid Input (can’t</w:t>
+      </w:r>
+      <w:r>
+        <w:t xml:space="preserve"> get</w:t>
+      </w:r>
+      <w:r>
+        <w:t xml:space="preserve"> to the point)</w:t>
+      </w:r>
+    </w:p>
+    <w:p>
+      <w:r>
+        <w:fldChar w:fldCharType="begin"/>
+      </w:r>
+      <w:r>
+        <w:instrText xml:space="preserve"> REF _Ref41834069 \h </w:instrText>
+      </w:r>
+      <w:r>
+        <w:fldChar w:fldCharType="separate"/>
+      </w:r>
+      <w:r>
+        <w:t xml:space="preserve">Figure </w:t>
+      </w:r>
+      <w:r>
+        <w:rPr>
+          <w:noProof/>
+        </w:rPr>
+        <w:t>10</w:t>
+      </w:r>
+      <w:r>
+        <w:t>: Invalid position sent to ROS</w:t>
+      </w:r>
+      <w:r>
+        <w:fldChar w:fldCharType="end"/>
+      </w:r>
+      <w:bookmarkStart w:id="0" w:name="_GoBack"/>
+      <w:bookmarkEnd w:id="0"/>
+    </w:p>
+    <w:p>
+      <w:pPr>
+        <w:rPr>
+          <w:lang w:val="en-US"/>
+        </w:rPr>
+      </w:pPr>
+      <w:r>
+        <w:rPr>
+          <w:lang w:val="en-US"/>
+        </w:rPr>
+        <w:t>This figure shows</w:t>
+      </w:r>
+      <w:r>
+        <w:rPr>
+          <w:lang w:val="en-US"/>
+        </w:rPr>
+        <w:t xml:space="preserve"> the error message the robot publishes if an invalid configuration is requested. If the kinematics can’t be resolved, the robot simply passes message stating so.</w:t>
       </w:r>
     </w:p>
     <w:p/>
@@ -4934,13 +5329,7 @@
         <w:rPr>
           <w:color w:val="FF0000"/>
         </w:rPr>
-        <w:t xml:space="preserve">Initialise connection between </w:t>
-      </w:r>
-      <w:r>
-        <w:rPr>
-          <w:color w:val="FF0000"/>
-        </w:rPr>
-        <w:t>Slicer and ROS (step by step)</w:t>
+        <w:t>Initialise connection between Slicer and ROS (step by step)</w:t>
       </w:r>
     </w:p>
     <w:p>
@@ -5120,19 +5509,8 @@
         <w:rPr>
           <w:color w:val="FF0000"/>
         </w:rPr>
-        <w:t xml:space="preserve">Check that end effector is at the </w:t>
-      </w:r>
-      <w:r>
-        <w:rPr>
-          <w:color w:val="FF0000"/>
-        </w:rPr>
-        <w:t>target</w:t>
-      </w:r>
-      <w:r>
-        <w:rPr>
-          <w:color w:val="FF0000"/>
-        </w:rPr>
-        <w:t xml:space="preserve"> point on Slicer</w:t>
+        <w:lastRenderedPageBreak/>
+        <w:t>Check that end effector is at the target point on Slicer</w:t>
       </w:r>
     </w:p>
     <w:p>
@@ -5177,34 +5555,99 @@
         <w:pStyle w:val="Heading1"/>
       </w:pPr>
       <w:r>
+        <w:t>Conclusions</w:t>
+      </w:r>
+    </w:p>
+    <w:p>
+      <w:pPr>
+        <w:pStyle w:val="Heading2"/>
+      </w:pPr>
+      <w:r>
+        <w:t>What was achieved</w:t>
+      </w:r>
+    </w:p>
+    <w:p>
+      <w:r>
+        <w:t>Through this project, we managed to correctly calculate the best trajectory that avoids critical structures based on the length, angle and distance from critical structures. This is achieved by employing various image processing techniques that optimise the traversal between points within large data structures using packages such as VTK, numpy and Slicer. Furthermore, we describe and set up a connection between Slicer 3D and ROS in order to perform the operation. Using the move_it package, we successfully command a robot and transfer points and information between Slicer and ROS. We’ve also learned how to create a custom RobotModel even though we use the one provided by move_it for simplicity.</w:t>
+      </w:r>
+    </w:p>
+    <w:p>
+      <w:pPr>
+        <w:pStyle w:val="Heading2"/>
+      </w:pPr>
+      <w:r>
+        <w:t>Future improvements</w:t>
+      </w:r>
+    </w:p>
+    <w:p>
+      <w:r>
+        <w:t xml:space="preserve">While the overall system performs the desired task, there is still a lot of room for improvement in various parts of the pipeline. </w:t>
+      </w:r>
+    </w:p>
+    <w:p>
+      <w:pPr>
+        <w:pStyle w:val="Heading3"/>
+      </w:pPr>
+      <w:r>
+        <w:t>Path planner module</w:t>
+      </w:r>
+    </w:p>
+    <w:p>
+      <w:r>
+        <w:t>The path planner module seems to work well. Still, we could have further optimised our code in order to speed up the process. Another point worth mentioned is the way we calculate the best trajectory. Here we weigh all critical structures as equal. Perhaps here we could have used a weighting system to better calculate the distance from multiple structures instead. Furthermore, after calculating the optimal entry-target, we could have automatically sent it to ROS but perhaps this might be risky if this was a real-case scenario.</w:t>
+      </w:r>
+    </w:p>
+    <w:p>
+      <w:pPr>
+        <w:pStyle w:val="Heading3"/>
+      </w:pPr>
+      <w:r>
+        <w:t>RobotModel</w:t>
+      </w:r>
+    </w:p>
+    <w:p>
+      <w:r>
+        <w:t xml:space="preserve">Here we could have designed a simpler robot whose sole purpose was to perform brain surgery (which includes a needle for example) instead of using a more generalised robot </w:t>
+      </w:r>
+    </w:p>
+    <w:p>
+      <w:pPr>
+        <w:pStyle w:val="Heading3"/>
+      </w:pPr>
+      <w:r>
+        <w:t>Calibration</w:t>
+      </w:r>
+    </w:p>
+    <w:p>
+      <w:r>
+        <w:t>An obvious improvement here is an automated bounding box calculator as we are currently choosing the points manually.</w:t>
+      </w:r>
+    </w:p>
+    <w:p>
+      <w:pPr>
+        <w:pStyle w:val="Heading3"/>
+      </w:pPr>
+      <w:r>
+        <w:t>Importer &amp; Exporter</w:t>
+      </w:r>
+    </w:p>
+    <w:p>
+      <w:r>
+        <w:t>These are mostly fine. Here we could have split the code in more files/classes in order to make some parts reusable and separate some of the robot’s repositioning logic and IGTL logic.</w:t>
+      </w:r>
+    </w:p>
+    <w:p>
+      <w:pPr>
+        <w:pStyle w:val="Heading3"/>
+      </w:pPr>
+      <w:r>
         <w:lastRenderedPageBreak/>
-        <w:t>Conclusions</w:t>
-      </w:r>
-    </w:p>
-    <w:p>
-      <w:pPr>
-        <w:pStyle w:val="Heading2"/>
-      </w:pPr>
-      <w:r>
-        <w:t>What was achieved</w:t>
-      </w:r>
-    </w:p>
-    <w:p>
-      <w:r>
-        <w:t>Through this project, we managed to correctly calculate the best trajectory that avoids critical structures based on the length, angle and distance from critical structures. This is achieved by employing various image processing techniques that optimise the traversal between points within large data structures using packages such as VTK, numpy and Slicer. Furthermore, we describe and set up a connection between Slicer 3D and ROS in order to perform the operation. Using the move_it package, we successfully command a robot and transfer points and information between Slicer and ROS. We’ve also learned how to create a custom RobotModel even though we use the one provided by move_it for simplicity.</w:t>
-      </w:r>
-    </w:p>
-    <w:p>
-      <w:pPr>
-        <w:pStyle w:val="Heading2"/>
-      </w:pPr>
-      <w:r>
-        <w:t>Future improvements</w:t>
-      </w:r>
-    </w:p>
-    <w:p>
-      <w:r>
-        <w:t xml:space="preserve">While the overall system performs the desired task, there is still a lot of room for improvement in various parts of the pipeline. </w:t>
+        <w:t>Slicer</w:t>
+      </w:r>
+    </w:p>
+    <w:p>
+      <w:r>
+        <w:t>Here we could have created a model (i.e. an .stl file) of the robot that can be loaded in Slicer in order to better visualise how the robot moves during the operation instead of simply looking at where the end effector goes.</w:t>
       </w:r>
     </w:p>
     <w:p>
@@ -5212,71 +5655,6 @@
         <w:pStyle w:val="Heading3"/>
       </w:pPr>
       <w:r>
-        <w:t>Path planner module</w:t>
-      </w:r>
-    </w:p>
-    <w:p>
-      <w:r>
-        <w:t>The path planner module seems to work well. Still, we could have further optimised our code in order to speed up the process. Another point worth mentioned is the way we calculate the best trajectory. Here we weigh all critical structures as equal. Perhaps here we could have used a weighting system to better calculate the distance from multiple structures instead. Furthermore, after calculating the optimal entry-target, we could have automatically sent it to ROS but perhaps this might be risky if this was a real-case scenario.</w:t>
-      </w:r>
-    </w:p>
-    <w:p>
-      <w:pPr>
-        <w:pStyle w:val="Heading3"/>
-      </w:pPr>
-      <w:r>
-        <w:t>RobotModel</w:t>
-      </w:r>
-    </w:p>
-    <w:p>
-      <w:r>
-        <w:t xml:space="preserve">Here we could have designed a simpler robot whose sole purpose was to perform brain surgery (which includes a needle for example) instead of using a more generalised robot </w:t>
-      </w:r>
-    </w:p>
-    <w:p>
-      <w:pPr>
-        <w:pStyle w:val="Heading3"/>
-      </w:pPr>
-      <w:r>
-        <w:t>Calibration</w:t>
-      </w:r>
-    </w:p>
-    <w:p>
-      <w:r>
-        <w:t>An obvious improvement here is an automated bounding box calculator as we are currently choosing the points manually.</w:t>
-      </w:r>
-    </w:p>
-    <w:p>
-      <w:pPr>
-        <w:pStyle w:val="Heading3"/>
-      </w:pPr>
-      <w:r>
-        <w:t>Importer &amp; Exporter</w:t>
-      </w:r>
-    </w:p>
-    <w:p>
-      <w:r>
-        <w:t>These are mostly fine. Here we could have split the code in more files/classes in order to make some parts reusable and separate some of the robot’s repositioning logic and IGTL logic.</w:t>
-      </w:r>
-    </w:p>
-    <w:p>
-      <w:pPr>
-        <w:pStyle w:val="Heading3"/>
-      </w:pPr>
-      <w:r>
-        <w:t>Slicer</w:t>
-      </w:r>
-    </w:p>
-    <w:p>
-      <w:r>
-        <w:t>Here we could have created a model (i.e. an .stl file) of the robot that can be loaded in Slicer in order to better visualise how the robot moves during the operation instead of simply looking at where the end effector goes.</w:t>
-      </w:r>
-    </w:p>
-    <w:p>
-      <w:pPr>
-        <w:pStyle w:val="Heading3"/>
-      </w:pPr>
-      <w:r>
         <w:t>Overall</w:t>
       </w:r>
     </w:p>
@@ -5284,15 +5662,12 @@
       <w:r>
         <w:t>As mentioned above, while everything works and the pipeline is complete, we could have automated some of the manual parts (such as the calibration and sending points to ROS). Although, perhaps it is better this way as if it was a real case scenario, we would have to oversee each step individually in order to make sure everything is done safely.</w:t>
       </w:r>
-      <w:bookmarkStart w:id="0" w:name="_GoBack"/>
-      <w:bookmarkEnd w:id="0"/>
     </w:p>
     <w:p>
       <w:pPr>
         <w:pStyle w:val="Heading1"/>
       </w:pPr>
       <w:r>
-        <w:lastRenderedPageBreak/>
         <w:t>Code / Git Repository</w:t>
       </w:r>
     </w:p>
@@ -5305,6 +5680,78 @@
           <w:t>https://github.com/Meldanen/kcl/tree/master/robotics/final</w:t>
         </w:r>
       </w:hyperlink>
+    </w:p>
+    <w:p/>
+    <w:p>
+      <w:pPr>
+        <w:pStyle w:val="Heading1"/>
+      </w:pPr>
+      <w:r>
+        <w:t>References</w:t>
+      </w:r>
+    </w:p>
+    <w:p>
+      <w:pPr>
+        <w:widowControl w:val="0"/>
+        <w:autoSpaceDE w:val="0"/>
+        <w:autoSpaceDN w:val="0"/>
+        <w:adjustRightInd w:val="0"/>
+        <w:spacing w:line="240" w:lineRule="auto"/>
+        <w:ind w:left="640" w:hanging="640"/>
+        <w:rPr>
+          <w:rFonts w:ascii="Calibri" w:hAnsi="Calibri" w:cs="Calibri"/>
+          <w:noProof/>
+        </w:rPr>
+      </w:pPr>
+      <w:r>
+        <w:fldChar w:fldCharType="begin" w:fldLock="1"/>
+      </w:r>
+      <w:r>
+        <w:instrText xml:space="preserve">ADDIN Mendeley Bibliography CSL_BIBLIOGRAPHY </w:instrText>
+      </w:r>
+      <w:r>
+        <w:fldChar w:fldCharType="separate"/>
+      </w:r>
+      <w:r>
+        <w:rPr>
+          <w:rFonts w:ascii="Calibri" w:hAnsi="Calibri" w:cs="Calibri"/>
+          <w:noProof/>
+          <w:szCs w:val="24"/>
+        </w:rPr>
+        <w:t>[1]</w:t>
+      </w:r>
+      <w:r>
+        <w:rPr>
+          <w:rFonts w:ascii="Calibri" w:hAnsi="Calibri" w:cs="Calibri"/>
+          <w:noProof/>
+          <w:szCs w:val="24"/>
+        </w:rPr>
+        <w:tab/>
+        <w:t xml:space="preserve">A. B. L. Larsen, S. K. Sønderby, H. Larochelle, and O. Winther, “Autoencoding beyond pixels using a learned similarity metric,” </w:t>
+      </w:r>
+      <w:r>
+        <w:rPr>
+          <w:rFonts w:ascii="Calibri" w:hAnsi="Calibri" w:cs="Calibri"/>
+          <w:i/>
+          <w:iCs/>
+          <w:noProof/>
+          <w:szCs w:val="24"/>
+        </w:rPr>
+        <w:t>33rd Int. Conf. Mach. Learn. ICML 2016</w:t>
+      </w:r>
+      <w:r>
+        <w:rPr>
+          <w:rFonts w:ascii="Calibri" w:hAnsi="Calibri" w:cs="Calibri"/>
+          <w:noProof/>
+          <w:szCs w:val="24"/>
+        </w:rPr>
+        <w:t>, vol. 4, pp. 2341–2349, 2016.</w:t>
+      </w:r>
+    </w:p>
+    <w:p>
+      <w:r>
+        <w:fldChar w:fldCharType="end"/>
+      </w:r>
     </w:p>
     <w:p/>
     <w:p/>
@@ -5317,94 +5764,732 @@
     <w:p/>
     <w:p/>
     <w:p/>
-    <w:p/>
-    <w:p/>
     <w:p>
       <w:pPr>
         <w:pStyle w:val="Heading1"/>
       </w:pPr>
       <w:r>
-        <w:t>References</w:t>
-      </w:r>
-    </w:p>
-    <w:p>
-      <w:pPr>
-        <w:widowControl w:val="0"/>
-        <w:autoSpaceDE w:val="0"/>
-        <w:autoSpaceDN w:val="0"/>
-        <w:adjustRightInd w:val="0"/>
-        <w:spacing w:line="240" w:lineRule="auto"/>
-        <w:ind w:left="640" w:hanging="640"/>
-        <w:rPr>
-          <w:rFonts w:ascii="Calibri" w:hAnsi="Calibri" w:cs="Calibri"/>
+        <w:lastRenderedPageBreak/>
+        <w:t>Appendix</w:t>
+      </w:r>
+    </w:p>
+    <w:p>
+      <w:pPr>
+        <w:keepNext/>
+      </w:pPr>
+      <w:r>
+        <w:rPr>
           <w:noProof/>
         </w:rPr>
-      </w:pPr>
-      <w:r>
-        <w:fldChar w:fldCharType="begin" w:fldLock="1"/>
-      </w:r>
-      <w:r>
-        <w:instrText xml:space="preserve">ADDIN Mendeley Bibliography CSL_BIBLIOGRAPHY </w:instrText>
-      </w:r>
-      <w:r>
-        <w:fldChar w:fldCharType="separate"/>
-      </w:r>
-      <w:r>
-        <w:rPr>
-          <w:rFonts w:ascii="Calibri" w:hAnsi="Calibri" w:cs="Calibri"/>
+        <w:drawing>
+          <wp:inline distT="0" distB="0" distL="0" distR="0" wp14:anchorId="0A87FCA8" wp14:editId="1DF4822A">
+            <wp:extent cx="5718175" cy="2762250"/>
+            <wp:effectExtent l="0" t="0" r="0" b="0"/>
+            <wp:docPr id="1" name="Picture 1"/>
+            <wp:cNvGraphicFramePr>
+              <a:graphicFrameLocks xmlns:a="http://schemas.openxmlformats.org/drawingml/2006/main" noChangeAspect="1"/>
+            </wp:cNvGraphicFramePr>
+            <a:graphic xmlns:a="http://schemas.openxmlformats.org/drawingml/2006/main">
+              <a:graphicData uri="http://schemas.openxmlformats.org/drawingml/2006/picture">
+                <pic:pic xmlns:pic="http://schemas.openxmlformats.org/drawingml/2006/picture">
+                  <pic:nvPicPr>
+                    <pic:cNvPr id="0" name="Picture 1"/>
+                    <pic:cNvPicPr>
+                      <a:picLocks noChangeAspect="1" noChangeArrowheads="1"/>
+                    </pic:cNvPicPr>
+                  </pic:nvPicPr>
+                  <pic:blipFill>
+                    <a:blip r:embed="rId12" cstate="print">
+                      <a:extLst>
+                        <a:ext uri="{28A0092B-C50C-407E-A947-70E740481C1C}">
+                          <a14:useLocalDpi xmlns:a14="http://schemas.microsoft.com/office/drawing/2010/main" val="0"/>
+                        </a:ext>
+                      </a:extLst>
+                    </a:blip>
+                    <a:srcRect/>
+                    <a:stretch>
+                      <a:fillRect/>
+                    </a:stretch>
+                  </pic:blipFill>
+                  <pic:spPr bwMode="auto">
+                    <a:xfrm>
+                      <a:off x="0" y="0"/>
+                      <a:ext cx="5718175" cy="2762250"/>
+                    </a:xfrm>
+                    <a:prstGeom prst="rect">
+                      <a:avLst/>
+                    </a:prstGeom>
+                    <a:noFill/>
+                    <a:ln>
+                      <a:noFill/>
+                    </a:ln>
+                  </pic:spPr>
+                </pic:pic>
+              </a:graphicData>
+            </a:graphic>
+          </wp:inline>
+        </w:drawing>
+      </w:r>
+    </w:p>
+    <w:p>
+      <w:pPr>
+        <w:pStyle w:val="Caption"/>
+      </w:pPr>
+      <w:bookmarkStart w:id="1" w:name="_Ref41834024"/>
+      <w:r>
+        <w:t xml:space="preserve">Figure </w:t>
+      </w:r>
+      <w:fldSimple w:instr=" SEQ Figure \* ARABIC ">
+        <w:r>
+          <w:rPr>
+            <w:noProof/>
+          </w:rPr>
+          <w:t>2</w:t>
+        </w:r>
+      </w:fldSimple>
+      <w:r>
+        <w:t>: End effector at entry point (view 1)</w:t>
+      </w:r>
+      <w:bookmarkEnd w:id="1"/>
+    </w:p>
+    <w:p>
+      <w:pPr>
+        <w:keepNext/>
+      </w:pPr>
+      <w:r>
+        <w:rPr>
           <w:noProof/>
-          <w:szCs w:val="24"/>
-        </w:rPr>
-        <w:t>[1]</w:t>
-      </w:r>
-      <w:r>
-        <w:rPr>
-          <w:rFonts w:ascii="Calibri" w:hAnsi="Calibri" w:cs="Calibri"/>
+        </w:rPr>
+        <w:drawing>
+          <wp:inline distT="0" distB="0" distL="0" distR="0" wp14:anchorId="242C1408" wp14:editId="4A094E92">
+            <wp:extent cx="5718175" cy="2762250"/>
+            <wp:effectExtent l="0" t="0" r="0" b="0"/>
+            <wp:docPr id="3" name="Picture 3"/>
+            <wp:cNvGraphicFramePr>
+              <a:graphicFrameLocks xmlns:a="http://schemas.openxmlformats.org/drawingml/2006/main" noChangeAspect="1"/>
+            </wp:cNvGraphicFramePr>
+            <a:graphic xmlns:a="http://schemas.openxmlformats.org/drawingml/2006/main">
+              <a:graphicData uri="http://schemas.openxmlformats.org/drawingml/2006/picture">
+                <pic:pic xmlns:pic="http://schemas.openxmlformats.org/drawingml/2006/picture">
+                  <pic:nvPicPr>
+                    <pic:cNvPr id="0" name="Picture 3"/>
+                    <pic:cNvPicPr>
+                      <a:picLocks noChangeAspect="1" noChangeArrowheads="1"/>
+                    </pic:cNvPicPr>
+                  </pic:nvPicPr>
+                  <pic:blipFill>
+                    <a:blip r:embed="rId13" cstate="print">
+                      <a:extLst>
+                        <a:ext uri="{28A0092B-C50C-407E-A947-70E740481C1C}">
+                          <a14:useLocalDpi xmlns:a14="http://schemas.microsoft.com/office/drawing/2010/main" val="0"/>
+                        </a:ext>
+                      </a:extLst>
+                    </a:blip>
+                    <a:srcRect/>
+                    <a:stretch>
+                      <a:fillRect/>
+                    </a:stretch>
+                  </pic:blipFill>
+                  <pic:spPr bwMode="auto">
+                    <a:xfrm>
+                      <a:off x="0" y="0"/>
+                      <a:ext cx="5718175" cy="2762250"/>
+                    </a:xfrm>
+                    <a:prstGeom prst="rect">
+                      <a:avLst/>
+                    </a:prstGeom>
+                    <a:noFill/>
+                    <a:ln>
+                      <a:noFill/>
+                    </a:ln>
+                  </pic:spPr>
+                </pic:pic>
+              </a:graphicData>
+            </a:graphic>
+          </wp:inline>
+        </w:drawing>
+      </w:r>
+    </w:p>
+    <w:p>
+      <w:pPr>
+        <w:pStyle w:val="Caption"/>
+      </w:pPr>
+      <w:bookmarkStart w:id="2" w:name="_Ref41834033"/>
+      <w:r>
+        <w:t xml:space="preserve">Figure </w:t>
+      </w:r>
+      <w:fldSimple w:instr=" SEQ Figure \* ARABIC ">
+        <w:r>
+          <w:rPr>
+            <w:noProof/>
+          </w:rPr>
+          <w:t>3</w:t>
+        </w:r>
+      </w:fldSimple>
+      <w:r>
+        <w:t>: End effector at entry point (view 2)</w:t>
+      </w:r>
+      <w:bookmarkEnd w:id="2"/>
+    </w:p>
+    <w:p>
+      <w:pPr>
+        <w:keepNext/>
+      </w:pPr>
+      <w:r>
+        <w:rPr>
           <w:noProof/>
-          <w:szCs w:val="24"/>
-        </w:rPr>
-        <w:tab/>
-        <w:t xml:space="preserve">A. B. L. Larsen, S. K. Sønderby, H. Larochelle, and O. Winther, “Autoencoding beyond pixels using a learned similarity metric,” </w:t>
-      </w:r>
-      <w:r>
-        <w:rPr>
-          <w:rFonts w:ascii="Calibri" w:hAnsi="Calibri" w:cs="Calibri"/>
-          <w:i/>
-          <w:iCs/>
+        </w:rPr>
+        <w:lastRenderedPageBreak/>
+        <w:drawing>
+          <wp:inline distT="0" distB="0" distL="0" distR="0" wp14:anchorId="3A87687C" wp14:editId="77C039A8">
+            <wp:extent cx="5718175" cy="2762250"/>
+            <wp:effectExtent l="0" t="0" r="0" b="0"/>
+            <wp:docPr id="2" name="Picture 2"/>
+            <wp:cNvGraphicFramePr>
+              <a:graphicFrameLocks xmlns:a="http://schemas.openxmlformats.org/drawingml/2006/main" noChangeAspect="1"/>
+            </wp:cNvGraphicFramePr>
+            <a:graphic xmlns:a="http://schemas.openxmlformats.org/drawingml/2006/main">
+              <a:graphicData uri="http://schemas.openxmlformats.org/drawingml/2006/picture">
+                <pic:pic xmlns:pic="http://schemas.openxmlformats.org/drawingml/2006/picture">
+                  <pic:nvPicPr>
+                    <pic:cNvPr id="0" name="Picture 2"/>
+                    <pic:cNvPicPr>
+                      <a:picLocks noChangeAspect="1" noChangeArrowheads="1"/>
+                    </pic:cNvPicPr>
+                  </pic:nvPicPr>
+                  <pic:blipFill>
+                    <a:blip r:embed="rId14" cstate="print">
+                      <a:extLst>
+                        <a:ext uri="{28A0092B-C50C-407E-A947-70E740481C1C}">
+                          <a14:useLocalDpi xmlns:a14="http://schemas.microsoft.com/office/drawing/2010/main" val="0"/>
+                        </a:ext>
+                      </a:extLst>
+                    </a:blip>
+                    <a:srcRect/>
+                    <a:stretch>
+                      <a:fillRect/>
+                    </a:stretch>
+                  </pic:blipFill>
+                  <pic:spPr bwMode="auto">
+                    <a:xfrm>
+                      <a:off x="0" y="0"/>
+                      <a:ext cx="5718175" cy="2762250"/>
+                    </a:xfrm>
+                    <a:prstGeom prst="rect">
+                      <a:avLst/>
+                    </a:prstGeom>
+                    <a:noFill/>
+                    <a:ln>
+                      <a:noFill/>
+                    </a:ln>
+                  </pic:spPr>
+                </pic:pic>
+              </a:graphicData>
+            </a:graphic>
+          </wp:inline>
+        </w:drawing>
+      </w:r>
+    </w:p>
+    <w:p>
+      <w:pPr>
+        <w:pStyle w:val="Caption"/>
+      </w:pPr>
+      <w:bookmarkStart w:id="3" w:name="_Ref41834039"/>
+      <w:r>
+        <w:t xml:space="preserve">Figure </w:t>
+      </w:r>
+      <w:fldSimple w:instr=" SEQ Figure \* ARABIC ">
+        <w:r>
+          <w:rPr>
+            <w:noProof/>
+          </w:rPr>
+          <w:t>4</w:t>
+        </w:r>
+      </w:fldSimple>
+      <w:r>
+        <w:t>: End effector at target point (view 1)</w:t>
+      </w:r>
+      <w:bookmarkEnd w:id="3"/>
+    </w:p>
+    <w:p>
+      <w:pPr>
+        <w:keepNext/>
+      </w:pPr>
+      <w:r>
+        <w:rPr>
           <w:noProof/>
-          <w:szCs w:val="24"/>
-        </w:rPr>
-        <w:t>33rd Int. Conf. Mach. Learn. ICML 2016</w:t>
-      </w:r>
-      <w:r>
-        <w:rPr>
-          <w:rFonts w:ascii="Calibri" w:hAnsi="Calibri" w:cs="Calibri"/>
+        </w:rPr>
+        <w:drawing>
+          <wp:inline distT="0" distB="0" distL="0" distR="0" wp14:anchorId="33673DE2" wp14:editId="1ABDD913">
+            <wp:extent cx="5718175" cy="2762250"/>
+            <wp:effectExtent l="0" t="0" r="0" b="0"/>
+            <wp:docPr id="10" name="Picture 10"/>
+            <wp:cNvGraphicFramePr>
+              <a:graphicFrameLocks xmlns:a="http://schemas.openxmlformats.org/drawingml/2006/main" noChangeAspect="1"/>
+            </wp:cNvGraphicFramePr>
+            <a:graphic xmlns:a="http://schemas.openxmlformats.org/drawingml/2006/main">
+              <a:graphicData uri="http://schemas.openxmlformats.org/drawingml/2006/picture">
+                <pic:pic xmlns:pic="http://schemas.openxmlformats.org/drawingml/2006/picture">
+                  <pic:nvPicPr>
+                    <pic:cNvPr id="0" name="Picture 4"/>
+                    <pic:cNvPicPr>
+                      <a:picLocks noChangeAspect="1" noChangeArrowheads="1"/>
+                    </pic:cNvPicPr>
+                  </pic:nvPicPr>
+                  <pic:blipFill>
+                    <a:blip r:embed="rId15" cstate="print">
+                      <a:extLst>
+                        <a:ext uri="{28A0092B-C50C-407E-A947-70E740481C1C}">
+                          <a14:useLocalDpi xmlns:a14="http://schemas.microsoft.com/office/drawing/2010/main" val="0"/>
+                        </a:ext>
+                      </a:extLst>
+                    </a:blip>
+                    <a:srcRect/>
+                    <a:stretch>
+                      <a:fillRect/>
+                    </a:stretch>
+                  </pic:blipFill>
+                  <pic:spPr bwMode="auto">
+                    <a:xfrm>
+                      <a:off x="0" y="0"/>
+                      <a:ext cx="5718175" cy="2762250"/>
+                    </a:xfrm>
+                    <a:prstGeom prst="rect">
+                      <a:avLst/>
+                    </a:prstGeom>
+                    <a:noFill/>
+                    <a:ln>
+                      <a:noFill/>
+                    </a:ln>
+                  </pic:spPr>
+                </pic:pic>
+              </a:graphicData>
+            </a:graphic>
+          </wp:inline>
+        </w:drawing>
+      </w:r>
+    </w:p>
+    <w:p>
+      <w:pPr>
+        <w:pStyle w:val="Caption"/>
+      </w:pPr>
+      <w:bookmarkStart w:id="4" w:name="_Ref41834040"/>
+      <w:r>
+        <w:t xml:space="preserve">Figure </w:t>
+      </w:r>
+      <w:fldSimple w:instr=" SEQ Figure \* ARABIC ">
+        <w:r>
+          <w:rPr>
+            <w:noProof/>
+          </w:rPr>
+          <w:t>5</w:t>
+        </w:r>
+      </w:fldSimple>
+      <w:r>
+        <w:t>: End effector at target point (view 2)</w:t>
+      </w:r>
+      <w:bookmarkEnd w:id="4"/>
+    </w:p>
+    <w:p>
+      <w:pPr>
+        <w:keepNext/>
+      </w:pPr>
+      <w:r>
+        <w:rPr>
           <w:noProof/>
-          <w:szCs w:val="24"/>
-        </w:rPr>
-        <w:t>, vol. 4, pp. 2341–2349, 2016.</w:t>
-      </w:r>
-    </w:p>
-    <w:p>
-      <w:r>
-        <w:fldChar w:fldCharType="end"/>
-      </w:r>
-    </w:p>
-    <w:p/>
-    <w:p/>
-    <w:p/>
-    <w:p/>
-    <w:p/>
-    <w:p>
-      <w:pPr>
-        <w:pStyle w:val="Heading1"/>
-      </w:pPr>
-      <w:r>
-        <w:t>Appendix</w:t>
-      </w:r>
+        </w:rPr>
+        <w:lastRenderedPageBreak/>
+        <w:drawing>
+          <wp:inline distT="0" distB="0" distL="0" distR="0" wp14:anchorId="131AC485" wp14:editId="2BE06CE1">
+            <wp:extent cx="5295331" cy="3904757"/>
+            <wp:effectExtent l="0" t="0" r="635" b="635"/>
+            <wp:docPr id="5" name="Picture 5"/>
+            <wp:cNvGraphicFramePr>
+              <a:graphicFrameLocks xmlns:a="http://schemas.openxmlformats.org/drawingml/2006/main" noChangeAspect="1"/>
+            </wp:cNvGraphicFramePr>
+            <a:graphic xmlns:a="http://schemas.openxmlformats.org/drawingml/2006/main">
+              <a:graphicData uri="http://schemas.openxmlformats.org/drawingml/2006/picture">
+                <pic:pic xmlns:pic="http://schemas.openxmlformats.org/drawingml/2006/picture">
+                  <pic:nvPicPr>
+                    <pic:cNvPr id="0" name="Picture 5"/>
+                    <pic:cNvPicPr>
+                      <a:picLocks noChangeAspect="1" noChangeArrowheads="1"/>
+                    </pic:cNvPicPr>
+                  </pic:nvPicPr>
+                  <pic:blipFill>
+                    <a:blip r:embed="rId16" cstate="print">
+                      <a:extLst>
+                        <a:ext uri="{28A0092B-C50C-407E-A947-70E740481C1C}">
+                          <a14:useLocalDpi xmlns:a14="http://schemas.microsoft.com/office/drawing/2010/main" val="0"/>
+                        </a:ext>
+                      </a:extLst>
+                    </a:blip>
+                    <a:srcRect/>
+                    <a:stretch>
+                      <a:fillRect/>
+                    </a:stretch>
+                  </pic:blipFill>
+                  <pic:spPr bwMode="auto">
+                    <a:xfrm>
+                      <a:off x="0" y="0"/>
+                      <a:ext cx="5302649" cy="3910153"/>
+                    </a:xfrm>
+                    <a:prstGeom prst="rect">
+                      <a:avLst/>
+                    </a:prstGeom>
+                    <a:noFill/>
+                    <a:ln>
+                      <a:noFill/>
+                    </a:ln>
+                  </pic:spPr>
+                </pic:pic>
+              </a:graphicData>
+            </a:graphic>
+          </wp:inline>
+        </w:drawing>
+      </w:r>
+    </w:p>
+    <w:p>
+      <w:pPr>
+        <w:pStyle w:val="Caption"/>
+      </w:pPr>
+      <w:bookmarkStart w:id="5" w:name="_Ref41834049"/>
+      <w:r>
+        <w:t xml:space="preserve">Figure </w:t>
+      </w:r>
+      <w:fldSimple w:instr=" SEQ Figure \* ARABIC ">
+        <w:r>
+          <w:rPr>
+            <w:noProof/>
+          </w:rPr>
+          <w:t>6</w:t>
+        </w:r>
+      </w:fldSimple>
+      <w:r>
+        <w:t>: Robot at default position (RVIZ)</w:t>
+      </w:r>
+      <w:bookmarkEnd w:id="5"/>
+    </w:p>
+    <w:p>
+      <w:pPr>
+        <w:keepNext/>
+      </w:pPr>
+      <w:r>
+        <w:rPr>
+          <w:noProof/>
+        </w:rPr>
+        <w:drawing>
+          <wp:inline distT="0" distB="0" distL="0" distR="0" wp14:anchorId="4DDAEFF0" wp14:editId="6333AC44">
+            <wp:extent cx="4902200" cy="4219575"/>
+            <wp:effectExtent l="0" t="0" r="0" b="9525"/>
+            <wp:docPr id="6" name="Picture 6"/>
+            <wp:cNvGraphicFramePr>
+              <a:graphicFrameLocks xmlns:a="http://schemas.openxmlformats.org/drawingml/2006/main" noChangeAspect="1"/>
+            </wp:cNvGraphicFramePr>
+            <a:graphic xmlns:a="http://schemas.openxmlformats.org/drawingml/2006/main">
+              <a:graphicData uri="http://schemas.openxmlformats.org/drawingml/2006/picture">
+                <pic:pic xmlns:pic="http://schemas.openxmlformats.org/drawingml/2006/picture">
+                  <pic:nvPicPr>
+                    <pic:cNvPr id="0" name="Picture 6"/>
+                    <pic:cNvPicPr>
+                      <a:picLocks noChangeAspect="1" noChangeArrowheads="1"/>
+                    </pic:cNvPicPr>
+                  </pic:nvPicPr>
+                  <pic:blipFill>
+                    <a:blip r:embed="rId17" cstate="print">
+                      <a:extLst>
+                        <a:ext uri="{28A0092B-C50C-407E-A947-70E740481C1C}">
+                          <a14:useLocalDpi xmlns:a14="http://schemas.microsoft.com/office/drawing/2010/main" val="0"/>
+                        </a:ext>
+                      </a:extLst>
+                    </a:blip>
+                    <a:srcRect/>
+                    <a:stretch>
+                      <a:fillRect/>
+                    </a:stretch>
+                  </pic:blipFill>
+                  <pic:spPr bwMode="auto">
+                    <a:xfrm>
+                      <a:off x="0" y="0"/>
+                      <a:ext cx="4902200" cy="4219575"/>
+                    </a:xfrm>
+                    <a:prstGeom prst="rect">
+                      <a:avLst/>
+                    </a:prstGeom>
+                    <a:noFill/>
+                    <a:ln>
+                      <a:noFill/>
+                    </a:ln>
+                  </pic:spPr>
+                </pic:pic>
+              </a:graphicData>
+            </a:graphic>
+          </wp:inline>
+        </w:drawing>
+      </w:r>
+    </w:p>
+    <w:p>
+      <w:pPr>
+        <w:pStyle w:val="Caption"/>
+      </w:pPr>
+      <w:bookmarkStart w:id="6" w:name="_Ref41834055"/>
+      <w:r>
+        <w:t xml:space="preserve">Figure </w:t>
+      </w:r>
+      <w:fldSimple w:instr=" SEQ Figure \* ARABIC ">
+        <w:r>
+          <w:rPr>
+            <w:noProof/>
+          </w:rPr>
+          <w:t>7</w:t>
+        </w:r>
+      </w:fldSimple>
+      <w:r>
+        <w:t>: Robot's end effector at entry point (RVIZ)</w:t>
+      </w:r>
+      <w:bookmarkEnd w:id="6"/>
+    </w:p>
+    <w:p>
+      <w:pPr>
+        <w:keepNext/>
+      </w:pPr>
+      <w:r>
+        <w:rPr>
+          <w:noProof/>
+        </w:rPr>
+        <w:lastRenderedPageBreak/>
+        <w:drawing>
+          <wp:inline distT="0" distB="0" distL="0" distR="0" wp14:anchorId="398A4322" wp14:editId="771529AE">
+            <wp:extent cx="5172501" cy="4106437"/>
+            <wp:effectExtent l="0" t="0" r="0" b="8890"/>
+            <wp:docPr id="7" name="Picture 7"/>
+            <wp:cNvGraphicFramePr>
+              <a:graphicFrameLocks xmlns:a="http://schemas.openxmlformats.org/drawingml/2006/main" noChangeAspect="1"/>
+            </wp:cNvGraphicFramePr>
+            <a:graphic xmlns:a="http://schemas.openxmlformats.org/drawingml/2006/main">
+              <a:graphicData uri="http://schemas.openxmlformats.org/drawingml/2006/picture">
+                <pic:pic xmlns:pic="http://schemas.openxmlformats.org/drawingml/2006/picture">
+                  <pic:nvPicPr>
+                    <pic:cNvPr id="0" name="Picture 7"/>
+                    <pic:cNvPicPr>
+                      <a:picLocks noChangeAspect="1" noChangeArrowheads="1"/>
+                    </pic:cNvPicPr>
+                  </pic:nvPicPr>
+                  <pic:blipFill>
+                    <a:blip r:embed="rId18" cstate="print">
+                      <a:extLst>
+                        <a:ext uri="{28A0092B-C50C-407E-A947-70E740481C1C}">
+                          <a14:useLocalDpi xmlns:a14="http://schemas.microsoft.com/office/drawing/2010/main" val="0"/>
+                        </a:ext>
+                      </a:extLst>
+                    </a:blip>
+                    <a:srcRect/>
+                    <a:stretch>
+                      <a:fillRect/>
+                    </a:stretch>
+                  </pic:blipFill>
+                  <pic:spPr bwMode="auto">
+                    <a:xfrm>
+                      <a:off x="0" y="0"/>
+                      <a:ext cx="5206425" cy="4133369"/>
+                    </a:xfrm>
+                    <a:prstGeom prst="rect">
+                      <a:avLst/>
+                    </a:prstGeom>
+                    <a:noFill/>
+                    <a:ln>
+                      <a:noFill/>
+                    </a:ln>
+                  </pic:spPr>
+                </pic:pic>
+              </a:graphicData>
+            </a:graphic>
+          </wp:inline>
+        </w:drawing>
+      </w:r>
+    </w:p>
+    <w:p>
+      <w:pPr>
+        <w:pStyle w:val="Caption"/>
+      </w:pPr>
+      <w:bookmarkStart w:id="7" w:name="_Ref41834061"/>
+      <w:r>
+        <w:t xml:space="preserve">Figure </w:t>
+      </w:r>
+      <w:fldSimple w:instr=" SEQ Figure \* ARABIC ">
+        <w:r>
+          <w:rPr>
+            <w:noProof/>
+          </w:rPr>
+          <w:t>8</w:t>
+        </w:r>
+      </w:fldSimple>
+      <w:r>
+        <w:t>: Robot's end effector at target point (RVIZ)</w:t>
+      </w:r>
+      <w:bookmarkEnd w:id="7"/>
+    </w:p>
+    <w:p>
+      <w:pPr>
+        <w:keepNext/>
+      </w:pPr>
+      <w:r>
+        <w:rPr>
+          <w:noProof/>
+        </w:rPr>
+        <w:drawing>
+          <wp:inline distT="0" distB="0" distL="0" distR="0" wp14:anchorId="0560A4C4" wp14:editId="5344C82F">
+            <wp:extent cx="4707890" cy="4066964"/>
+            <wp:effectExtent l="0" t="0" r="0" b="0"/>
+            <wp:docPr id="8" name="Picture 8"/>
+            <wp:cNvGraphicFramePr>
+              <a:graphicFrameLocks xmlns:a="http://schemas.openxmlformats.org/drawingml/2006/main" noChangeAspect="1"/>
+            </wp:cNvGraphicFramePr>
+            <a:graphic xmlns:a="http://schemas.openxmlformats.org/drawingml/2006/main">
+              <a:graphicData uri="http://schemas.openxmlformats.org/drawingml/2006/picture">
+                <pic:pic xmlns:pic="http://schemas.openxmlformats.org/drawingml/2006/picture">
+                  <pic:nvPicPr>
+                    <pic:cNvPr id="0" name="Picture 8"/>
+                    <pic:cNvPicPr>
+                      <a:picLocks noChangeAspect="1" noChangeArrowheads="1"/>
+                    </pic:cNvPicPr>
+                  </pic:nvPicPr>
+                  <pic:blipFill>
+                    <a:blip r:embed="rId19" cstate="print">
+                      <a:extLst>
+                        <a:ext uri="{28A0092B-C50C-407E-A947-70E740481C1C}">
+                          <a14:useLocalDpi xmlns:a14="http://schemas.microsoft.com/office/drawing/2010/main" val="0"/>
+                        </a:ext>
+                      </a:extLst>
+                    </a:blip>
+                    <a:srcRect/>
+                    <a:stretch>
+                      <a:fillRect/>
+                    </a:stretch>
+                  </pic:blipFill>
+                  <pic:spPr bwMode="auto">
+                    <a:xfrm>
+                      <a:off x="0" y="0"/>
+                      <a:ext cx="4716248" cy="4074184"/>
+                    </a:xfrm>
+                    <a:prstGeom prst="rect">
+                      <a:avLst/>
+                    </a:prstGeom>
+                    <a:noFill/>
+                    <a:ln>
+                      <a:noFill/>
+                    </a:ln>
+                  </pic:spPr>
+                </pic:pic>
+              </a:graphicData>
+            </a:graphic>
+          </wp:inline>
+        </w:drawing>
+      </w:r>
+    </w:p>
+    <w:p>
+      <w:pPr>
+        <w:pStyle w:val="Caption"/>
+      </w:pPr>
+      <w:bookmarkStart w:id="8" w:name="_Ref41834065"/>
+      <w:r>
+        <w:t xml:space="preserve">Figure </w:t>
+      </w:r>
+      <w:fldSimple w:instr=" SEQ Figure \* ARABIC ">
+        <w:r>
+          <w:rPr>
+            <w:noProof/>
+          </w:rPr>
+          <w:t>9</w:t>
+        </w:r>
+      </w:fldSimple>
+      <w:r>
+        <w:t>: Robot's end effector at a random point (RVIZ)</w:t>
+      </w:r>
+      <w:bookmarkEnd w:id="8"/>
+    </w:p>
+    <w:p>
+      <w:pPr>
+        <w:keepNext/>
+      </w:pPr>
+      <w:r>
+        <w:rPr>
+          <w:noProof/>
+        </w:rPr>
+        <w:lastRenderedPageBreak/>
+        <w:drawing>
+          <wp:inline distT="0" distB="0" distL="0" distR="0" wp14:anchorId="04F1CD39" wp14:editId="4B5AB695">
+            <wp:extent cx="2933700" cy="946150"/>
+            <wp:effectExtent l="0" t="0" r="0" b="6350"/>
+            <wp:docPr id="11" name="Picture 11"/>
+            <wp:cNvGraphicFramePr>
+              <a:graphicFrameLocks xmlns:a="http://schemas.openxmlformats.org/drawingml/2006/main" noChangeAspect="1"/>
+            </wp:cNvGraphicFramePr>
+            <a:graphic xmlns:a="http://schemas.openxmlformats.org/drawingml/2006/main">
+              <a:graphicData uri="http://schemas.openxmlformats.org/drawingml/2006/picture">
+                <pic:pic xmlns:pic="http://schemas.openxmlformats.org/drawingml/2006/picture">
+                  <pic:nvPicPr>
+                    <pic:cNvPr id="0" name="Picture 9"/>
+                    <pic:cNvPicPr>
+                      <a:picLocks noChangeAspect="1" noChangeArrowheads="1"/>
+                    </pic:cNvPicPr>
+                  </pic:nvPicPr>
+                  <pic:blipFill>
+                    <a:blip r:embed="rId20" cstate="print">
+                      <a:extLst>
+                        <a:ext uri="{28A0092B-C50C-407E-A947-70E740481C1C}">
+                          <a14:useLocalDpi xmlns:a14="http://schemas.microsoft.com/office/drawing/2010/main" val="0"/>
+                        </a:ext>
+                      </a:extLst>
+                    </a:blip>
+                    <a:srcRect/>
+                    <a:stretch>
+                      <a:fillRect/>
+                    </a:stretch>
+                  </pic:blipFill>
+                  <pic:spPr bwMode="auto">
+                    <a:xfrm>
+                      <a:off x="0" y="0"/>
+                      <a:ext cx="2933700" cy="946150"/>
+                    </a:xfrm>
+                    <a:prstGeom prst="rect">
+                      <a:avLst/>
+                    </a:prstGeom>
+                    <a:noFill/>
+                    <a:ln>
+                      <a:noFill/>
+                    </a:ln>
+                  </pic:spPr>
+                </pic:pic>
+              </a:graphicData>
+            </a:graphic>
+          </wp:inline>
+        </w:drawing>
+      </w:r>
+    </w:p>
+    <w:p>
+      <w:pPr>
+        <w:pStyle w:val="Caption"/>
+      </w:pPr>
+      <w:bookmarkStart w:id="9" w:name="_Ref41834069"/>
+      <w:r>
+        <w:t xml:space="preserve">Figure </w:t>
+      </w:r>
+      <w:fldSimple w:instr=" SEQ Figure \* ARABIC ">
+        <w:r>
+          <w:rPr>
+            <w:noProof/>
+          </w:rPr>
+          <w:t>10</w:t>
+        </w:r>
+      </w:fldSimple>
+      <w:r>
+        <w:t>: Invalid position sent to ROS</w:t>
+      </w:r>
+      <w:bookmarkEnd w:id="9"/>
     </w:p>
     <w:sectPr>
-      <w:headerReference w:type="default" r:id="rId12"/>
+      <w:headerReference w:type="default" r:id="rId21"/>
       <w:pgSz w:w="11906" w:h="16838"/>
       <w:pgMar w:top="1440" w:right="1440" w:bottom="1440" w:left="1440" w:header="708" w:footer="0" w:gutter="0"/>
       <w:cols w:space="720"/>
@@ -6335,6 +7420,119 @@
     </w:lvl>
   </w:abstractNum>
   <w:abstractNum w:abstractNumId="10" w15:restartNumberingAfterBreak="0">
+    <w:nsid w:val="1EC92B93"/>
+    <w:multiLevelType w:val="hybridMultilevel"/>
+    <w:tmpl w:val="C7220E32"/>
+    <w:lvl w:ilvl="0" w:tplc="08090001">
+      <w:start w:val="1"/>
+      <w:numFmt w:val="bullet"/>
+      <w:lvlText w:val=""/>
+      <w:lvlJc w:val="left"/>
+      <w:pPr>
+        <w:ind w:left="720" w:hanging="360"/>
+      </w:pPr>
+      <w:rPr>
+        <w:rFonts w:ascii="Symbol" w:hAnsi="Symbol" w:hint="default"/>
+      </w:rPr>
+    </w:lvl>
+    <w:lvl w:ilvl="1" w:tplc="08090003" w:tentative="1">
+      <w:start w:val="1"/>
+      <w:numFmt w:val="bullet"/>
+      <w:lvlText w:val="o"/>
+      <w:lvlJc w:val="left"/>
+      <w:pPr>
+        <w:ind w:left="1440" w:hanging="360"/>
+      </w:pPr>
+      <w:rPr>
+        <w:rFonts w:ascii="Courier New" w:hAnsi="Courier New" w:cs="Courier New" w:hint="default"/>
+      </w:rPr>
+    </w:lvl>
+    <w:lvl w:ilvl="2" w:tplc="08090005" w:tentative="1">
+      <w:start w:val="1"/>
+      <w:numFmt w:val="bullet"/>
+      <w:lvlText w:val=""/>
+      <w:lvlJc w:val="left"/>
+      <w:pPr>
+        <w:ind w:left="2160" w:hanging="360"/>
+      </w:pPr>
+      <w:rPr>
+        <w:rFonts w:ascii="Wingdings" w:hAnsi="Wingdings" w:hint="default"/>
+      </w:rPr>
+    </w:lvl>
+    <w:lvl w:ilvl="3" w:tplc="08090001" w:tentative="1">
+      <w:start w:val="1"/>
+      <w:numFmt w:val="bullet"/>
+      <w:lvlText w:val=""/>
+      <w:lvlJc w:val="left"/>
+      <w:pPr>
+        <w:ind w:left="2880" w:hanging="360"/>
+      </w:pPr>
+      <w:rPr>
+        <w:rFonts w:ascii="Symbol" w:hAnsi="Symbol" w:hint="default"/>
+      </w:rPr>
+    </w:lvl>
+    <w:lvl w:ilvl="4" w:tplc="08090003" w:tentative="1">
+      <w:start w:val="1"/>
+      <w:numFmt w:val="bullet"/>
+      <w:lvlText w:val="o"/>
+      <w:lvlJc w:val="left"/>
+      <w:pPr>
+        <w:ind w:left="3600" w:hanging="360"/>
+      </w:pPr>
+      <w:rPr>
+        <w:rFonts w:ascii="Courier New" w:hAnsi="Courier New" w:cs="Courier New" w:hint="default"/>
+      </w:rPr>
+    </w:lvl>
+    <w:lvl w:ilvl="5" w:tplc="08090005" w:tentative="1">
+      <w:start w:val="1"/>
+      <w:numFmt w:val="bullet"/>
+      <w:lvlText w:val=""/>
+      <w:lvlJc w:val="left"/>
+      <w:pPr>
+        <w:ind w:left="4320" w:hanging="360"/>
+      </w:pPr>
+      <w:rPr>
+        <w:rFonts w:ascii="Wingdings" w:hAnsi="Wingdings" w:hint="default"/>
+      </w:rPr>
+    </w:lvl>
+    <w:lvl w:ilvl="6" w:tplc="08090001" w:tentative="1">
+      <w:start w:val="1"/>
+      <w:numFmt w:val="bullet"/>
+      <w:lvlText w:val=""/>
+      <w:lvlJc w:val="left"/>
+      <w:pPr>
+        <w:ind w:left="5040" w:hanging="360"/>
+      </w:pPr>
+      <w:rPr>
+        <w:rFonts w:ascii="Symbol" w:hAnsi="Symbol" w:hint="default"/>
+      </w:rPr>
+    </w:lvl>
+    <w:lvl w:ilvl="7" w:tplc="08090003" w:tentative="1">
+      <w:start w:val="1"/>
+      <w:numFmt w:val="bullet"/>
+      <w:lvlText w:val="o"/>
+      <w:lvlJc w:val="left"/>
+      <w:pPr>
+        <w:ind w:left="5760" w:hanging="360"/>
+      </w:pPr>
+      <w:rPr>
+        <w:rFonts w:ascii="Courier New" w:hAnsi="Courier New" w:cs="Courier New" w:hint="default"/>
+      </w:rPr>
+    </w:lvl>
+    <w:lvl w:ilvl="8" w:tplc="08090005" w:tentative="1">
+      <w:start w:val="1"/>
+      <w:numFmt w:val="bullet"/>
+      <w:lvlText w:val=""/>
+      <w:lvlJc w:val="left"/>
+      <w:pPr>
+        <w:ind w:left="6480" w:hanging="360"/>
+      </w:pPr>
+      <w:rPr>
+        <w:rFonts w:ascii="Wingdings" w:hAnsi="Wingdings" w:hint="default"/>
+      </w:rPr>
+    </w:lvl>
+  </w:abstractNum>
+  <w:abstractNum w:abstractNumId="11" w15:restartNumberingAfterBreak="0">
     <w:nsid w:val="224435CF"/>
     <w:multiLevelType w:val="hybridMultilevel"/>
     <w:tmpl w:val="277E5612"/>
@@ -6420,7 +7618,7 @@
       </w:pPr>
     </w:lvl>
   </w:abstractNum>
-  <w:abstractNum w:abstractNumId="11" w15:restartNumberingAfterBreak="0">
+  <w:abstractNum w:abstractNumId="12" w15:restartNumberingAfterBreak="0">
     <w:nsid w:val="24905026"/>
     <w:multiLevelType w:val="hybridMultilevel"/>
     <w:tmpl w:val="30CA1B8A"/>
@@ -6533,7 +7731,7 @@
       </w:rPr>
     </w:lvl>
   </w:abstractNum>
-  <w:abstractNum w:abstractNumId="12" w15:restartNumberingAfterBreak="0">
+  <w:abstractNum w:abstractNumId="13" w15:restartNumberingAfterBreak="0">
     <w:nsid w:val="292F2585"/>
     <w:multiLevelType w:val="hybridMultilevel"/>
     <w:tmpl w:val="FFC4B11A"/>
@@ -6646,7 +7844,7 @@
       </w:rPr>
     </w:lvl>
   </w:abstractNum>
-  <w:abstractNum w:abstractNumId="13" w15:restartNumberingAfterBreak="0">
+  <w:abstractNum w:abstractNumId="14" w15:restartNumberingAfterBreak="0">
     <w:nsid w:val="296C5507"/>
     <w:multiLevelType w:val="hybridMultilevel"/>
     <w:tmpl w:val="F4EED428"/>
@@ -6735,7 +7933,7 @@
       </w:pPr>
     </w:lvl>
   </w:abstractNum>
-  <w:abstractNum w:abstractNumId="14" w15:restartNumberingAfterBreak="0">
+  <w:abstractNum w:abstractNumId="15" w15:restartNumberingAfterBreak="0">
     <w:nsid w:val="39006D5A"/>
     <w:multiLevelType w:val="hybridMultilevel"/>
     <w:tmpl w:val="BB403B24"/>
@@ -6848,7 +8046,7 @@
       </w:rPr>
     </w:lvl>
   </w:abstractNum>
-  <w:abstractNum w:abstractNumId="15" w15:restartNumberingAfterBreak="0">
+  <w:abstractNum w:abstractNumId="16" w15:restartNumberingAfterBreak="0">
     <w:nsid w:val="46207BA4"/>
     <w:multiLevelType w:val="hybridMultilevel"/>
     <w:tmpl w:val="34FE8620"/>
@@ -6961,7 +8159,7 @@
       </w:rPr>
     </w:lvl>
   </w:abstractNum>
-  <w:abstractNum w:abstractNumId="16" w15:restartNumberingAfterBreak="0">
+  <w:abstractNum w:abstractNumId="17" w15:restartNumberingAfterBreak="0">
     <w:nsid w:val="49A203ED"/>
     <w:multiLevelType w:val="hybridMultilevel"/>
     <w:tmpl w:val="A0EE534A"/>
@@ -7074,7 +8272,7 @@
       </w:rPr>
     </w:lvl>
   </w:abstractNum>
-  <w:abstractNum w:abstractNumId="17" w15:restartNumberingAfterBreak="0">
+  <w:abstractNum w:abstractNumId="18" w15:restartNumberingAfterBreak="0">
     <w:nsid w:val="4F9A031D"/>
     <w:multiLevelType w:val="hybridMultilevel"/>
     <w:tmpl w:val="4F606DC0"/>
@@ -7187,7 +8385,7 @@
       </w:rPr>
     </w:lvl>
   </w:abstractNum>
-  <w:abstractNum w:abstractNumId="18" w15:restartNumberingAfterBreak="0">
+  <w:abstractNum w:abstractNumId="19" w15:restartNumberingAfterBreak="0">
     <w:nsid w:val="503261A9"/>
     <w:multiLevelType w:val="hybridMultilevel"/>
     <w:tmpl w:val="959CFB72"/>
@@ -7300,7 +8498,7 @@
       </w:rPr>
     </w:lvl>
   </w:abstractNum>
-  <w:abstractNum w:abstractNumId="19" w15:restartNumberingAfterBreak="0">
+  <w:abstractNum w:abstractNumId="20" w15:restartNumberingAfterBreak="0">
     <w:nsid w:val="572B6774"/>
     <w:multiLevelType w:val="hybridMultilevel"/>
     <w:tmpl w:val="336C1748"/>
@@ -7386,7 +8584,7 @@
       </w:pPr>
     </w:lvl>
   </w:abstractNum>
-  <w:abstractNum w:abstractNumId="20" w15:restartNumberingAfterBreak="0">
+  <w:abstractNum w:abstractNumId="21" w15:restartNumberingAfterBreak="0">
     <w:nsid w:val="5BD67128"/>
     <w:multiLevelType w:val="hybridMultilevel"/>
     <w:tmpl w:val="D848E484"/>
@@ -7499,7 +8697,7 @@
       </w:rPr>
     </w:lvl>
   </w:abstractNum>
-  <w:abstractNum w:abstractNumId="21" w15:restartNumberingAfterBreak="0">
+  <w:abstractNum w:abstractNumId="22" w15:restartNumberingAfterBreak="0">
     <w:nsid w:val="600039A2"/>
     <w:multiLevelType w:val="hybridMultilevel"/>
     <w:tmpl w:val="8854AA06"/>
@@ -7612,7 +8810,7 @@
       </w:rPr>
     </w:lvl>
   </w:abstractNum>
-  <w:abstractNum w:abstractNumId="22" w15:restartNumberingAfterBreak="0">
+  <w:abstractNum w:abstractNumId="23" w15:restartNumberingAfterBreak="0">
     <w:nsid w:val="60EF6AC5"/>
     <w:multiLevelType w:val="hybridMultilevel"/>
     <w:tmpl w:val="BB0C4336"/>
@@ -7725,7 +8923,7 @@
       </w:rPr>
     </w:lvl>
   </w:abstractNum>
-  <w:abstractNum w:abstractNumId="23" w15:restartNumberingAfterBreak="0">
+  <w:abstractNum w:abstractNumId="24" w15:restartNumberingAfterBreak="0">
     <w:nsid w:val="64277057"/>
     <w:multiLevelType w:val="hybridMultilevel"/>
     <w:tmpl w:val="0C8A7FC0"/>
@@ -7838,7 +9036,7 @@
       </w:rPr>
     </w:lvl>
   </w:abstractNum>
-  <w:abstractNum w:abstractNumId="24" w15:restartNumberingAfterBreak="0">
+  <w:abstractNum w:abstractNumId="25" w15:restartNumberingAfterBreak="0">
     <w:nsid w:val="66F46C1E"/>
     <w:multiLevelType w:val="hybridMultilevel"/>
     <w:tmpl w:val="FCA8829E"/>
@@ -7951,7 +9149,7 @@
       </w:rPr>
     </w:lvl>
   </w:abstractNum>
-  <w:abstractNum w:abstractNumId="25" w15:restartNumberingAfterBreak="0">
+  <w:abstractNum w:abstractNumId="26" w15:restartNumberingAfterBreak="0">
     <w:nsid w:val="675458AD"/>
     <w:multiLevelType w:val="hybridMultilevel"/>
     <w:tmpl w:val="6D8C226A"/>
@@ -8064,7 +9262,7 @@
       </w:rPr>
     </w:lvl>
   </w:abstractNum>
-  <w:abstractNum w:abstractNumId="26" w15:restartNumberingAfterBreak="0">
+  <w:abstractNum w:abstractNumId="27" w15:restartNumberingAfterBreak="0">
     <w:nsid w:val="690D6D36"/>
     <w:multiLevelType w:val="hybridMultilevel"/>
     <w:tmpl w:val="F968A20E"/>
@@ -8177,7 +9375,7 @@
       </w:rPr>
     </w:lvl>
   </w:abstractNum>
-  <w:abstractNum w:abstractNumId="27" w15:restartNumberingAfterBreak="0">
+  <w:abstractNum w:abstractNumId="28" w15:restartNumberingAfterBreak="0">
     <w:nsid w:val="6BF26664"/>
     <w:multiLevelType w:val="hybridMultilevel"/>
     <w:tmpl w:val="BF62A200"/>
@@ -8290,7 +9488,7 @@
       </w:rPr>
     </w:lvl>
   </w:abstractNum>
-  <w:abstractNum w:abstractNumId="28" w15:restartNumberingAfterBreak="0">
+  <w:abstractNum w:abstractNumId="29" w15:restartNumberingAfterBreak="0">
     <w:nsid w:val="7FE2B3DE"/>
     <w:multiLevelType w:val="hybridMultilevel"/>
     <w:tmpl w:val="355A910A"/>
@@ -8342,19 +9540,19 @@
     </w:lvl>
   </w:abstractNum>
   <w:num w:numId="1">
-    <w:abstractNumId w:val="27"/>
+    <w:abstractNumId w:val="28"/>
   </w:num>
   <w:num w:numId="2">
-    <w:abstractNumId w:val="18"/>
+    <w:abstractNumId w:val="19"/>
   </w:num>
   <w:num w:numId="3">
-    <w:abstractNumId w:val="25"/>
+    <w:abstractNumId w:val="26"/>
   </w:num>
   <w:num w:numId="4">
-    <w:abstractNumId w:val="15"/>
+    <w:abstractNumId w:val="16"/>
   </w:num>
   <w:num w:numId="5">
-    <w:abstractNumId w:val="23"/>
+    <w:abstractNumId w:val="24"/>
   </w:num>
   <w:num w:numId="6">
     <w:abstractNumId w:val="3"/>
@@ -8366,7 +9564,7 @@
     <w:abstractNumId w:val="1"/>
   </w:num>
   <w:num w:numId="9">
-    <w:abstractNumId w:val="28"/>
+    <w:abstractNumId w:val="29"/>
   </w:num>
   <w:num w:numId="10">
     <w:abstractNumId w:val="0"/>
@@ -8375,7 +9573,7 @@
     <w:abstractNumId w:val="2"/>
   </w:num>
   <w:num w:numId="12">
-    <w:abstractNumId w:val="19"/>
+    <w:abstractNumId w:val="20"/>
   </w:num>
   <w:num w:numId="13">
     <w:abstractNumId w:val="6"/>
@@ -8384,48 +9582,51 @@
     <w:abstractNumId w:val="7"/>
   </w:num>
   <w:num w:numId="15">
-    <w:abstractNumId w:val="26"/>
+    <w:abstractNumId w:val="27"/>
   </w:num>
   <w:num w:numId="16">
-    <w:abstractNumId w:val="11"/>
+    <w:abstractNumId w:val="12"/>
   </w:num>
   <w:num w:numId="17">
-    <w:abstractNumId w:val="21"/>
+    <w:abstractNumId w:val="22"/>
   </w:num>
   <w:num w:numId="18">
-    <w:abstractNumId w:val="17"/>
+    <w:abstractNumId w:val="18"/>
   </w:num>
   <w:num w:numId="19">
-    <w:abstractNumId w:val="24"/>
+    <w:abstractNumId w:val="25"/>
   </w:num>
   <w:num w:numId="20">
-    <w:abstractNumId w:val="22"/>
+    <w:abstractNumId w:val="23"/>
   </w:num>
   <w:num w:numId="21">
-    <w:abstractNumId w:val="20"/>
+    <w:abstractNumId w:val="21"/>
   </w:num>
   <w:num w:numId="22">
     <w:abstractNumId w:val="5"/>
   </w:num>
   <w:num w:numId="23">
-    <w:abstractNumId w:val="13"/>
+    <w:abstractNumId w:val="14"/>
   </w:num>
   <w:num w:numId="24">
-    <w:abstractNumId w:val="14"/>
+    <w:abstractNumId w:val="15"/>
   </w:num>
   <w:num w:numId="25">
-    <w:abstractNumId w:val="12"/>
+    <w:abstractNumId w:val="13"/>
   </w:num>
   <w:num w:numId="26">
     <w:abstractNumId w:val="9"/>
   </w:num>
   <w:num w:numId="27">
-    <w:abstractNumId w:val="16"/>
+    <w:abstractNumId w:val="17"/>
   </w:num>
   <w:num w:numId="28">
     <w:abstractNumId w:val="4"/>
   </w:num>
   <w:num w:numId="29">
+    <w:abstractNumId w:val="11"/>
+  </w:num>
+  <w:num w:numId="30">
     <w:abstractNumId w:val="10"/>
   </w:num>
 </w:numbering>
@@ -8830,7 +10031,7 @@
   <w:style w:type="paragraph" w:default="1" w:styleId="Normal">
     <w:name w:val="Normal"/>
     <w:qFormat/>
-    <w:rsid w:val="00677040"/>
+    <w:rsid w:val="008930A6"/>
     <w:pPr>
       <w:spacing w:after="160" w:line="259" w:lineRule="auto"/>
     </w:pPr>
@@ -9599,18 +10800,18 @@
 </file>
 
 <file path=customXml/item1.xml><?xml version="1.0" encoding="utf-8"?>
+<p:properties xmlns:p="http://schemas.microsoft.com/office/2006/metadata/properties" xmlns:xsi="http://www.w3.org/2001/XMLSchema-instance" xmlns:pc="http://schemas.microsoft.com/office/infopath/2007/PartnerControls">
+  <documentManagement/>
+</p:properties>
+</file>
+
+<file path=customXml/item2.xml><?xml version="1.0" encoding="utf-8"?>
 <?mso-contentType ?>
 <FormTemplates xmlns="http://schemas.microsoft.com/sharepoint/v3/contenttype/forms">
   <Display>DocumentLibraryForm</Display>
   <Edit>DocumentLibraryForm</Edit>
   <New>DocumentLibraryForm</New>
 </FormTemplates>
-</file>
-
-<file path=customXml/item2.xml><?xml version="1.0" encoding="utf-8"?>
-<p:properties xmlns:p="http://schemas.microsoft.com/office/2006/metadata/properties" xmlns:xsi="http://www.w3.org/2001/XMLSchema-instance" xmlns:pc="http://schemas.microsoft.com/office/infopath/2007/PartnerControls">
-  <documentManagement/>
-</p:properties>
 </file>
 
 <file path=customXml/item3.xml><?xml version="1.0" encoding="utf-8"?>
@@ -9821,18 +11022,18 @@
 </file>
 
 <file path=customXml/itemProps1.xml><?xml version="1.0" encoding="utf-8"?>
-<ds:datastoreItem xmlns:ds="http://schemas.openxmlformats.org/officeDocument/2006/customXml" ds:itemID="{A6702624-8009-4DF8-9663-C7D28D6FE8AE}">
+<ds:datastoreItem xmlns:ds="http://schemas.openxmlformats.org/officeDocument/2006/customXml" ds:itemID="{FF369DE0-044F-4D17-A5D8-09F31B68098A}">
   <ds:schemaRefs>
-    <ds:schemaRef ds:uri="http://schemas.microsoft.com/sharepoint/v3/contenttype/forms"/>
+    <ds:schemaRef ds:uri="http://schemas.microsoft.com/office/2006/metadata/properties"/>
+    <ds:schemaRef ds:uri="http://schemas.microsoft.com/office/infopath/2007/PartnerControls"/>
   </ds:schemaRefs>
 </ds:datastoreItem>
 </file>
 
 <file path=customXml/itemProps2.xml><?xml version="1.0" encoding="utf-8"?>
-<ds:datastoreItem xmlns:ds="http://schemas.openxmlformats.org/officeDocument/2006/customXml" ds:itemID="{FF369DE0-044F-4D17-A5D8-09F31B68098A}">
+<ds:datastoreItem xmlns:ds="http://schemas.openxmlformats.org/officeDocument/2006/customXml" ds:itemID="{A6702624-8009-4DF8-9663-C7D28D6FE8AE}">
   <ds:schemaRefs>
-    <ds:schemaRef ds:uri="http://schemas.microsoft.com/office/2006/metadata/properties"/>
-    <ds:schemaRef ds:uri="http://schemas.microsoft.com/office/infopath/2007/PartnerControls"/>
+    <ds:schemaRef ds:uri="http://schemas.microsoft.com/sharepoint/v3/contenttype/forms"/>
   </ds:schemaRefs>
 </ds:datastoreItem>
 </file>
@@ -9857,7 +11058,7 @@
 </file>
 
 <file path=customXml/itemProps4.xml><?xml version="1.0" encoding="utf-8"?>
-<ds:datastoreItem xmlns:ds="http://schemas.openxmlformats.org/officeDocument/2006/customXml" ds:itemID="{D3034AA3-5698-42CF-9D09-A8CE6707BC7F}">
+<ds:datastoreItem xmlns:ds="http://schemas.openxmlformats.org/officeDocument/2006/customXml" ds:itemID="{EDEA9FA2-B6A8-49BE-8780-B5BA1D33424D}">
   <ds:schemaRefs>
     <ds:schemaRef ds:uri="http://schemas.openxmlformats.org/officeDocument/2006/bibliography"/>
   </ds:schemaRefs>

</xml_diff>

<commit_message>
finalised report and added missing scenes
</commit_message>
<xml_diff>
--- a/robotics/final/Report/AssignmentReport.docx
+++ b/robotics/final/Report/AssignmentReport.docx
@@ -3911,12 +3911,36 @@
         <w:t>ata transfer from 3D Slicer to ROS</w:t>
       </w:r>
       <w:r>
-        <w:t>: SlicerToRos.py</w:t>
-      </w:r>
-    </w:p>
-    <w:p>
-      <w:r>
-        <w:t>The data transfer from 3D Slicer to ROS works using the slicerToRos.py file. It takes either an entry point (named ‘Entry’) or a target point (named ‘Target’) and works as follows:</w:t>
+        <w:t xml:space="preserve">: </w:t>
+      </w:r>
+      <w:r>
+        <w:t>igtl_importer</w:t>
+      </w:r>
+      <w:r>
+        <w:t>.py</w:t>
+      </w:r>
+    </w:p>
+    <w:p>
+      <w:r>
+        <w:t xml:space="preserve">The data transfer from 3D Slicer to ROS works using the </w:t>
+      </w:r>
+      <w:r>
+        <w:t>igtl_importer</w:t>
+      </w:r>
+      <w:r>
+        <w:t xml:space="preserve">.py file. It takes an entry point (named ‘Entry’) </w:t>
+      </w:r>
+      <w:r>
+        <w:t>and</w:t>
+      </w:r>
+      <w:r>
+        <w:t xml:space="preserve"> a target point (named ‘Target’) and </w:t>
+      </w:r>
+      <w:r>
+        <w:t>operates</w:t>
+      </w:r>
+      <w:r>
+        <w:t xml:space="preserve"> as follows:</w:t>
       </w:r>
     </w:p>
     <w:p>
@@ -3928,7 +3952,7 @@
         </w:numPr>
       </w:pPr>
       <w:r>
-        <w:t>If the point is the entry point, it simply moves to the point</w:t>
+        <w:t>It receives the two points and moves to the “Entry” point</w:t>
       </w:r>
     </w:p>
     <w:p>
@@ -3940,10 +3964,28 @@
         </w:numPr>
       </w:pPr>
       <w:r>
-        <w:t>If the point is the target point, it moves the robot to the target point by creating a line/trajectory between the two. This is done by breaking said line to smaller points and forming a cartesian path. The reason it is implemented this way (the straight line) is because we are moving the robot’s end effector (i.e. a needle) in a straight line through the brain</w:t>
-      </w:r>
-    </w:p>
-    <w:p>
+        <w:t>Waits for user input to perform the operation by moving to the target point. I</w:t>
+      </w:r>
+      <w:r>
+        <w:t>t moves the robot to the target point by creating a line/trajectory between the two. This is done by breaking said line to smaller points and forming a cartesian path. The reason it is implemented this way (the straight line) is because we are moving the robot’s end effector (i.e. a needle) in a straight line through the brain</w:t>
+      </w:r>
+    </w:p>
+    <w:p>
+      <w:pPr>
+        <w:pStyle w:val="ListParagraph"/>
+        <w:numPr>
+          <w:ilvl w:val="0"/>
+          <w:numId w:val="25"/>
+        </w:numPr>
+      </w:pPr>
+      <w:r>
+        <w:t xml:space="preserve">It should be noted that the orientation has to be calculated based on the vector between entry and target point. This is done by creating two perpendicular vectors to the entry-target vector and calculating the quaternion of the three. </w:t>
+      </w:r>
+    </w:p>
+    <w:p>
+      <w:pPr>
+        <w:ind w:left="360"/>
+      </w:pPr>
       <w:r>
         <w:t>Furthermore, it converts points from millimetres (Slicer’s configuration) to meters (ROS’ configuration). Finally, the kinematics are solved and executed through the use of the move_it framework.</w:t>
       </w:r>
@@ -3957,14 +3999,19 @@
         <w:pStyle w:val="Heading2"/>
       </w:pPr>
       <w:r>
-        <w:lastRenderedPageBreak/>
         <w:t>D</w:t>
       </w:r>
       <w:r>
         <w:t>ata transfer from ROS to 3D Slicer</w:t>
       </w:r>
       <w:r>
-        <w:t>: RosToSlicer.py</w:t>
+        <w:t xml:space="preserve">: </w:t>
+      </w:r>
+      <w:r>
+        <w:t>igtl_exporter</w:t>
+      </w:r>
+      <w:r>
+        <w:t>.py</w:t>
       </w:r>
     </w:p>
     <w:p>
@@ -3989,7 +4036,16 @@
     </w:p>
     <w:p>
       <w:r>
-        <w:t>For simplicity, we use the robot provided by move_it package in “demo.launch”. It provides:</w:t>
+        <w:t xml:space="preserve">For simplicity, we use the robot provided by </w:t>
+      </w:r>
+      <w:r>
+        <w:rPr>
+          <w:lang w:val="en-US"/>
+        </w:rPr>
+        <w:t xml:space="preserve">ismr19_moveit </w:t>
+      </w:r>
+      <w:r>
+        <w:t>package in “demo.launch”. It provides:</w:t>
       </w:r>
     </w:p>
     <w:p>
@@ -4035,12 +4091,19 @@
       </w:r>
     </w:p>
     <w:p>
+      <w:r>
+        <w:t>Furthermore, we modify the robot to include a needle are required for our task.</w:t>
+      </w:r>
+    </w:p>
+    <w:p>
       <w:pPr>
         <w:pStyle w:val="Heading2"/>
       </w:pPr>
+      <w:bookmarkStart w:id="0" w:name="_Ref41835898"/>
       <w:r>
         <w:t>Calibration (to translate points between ROS and Slicer)</w:t>
       </w:r>
+      <w:bookmarkEnd w:id="0"/>
     </w:p>
     <w:p>
       <w:r>
@@ -4074,7 +4137,19 @@
         </w:numPr>
       </w:pPr>
       <w:r>
-        <w:t>Create 8 points that form a bounding box in ROS, using the same measurements as the bounding box we created in Slicer (note: These are correctly hard coded and might have to be changed for completely different configurations).</w:t>
+        <w:t xml:space="preserve">Create 8 points that form a bounding box in ROS, using the same measurements as the bounding box we created in Slicer (note: These are </w:t>
+      </w:r>
+      <w:r>
+        <w:t>currently</w:t>
+      </w:r>
+      <w:r>
+        <w:t xml:space="preserve"> hard coded</w:t>
+      </w:r>
+      <w:r>
+        <w:t xml:space="preserve"> in calibration_ur5.py in the robot_control package</w:t>
+      </w:r>
+      <w:r>
+        <w:t xml:space="preserve"> and might have to be changed for completely different configurations).</w:t>
       </w:r>
     </w:p>
     <w:p>
@@ -4086,7 +4161,13 @@
         </w:numPr>
       </w:pPr>
       <w:r>
-        <w:t>Then we run the Calibration.py script, which prompts the user to save each calibration point in Slicer, one by one.</w:t>
+        <w:t xml:space="preserve">Then we run the </w:t>
+      </w:r>
+      <w:r>
+        <w:t>calibration_ur5.py</w:t>
+      </w:r>
+      <w:r>
+        <w:t xml:space="preserve"> script, which prompts the user to save each calibration point in Slicer, one by one.</w:t>
       </w:r>
     </w:p>
     <w:p>
@@ -4098,7 +4179,13 @@
         </w:numPr>
       </w:pPr>
       <w:r>
-        <w:t>We then go to Slicer, where we can build a linear transformation matrix using the Fiducial Registration Wizard which is found in the IGT extension/module. The Fiducial Registration Wizard maps the 8 fiducials created in Slicer with the 8 points sent by ROS through the calibrator.</w:t>
+        <w:t xml:space="preserve">We then go to Slicer, where we can build a linear transformation matrix using the Fiducial Registration Wizard which is found in the IGT extension/module. The Fiducial Registration Wizard maps the 8 fiducials created in Slicer </w:t>
+      </w:r>
+      <w:r>
+        <w:t>to</w:t>
+      </w:r>
+      <w:r>
+        <w:t xml:space="preserve"> the 8 points sent by ROS through the calibrator.</w:t>
       </w:r>
     </w:p>
     <w:p>
@@ -4110,12 +4197,40 @@
         </w:numPr>
       </w:pPr>
       <w:r>
-        <w:t>Then, using the transformation matrix, we transform the critical structures, the cortex and the optimal entry-target pair and pass them over to ROS. In order to ensure that our nodes are transformed, we need to use the ‘harden’ functionality of Slicer.</w:t>
-      </w:r>
-    </w:p>
-    <w:p>
-      <w:r>
-        <w:t xml:space="preserve">It is worth noting that we scale the models (critical structures and so on) to match our robot’s reachable workspace. We could have instead resized our robot to match the structures, but this would have led to a less generalised solution. </w:t>
+        <w:t xml:space="preserve">Then, </w:t>
+      </w:r>
+      <w:r>
+        <w:t xml:space="preserve">we invert </w:t>
+      </w:r>
+      <w:r>
+        <w:t>the transformation matrix</w:t>
+      </w:r>
+      <w:r>
+        <w:t xml:space="preserve"> and</w:t>
+      </w:r>
+      <w:r>
+        <w:t xml:space="preserve"> we transform the critical structures, the cortex</w:t>
+      </w:r>
+      <w:r>
+        <w:t xml:space="preserve">, the </w:t>
+      </w:r>
+      <w:r>
+        <w:t>entry</w:t>
+      </w:r>
+      <w:r>
+        <w:t xml:space="preserve"> points and </w:t>
+      </w:r>
+      <w:r>
+        <w:t xml:space="preserve">target </w:t>
+      </w:r>
+      <w:r>
+        <w:t>points</w:t>
+      </w:r>
+      <w:r>
+        <w:t xml:space="preserve">. In order to </w:t>
+      </w:r>
+      <w:r>
+        <w:t>send the transformed items, we need to use the ‘harden’ functionality provided by Slicer.</w:t>
       </w:r>
     </w:p>
     <w:p>
@@ -4419,12 +4534,1040 @@
     </w:p>
     <w:p>
       <w:pPr>
+        <w:pStyle w:val="Heading2"/>
+      </w:pPr>
+      <w:bookmarkStart w:id="1" w:name="_Ref41835772"/>
+      <w:r>
+        <w:lastRenderedPageBreak/>
+        <w:t>ROS (to move the robot and confirm connection)</w:t>
+      </w:r>
+      <w:bookmarkEnd w:id="1"/>
+    </w:p>
+    <w:p>
+      <w:pPr>
+        <w:pStyle w:val="Heading3"/>
+      </w:pPr>
+      <w:r>
+        <w:t>Setting up the connection</w:t>
+      </w:r>
+    </w:p>
+    <w:p>
+      <w:pPr>
+        <w:pStyle w:val="Heading4"/>
+        <w:rPr>
+          <w:lang w:val="en-US"/>
+        </w:rPr>
+      </w:pPr>
+      <w:r>
+        <w:rPr>
+          <w:lang w:val="en-US"/>
+        </w:rPr>
+        <w:t>Slicer Part</w:t>
+      </w:r>
+    </w:p>
+    <w:p>
+      <w:pPr>
+        <w:pStyle w:val="ListParagraph"/>
+        <w:numPr>
+          <w:ilvl w:val="0"/>
+          <w:numId w:val="32"/>
+        </w:numPr>
         <w:suppressAutoHyphens w:val="0"/>
-      </w:pPr>
-    </w:p>
-    <w:p>
-      <w:pPr>
+        <w:rPr>
+          <w:lang w:val="en-US"/>
+        </w:rPr>
+      </w:pPr>
+      <w:r>
+        <w:rPr>
+          <w:lang w:val="en-US"/>
+        </w:rPr>
+        <w:t>Launch Slicer 4.8.1</w:t>
+      </w:r>
+    </w:p>
+    <w:p>
+      <w:pPr>
+        <w:pStyle w:val="ListParagraph"/>
+        <w:numPr>
+          <w:ilvl w:val="0"/>
+          <w:numId w:val="32"/>
+        </w:numPr>
         <w:suppressAutoHyphens w:val="0"/>
+        <w:rPr>
+          <w:lang w:val="en-US"/>
+        </w:rPr>
+      </w:pPr>
+      <w:r>
+        <w:rPr>
+          <w:lang w:val="en-US"/>
+        </w:rPr>
+        <w:t xml:space="preserve">Go to your </w:t>
+      </w:r>
+      <w:r>
+        <w:t>favourite</w:t>
+      </w:r>
+      <w:r>
+        <w:rPr>
+          <w:lang w:val="en-US"/>
+        </w:rPr>
+        <w:t xml:space="preserve"> IGTLink extension (SlicerIGT in this case)</w:t>
+      </w:r>
+    </w:p>
+    <w:p>
+      <w:pPr>
+        <w:pStyle w:val="ListParagraph"/>
+        <w:numPr>
+          <w:ilvl w:val="0"/>
+          <w:numId w:val="32"/>
+        </w:numPr>
+        <w:suppressAutoHyphens w:val="0"/>
+        <w:rPr>
+          <w:lang w:val="en-US"/>
+        </w:rPr>
+      </w:pPr>
+      <w:r>
+        <w:rPr>
+          <w:lang w:val="en-US"/>
+        </w:rPr>
+        <w:t>Create a connection with Slicer as the server on port 18944</w:t>
+      </w:r>
+    </w:p>
+    <w:p>
+      <w:pPr>
+        <w:pStyle w:val="Heading4"/>
+        <w:rPr>
+          <w:lang w:val="en-US"/>
+        </w:rPr>
+      </w:pPr>
+      <w:r>
+        <w:rPr>
+          <w:lang w:val="en-US"/>
+        </w:rPr>
+        <w:t>ROS Part</w:t>
+      </w:r>
+    </w:p>
+    <w:p>
+      <w:pPr>
+        <w:pStyle w:val="ListParagraph"/>
+        <w:numPr>
+          <w:ilvl w:val="0"/>
+          <w:numId w:val="33"/>
+        </w:numPr>
+        <w:suppressAutoHyphens w:val="0"/>
+        <w:rPr>
+          <w:lang w:val="en-US"/>
+        </w:rPr>
+      </w:pPr>
+      <w:r>
+        <w:rPr>
+          <w:lang w:val="en-US"/>
+        </w:rPr>
+        <w:t>Start the VM</w:t>
+      </w:r>
+      <w:r>
+        <w:rPr>
+          <w:lang w:val="en-US"/>
+        </w:rPr>
+        <w:t xml:space="preserve"> (if using one. I run this on Ubuntu, so it was not required)</w:t>
+      </w:r>
+      <w:r>
+        <w:rPr>
+          <w:lang w:val="en-US"/>
+        </w:rPr>
+        <w:t xml:space="preserve"> </w:t>
+      </w:r>
+      <w:r>
+        <w:rPr>
+          <w:lang w:val="en-US"/>
+        </w:rPr>
+        <w:t>with the appropriate configuration for two-way communication</w:t>
+      </w:r>
+    </w:p>
+    <w:p>
+      <w:pPr>
+        <w:pStyle w:val="ListParagraph"/>
+        <w:numPr>
+          <w:ilvl w:val="0"/>
+          <w:numId w:val="33"/>
+        </w:numPr>
+        <w:suppressAutoHyphens w:val="0"/>
+        <w:rPr>
+          <w:lang w:val="en-US"/>
+        </w:rPr>
+      </w:pPr>
+      <w:r>
+        <w:rPr>
+          <w:lang w:val="en-US"/>
+        </w:rPr>
+        <w:t xml:space="preserve">Launch the bridge file of the </w:t>
+      </w:r>
+      <w:r>
+        <w:rPr>
+          <w:i/>
+          <w:iCs/>
+          <w:lang w:val="en-US"/>
+        </w:rPr>
+        <w:t>ros_igtl_bridge</w:t>
+      </w:r>
+      <w:r>
+        <w:rPr>
+          <w:i/>
+          <w:iCs/>
+          <w:lang w:val="en-US"/>
+        </w:rPr>
+        <w:t xml:space="preserve"> </w:t>
+      </w:r>
+    </w:p>
+    <w:p>
+      <w:pPr>
+        <w:pStyle w:val="ListParagraph"/>
+        <w:numPr>
+          <w:ilvl w:val="0"/>
+          <w:numId w:val="33"/>
+        </w:numPr>
+        <w:suppressAutoHyphens w:val="0"/>
+        <w:rPr>
+          <w:lang w:val="en-US"/>
+        </w:rPr>
+      </w:pPr>
+      <w:r>
+        <w:rPr>
+          <w:lang w:val="en-US"/>
+        </w:rPr>
+        <w:t>Choose to run as client</w:t>
+      </w:r>
+    </w:p>
+    <w:p>
+      <w:pPr>
+        <w:pStyle w:val="ListParagraph"/>
+        <w:numPr>
+          <w:ilvl w:val="0"/>
+          <w:numId w:val="33"/>
+        </w:numPr>
+        <w:suppressAutoHyphens w:val="0"/>
+        <w:rPr>
+          <w:lang w:val="en-US"/>
+        </w:rPr>
+      </w:pPr>
+      <w:r>
+        <w:rPr>
+          <w:lang w:val="en-US"/>
+        </w:rPr>
+        <w:t xml:space="preserve">Set IP to </w:t>
+      </w:r>
+      <w:r>
+        <w:rPr>
+          <w:lang w:val="en-US"/>
+        </w:rPr>
+        <w:t>the appropriate IP found by writing “ifconfig” in your terminal</w:t>
+      </w:r>
+    </w:p>
+    <w:p>
+      <w:pPr>
+        <w:pStyle w:val="ListParagraph"/>
+        <w:numPr>
+          <w:ilvl w:val="0"/>
+          <w:numId w:val="33"/>
+        </w:numPr>
+        <w:suppressAutoHyphens w:val="0"/>
+        <w:rPr>
+          <w:lang w:val="en-US"/>
+        </w:rPr>
+      </w:pPr>
+      <w:r>
+        <w:rPr>
+          <w:lang w:val="en-US"/>
+        </w:rPr>
+        <w:t>Set port to 18944</w:t>
+      </w:r>
+    </w:p>
+    <w:p>
+      <w:pPr>
+        <w:rPr>
+          <w:lang w:val="en-US"/>
+        </w:rPr>
+      </w:pPr>
+      <w:r>
+        <w:rPr>
+          <w:lang w:val="en-US"/>
+        </w:rPr>
+        <w:t>A connection should be now established.</w:t>
+      </w:r>
+    </w:p>
+    <w:p>
+      <w:pPr>
+        <w:pStyle w:val="Heading3"/>
+        <w:rPr>
+          <w:lang w:val="en-US"/>
+        </w:rPr>
+      </w:pPr>
+      <w:r>
+        <w:rPr>
+          <w:lang w:val="en-US"/>
+        </w:rPr>
+        <w:t>Sending data from Slicer to ROS</w:t>
+      </w:r>
+    </w:p>
+    <w:p>
+      <w:pPr>
+        <w:rPr>
+          <w:lang w:val="en-US"/>
+        </w:rPr>
+      </w:pPr>
+      <w:r>
+        <w:rPr>
+          <w:lang w:val="en-US"/>
+        </w:rPr>
+        <w:t>First initialize the connection as mentioned in the methods section. Then:</w:t>
+      </w:r>
+    </w:p>
+    <w:p>
+      <w:pPr>
+        <w:pStyle w:val="Heading3"/>
+        <w:rPr>
+          <w:lang w:val="en-US"/>
+        </w:rPr>
+      </w:pPr>
+      <w:r>
+        <w:rPr>
+          <w:lang w:val="en-US"/>
+        </w:rPr>
+        <w:t>Step 1:</w:t>
+      </w:r>
+    </w:p>
+    <w:p>
+      <w:pPr>
+        <w:pStyle w:val="ListParagraph"/>
+        <w:numPr>
+          <w:ilvl w:val="0"/>
+          <w:numId w:val="34"/>
+        </w:numPr>
+        <w:suppressAutoHyphens w:val="0"/>
+        <w:rPr>
+          <w:lang w:val="en-US"/>
+        </w:rPr>
+      </w:pPr>
+      <w:r>
+        <w:rPr>
+          <w:lang w:val="en-US"/>
+        </w:rPr>
+        <w:t>In Slicer 4.8.1</w:t>
+      </w:r>
+    </w:p>
+    <w:p>
+      <w:pPr>
+        <w:pStyle w:val="ListParagraph"/>
+        <w:numPr>
+          <w:ilvl w:val="0"/>
+          <w:numId w:val="34"/>
+        </w:numPr>
+        <w:suppressAutoHyphens w:val="0"/>
+        <w:rPr>
+          <w:lang w:val="en-US"/>
+        </w:rPr>
+      </w:pPr>
+      <w:r>
+        <w:rPr>
+          <w:lang w:val="en-US"/>
+        </w:rPr>
+        <w:t>Go to Markups</w:t>
+      </w:r>
+    </w:p>
+    <w:p>
+      <w:pPr>
+        <w:pStyle w:val="ListParagraph"/>
+        <w:numPr>
+          <w:ilvl w:val="0"/>
+          <w:numId w:val="34"/>
+        </w:numPr>
+        <w:suppressAutoHyphens w:val="0"/>
+        <w:rPr>
+          <w:lang w:val="en-US"/>
+        </w:rPr>
+      </w:pPr>
+      <w:r>
+        <w:rPr>
+          <w:lang w:val="en-US"/>
+        </w:rPr>
+        <w:t>Create a new MarkupFiducials called “</w:t>
+      </w:r>
+      <w:r>
+        <w:rPr>
+          <w:lang w:val="en-US"/>
+        </w:rPr>
+        <w:t>Entry</w:t>
+      </w:r>
+      <w:r>
+        <w:rPr>
+          <w:lang w:val="en-US"/>
+        </w:rPr>
+        <w:t>”</w:t>
+      </w:r>
+      <w:r>
+        <w:rPr>
+          <w:lang w:val="en-US"/>
+        </w:rPr>
+        <w:t xml:space="preserve"> </w:t>
+      </w:r>
+      <w:r>
+        <w:rPr>
+          <w:lang w:val="en-US"/>
+        </w:rPr>
+        <w:t>and/</w:t>
+      </w:r>
+      <w:r>
+        <w:rPr>
+          <w:lang w:val="en-US"/>
+        </w:rPr>
+        <w:t>or “Target”</w:t>
+      </w:r>
+    </w:p>
+    <w:p>
+      <w:pPr>
+        <w:pStyle w:val="ListParagraph"/>
+        <w:numPr>
+          <w:ilvl w:val="0"/>
+          <w:numId w:val="34"/>
+        </w:numPr>
+        <w:suppressAutoHyphens w:val="0"/>
+        <w:rPr>
+          <w:lang w:val="en-US"/>
+        </w:rPr>
+      </w:pPr>
+      <w:r>
+        <w:rPr>
+          <w:lang w:val="en-US"/>
+        </w:rPr>
+        <w:t>Place a point in the workspace (I did this the other way around. I manually moved the robot in RVIZ and those coordinates instead)</w:t>
+      </w:r>
+    </w:p>
+    <w:p>
+      <w:pPr>
+        <w:pStyle w:val="Heading3"/>
+        <w:rPr>
+          <w:lang w:val="en-US"/>
+        </w:rPr>
+      </w:pPr>
+      <w:r>
+        <w:rPr>
+          <w:lang w:val="en-US"/>
+        </w:rPr>
+        <w:t>Step 2:</w:t>
+      </w:r>
+    </w:p>
+    <w:p>
+      <w:pPr>
+        <w:pStyle w:val="ListParagraph"/>
+        <w:numPr>
+          <w:ilvl w:val="0"/>
+          <w:numId w:val="35"/>
+        </w:numPr>
+        <w:suppressAutoHyphens w:val="0"/>
+        <w:rPr>
+          <w:lang w:val="en-US"/>
+        </w:rPr>
+      </w:pPr>
+      <w:r>
+        <w:rPr>
+          <w:lang w:val="en-US"/>
+        </w:rPr>
+        <w:t>Launch a new terminal</w:t>
+      </w:r>
+    </w:p>
+    <w:p>
+      <w:pPr>
+        <w:pStyle w:val="ListParagraph"/>
+        <w:numPr>
+          <w:ilvl w:val="0"/>
+          <w:numId w:val="35"/>
+        </w:numPr>
+        <w:suppressAutoHyphens w:val="0"/>
+        <w:rPr>
+          <w:lang w:val="en-US"/>
+        </w:rPr>
+      </w:pPr>
+      <w:r>
+        <w:rPr>
+          <w:lang w:val="en-US"/>
+        </w:rPr>
+        <w:t>Go to your workspace and source it</w:t>
+      </w:r>
+    </w:p>
+    <w:p>
+      <w:pPr>
+        <w:pStyle w:val="ListParagraph"/>
+        <w:numPr>
+          <w:ilvl w:val="0"/>
+          <w:numId w:val="35"/>
+        </w:numPr>
+        <w:suppressAutoHyphens w:val="0"/>
+        <w:rPr>
+          <w:lang w:val="en-US"/>
+        </w:rPr>
+      </w:pPr>
+      <w:r>
+        <w:rPr>
+          <w:lang w:val="en-US"/>
+        </w:rPr>
+        <w:t>Enter “</w:t>
+      </w:r>
+      <w:bookmarkStart w:id="2" w:name="_Hlk41838220"/>
+      <w:r>
+        <w:rPr>
+          <w:lang w:val="en-US"/>
+        </w:rPr>
+        <w:t xml:space="preserve">roslaunch </w:t>
+      </w:r>
+      <w:r>
+        <w:rPr>
+          <w:lang w:val="en-US"/>
+        </w:rPr>
+        <w:t>ismr19_moveit</w:t>
+      </w:r>
+      <w:r>
+        <w:rPr>
+          <w:lang w:val="en-US"/>
+        </w:rPr>
+        <w:t xml:space="preserve"> demo.launch</w:t>
+      </w:r>
+      <w:bookmarkEnd w:id="2"/>
+      <w:r>
+        <w:rPr>
+          <w:lang w:val="en-US"/>
+        </w:rPr>
+        <w:t>”</w:t>
+      </w:r>
+    </w:p>
+    <w:p>
+      <w:pPr>
+        <w:pStyle w:val="Heading3"/>
+        <w:rPr>
+          <w:lang w:val="en-US"/>
+        </w:rPr>
+      </w:pPr>
+      <w:r>
+        <w:rPr>
+          <w:lang w:val="en-US"/>
+        </w:rPr>
+        <w:t>Step 3:</w:t>
+      </w:r>
+    </w:p>
+    <w:p>
+      <w:pPr>
+        <w:pStyle w:val="ListParagraph"/>
+        <w:numPr>
+          <w:ilvl w:val="0"/>
+          <w:numId w:val="35"/>
+        </w:numPr>
+        <w:suppressAutoHyphens w:val="0"/>
+        <w:rPr>
+          <w:lang w:val="en-US"/>
+        </w:rPr>
+      </w:pPr>
+      <w:r>
+        <w:rPr>
+          <w:lang w:val="en-US"/>
+        </w:rPr>
+        <w:t>Launch a new terminal</w:t>
+      </w:r>
+    </w:p>
+    <w:p>
+      <w:pPr>
+        <w:pStyle w:val="ListParagraph"/>
+        <w:numPr>
+          <w:ilvl w:val="0"/>
+          <w:numId w:val="35"/>
+        </w:numPr>
+        <w:suppressAutoHyphens w:val="0"/>
+        <w:rPr>
+          <w:lang w:val="en-US"/>
+        </w:rPr>
+      </w:pPr>
+      <w:r>
+        <w:rPr>
+          <w:lang w:val="en-US"/>
+        </w:rPr>
+        <w:t>Go to your workspace and source it</w:t>
+      </w:r>
+    </w:p>
+    <w:p>
+      <w:pPr>
+        <w:pStyle w:val="ListParagraph"/>
+        <w:numPr>
+          <w:ilvl w:val="0"/>
+          <w:numId w:val="35"/>
+        </w:numPr>
+        <w:suppressAutoHyphens w:val="0"/>
+        <w:rPr>
+          <w:lang w:val="en-US"/>
+        </w:rPr>
+      </w:pPr>
+      <w:r>
+        <w:rPr>
+          <w:lang w:val="en-US"/>
+        </w:rPr>
+        <w:t xml:space="preserve">Enter “rosrun robot_control </w:t>
+      </w:r>
+      <w:r>
+        <w:rPr>
+          <w:lang w:val="en-US"/>
+        </w:rPr>
+        <w:t>igtl_importer</w:t>
+      </w:r>
+      <w:r>
+        <w:rPr>
+          <w:lang w:val="en-US"/>
+        </w:rPr>
+        <w:t>.py”</w:t>
+      </w:r>
+    </w:p>
+    <w:p>
+      <w:pPr>
+        <w:pStyle w:val="Heading3"/>
+        <w:rPr>
+          <w:lang w:val="en-US"/>
+        </w:rPr>
+      </w:pPr>
+      <w:r>
+        <w:rPr>
+          <w:lang w:val="en-US"/>
+        </w:rPr>
+        <w:t xml:space="preserve">Step </w:t>
+      </w:r>
+      <w:r>
+        <w:rPr>
+          <w:lang w:val="en-US"/>
+        </w:rPr>
+        <w:t>4</w:t>
+      </w:r>
+      <w:r>
+        <w:rPr>
+          <w:lang w:val="en-US"/>
+        </w:rPr>
+        <w:t>:</w:t>
+      </w:r>
+    </w:p>
+    <w:p>
+      <w:pPr>
+        <w:pStyle w:val="ListParagraph"/>
+        <w:numPr>
+          <w:ilvl w:val="0"/>
+          <w:numId w:val="37"/>
+        </w:numPr>
+        <w:suppressAutoHyphens w:val="0"/>
+        <w:rPr>
+          <w:lang w:val="en-US"/>
+        </w:rPr>
+      </w:pPr>
+      <w:r>
+        <w:rPr>
+          <w:lang w:val="en-US"/>
+        </w:rPr>
+        <w:t>Launch a new terminal</w:t>
+      </w:r>
+    </w:p>
+    <w:p>
+      <w:pPr>
+        <w:pStyle w:val="ListParagraph"/>
+        <w:numPr>
+          <w:ilvl w:val="0"/>
+          <w:numId w:val="37"/>
+        </w:numPr>
+        <w:suppressAutoHyphens w:val="0"/>
+        <w:rPr>
+          <w:lang w:val="en-US"/>
+        </w:rPr>
+      </w:pPr>
+      <w:r>
+        <w:rPr>
+          <w:lang w:val="en-US"/>
+        </w:rPr>
+        <w:t>Go to your workspace and source it</w:t>
+      </w:r>
+    </w:p>
+    <w:p>
+      <w:pPr>
+        <w:pStyle w:val="ListParagraph"/>
+        <w:numPr>
+          <w:ilvl w:val="0"/>
+          <w:numId w:val="37"/>
+        </w:numPr>
+        <w:suppressAutoHyphens w:val="0"/>
+        <w:rPr>
+          <w:lang w:val="en-US"/>
+        </w:rPr>
+      </w:pPr>
+      <w:r>
+        <w:rPr>
+          <w:lang w:val="en-US"/>
+        </w:rPr>
+        <w:t xml:space="preserve">Enter “rosrun robot_control </w:t>
+      </w:r>
+      <w:r>
+        <w:rPr>
+          <w:lang w:val="en-US"/>
+        </w:rPr>
+        <w:t>igtl_</w:t>
+      </w:r>
+      <w:r>
+        <w:rPr>
+          <w:lang w:val="en-US"/>
+        </w:rPr>
+        <w:t>exporter</w:t>
+      </w:r>
+      <w:r>
+        <w:rPr>
+          <w:lang w:val="en-US"/>
+        </w:rPr>
+        <w:t>.py”</w:t>
+      </w:r>
+    </w:p>
+    <w:p>
+      <w:pPr>
+        <w:pStyle w:val="Heading3"/>
+        <w:rPr>
+          <w:lang w:val="en-US"/>
+        </w:rPr>
+      </w:pPr>
+      <w:r>
+        <w:rPr>
+          <w:lang w:val="en-US"/>
+        </w:rPr>
+        <w:t>Step 4:</w:t>
+      </w:r>
+    </w:p>
+    <w:p>
+      <w:pPr>
+        <w:pStyle w:val="ListParagraph"/>
+        <w:numPr>
+          <w:ilvl w:val="0"/>
+          <w:numId w:val="36"/>
+        </w:numPr>
+        <w:suppressAutoHyphens w:val="0"/>
+        <w:rPr>
+          <w:lang w:val="en-US"/>
+        </w:rPr>
+      </w:pPr>
+      <w:r>
+        <w:rPr>
+          <w:lang w:val="en-US"/>
+        </w:rPr>
+        <w:t>Go back to slicer</w:t>
+      </w:r>
+    </w:p>
+    <w:p>
+      <w:pPr>
+        <w:pStyle w:val="ListParagraph"/>
+        <w:numPr>
+          <w:ilvl w:val="0"/>
+          <w:numId w:val="36"/>
+        </w:numPr>
+        <w:suppressAutoHyphens w:val="0"/>
+        <w:rPr>
+          <w:lang w:val="en-US"/>
+        </w:rPr>
+      </w:pPr>
+      <w:r>
+        <w:rPr>
+          <w:lang w:val="en-US"/>
+        </w:rPr>
+        <w:t>Go to IGT -&gt; IGTLinkIF</w:t>
+      </w:r>
+    </w:p>
+    <w:p>
+      <w:pPr>
+        <w:pStyle w:val="ListParagraph"/>
+        <w:numPr>
+          <w:ilvl w:val="0"/>
+          <w:numId w:val="36"/>
+        </w:numPr>
+        <w:suppressAutoHyphens w:val="0"/>
+        <w:rPr>
+          <w:lang w:val="en-US"/>
+        </w:rPr>
+      </w:pPr>
+      <w:r>
+        <w:rPr>
+          <w:lang w:val="en-US"/>
+        </w:rPr>
+        <w:t>Scroll down to I/O Configuration</w:t>
+      </w:r>
+    </w:p>
+    <w:p>
+      <w:pPr>
+        <w:pStyle w:val="ListParagraph"/>
+        <w:numPr>
+          <w:ilvl w:val="0"/>
+          <w:numId w:val="36"/>
+        </w:numPr>
+        <w:suppressAutoHyphens w:val="0"/>
+        <w:rPr>
+          <w:lang w:val="en-US"/>
+        </w:rPr>
+      </w:pPr>
+      <w:r>
+        <w:rPr>
+          <w:lang w:val="en-US"/>
+        </w:rPr>
+        <w:t>Click on either “</w:t>
+      </w:r>
+      <w:r>
+        <w:rPr>
+          <w:lang w:val="en-US"/>
+        </w:rPr>
+        <w:t>Entry</w:t>
+      </w:r>
+      <w:r>
+        <w:rPr>
+          <w:lang w:val="en-US"/>
+        </w:rPr>
+        <w:t>” or “</w:t>
+      </w:r>
+      <w:r>
+        <w:rPr>
+          <w:lang w:val="en-US"/>
+        </w:rPr>
+        <w:t>Target</w:t>
+      </w:r>
+      <w:r>
+        <w:rPr>
+          <w:lang w:val="en-US"/>
+        </w:rPr>
+        <w:t>” (if you used the supplied scene)</w:t>
+      </w:r>
+      <w:r>
+        <w:rPr>
+          <w:lang w:val="en-US"/>
+        </w:rPr>
+        <w:t xml:space="preserve"> and click send</w:t>
+      </w:r>
+    </w:p>
+    <w:p>
+      <w:pPr>
+        <w:pStyle w:val="Heading3"/>
+        <w:rPr>
+          <w:lang w:val="en-US"/>
+        </w:rPr>
+      </w:pPr>
+      <w:r>
+        <w:rPr>
+          <w:lang w:val="en-US"/>
+        </w:rPr>
+        <w:lastRenderedPageBreak/>
+        <w:t>Input Validation</w:t>
+      </w:r>
+    </w:p>
+    <w:p>
+      <w:pPr>
+        <w:pStyle w:val="Heading3"/>
+        <w:rPr>
+          <w:lang w:val="en-US"/>
+        </w:rPr>
+      </w:pPr>
+      <w:r>
+        <w:rPr>
+          <w:lang w:val="en-US"/>
+        </w:rPr>
+        <w:t>Valid Input</w:t>
+      </w:r>
+      <w:r>
+        <w:rPr>
+          <w:lang w:val="en-US"/>
+        </w:rPr>
+        <w:t xml:space="preserve"> (moves to a point)</w:t>
+      </w:r>
+    </w:p>
+    <w:p>
+      <w:pPr>
+        <w:rPr>
+          <w:i/>
+          <w:iCs/>
+          <w:lang w:val="en-US"/>
+        </w:rPr>
+      </w:pPr>
+      <w:r>
+        <w:rPr>
+          <w:i/>
+          <w:iCs/>
+          <w:lang w:val="en-US"/>
+        </w:rPr>
+        <w:fldChar w:fldCharType="begin"/>
+      </w:r>
+      <w:r>
+        <w:rPr>
+          <w:i/>
+          <w:iCs/>
+          <w:lang w:val="en-US"/>
+        </w:rPr>
+        <w:instrText xml:space="preserve"> REF _Ref41834065 \h </w:instrText>
+      </w:r>
+      <w:r>
+        <w:rPr>
+          <w:i/>
+          <w:iCs/>
+          <w:lang w:val="en-US"/>
+        </w:rPr>
+      </w:r>
+      <w:r>
+        <w:rPr>
+          <w:i/>
+          <w:iCs/>
+          <w:lang w:val="en-US"/>
+        </w:rPr>
+        <w:instrText xml:space="preserve"> \* MERGEFORMAT </w:instrText>
+      </w:r>
+      <w:r>
+        <w:rPr>
+          <w:i/>
+          <w:iCs/>
+          <w:lang w:val="en-US"/>
+        </w:rPr>
+        <w:fldChar w:fldCharType="separate"/>
+      </w:r>
+      <w:r>
+        <w:rPr>
+          <w:i/>
+          <w:iCs/>
+        </w:rPr>
+        <w:t xml:space="preserve">Figure </w:t>
+      </w:r>
+      <w:r>
+        <w:rPr>
+          <w:i/>
+          <w:iCs/>
+          <w:noProof/>
+        </w:rPr>
+        <w:t>9</w:t>
+      </w:r>
+      <w:r>
+        <w:rPr>
+          <w:i/>
+          <w:iCs/>
+        </w:rPr>
+        <w:t>: Robot's end effector at a random point (RVIZ)</w:t>
+      </w:r>
+      <w:r>
+        <w:rPr>
+          <w:i/>
+          <w:iCs/>
+          <w:lang w:val="en-US"/>
+        </w:rPr>
+        <w:fldChar w:fldCharType="end"/>
+      </w:r>
+    </w:p>
+    <w:p>
+      <w:pPr>
+        <w:rPr>
+          <w:lang w:val="en-US"/>
+        </w:rPr>
+      </w:pPr>
+      <w:r>
+        <w:rPr>
+          <w:lang w:val="en-US"/>
+        </w:rPr>
+        <w:t>This figure shows our robot moved to a random position from the default one. This is to validate that the kinematics work as intended</w:t>
+      </w:r>
+    </w:p>
+    <w:p>
+      <w:pPr>
+        <w:pStyle w:val="Heading3"/>
+      </w:pPr>
+      <w:r>
+        <w:t>Invalid Input (can’t</w:t>
+      </w:r>
+      <w:r>
+        <w:t xml:space="preserve"> get</w:t>
+      </w:r>
+      <w:r>
+        <w:t xml:space="preserve"> to the point)</w:t>
+      </w:r>
+    </w:p>
+    <w:p>
+      <w:pPr>
+        <w:rPr>
+          <w:i/>
+          <w:iCs/>
+        </w:rPr>
+      </w:pPr>
+      <w:r>
+        <w:rPr>
+          <w:i/>
+          <w:iCs/>
+        </w:rPr>
+        <w:fldChar w:fldCharType="begin"/>
+      </w:r>
+      <w:r>
+        <w:rPr>
+          <w:i/>
+          <w:iCs/>
+        </w:rPr>
+        <w:instrText xml:space="preserve"> REF _Ref41834069 \h </w:instrText>
+      </w:r>
+      <w:r>
+        <w:rPr>
+          <w:i/>
+          <w:iCs/>
+        </w:rPr>
+      </w:r>
+      <w:r>
+        <w:rPr>
+          <w:i/>
+          <w:iCs/>
+        </w:rPr>
+        <w:instrText xml:space="preserve"> \* MERGEFORMAT </w:instrText>
+      </w:r>
+      <w:r>
+        <w:rPr>
+          <w:i/>
+          <w:iCs/>
+        </w:rPr>
+        <w:fldChar w:fldCharType="separate"/>
+      </w:r>
+      <w:r>
+        <w:rPr>
+          <w:i/>
+          <w:iCs/>
+        </w:rPr>
+        <w:t xml:space="preserve">Figure </w:t>
+      </w:r>
+      <w:r>
+        <w:rPr>
+          <w:i/>
+          <w:iCs/>
+          <w:noProof/>
+        </w:rPr>
+        <w:t>10</w:t>
+      </w:r>
+      <w:r>
+        <w:rPr>
+          <w:i/>
+          <w:iCs/>
+        </w:rPr>
+        <w:t>: Invalid position sent to ROS</w:t>
+      </w:r>
+      <w:r>
+        <w:rPr>
+          <w:i/>
+          <w:iCs/>
+        </w:rPr>
+        <w:fldChar w:fldCharType="end"/>
+      </w:r>
+    </w:p>
+    <w:p>
+      <w:pPr>
+        <w:rPr>
+          <w:lang w:val="en-US"/>
+        </w:rPr>
+      </w:pPr>
+      <w:r>
+        <w:rPr>
+          <w:lang w:val="en-US"/>
+        </w:rPr>
+        <w:t>This figure shows the error message the robot publishes if an invalid configuration is requested. If the kinematics can’t be resolved, the robot simply passes message stating so.</w:t>
+      </w:r>
+    </w:p>
+    <w:p>
+      <w:pPr>
+        <w:suppressAutoHyphens w:val="0"/>
       </w:pPr>
     </w:p>
     <w:p>
@@ -4432,7 +5575,6 @@
         <w:pStyle w:val="Heading2"/>
       </w:pPr>
       <w:r>
-        <w:lastRenderedPageBreak/>
         <w:t>Slicer Scene</w:t>
       </w:r>
     </w:p>
@@ -4450,7 +5592,10 @@
         </w:numPr>
       </w:pPr>
       <w:r>
-        <w:t>Green dots with blue background: The bounding box of the brain/critical structures</w:t>
+        <w:t xml:space="preserve">Green dots with blue background: </w:t>
+      </w:r>
+      <w:r>
+        <w:t>The blue represents the points set on Slicer for the bounding box and the green ones within them are the ones sent by ROS. This clearly shows that the calibration was successful.</w:t>
       </w:r>
     </w:p>
     <w:p>
@@ -4551,8 +5696,58 @@
         <w:rPr>
           <w:lang w:val="en-US"/>
         </w:rPr>
-        <w:t>TODO</w:t>
-      </w:r>
+        <w:fldChar w:fldCharType="begin"/>
+      </w:r>
+      <w:r>
+        <w:rPr>
+          <w:lang w:val="en-US"/>
+        </w:rPr>
+        <w:instrText xml:space="preserve"> REF _Ref41840717 \h </w:instrText>
+      </w:r>
+      <w:r>
+        <w:rPr>
+          <w:lang w:val="en-US"/>
+        </w:rPr>
+      </w:r>
+      <w:r>
+        <w:rPr>
+          <w:lang w:val="en-US"/>
+        </w:rPr>
+        <w:fldChar w:fldCharType="separate"/>
+      </w:r>
+      <w:r>
+        <w:t xml:space="preserve">Figure </w:t>
+      </w:r>
+      <w:r>
+        <w:rPr>
+          <w:noProof/>
+        </w:rPr>
+        <w:t>11</w:t>
+      </w:r>
+      <w:r>
+        <w:t>: Slicer with models loaded</w:t>
+      </w:r>
+      <w:r>
+        <w:rPr>
+          <w:lang w:val="en-US"/>
+        </w:rPr>
+        <w:fldChar w:fldCharType="end"/>
+      </w:r>
+    </w:p>
+    <w:p>
+      <w:pPr>
+        <w:rPr>
+          <w:lang w:val="en-US"/>
+        </w:rPr>
+      </w:pPr>
+      <w:r>
+        <w:rPr>
+          <w:lang w:val="en-US"/>
+        </w:rPr>
+        <w:t>This figure shows our Slicer scene with all the models and the best entry-target pair loaded.</w:t>
+      </w:r>
+      <w:bookmarkStart w:id="3" w:name="_GoBack"/>
+      <w:bookmarkEnd w:id="3"/>
     </w:p>
     <w:p>
       <w:pPr>
@@ -4577,46 +5772,76 @@
     <w:p>
       <w:pPr>
         <w:rPr>
-          <w:lang w:val="en-US"/>
-        </w:rPr>
-      </w:pPr>
-      <w:r>
-        <w:rPr>
+          <w:i/>
+          <w:iCs/>
+          <w:lang w:val="en-US"/>
+        </w:rPr>
+      </w:pPr>
+      <w:r>
+        <w:rPr>
+          <w:i/>
+          <w:iCs/>
           <w:lang w:val="en-US"/>
         </w:rPr>
         <w:fldChar w:fldCharType="begin"/>
       </w:r>
       <w:r>
         <w:rPr>
+          <w:i/>
+          <w:iCs/>
           <w:lang w:val="en-US"/>
         </w:rPr>
         <w:instrText xml:space="preserve"> REF _Ref41834024 \h </w:instrText>
       </w:r>
       <w:r>
         <w:rPr>
-          <w:lang w:val="en-US"/>
-        </w:rPr>
-      </w:r>
-      <w:r>
-        <w:rPr>
+          <w:i/>
+          <w:iCs/>
+          <w:lang w:val="en-US"/>
+        </w:rPr>
+      </w:r>
+      <w:r>
+        <w:rPr>
+          <w:i/>
+          <w:iCs/>
+          <w:lang w:val="en-US"/>
+        </w:rPr>
+        <w:instrText xml:space="preserve"> \* MERGEFORMAT </w:instrText>
+      </w:r>
+      <w:r>
+        <w:rPr>
+          <w:i/>
+          <w:iCs/>
           <w:lang w:val="en-US"/>
         </w:rPr>
         <w:fldChar w:fldCharType="separate"/>
       </w:r>
       <w:r>
+        <w:rPr>
+          <w:i/>
+          <w:iCs/>
+        </w:rPr>
         <w:t xml:space="preserve">Figure </w:t>
       </w:r>
       <w:r>
         <w:rPr>
+          <w:i/>
+          <w:iCs/>
           <w:noProof/>
         </w:rPr>
         <w:t>2</w:t>
       </w:r>
       <w:r>
+        <w:rPr>
+          <w:i/>
+          <w:iCs/>
+        </w:rPr>
         <w:t>: End effector at entry point (view 1)</w:t>
       </w:r>
       <w:r>
         <w:rPr>
+          <w:i/>
+          <w:iCs/>
           <w:lang w:val="en-US"/>
         </w:rPr>
         <w:fldChar w:fldCharType="end"/>
@@ -4625,46 +5850,76 @@
     <w:p>
       <w:pPr>
         <w:rPr>
-          <w:lang w:val="en-US"/>
-        </w:rPr>
-      </w:pPr>
-      <w:r>
-        <w:rPr>
+          <w:i/>
+          <w:iCs/>
+          <w:lang w:val="en-US"/>
+        </w:rPr>
+      </w:pPr>
+      <w:r>
+        <w:rPr>
+          <w:i/>
+          <w:iCs/>
           <w:lang w:val="en-US"/>
         </w:rPr>
         <w:fldChar w:fldCharType="begin"/>
       </w:r>
       <w:r>
         <w:rPr>
+          <w:i/>
+          <w:iCs/>
           <w:lang w:val="en-US"/>
         </w:rPr>
         <w:instrText xml:space="preserve"> REF _Ref41834033 \h </w:instrText>
       </w:r>
       <w:r>
         <w:rPr>
-          <w:lang w:val="en-US"/>
-        </w:rPr>
-      </w:r>
-      <w:r>
-        <w:rPr>
+          <w:i/>
+          <w:iCs/>
+          <w:lang w:val="en-US"/>
+        </w:rPr>
+      </w:r>
+      <w:r>
+        <w:rPr>
+          <w:i/>
+          <w:iCs/>
+          <w:lang w:val="en-US"/>
+        </w:rPr>
+        <w:instrText xml:space="preserve"> \* MERGEFORMAT </w:instrText>
+      </w:r>
+      <w:r>
+        <w:rPr>
+          <w:i/>
+          <w:iCs/>
           <w:lang w:val="en-US"/>
         </w:rPr>
         <w:fldChar w:fldCharType="separate"/>
       </w:r>
       <w:r>
+        <w:rPr>
+          <w:i/>
+          <w:iCs/>
+        </w:rPr>
         <w:t xml:space="preserve">Figure </w:t>
       </w:r>
       <w:r>
         <w:rPr>
+          <w:i/>
+          <w:iCs/>
           <w:noProof/>
         </w:rPr>
         <w:t>3</w:t>
       </w:r>
       <w:r>
+        <w:rPr>
+          <w:i/>
+          <w:iCs/>
+        </w:rPr>
         <w:t>: End effector at entry point (view 2)</w:t>
       </w:r>
       <w:r>
         <w:rPr>
+          <w:i/>
+          <w:iCs/>
           <w:lang w:val="en-US"/>
         </w:rPr>
         <w:fldChar w:fldCharType="end"/>
@@ -4682,6 +5937,12 @@
         </w:rPr>
         <w:t>Here we have both a top and bottom view of the brain. As mentioned in the instructions above, we can see the yellow background around the entry point (green dot) which represents the end-effectors position. The yellow background is set only when we hit the “Send” button through the IGT extension</w:t>
       </w:r>
+      <w:r>
+        <w:rPr>
+          <w:lang w:val="en-US"/>
+        </w:rPr>
+        <w:t>.</w:t>
+      </w:r>
     </w:p>
     <w:p>
       <w:pPr>
@@ -4708,46 +5969,76 @@
     <w:p>
       <w:pPr>
         <w:rPr>
-          <w:lang w:val="en-US"/>
-        </w:rPr>
-      </w:pPr>
-      <w:r>
-        <w:rPr>
+          <w:i/>
+          <w:iCs/>
+          <w:lang w:val="en-US"/>
+        </w:rPr>
+      </w:pPr>
+      <w:r>
+        <w:rPr>
+          <w:i/>
+          <w:iCs/>
           <w:lang w:val="en-US"/>
         </w:rPr>
         <w:fldChar w:fldCharType="begin"/>
       </w:r>
       <w:r>
         <w:rPr>
+          <w:i/>
+          <w:iCs/>
           <w:lang w:val="en-US"/>
         </w:rPr>
         <w:instrText xml:space="preserve"> REF _Ref41834039 \h </w:instrText>
       </w:r>
       <w:r>
         <w:rPr>
-          <w:lang w:val="en-US"/>
-        </w:rPr>
-      </w:r>
-      <w:r>
-        <w:rPr>
+          <w:i/>
+          <w:iCs/>
+          <w:lang w:val="en-US"/>
+        </w:rPr>
+      </w:r>
+      <w:r>
+        <w:rPr>
+          <w:i/>
+          <w:iCs/>
+          <w:lang w:val="en-US"/>
+        </w:rPr>
+        <w:instrText xml:space="preserve"> \* MERGEFORMAT </w:instrText>
+      </w:r>
+      <w:r>
+        <w:rPr>
+          <w:i/>
+          <w:iCs/>
           <w:lang w:val="en-US"/>
         </w:rPr>
         <w:fldChar w:fldCharType="separate"/>
       </w:r>
       <w:r>
+        <w:rPr>
+          <w:i/>
+          <w:iCs/>
+        </w:rPr>
         <w:t xml:space="preserve">Figure </w:t>
       </w:r>
       <w:r>
         <w:rPr>
+          <w:i/>
+          <w:iCs/>
           <w:noProof/>
         </w:rPr>
         <w:t>4</w:t>
       </w:r>
       <w:r>
+        <w:rPr>
+          <w:i/>
+          <w:iCs/>
+        </w:rPr>
         <w:t>: End effector at target point (view 1)</w:t>
       </w:r>
       <w:r>
         <w:rPr>
+          <w:i/>
+          <w:iCs/>
           <w:lang w:val="en-US"/>
         </w:rPr>
         <w:fldChar w:fldCharType="end"/>
@@ -4756,46 +6047,76 @@
     <w:p>
       <w:pPr>
         <w:rPr>
-          <w:lang w:val="en-US"/>
-        </w:rPr>
-      </w:pPr>
-      <w:r>
-        <w:rPr>
+          <w:i/>
+          <w:iCs/>
+          <w:lang w:val="en-US"/>
+        </w:rPr>
+      </w:pPr>
+      <w:r>
+        <w:rPr>
+          <w:i/>
+          <w:iCs/>
           <w:lang w:val="en-US"/>
         </w:rPr>
         <w:fldChar w:fldCharType="begin"/>
       </w:r>
       <w:r>
         <w:rPr>
+          <w:i/>
+          <w:iCs/>
           <w:lang w:val="en-US"/>
         </w:rPr>
         <w:instrText xml:space="preserve"> REF _Ref41834040 \h </w:instrText>
       </w:r>
       <w:r>
         <w:rPr>
-          <w:lang w:val="en-US"/>
-        </w:rPr>
-      </w:r>
-      <w:r>
-        <w:rPr>
+          <w:i/>
+          <w:iCs/>
+          <w:lang w:val="en-US"/>
+        </w:rPr>
+      </w:r>
+      <w:r>
+        <w:rPr>
+          <w:i/>
+          <w:iCs/>
+          <w:lang w:val="en-US"/>
+        </w:rPr>
+        <w:instrText xml:space="preserve"> \* MERGEFORMAT </w:instrText>
+      </w:r>
+      <w:r>
+        <w:rPr>
+          <w:i/>
+          <w:iCs/>
           <w:lang w:val="en-US"/>
         </w:rPr>
         <w:fldChar w:fldCharType="separate"/>
       </w:r>
       <w:r>
+        <w:rPr>
+          <w:i/>
+          <w:iCs/>
+        </w:rPr>
         <w:t xml:space="preserve">Figure </w:t>
       </w:r>
       <w:r>
         <w:rPr>
+          <w:i/>
+          <w:iCs/>
           <w:noProof/>
         </w:rPr>
         <w:t>5</w:t>
       </w:r>
       <w:r>
+        <w:rPr>
+          <w:i/>
+          <w:iCs/>
+        </w:rPr>
         <w:t>: End effector at target point (view 2)</w:t>
       </w:r>
       <w:r>
         <w:rPr>
+          <w:i/>
+          <w:iCs/>
           <w:lang w:val="en-US"/>
         </w:rPr>
         <w:fldChar w:fldCharType="end"/>
@@ -4811,43 +6132,14 @@
         <w:rPr>
           <w:lang w:val="en-US"/>
         </w:rPr>
-        <w:t xml:space="preserve">Here we have both a top and bottom view of the brain. As mentioned in the instructions above, we can see the yellow background around the </w:t>
-      </w:r>
-      <w:r>
-        <w:rPr>
-          <w:lang w:val="en-US"/>
-        </w:rPr>
-        <w:t>target</w:t>
-      </w:r>
-      <w:r>
-        <w:rPr>
-          <w:lang w:val="en-US"/>
-        </w:rPr>
-        <w:t xml:space="preserve"> point (</w:t>
-      </w:r>
-      <w:r>
-        <w:rPr>
-          <w:lang w:val="en-US"/>
-        </w:rPr>
-        <w:t>blue</w:t>
-      </w:r>
-      <w:r>
-        <w:rPr>
-          <w:lang w:val="en-US"/>
-        </w:rPr>
-        <w:t xml:space="preserve"> dot) which represents the end-effectors position</w:t>
-      </w:r>
-      <w:r>
-        <w:rPr>
-          <w:lang w:val="en-US"/>
-        </w:rPr>
-        <w:t xml:space="preserve">. </w:t>
-      </w:r>
-      <w:r>
-        <w:rPr>
-          <w:lang w:val="en-US"/>
-        </w:rPr>
-        <w:t>The yellow background is set only when we hit the “Send” button through the IGT extension</w:t>
+        <w:lastRenderedPageBreak/>
+        <w:t>Here we have both a top and bottom view of the brain. As mentioned in the instructions above, we can see the yellow background around the target point (blue dot) which represents the end-effectors position. The yellow background is set only when we hit the “Send” button through the IGT extension</w:t>
+      </w:r>
+      <w:r>
+        <w:rPr>
+          <w:lang w:val="en-US"/>
+        </w:rPr>
+        <w:t>.</w:t>
       </w:r>
     </w:p>
     <w:p>
@@ -4861,439 +6153,330 @@
       <w:pPr>
         <w:pStyle w:val="Heading2"/>
       </w:pPr>
-    </w:p>
+      <w:r>
+        <w:t>Ros Scene</w:t>
+      </w:r>
+    </w:p>
+    <w:p>
+      <w:pPr>
+        <w:pStyle w:val="Heading3"/>
+      </w:pPr>
+      <w:r>
+        <w:t>At default position</w:t>
+      </w:r>
+    </w:p>
+    <w:p>
+      <w:pPr>
+        <w:rPr>
+          <w:i/>
+          <w:iCs/>
+        </w:rPr>
+      </w:pPr>
+      <w:r>
+        <w:rPr>
+          <w:i/>
+          <w:iCs/>
+        </w:rPr>
+        <w:fldChar w:fldCharType="begin"/>
+      </w:r>
+      <w:r>
+        <w:rPr>
+          <w:i/>
+          <w:iCs/>
+        </w:rPr>
+        <w:instrText xml:space="preserve"> REF _Ref41834049 \h </w:instrText>
+      </w:r>
+      <w:r>
+        <w:rPr>
+          <w:i/>
+          <w:iCs/>
+        </w:rPr>
+      </w:r>
+      <w:r>
+        <w:rPr>
+          <w:i/>
+          <w:iCs/>
+        </w:rPr>
+        <w:instrText xml:space="preserve"> \* MERGEFORMAT </w:instrText>
+      </w:r>
+      <w:r>
+        <w:rPr>
+          <w:i/>
+          <w:iCs/>
+        </w:rPr>
+        <w:fldChar w:fldCharType="separate"/>
+      </w:r>
+      <w:r>
+        <w:rPr>
+          <w:i/>
+          <w:iCs/>
+        </w:rPr>
+        <w:t xml:space="preserve">Figure </w:t>
+      </w:r>
+      <w:r>
+        <w:rPr>
+          <w:i/>
+          <w:iCs/>
+          <w:noProof/>
+        </w:rPr>
+        <w:t>6</w:t>
+      </w:r>
+      <w:r>
+        <w:rPr>
+          <w:i/>
+          <w:iCs/>
+        </w:rPr>
+        <w:t>: Robot at default position (RVIZ)</w:t>
+      </w:r>
+      <w:r>
+        <w:rPr>
+          <w:i/>
+          <w:iCs/>
+        </w:rPr>
+        <w:fldChar w:fldCharType="end"/>
+      </w:r>
+    </w:p>
+    <w:p>
+      <w:r>
+        <w:t xml:space="preserve">Here we can see our robot in its default position. The </w:t>
+      </w:r>
+      <w:r>
+        <w:t xml:space="preserve">red </w:t>
+      </w:r>
+      <w:r>
+        <w:t>part represents the needle that will be used to enter the brain</w:t>
+      </w:r>
+    </w:p>
+    <w:p>
+      <w:pPr>
+        <w:pStyle w:val="Heading3"/>
+        <w:rPr>
+          <w:lang w:val="en-US"/>
+        </w:rPr>
+      </w:pPr>
+      <w:r>
+        <w:rPr>
+          <w:lang w:val="en-US"/>
+        </w:rPr>
+        <w:t>At Entry position</w:t>
+      </w:r>
+    </w:p>
+    <w:p>
+      <w:pPr>
+        <w:rPr>
+          <w:i/>
+          <w:iCs/>
+          <w:lang w:val="en-US"/>
+        </w:rPr>
+      </w:pPr>
+      <w:r>
+        <w:rPr>
+          <w:i/>
+          <w:iCs/>
+          <w:lang w:val="en-US"/>
+        </w:rPr>
+        <w:fldChar w:fldCharType="begin"/>
+      </w:r>
+      <w:r>
+        <w:rPr>
+          <w:i/>
+          <w:iCs/>
+          <w:lang w:val="en-US"/>
+        </w:rPr>
+        <w:instrText xml:space="preserve"> REF _Ref41834055 \h </w:instrText>
+      </w:r>
+      <w:r>
+        <w:rPr>
+          <w:i/>
+          <w:iCs/>
+          <w:lang w:val="en-US"/>
+        </w:rPr>
+      </w:r>
+      <w:r>
+        <w:rPr>
+          <w:i/>
+          <w:iCs/>
+          <w:lang w:val="en-US"/>
+        </w:rPr>
+        <w:instrText xml:space="preserve"> \* MERGEFORMAT </w:instrText>
+      </w:r>
+      <w:r>
+        <w:rPr>
+          <w:i/>
+          <w:iCs/>
+          <w:lang w:val="en-US"/>
+        </w:rPr>
+        <w:fldChar w:fldCharType="separate"/>
+      </w:r>
+      <w:r>
+        <w:rPr>
+          <w:i/>
+          <w:iCs/>
+        </w:rPr>
+        <w:t xml:space="preserve">Figure </w:t>
+      </w:r>
+      <w:r>
+        <w:rPr>
+          <w:i/>
+          <w:iCs/>
+          <w:noProof/>
+        </w:rPr>
+        <w:t>7</w:t>
+      </w:r>
+      <w:r>
+        <w:rPr>
+          <w:i/>
+          <w:iCs/>
+        </w:rPr>
+        <w:t>: Robot's end effector at entry point (RVIZ)</w:t>
+      </w:r>
+      <w:r>
+        <w:rPr>
+          <w:i/>
+          <w:iCs/>
+          <w:lang w:val="en-US"/>
+        </w:rPr>
+        <w:fldChar w:fldCharType="end"/>
+      </w:r>
+    </w:p>
+    <w:p>
+      <w:pPr>
+        <w:rPr>
+          <w:lang w:val="en-US"/>
+        </w:rPr>
+      </w:pPr>
+      <w:r>
+        <w:rPr>
+          <w:lang w:val="en-US"/>
+        </w:rPr>
+        <w:t>Here the cyan dot represents the entry point where the end-effector is currently position. The robot moves here once we send the entry point to the robot.</w:t>
+      </w:r>
+    </w:p>
+    <w:p>
+      <w:pPr>
+        <w:pStyle w:val="Heading3"/>
+        <w:rPr>
+          <w:lang w:val="en-US"/>
+        </w:rPr>
+      </w:pPr>
+      <w:r>
+        <w:rPr>
+          <w:lang w:val="en-US"/>
+        </w:rPr>
+        <w:t>At Target Position</w:t>
+      </w:r>
+    </w:p>
+    <w:p>
+      <w:pPr>
+        <w:rPr>
+          <w:i/>
+          <w:iCs/>
+          <w:lang w:val="en-US"/>
+        </w:rPr>
+      </w:pPr>
+      <w:r>
+        <w:rPr>
+          <w:i/>
+          <w:iCs/>
+          <w:lang w:val="en-US"/>
+        </w:rPr>
+        <w:fldChar w:fldCharType="begin"/>
+      </w:r>
+      <w:r>
+        <w:rPr>
+          <w:i/>
+          <w:iCs/>
+          <w:lang w:val="en-US"/>
+        </w:rPr>
+        <w:instrText xml:space="preserve"> REF _Ref41834061 \h </w:instrText>
+      </w:r>
+      <w:r>
+        <w:rPr>
+          <w:i/>
+          <w:iCs/>
+          <w:lang w:val="en-US"/>
+        </w:rPr>
+      </w:r>
+      <w:r>
+        <w:rPr>
+          <w:i/>
+          <w:iCs/>
+          <w:lang w:val="en-US"/>
+        </w:rPr>
+        <w:instrText xml:space="preserve"> \* MERGEFORMAT </w:instrText>
+      </w:r>
+      <w:r>
+        <w:rPr>
+          <w:i/>
+          <w:iCs/>
+          <w:lang w:val="en-US"/>
+        </w:rPr>
+        <w:fldChar w:fldCharType="separate"/>
+      </w:r>
+      <w:r>
+        <w:rPr>
+          <w:i/>
+          <w:iCs/>
+        </w:rPr>
+        <w:t xml:space="preserve">Figure </w:t>
+      </w:r>
+      <w:r>
+        <w:rPr>
+          <w:i/>
+          <w:iCs/>
+          <w:noProof/>
+        </w:rPr>
+        <w:t>8</w:t>
+      </w:r>
+      <w:r>
+        <w:rPr>
+          <w:i/>
+          <w:iCs/>
+        </w:rPr>
+        <w:t>: Robot's end effector at target point (RVIZ)</w:t>
+      </w:r>
+      <w:r>
+        <w:rPr>
+          <w:i/>
+          <w:iCs/>
+          <w:lang w:val="en-US"/>
+        </w:rPr>
+        <w:fldChar w:fldCharType="end"/>
+      </w:r>
+      <w:r>
+        <w:rPr>
+          <w:i/>
+          <w:iCs/>
+          <w:lang w:val="en-US"/>
+        </w:rPr>
+        <w:t xml:space="preserve"> </w:t>
+      </w:r>
+    </w:p>
+    <w:p>
+      <w:pPr>
+        <w:rPr>
+          <w:lang w:val="en-US"/>
+        </w:rPr>
+      </w:pPr>
+      <w:r>
+        <w:rPr>
+          <w:lang w:val="en-US"/>
+        </w:rPr>
+        <w:t>Finally, we once we send the target point (the blue point within the brain), we can see that the robot correctly moves in a straight like and enters the brain at the desired point as requested.</w:t>
+      </w:r>
+    </w:p>
+    <w:p/>
     <w:p>
       <w:pPr>
         <w:pStyle w:val="Heading2"/>
       </w:pPr>
       <w:r>
-        <w:t>Ros Scene</w:t>
-      </w:r>
-    </w:p>
-    <w:p>
-      <w:pPr>
-        <w:pStyle w:val="Heading3"/>
-      </w:pPr>
-      <w:r>
-        <w:t>At default position</w:t>
-      </w:r>
-    </w:p>
-    <w:p>
-      <w:r>
-        <w:fldChar w:fldCharType="begin"/>
-      </w:r>
-      <w:r>
-        <w:instrText xml:space="preserve"> REF _Ref41834049 \h </w:instrText>
-      </w:r>
-      <w:r>
-        <w:fldChar w:fldCharType="separate"/>
-      </w:r>
-      <w:r>
-        <w:t xml:space="preserve">Figure </w:t>
-      </w:r>
-      <w:r>
-        <w:rPr>
-          <w:noProof/>
-        </w:rPr>
-        <w:t>6</w:t>
-      </w:r>
-      <w:r>
-        <w:t>: Robot at default position (RVIZ)</w:t>
-      </w:r>
-      <w:r>
-        <w:fldChar w:fldCharType="end"/>
-      </w:r>
-    </w:p>
-    <w:p>
-      <w:r>
-        <w:t>Here we can see our robot in its default position. The part part represents the needle/drill that will be used to enter the brain</w:t>
-      </w:r>
-    </w:p>
-    <w:p/>
-    <w:p>
-      <w:pPr>
-        <w:pStyle w:val="Heading3"/>
-        <w:rPr>
-          <w:lang w:val="en-US"/>
-        </w:rPr>
-      </w:pPr>
-      <w:r>
-        <w:rPr>
-          <w:lang w:val="en-US"/>
-        </w:rPr>
-        <w:lastRenderedPageBreak/>
-        <w:t>At Entry position</w:t>
-      </w:r>
-    </w:p>
-    <w:p>
-      <w:pPr>
-        <w:rPr>
-          <w:lang w:val="en-US"/>
-        </w:rPr>
-      </w:pPr>
-      <w:r>
-        <w:rPr>
-          <w:lang w:val="en-US"/>
-        </w:rPr>
-        <w:fldChar w:fldCharType="begin"/>
-      </w:r>
-      <w:r>
-        <w:rPr>
-          <w:lang w:val="en-US"/>
-        </w:rPr>
-        <w:instrText xml:space="preserve"> REF _Ref41834055 \h </w:instrText>
-      </w:r>
-      <w:r>
-        <w:rPr>
-          <w:lang w:val="en-US"/>
-        </w:rPr>
-      </w:r>
-      <w:r>
-        <w:rPr>
-          <w:lang w:val="en-US"/>
-        </w:rPr>
-        <w:fldChar w:fldCharType="separate"/>
-      </w:r>
-      <w:r>
-        <w:t xml:space="preserve">Figure </w:t>
-      </w:r>
-      <w:r>
-        <w:rPr>
-          <w:noProof/>
-        </w:rPr>
-        <w:t>7</w:t>
-      </w:r>
-      <w:r>
-        <w:t>: Robot's end effector at entry point (RVIZ)</w:t>
-      </w:r>
-      <w:r>
-        <w:rPr>
-          <w:lang w:val="en-US"/>
-        </w:rPr>
-        <w:fldChar w:fldCharType="end"/>
-      </w:r>
-    </w:p>
-    <w:p>
-      <w:pPr>
-        <w:rPr>
-          <w:lang w:val="en-US"/>
-        </w:rPr>
-      </w:pPr>
-      <w:r>
-        <w:rPr>
-          <w:lang w:val="en-US"/>
-        </w:rPr>
-        <w:t>Here the cyan dot represents the entry point where the end-effector is currently position. The robot moves here once we send the entry point to the robot.</w:t>
-      </w:r>
-    </w:p>
-    <w:p>
-      <w:pPr>
-        <w:pStyle w:val="Heading3"/>
-        <w:rPr>
-          <w:lang w:val="en-US"/>
-        </w:rPr>
-      </w:pPr>
-    </w:p>
-    <w:p>
-      <w:pPr>
-        <w:pStyle w:val="Heading3"/>
-        <w:rPr>
-          <w:lang w:val="en-US"/>
-        </w:rPr>
-      </w:pPr>
-      <w:r>
-        <w:rPr>
-          <w:lang w:val="en-US"/>
-        </w:rPr>
-        <w:t>At Target Position</w:t>
-      </w:r>
-    </w:p>
-    <w:p>
-      <w:pPr>
-        <w:rPr>
-          <w:lang w:val="en-US"/>
-        </w:rPr>
-      </w:pPr>
-      <w:r>
-        <w:rPr>
-          <w:lang w:val="en-US"/>
-        </w:rPr>
-        <w:fldChar w:fldCharType="begin"/>
-      </w:r>
-      <w:r>
-        <w:rPr>
-          <w:lang w:val="en-US"/>
-        </w:rPr>
-        <w:instrText xml:space="preserve"> REF _Ref41834061 \h </w:instrText>
-      </w:r>
-      <w:r>
-        <w:rPr>
-          <w:lang w:val="en-US"/>
-        </w:rPr>
-      </w:r>
-      <w:r>
-        <w:rPr>
-          <w:lang w:val="en-US"/>
-        </w:rPr>
-        <w:fldChar w:fldCharType="separate"/>
-      </w:r>
-      <w:r>
-        <w:t xml:space="preserve">Figure </w:t>
-      </w:r>
-      <w:r>
-        <w:rPr>
-          <w:noProof/>
-        </w:rPr>
-        <w:t>8</w:t>
-      </w:r>
-      <w:r>
-        <w:t>: Robot's end effector at target point (RVIZ)</w:t>
-      </w:r>
-      <w:r>
-        <w:rPr>
-          <w:lang w:val="en-US"/>
-        </w:rPr>
-        <w:fldChar w:fldCharType="end"/>
-      </w:r>
-      <w:r>
-        <w:rPr>
-          <w:lang w:val="en-US"/>
-        </w:rPr>
-        <w:fldChar w:fldCharType="begin"/>
-      </w:r>
-      <w:r>
-        <w:rPr>
-          <w:lang w:val="en-US"/>
-        </w:rPr>
-        <w:instrText xml:space="preserve"> REF _Ref41834061 \h </w:instrText>
-      </w:r>
-      <w:r>
-        <w:rPr>
-          <w:lang w:val="en-US"/>
-        </w:rPr>
-      </w:r>
-      <w:r>
-        <w:rPr>
-          <w:lang w:val="en-US"/>
-        </w:rPr>
-        <w:fldChar w:fldCharType="separate"/>
-      </w:r>
-      <w:r>
-        <w:t xml:space="preserve">Figure </w:t>
-      </w:r>
-      <w:r>
-        <w:rPr>
-          <w:noProof/>
-        </w:rPr>
-        <w:t>8</w:t>
-      </w:r>
-      <w:r>
-        <w:t>: Robot's end effector at target point (RVIZ)</w:t>
-      </w:r>
-      <w:r>
-        <w:rPr>
-          <w:lang w:val="en-US"/>
-        </w:rPr>
-        <w:fldChar w:fldCharType="end"/>
-      </w:r>
-    </w:p>
-    <w:p>
-      <w:pPr>
-        <w:rPr>
-          <w:lang w:val="en-US"/>
-        </w:rPr>
-      </w:pPr>
-      <w:r>
-        <w:rPr>
-          <w:lang w:val="en-US"/>
-        </w:rPr>
-        <w:t>Finally, we once we send the target point (the blue point within the brain), we can see that the robot correctly moves in a straight like and enters the brain at the desired point as requested.</w:t>
-      </w:r>
-    </w:p>
-    <w:p>
-      <w:pPr>
-        <w:pStyle w:val="Heading2"/>
-      </w:pPr>
-    </w:p>
-    <w:p>
-      <w:pPr>
-        <w:pStyle w:val="Heading2"/>
-      </w:pPr>
-      <w:r>
-        <w:t>ROS (to move the robot)</w:t>
-      </w:r>
-    </w:p>
-    <w:p>
-      <w:pPr>
-        <w:pStyle w:val="Heading3"/>
-        <w:rPr>
-          <w:lang w:val="en-US"/>
-        </w:rPr>
-      </w:pPr>
-      <w:r>
-        <w:rPr>
-          <w:lang w:val="en-US"/>
-        </w:rPr>
-        <w:t>Input Validation</w:t>
-      </w:r>
-    </w:p>
-    <w:p>
-      <w:pPr>
-        <w:pStyle w:val="Heading3"/>
-        <w:rPr>
-          <w:lang w:val="en-US"/>
-        </w:rPr>
-      </w:pPr>
-      <w:r>
-        <w:rPr>
-          <w:lang w:val="en-US"/>
-        </w:rPr>
-        <w:t>Valid Input</w:t>
-      </w:r>
-      <w:r>
-        <w:rPr>
-          <w:lang w:val="en-US"/>
-        </w:rPr>
-        <w:t xml:space="preserve"> (moves to a point)</w:t>
-      </w:r>
-    </w:p>
-    <w:p>
-      <w:pPr>
-        <w:rPr>
-          <w:lang w:val="en-US"/>
-        </w:rPr>
-      </w:pPr>
-      <w:r>
-        <w:rPr>
-          <w:lang w:val="en-US"/>
-        </w:rPr>
-        <w:fldChar w:fldCharType="begin"/>
-      </w:r>
-      <w:r>
-        <w:rPr>
-          <w:lang w:val="en-US"/>
-        </w:rPr>
-        <w:instrText xml:space="preserve"> REF _Ref41834065 \h </w:instrText>
-      </w:r>
-      <w:r>
-        <w:rPr>
-          <w:lang w:val="en-US"/>
-        </w:rPr>
-      </w:r>
-      <w:r>
-        <w:rPr>
-          <w:lang w:val="en-US"/>
-        </w:rPr>
-        <w:fldChar w:fldCharType="separate"/>
-      </w:r>
-      <w:r>
-        <w:t xml:space="preserve">Figure </w:t>
-      </w:r>
-      <w:r>
-        <w:rPr>
-          <w:noProof/>
-        </w:rPr>
-        <w:t>9</w:t>
-      </w:r>
-      <w:r>
-        <w:t>: Robot's end effector at a random point (RVIZ)</w:t>
-      </w:r>
-      <w:r>
-        <w:rPr>
-          <w:lang w:val="en-US"/>
-        </w:rPr>
-        <w:fldChar w:fldCharType="end"/>
-      </w:r>
-    </w:p>
-    <w:p>
-      <w:pPr>
-        <w:rPr>
-          <w:lang w:val="en-US"/>
-        </w:rPr>
-      </w:pPr>
-      <w:r>
-        <w:rPr>
-          <w:lang w:val="en-US"/>
-        </w:rPr>
-        <w:t>This figure shows our robot moved to a random position from the default one. This is to validate that the kinematics work as intended</w:t>
-      </w:r>
-    </w:p>
-    <w:p>
-      <w:pPr>
-        <w:rPr>
-          <w:lang w:val="en-US"/>
-        </w:rPr>
-      </w:pPr>
-    </w:p>
-    <w:p>
-      <w:pPr>
-        <w:pStyle w:val="Heading3"/>
-      </w:pPr>
-      <w:r>
-        <w:t>Invalid Input (can’t</w:t>
-      </w:r>
-      <w:r>
-        <w:t xml:space="preserve"> get</w:t>
-      </w:r>
-      <w:r>
-        <w:t xml:space="preserve"> to the point)</w:t>
-      </w:r>
-    </w:p>
-    <w:p>
-      <w:r>
-        <w:fldChar w:fldCharType="begin"/>
-      </w:r>
-      <w:r>
-        <w:instrText xml:space="preserve"> REF _Ref41834069 \h </w:instrText>
-      </w:r>
-      <w:r>
-        <w:fldChar w:fldCharType="separate"/>
-      </w:r>
-      <w:r>
-        <w:t xml:space="preserve">Figure </w:t>
-      </w:r>
-      <w:r>
-        <w:rPr>
-          <w:noProof/>
-        </w:rPr>
-        <w:t>10</w:t>
-      </w:r>
-      <w:r>
-        <w:t>: Invalid position sent to ROS</w:t>
-      </w:r>
-      <w:r>
-        <w:fldChar w:fldCharType="end"/>
-      </w:r>
-      <w:bookmarkStart w:id="0" w:name="_GoBack"/>
-      <w:bookmarkEnd w:id="0"/>
-    </w:p>
-    <w:p>
-      <w:pPr>
-        <w:rPr>
-          <w:lang w:val="en-US"/>
-        </w:rPr>
-      </w:pPr>
-      <w:r>
-        <w:rPr>
-          <w:lang w:val="en-US"/>
-        </w:rPr>
-        <w:t>This figure shows</w:t>
-      </w:r>
-      <w:r>
-        <w:rPr>
-          <w:lang w:val="en-US"/>
-        </w:rPr>
-        <w:t xml:space="preserve"> the error message the robot publishes if an invalid configuration is requested. If the kinematics can’t be resolved, the robot simply passes message stating so.</w:t>
-      </w:r>
-    </w:p>
-    <w:p/>
-    <w:p/>
-    <w:p>
-      <w:pPr>
-        <w:pStyle w:val="Heading2"/>
-      </w:pPr>
-      <w:r>
         <w:t>Whole system</w:t>
+      </w:r>
+    </w:p>
+    <w:p>
+      <w:r>
+        <w:t>The whole pipeline is a multistep process. Most parts require some manual observations, and this serves to provide extra safety/protection, assuming this would be translated to a real-life scenario. The steps required to run it are as follows:</w:t>
       </w:r>
     </w:p>
     <w:p>
@@ -5301,17 +6484,11 @@
         <w:pStyle w:val="ListParagraph"/>
         <w:numPr>
           <w:ilvl w:val="0"/>
-          <w:numId w:val="23"/>
+          <w:numId w:val="31"/>
         </w:numPr>
-        <w:rPr>
-          <w:color w:val="FF0000"/>
-        </w:rPr>
-      </w:pPr>
-      <w:r>
-        <w:rPr>
-          <w:color w:val="FF0000"/>
-        </w:rPr>
-        <w:t>Use the PathPlanner to calculate the entry and target pair/trajectory</w:t>
+      </w:pPr>
+      <w:r>
+        <w:t>We launch Slicer and load all our volumes (critical structures, cortex and entry-target points)</w:t>
       </w:r>
     </w:p>
     <w:p>
@@ -5319,17 +6496,17 @@
         <w:pStyle w:val="ListParagraph"/>
         <w:numPr>
           <w:ilvl w:val="0"/>
-          <w:numId w:val="23"/>
+          <w:numId w:val="31"/>
         </w:numPr>
-        <w:rPr>
-          <w:color w:val="FF0000"/>
-        </w:rPr>
-      </w:pPr>
-      <w:r>
-        <w:rPr>
-          <w:color w:val="FF0000"/>
-        </w:rPr>
-        <w:t>Initialise connection between Slicer and ROS (step by step)</w:t>
+      </w:pPr>
+      <w:r>
+        <w:t>We convert the critical structures from “.vtk” format to labelMaps/markupFiducials using Slicer’s “Model to Label Map” module</w:t>
+      </w:r>
+      <w:r>
+        <w:t xml:space="preserve"> using as reference volumes the labelMaps given from the previous coursework</w:t>
+      </w:r>
+      <w:r>
+        <w:t>.</w:t>
       </w:r>
     </w:p>
     <w:p>
@@ -5337,17 +6514,26 @@
         <w:pStyle w:val="ListParagraph"/>
         <w:numPr>
           <w:ilvl w:val="0"/>
-          <w:numId w:val="23"/>
+          <w:numId w:val="31"/>
         </w:numPr>
-        <w:rPr>
-          <w:color w:val="FF0000"/>
-        </w:rPr>
-      </w:pPr>
-      <w:r>
-        <w:rPr>
-          <w:color w:val="FF0000"/>
-        </w:rPr>
-        <w:t>Set the 8 points for the bounding box on Slicer</w:t>
+      </w:pPr>
+      <w:r>
+        <w:t xml:space="preserve">We run our PathPlanner </w:t>
+      </w:r>
+      <w:r>
+        <w:t>algorithm</w:t>
+      </w:r>
+      <w:r>
+        <w:t xml:space="preserve"> in order to calculate and save the best entry-target pair.</w:t>
+      </w:r>
+      <w:r>
+        <w:t xml:space="preserve"> Our scene should now </w:t>
+      </w:r>
+      <w:r>
+        <w:t>resemble</w:t>
+      </w:r>
+      <w:r>
+        <w:t xml:space="preserve"> figures 2-4 (without the yellow background on the entry-target points)</w:t>
       </w:r>
     </w:p>
     <w:p>
@@ -5355,17 +6541,81 @@
         <w:pStyle w:val="ListParagraph"/>
         <w:numPr>
           <w:ilvl w:val="0"/>
-          <w:numId w:val="23"/>
+          <w:numId w:val="31"/>
         </w:numPr>
-        <w:rPr>
-          <w:color w:val="FF0000"/>
-        </w:rPr>
-      </w:pPr>
-      <w:r>
-        <w:rPr>
-          <w:color w:val="FF0000"/>
-        </w:rPr>
-        <w:t>Set the 8 points for the bounding box in ROS</w:t>
+      </w:pPr>
+      <w:r>
+        <w:t xml:space="preserve">We then initialise the connection </w:t>
+      </w:r>
+      <w:r>
+        <w:t xml:space="preserve">and launch our robot in RVIZ </w:t>
+      </w:r>
+      <w:r>
+        <w:t>as described in</w:t>
+      </w:r>
+      <w:r>
+        <w:t xml:space="preserve"> the</w:t>
+      </w:r>
+      <w:r>
+        <w:t xml:space="preserve"> </w:t>
+      </w:r>
+      <w:r>
+        <w:rPr>
+          <w:i/>
+          <w:iCs/>
+        </w:rPr>
+        <w:fldChar w:fldCharType="begin"/>
+      </w:r>
+      <w:r>
+        <w:rPr>
+          <w:i/>
+          <w:iCs/>
+        </w:rPr>
+        <w:instrText xml:space="preserve"> REF _Ref41835772 \h </w:instrText>
+      </w:r>
+      <w:r>
+        <w:rPr>
+          <w:i/>
+          <w:iCs/>
+        </w:rPr>
+      </w:r>
+      <w:r>
+        <w:rPr>
+          <w:i/>
+          <w:iCs/>
+        </w:rPr>
+        <w:instrText xml:space="preserve"> \* MERGEFORMAT </w:instrText>
+      </w:r>
+      <w:r>
+        <w:rPr>
+          <w:i/>
+          <w:iCs/>
+        </w:rPr>
+        <w:fldChar w:fldCharType="separate"/>
+      </w:r>
+      <w:r>
+        <w:rPr>
+          <w:i/>
+          <w:iCs/>
+        </w:rPr>
+        <w:t>ROS (to move the robot and confirm connection)</w:t>
+      </w:r>
+      <w:r>
+        <w:rPr>
+          <w:i/>
+          <w:iCs/>
+        </w:rPr>
+        <w:fldChar w:fldCharType="end"/>
+      </w:r>
+      <w:r>
+        <w:rPr>
+          <w:i/>
+          <w:iCs/>
+        </w:rPr>
+        <w:t xml:space="preserve"> </w:t>
+      </w:r>
+      <w:r>
+        <w:t>section.</w:t>
       </w:r>
     </w:p>
     <w:p>
@@ -5373,17 +6623,76 @@
         <w:pStyle w:val="ListParagraph"/>
         <w:numPr>
           <w:ilvl w:val="0"/>
-          <w:numId w:val="23"/>
+          <w:numId w:val="31"/>
         </w:numPr>
-        <w:rPr>
-          <w:color w:val="FF0000"/>
-        </w:rPr>
-      </w:pPr>
-      <w:r>
-        <w:rPr>
-          <w:color w:val="FF0000"/>
-        </w:rPr>
-        <w:t>Send the 8 points from ROS to Slicer</w:t>
+      </w:pPr>
+      <w:r>
+        <w:t xml:space="preserve">We then start the calibration process as mentioned in the </w:t>
+      </w:r>
+      <w:r>
+        <w:rPr>
+          <w:i/>
+          <w:iCs/>
+        </w:rPr>
+        <w:fldChar w:fldCharType="begin"/>
+      </w:r>
+      <w:r>
+        <w:rPr>
+          <w:i/>
+          <w:iCs/>
+        </w:rPr>
+        <w:instrText xml:space="preserve"> REF _Ref41835898 \h </w:instrText>
+      </w:r>
+      <w:r>
+        <w:rPr>
+          <w:i/>
+          <w:iCs/>
+        </w:rPr>
+      </w:r>
+      <w:r>
+        <w:rPr>
+          <w:i/>
+          <w:iCs/>
+        </w:rPr>
+        <w:instrText xml:space="preserve"> \* MERGEFORMAT </w:instrText>
+      </w:r>
+      <w:r>
+        <w:rPr>
+          <w:i/>
+          <w:iCs/>
+        </w:rPr>
+        <w:fldChar w:fldCharType="separate"/>
+      </w:r>
+      <w:r>
+        <w:rPr>
+          <w:i/>
+          <w:iCs/>
+        </w:rPr>
+        <w:t xml:space="preserve">Calibration </w:t>
+      </w:r>
+      <w:r>
+        <w:rPr>
+          <w:i/>
+          <w:iCs/>
+        </w:rPr>
+        <w:t>(</w:t>
+      </w:r>
+      <w:r>
+        <w:rPr>
+          <w:i/>
+          <w:iCs/>
+        </w:rPr>
+        <w:t>to translate points between ROS and Slicer)</w:t>
+      </w:r>
+      <w:r>
+        <w:rPr>
+          <w:i/>
+          <w:iCs/>
+        </w:rPr>
+        <w:fldChar w:fldCharType="end"/>
+      </w:r>
+      <w:r>
+        <w:t xml:space="preserve"> section.</w:t>
       </w:r>
     </w:p>
     <w:p>
@@ -5391,17 +6700,20 @@
         <w:pStyle w:val="ListParagraph"/>
         <w:numPr>
           <w:ilvl w:val="0"/>
-          <w:numId w:val="23"/>
+          <w:numId w:val="31"/>
         </w:numPr>
-        <w:rPr>
-          <w:color w:val="FF0000"/>
-        </w:rPr>
-      </w:pPr>
-      <w:r>
-        <w:rPr>
-          <w:color w:val="FF0000"/>
-        </w:rPr>
-        <w:t>Calculate the transformation matrix</w:t>
+      </w:pPr>
+      <w:r>
+        <w:t>Then using the resulting transformation matrix, we transform the</w:t>
+      </w:r>
+      <w:r>
+        <w:t xml:space="preserve"> critical structures, cortex and</w:t>
+      </w:r>
+      <w:r>
+        <w:t xml:space="preserve"> entry-target points </w:t>
+      </w:r>
+      <w:r>
+        <w:t xml:space="preserve">of Slicer to match the workspace of ROS. </w:t>
       </w:r>
     </w:p>
     <w:p>
@@ -5409,17 +6721,15 @@
         <w:pStyle w:val="ListParagraph"/>
         <w:numPr>
           <w:ilvl w:val="0"/>
-          <w:numId w:val="23"/>
+          <w:numId w:val="31"/>
         </w:numPr>
-        <w:rPr>
-          <w:color w:val="FF0000"/>
-        </w:rPr>
-      </w:pPr>
-      <w:r>
-        <w:rPr>
-          <w:color w:val="FF0000"/>
-        </w:rPr>
-        <w:t>Transform the critical structures, cortex and entry-target pair</w:t>
+      </w:pPr>
+      <w:r>
+        <w:lastRenderedPageBreak/>
+        <w:t>We us</w:t>
+      </w:r>
+      <w:r>
+        <w:t>e the ‘harden’ functionality on Slicer to have a correct representation of the structures/points and send the correct entry-target points to ROS.</w:t>
       </w:r>
     </w:p>
     <w:p>
@@ -5427,17 +6737,38 @@
         <w:pStyle w:val="ListParagraph"/>
         <w:numPr>
           <w:ilvl w:val="0"/>
-          <w:numId w:val="23"/>
+          <w:numId w:val="31"/>
         </w:numPr>
-        <w:rPr>
-          <w:color w:val="FF0000"/>
-        </w:rPr>
-      </w:pPr>
-      <w:r>
-        <w:rPr>
-          <w:color w:val="FF0000"/>
-        </w:rPr>
-        <w:t>Send critical structures and cortex to ROS</w:t>
+      </w:pPr>
+      <w:r>
+        <w:t>We</w:t>
+      </w:r>
+      <w:r>
+        <w:t xml:space="preserve"> load </w:t>
+      </w:r>
+      <w:r>
+        <w:t>the cortex</w:t>
+      </w:r>
+      <w:r>
+        <w:t xml:space="preserve"> (converted to .stl format using Slicer) </w:t>
+      </w:r>
+      <w:r>
+        <w:t xml:space="preserve">as a marker node </w:t>
+      </w:r>
+      <w:r>
+        <w:t>to RVIZ</w:t>
+      </w:r>
+      <w:r>
+        <w:t xml:space="preserve"> </w:t>
+      </w:r>
+      <w:r>
+        <w:t>through RVIZ’s interface</w:t>
+      </w:r>
+      <w:r>
+        <w:t>, using a scale factor of 0.001 to match Slicer’s and ROS’ measurements</w:t>
+      </w:r>
+      <w:r>
+        <w:t xml:space="preserve">. </w:t>
       </w:r>
     </w:p>
     <w:p>
@@ -5445,17 +6776,29 @@
         <w:pStyle w:val="ListParagraph"/>
         <w:numPr>
           <w:ilvl w:val="0"/>
-          <w:numId w:val="23"/>
+          <w:numId w:val="31"/>
         </w:numPr>
-        <w:rPr>
-          <w:color w:val="FF0000"/>
-        </w:rPr>
-      </w:pPr>
-      <w:r>
-        <w:rPr>
-          <w:color w:val="FF0000"/>
-        </w:rPr>
-        <w:t>Send Entry and verify that it moved to entry point</w:t>
+      </w:pPr>
+      <w:r>
+        <w:t xml:space="preserve">The cortex’s origin point in RVIZ is set according to the bounding box created during the calibration step. </w:t>
+      </w:r>
+      <w:r>
+        <w:t xml:space="preserve">Once we </w:t>
+      </w:r>
+      <w:r>
+        <w:t>ensure</w:t>
+      </w:r>
+      <w:r>
+        <w:t xml:space="preserve"> that the robot is place</w:t>
+      </w:r>
+      <w:r>
+        <w:t>d</w:t>
+      </w:r>
+      <w:r>
+        <w:t xml:space="preserve"> correctly around the structure, we can start sending our entry and target point</w:t>
+      </w:r>
+      <w:r>
+        <w:t>.</w:t>
       </w:r>
     </w:p>
     <w:p>
@@ -5463,17 +6806,41 @@
         <w:pStyle w:val="ListParagraph"/>
         <w:numPr>
           <w:ilvl w:val="0"/>
-          <w:numId w:val="23"/>
+          <w:numId w:val="31"/>
         </w:numPr>
-        <w:rPr>
-          <w:color w:val="FF0000"/>
-        </w:rPr>
-      </w:pPr>
-      <w:r>
-        <w:rPr>
-          <w:color w:val="FF0000"/>
-        </w:rPr>
-        <w:t>Check that end effector is at the entry point on Slicer</w:t>
+      </w:pPr>
+      <w:r>
+        <w:t>We go again to IGT in Slicer and click “Send” on the “Entry” point. We should now be able to see the robot’s end effector moving to the entry point in RVIZ (</w:t>
+      </w:r>
+      <w:r>
+        <w:fldChar w:fldCharType="begin"/>
+      </w:r>
+      <w:r>
+        <w:instrText xml:space="preserve"> REF _Ref41834055 \h </w:instrText>
+      </w:r>
+      <w:r>
+        <w:fldChar w:fldCharType="separate"/>
+      </w:r>
+      <w:r>
+        <w:t xml:space="preserve">Figure </w:t>
+      </w:r>
+      <w:r>
+        <w:rPr>
+          <w:noProof/>
+        </w:rPr>
+        <w:t>7</w:t>
+      </w:r>
+      <w:r>
+        <w:t>: Robot's end effector at entry point (RVIZ)</w:t>
+      </w:r>
+      <w:r>
+        <w:fldChar w:fldCharType="end"/>
+      </w:r>
+      <w:r>
+        <w:t>)</w:t>
+      </w:r>
+      <w:r>
+        <w:t>. The “Entry” point is loaded as a cyan marker.</w:t>
       </w:r>
     </w:p>
     <w:p>
@@ -5481,17 +6848,44 @@
         <w:pStyle w:val="ListParagraph"/>
         <w:numPr>
           <w:ilvl w:val="0"/>
-          <w:numId w:val="23"/>
+          <w:numId w:val="31"/>
         </w:numPr>
-        <w:rPr>
-          <w:color w:val="FF0000"/>
-        </w:rPr>
-      </w:pPr>
-      <w:r>
-        <w:rPr>
-          <w:color w:val="FF0000"/>
-        </w:rPr>
-        <w:t>Send Target and verify it moved to target point</w:t>
+      </w:pPr>
+      <w:r>
+        <w:t>At the same time, we can check the Slicer scene to confirm that the end effector is at the correct entry point. This is shown by the yellow background around the optimal entry position (</w:t>
+      </w:r>
+      <w:r>
+        <w:fldChar w:fldCharType="begin"/>
+      </w:r>
+      <w:r>
+        <w:instrText xml:space="preserve"> REF _Ref41834024 \h </w:instrText>
+      </w:r>
+      <w:r>
+        <w:fldChar w:fldCharType="separate"/>
+      </w:r>
+      <w:r>
+        <w:t xml:space="preserve">Figure </w:t>
+      </w:r>
+      <w:r>
+        <w:rPr>
+          <w:noProof/>
+        </w:rPr>
+        <w:t>2</w:t>
+      </w:r>
+      <w:r>
+        <w:t>: End effect</w:t>
+      </w:r>
+      <w:r>
+        <w:t>o</w:t>
+      </w:r>
+      <w:r>
+        <w:t>r at entry point (view 1)</w:t>
+      </w:r>
+      <w:r>
+        <w:fldChar w:fldCharType="end"/>
+      </w:r>
+      <w:r>
+        <w:t>)</w:t>
       </w:r>
     </w:p>
     <w:p>
@@ -5499,18 +6893,80 @@
         <w:pStyle w:val="ListParagraph"/>
         <w:numPr>
           <w:ilvl w:val="0"/>
-          <w:numId w:val="23"/>
+          <w:numId w:val="31"/>
         </w:numPr>
-        <w:rPr>
-          <w:color w:val="FF0000"/>
-        </w:rPr>
-      </w:pPr>
-      <w:r>
-        <w:rPr>
-          <w:color w:val="FF0000"/>
-        </w:rPr>
-        <w:lastRenderedPageBreak/>
-        <w:t>Check that end effector is at the target point on Slicer</w:t>
+      </w:pPr>
+      <w:r>
+        <w:t xml:space="preserve">We </w:t>
+      </w:r>
+      <w:r>
+        <w:t xml:space="preserve">then select the “Target” point </w:t>
+      </w:r>
+      <w:r>
+        <w:t xml:space="preserve">Slicer and </w:t>
+      </w:r>
+      <w:r>
+        <w:t xml:space="preserve">again </w:t>
+      </w:r>
+      <w:r>
+        <w:t xml:space="preserve">click “Send”. We should now see the robot’s end effector moving to the </w:t>
+      </w:r>
+      <w:r>
+        <w:t>target</w:t>
+      </w:r>
+      <w:r>
+        <w:t xml:space="preserve"> point</w:t>
+      </w:r>
+      <w:r>
+        <w:t xml:space="preserve"> from the entry point in a straight line (</w:t>
+      </w:r>
+      <w:r>
+        <w:fldChar w:fldCharType="begin"/>
+      </w:r>
+      <w:r>
+        <w:instrText xml:space="preserve"> REF _Ref41834061 \h </w:instrText>
+      </w:r>
+      <w:r>
+        <w:fldChar w:fldCharType="separate"/>
+      </w:r>
+      <w:r>
+        <w:t xml:space="preserve">Figure </w:t>
+      </w:r>
+      <w:r>
+        <w:rPr>
+          <w:noProof/>
+        </w:rPr>
+        <w:t>8</w:t>
+      </w:r>
+      <w:r>
+        <w:t>: Robot's end effector at target point (RVIZ)</w:t>
+      </w:r>
+      <w:r>
+        <w:fldChar w:fldCharType="end"/>
+      </w:r>
+      <w:r>
+        <w:t>)</w:t>
+      </w:r>
+      <w:r>
+        <w:t>.</w:t>
+      </w:r>
+      <w:r>
+        <w:t xml:space="preserve"> </w:t>
+      </w:r>
+      <w:r>
+        <w:t>The “</w:t>
+      </w:r>
+      <w:r>
+        <w:t>Target</w:t>
+      </w:r>
+      <w:r>
+        <w:t xml:space="preserve">” point is loaded as a </w:t>
+      </w:r>
+      <w:r>
+        <w:t>blue</w:t>
+      </w:r>
+      <w:r>
+        <w:t xml:space="preserve"> marker.</w:t>
       </w:r>
     </w:p>
     <w:p>
@@ -5518,43 +6974,78 @@
         <w:pStyle w:val="ListParagraph"/>
         <w:numPr>
           <w:ilvl w:val="0"/>
-          <w:numId w:val="23"/>
+          <w:numId w:val="31"/>
         </w:numPr>
-        <w:rPr>
-          <w:color w:val="FF0000"/>
-        </w:rPr>
-      </w:pPr>
-      <w:r>
-        <w:rPr>
-          <w:color w:val="FF0000"/>
-        </w:rPr>
-        <w:t>Done</w:t>
-      </w:r>
-    </w:p>
-    <w:p>
-      <w:pPr>
-        <w:pStyle w:val="ListParagraph"/>
-        <w:numPr>
-          <w:ilvl w:val="0"/>
-          <w:numId w:val="23"/>
-        </w:numPr>
-        <w:rPr>
-          <w:color w:val="FF0000"/>
-        </w:rPr>
-      </w:pPr>
-      <w:r>
-        <w:rPr>
-          <w:color w:val="FF0000"/>
-        </w:rPr>
-        <w:t>Mention that scene is available with everything in the repository and should be ready to run</w:t>
+      </w:pPr>
+      <w:r>
+        <w:t xml:space="preserve">At the same time, we can check the Slicer scene to confirm that the end effector is at the correct </w:t>
+      </w:r>
+      <w:r>
+        <w:t xml:space="preserve">target </w:t>
+      </w:r>
+      <w:r>
+        <w:t xml:space="preserve">point. This is shown by the yellow background around the optimal </w:t>
+      </w:r>
+      <w:r>
+        <w:t>target</w:t>
+      </w:r>
+      <w:r>
+        <w:t xml:space="preserve"> position </w:t>
+      </w:r>
+      <w:r>
+        <w:fldChar w:fldCharType="begin"/>
+      </w:r>
+      <w:r>
+        <w:instrText xml:space="preserve"> REF _Ref41834039 \h </w:instrText>
+      </w:r>
+      <w:r>
+        <w:fldChar w:fldCharType="separate"/>
+      </w:r>
+      <w:r>
+        <w:t xml:space="preserve">Figure </w:t>
+      </w:r>
+      <w:r>
+        <w:rPr>
+          <w:noProof/>
+        </w:rPr>
+        <w:t>4</w:t>
+      </w:r>
+      <w:r>
+        <w:t>: End effector at target point (view 1)</w:t>
+      </w:r>
+      <w:r>
+        <w:fldChar w:fldCharType="end"/>
+      </w:r>
+    </w:p>
+    <w:p>
+      <w:r>
+        <w:t>These should be all the steps required to perform the whole pipeline. Scenes of these steps and saved models can be found within the repository under the “models</w:t>
+      </w:r>
+      <w:r>
+        <w:t xml:space="preserve"> </w:t>
+      </w:r>
+      <w:r>
+        <w:t>and scenes” folders.</w:t>
       </w:r>
     </w:p>
     <w:p/>
+    <w:p/>
+    <w:p/>
+    <w:p/>
+    <w:p/>
+    <w:p/>
+    <w:p/>
+    <w:p/>
+    <w:p/>
+    <w:p/>
+    <w:p/>
+    <w:p/>
     <w:p>
       <w:pPr>
         <w:pStyle w:val="Heading1"/>
       </w:pPr>
       <w:r>
+        <w:lastRenderedPageBreak/>
         <w:t>Conclusions</w:t>
       </w:r>
     </w:p>
@@ -5568,7 +7059,30 @@
     </w:p>
     <w:p>
       <w:r>
-        <w:t>Through this project, we managed to correctly calculate the best trajectory that avoids critical structures based on the length, angle and distance from critical structures. This is achieved by employing various image processing techniques that optimise the traversal between points within large data structures using packages such as VTK, numpy and Slicer. Furthermore, we describe and set up a connection between Slicer 3D and ROS in order to perform the operation. Using the move_it package, we successfully command a robot and transfer points and information between Slicer and ROS. We’ve also learned how to create a custom RobotModel even though we use the one provided by move_it for simplicity.</w:t>
+        <w:t>Through this project, we managed to correctly calculate the best trajectory that avoids critical structures based on the length, angle and distance from critical structures. This is achieved by employing various image processing techniques that optimise the traversal between points within large data structures using packages such as VTK, numpy and Slicer. Furthermore, we describe and set up a connection between Slicer 3D and ROS in order to perform the operation. Using the move_it</w:t>
+      </w:r>
+      <w:r>
+        <w:t xml:space="preserve"> and igtl_bridge</w:t>
+      </w:r>
+      <w:r>
+        <w:t xml:space="preserve"> package</w:t>
+      </w:r>
+      <w:r>
+        <w:t>s</w:t>
+      </w:r>
+      <w:r>
+        <w:t xml:space="preserve">, we successfully command a robot and transfer points and information between Slicer and ROS. We’ve also learned how to create a custom RobotModel even though we use the one provided by </w:t>
+      </w:r>
+      <w:r>
+        <w:t>ismr19_</w:t>
+      </w:r>
+      <w:r>
+        <w:t>moveit for simplicity.</w:t>
+      </w:r>
+    </w:p>
+    <w:p>
+      <w:r>
+        <w:t>Finally, we learned how to calibrate models between different workspaces (Slicer and ROS) and how to set up markers in RVIZ to demonstrate the entry and target points and load cortex as an object in the scene.</w:t>
       </w:r>
     </w:p>
     <w:p>
@@ -5607,7 +7121,10 @@
     </w:p>
     <w:p>
       <w:r>
-        <w:t xml:space="preserve">Here we could have designed a simpler robot whose sole purpose was to perform brain surgery (which includes a needle for example) instead of using a more generalised robot </w:t>
+        <w:t>The chosen robot was appropriate as it includes a needle and is specialised for our task at hand.</w:t>
+      </w:r>
+      <w:r>
+        <w:t xml:space="preserve"> The robot is part of an open source project found on Github for a workshop meant to demonstrate a connection between Slicer and ROS [4]</w:t>
       </w:r>
     </w:p>
     <w:p>
@@ -5641,28 +7158,20 @@
         <w:pStyle w:val="Heading3"/>
       </w:pPr>
       <w:r>
+        <w:t>Overall</w:t>
+      </w:r>
+    </w:p>
+    <w:p>
+      <w:r>
+        <w:t xml:space="preserve">As mentioned above, while everything works and the pipeline is complete, we could have automated some of the manual parts (such as the calibration and sending points to ROS). </w:t>
+      </w:r>
+      <w:r>
         <w:lastRenderedPageBreak/>
-        <w:t>Slicer</w:t>
-      </w:r>
-    </w:p>
-    <w:p>
-      <w:r>
-        <w:t>Here we could have created a model (i.e. an .stl file) of the robot that can be loaded in Slicer in order to better visualise how the robot moves during the operation instead of simply looking at where the end effector goes.</w:t>
-      </w:r>
-    </w:p>
-    <w:p>
-      <w:pPr>
-        <w:pStyle w:val="Heading3"/>
-      </w:pPr>
-      <w:r>
-        <w:t>Overall</w:t>
-      </w:r>
-    </w:p>
-    <w:p>
-      <w:r>
-        <w:t>As mentioned above, while everything works and the pipeline is complete, we could have automated some of the manual parts (such as the calibration and sending points to ROS). Although, perhaps it is better this way as if it was a real case scenario, we would have to oversee each step individually in order to make sure everything is done safely.</w:t>
-      </w:r>
-    </w:p>
+        <w:t>Although, perhaps it is better this way as if it was a real case scenario, we would have to oversee each step individually in order to make sure everything is done safely.</w:t>
+      </w:r>
+    </w:p>
+    <w:p/>
+    <w:p/>
     <w:p>
       <w:pPr>
         <w:pStyle w:val="Heading1"/>
@@ -5752,8 +7261,73 @@
       <w:r>
         <w:fldChar w:fldCharType="end"/>
       </w:r>
-    </w:p>
-    <w:p/>
+      <w:r>
+        <w:t>[</w:t>
+      </w:r>
+      <w:r>
+        <w:t>2</w:t>
+      </w:r>
+      <w:r>
+        <w:t>]</w:t>
+      </w:r>
+      <w:r>
+        <w:tab/>
+        <w:t xml:space="preserve">A. Mohammed, L. Wang, and R. X. Gao, “Integrated image processing and path planning for robotic sketching,” </w:t>
+      </w:r>
+      <w:r>
+        <w:rPr>
+          <w:i/>
+          <w:iCs/>
+        </w:rPr>
+        <w:t>Procedia CIRP</w:t>
+      </w:r>
+      <w:r>
+        <w:t>, vol. 12, pp. 199–204, 2013, doi: 10.1016/j.procir.2013.09.035.</w:t>
+      </w:r>
+    </w:p>
+    <w:p>
+      <w:r>
+        <w:t>[</w:t>
+      </w:r>
+      <w:r>
+        <w:t>3</w:t>
+      </w:r>
+      <w:r>
+        <w:t>]</w:t>
+      </w:r>
+      <w:r>
+        <w:tab/>
+        <w:t xml:space="preserve">A. Norouzi </w:t>
+      </w:r>
+      <w:r>
+        <w:rPr>
+          <w:i/>
+          <w:iCs/>
+        </w:rPr>
+        <w:t>et al.</w:t>
+      </w:r>
+      <w:r>
+        <w:t xml:space="preserve">, “Medical image segmentation methods, algorithms, and applications,” </w:t>
+      </w:r>
+      <w:r>
+        <w:rPr>
+          <w:i/>
+          <w:iCs/>
+        </w:rPr>
+        <w:t>IETE Tech. Rev. (Institution Electron. Telecommun. Eng. India)</w:t>
+      </w:r>
+      <w:r>
+        <w:t>, vol. 31, no. 3, pp. 199–213, 2014, doi: 10.1080/02564602.2014.906861.</w:t>
+      </w:r>
+    </w:p>
+    <w:p>
+      <w:r>
+        <w:t xml:space="preserve">[4] </w:t>
+      </w:r>
+      <w:r>
+        <w:t>https://github.com/rosmed/rosmed.github.io/wiki/ISMR2019</w:t>
+      </w:r>
+    </w:p>
     <w:p/>
     <w:p/>
     <w:p/>
@@ -5835,22 +7409,32 @@
       <w:pPr>
         <w:pStyle w:val="Caption"/>
       </w:pPr>
-      <w:bookmarkStart w:id="1" w:name="_Ref41834024"/>
+      <w:bookmarkStart w:id="4" w:name="_Ref41834024"/>
       <w:r>
         <w:t xml:space="preserve">Figure </w:t>
       </w:r>
-      <w:fldSimple w:instr=" SEQ Figure \* ARABIC ">
-        <w:r>
-          <w:rPr>
-            <w:noProof/>
-          </w:rPr>
-          <w:t>2</w:t>
-        </w:r>
-      </w:fldSimple>
+      <w:r>
+        <w:fldChar w:fldCharType="begin"/>
+      </w:r>
+      <w:r>
+        <w:instrText xml:space="preserve"> SEQ Figure \* ARABIC </w:instrText>
+      </w:r>
+      <w:r>
+        <w:fldChar w:fldCharType="separate"/>
+      </w:r>
+      <w:r>
+        <w:rPr>
+          <w:noProof/>
+        </w:rPr>
+        <w:t>2</w:t>
+      </w:r>
+      <w:r>
+        <w:fldChar w:fldCharType="end"/>
+      </w:r>
       <w:r>
         <w:t>: End effector at entry point (view 1)</w:t>
       </w:r>
-      <w:bookmarkEnd w:id="1"/>
+      <w:bookmarkEnd w:id="4"/>
     </w:p>
     <w:p>
       <w:pPr>
@@ -5914,22 +7498,32 @@
       <w:pPr>
         <w:pStyle w:val="Caption"/>
       </w:pPr>
-      <w:bookmarkStart w:id="2" w:name="_Ref41834033"/>
+      <w:bookmarkStart w:id="5" w:name="_Ref41834033"/>
       <w:r>
         <w:t xml:space="preserve">Figure </w:t>
       </w:r>
-      <w:fldSimple w:instr=" SEQ Figure \* ARABIC ">
-        <w:r>
-          <w:rPr>
-            <w:noProof/>
-          </w:rPr>
-          <w:t>3</w:t>
-        </w:r>
-      </w:fldSimple>
+      <w:r>
+        <w:fldChar w:fldCharType="begin"/>
+      </w:r>
+      <w:r>
+        <w:instrText xml:space="preserve"> SEQ Figure \* ARABIC </w:instrText>
+      </w:r>
+      <w:r>
+        <w:fldChar w:fldCharType="separate"/>
+      </w:r>
+      <w:r>
+        <w:rPr>
+          <w:noProof/>
+        </w:rPr>
+        <w:t>3</w:t>
+      </w:r>
+      <w:r>
+        <w:fldChar w:fldCharType="end"/>
+      </w:r>
       <w:r>
         <w:t>: End effector at entry point (view 2)</w:t>
       </w:r>
-      <w:bookmarkEnd w:id="2"/>
+      <w:bookmarkEnd w:id="5"/>
     </w:p>
     <w:p>
       <w:pPr>
@@ -5994,22 +7588,32 @@
       <w:pPr>
         <w:pStyle w:val="Caption"/>
       </w:pPr>
-      <w:bookmarkStart w:id="3" w:name="_Ref41834039"/>
+      <w:bookmarkStart w:id="6" w:name="_Ref41834039"/>
       <w:r>
         <w:t xml:space="preserve">Figure </w:t>
       </w:r>
-      <w:fldSimple w:instr=" SEQ Figure \* ARABIC ">
-        <w:r>
-          <w:rPr>
-            <w:noProof/>
-          </w:rPr>
-          <w:t>4</w:t>
-        </w:r>
-      </w:fldSimple>
+      <w:r>
+        <w:fldChar w:fldCharType="begin"/>
+      </w:r>
+      <w:r>
+        <w:instrText xml:space="preserve"> SEQ Figure \* ARABIC </w:instrText>
+      </w:r>
+      <w:r>
+        <w:fldChar w:fldCharType="separate"/>
+      </w:r>
+      <w:r>
+        <w:rPr>
+          <w:noProof/>
+        </w:rPr>
+        <w:t>4</w:t>
+      </w:r>
+      <w:r>
+        <w:fldChar w:fldCharType="end"/>
+      </w:r>
       <w:r>
         <w:t>: End effector at target point (view 1)</w:t>
       </w:r>
-      <w:bookmarkEnd w:id="3"/>
+      <w:bookmarkEnd w:id="6"/>
     </w:p>
     <w:p>
       <w:pPr>
@@ -6073,22 +7677,32 @@
       <w:pPr>
         <w:pStyle w:val="Caption"/>
       </w:pPr>
-      <w:bookmarkStart w:id="4" w:name="_Ref41834040"/>
+      <w:bookmarkStart w:id="7" w:name="_Ref41834040"/>
       <w:r>
         <w:t xml:space="preserve">Figure </w:t>
       </w:r>
-      <w:fldSimple w:instr=" SEQ Figure \* ARABIC ">
-        <w:r>
-          <w:rPr>
-            <w:noProof/>
-          </w:rPr>
-          <w:t>5</w:t>
-        </w:r>
-      </w:fldSimple>
+      <w:r>
+        <w:fldChar w:fldCharType="begin"/>
+      </w:r>
+      <w:r>
+        <w:instrText xml:space="preserve"> SEQ Figure \* ARABIC </w:instrText>
+      </w:r>
+      <w:r>
+        <w:fldChar w:fldCharType="separate"/>
+      </w:r>
+      <w:r>
+        <w:rPr>
+          <w:noProof/>
+        </w:rPr>
+        <w:t>5</w:t>
+      </w:r>
+      <w:r>
+        <w:fldChar w:fldCharType="end"/>
+      </w:r>
       <w:r>
         <w:t>: End effector at target point (view 2)</w:t>
       </w:r>
-      <w:bookmarkEnd w:id="4"/>
+      <w:bookmarkEnd w:id="7"/>
     </w:p>
     <w:p>
       <w:pPr>
@@ -6153,22 +7767,32 @@
       <w:pPr>
         <w:pStyle w:val="Caption"/>
       </w:pPr>
-      <w:bookmarkStart w:id="5" w:name="_Ref41834049"/>
+      <w:bookmarkStart w:id="8" w:name="_Ref41834049"/>
       <w:r>
         <w:t xml:space="preserve">Figure </w:t>
       </w:r>
-      <w:fldSimple w:instr=" SEQ Figure \* ARABIC ">
-        <w:r>
-          <w:rPr>
-            <w:noProof/>
-          </w:rPr>
-          <w:t>6</w:t>
-        </w:r>
-      </w:fldSimple>
+      <w:r>
+        <w:fldChar w:fldCharType="begin"/>
+      </w:r>
+      <w:r>
+        <w:instrText xml:space="preserve"> SEQ Figure \* ARABIC </w:instrText>
+      </w:r>
+      <w:r>
+        <w:fldChar w:fldCharType="separate"/>
+      </w:r>
+      <w:r>
+        <w:rPr>
+          <w:noProof/>
+        </w:rPr>
+        <w:t>6</w:t>
+      </w:r>
+      <w:r>
+        <w:fldChar w:fldCharType="end"/>
+      </w:r>
       <w:r>
         <w:t>: Robot at default position (RVIZ)</w:t>
       </w:r>
-      <w:bookmarkEnd w:id="5"/>
+      <w:bookmarkEnd w:id="8"/>
     </w:p>
     <w:p>
       <w:pPr>
@@ -6232,22 +7856,32 @@
       <w:pPr>
         <w:pStyle w:val="Caption"/>
       </w:pPr>
-      <w:bookmarkStart w:id="6" w:name="_Ref41834055"/>
+      <w:bookmarkStart w:id="9" w:name="_Ref41834055"/>
       <w:r>
         <w:t xml:space="preserve">Figure </w:t>
       </w:r>
-      <w:fldSimple w:instr=" SEQ Figure \* ARABIC ">
-        <w:r>
-          <w:rPr>
-            <w:noProof/>
-          </w:rPr>
-          <w:t>7</w:t>
-        </w:r>
-      </w:fldSimple>
+      <w:r>
+        <w:fldChar w:fldCharType="begin"/>
+      </w:r>
+      <w:r>
+        <w:instrText xml:space="preserve"> SEQ Figure \* ARABIC </w:instrText>
+      </w:r>
+      <w:r>
+        <w:fldChar w:fldCharType="separate"/>
+      </w:r>
+      <w:r>
+        <w:rPr>
+          <w:noProof/>
+        </w:rPr>
+        <w:t>7</w:t>
+      </w:r>
+      <w:r>
+        <w:fldChar w:fldCharType="end"/>
+      </w:r>
       <w:r>
         <w:t>: Robot's end effector at entry point (RVIZ)</w:t>
       </w:r>
-      <w:bookmarkEnd w:id="6"/>
+      <w:bookmarkEnd w:id="9"/>
     </w:p>
     <w:p>
       <w:pPr>
@@ -6312,22 +7946,32 @@
       <w:pPr>
         <w:pStyle w:val="Caption"/>
       </w:pPr>
-      <w:bookmarkStart w:id="7" w:name="_Ref41834061"/>
+      <w:bookmarkStart w:id="10" w:name="_Ref41834061"/>
       <w:r>
         <w:t xml:space="preserve">Figure </w:t>
       </w:r>
-      <w:fldSimple w:instr=" SEQ Figure \* ARABIC ">
-        <w:r>
-          <w:rPr>
-            <w:noProof/>
-          </w:rPr>
-          <w:t>8</w:t>
-        </w:r>
-      </w:fldSimple>
+      <w:r>
+        <w:fldChar w:fldCharType="begin"/>
+      </w:r>
+      <w:r>
+        <w:instrText xml:space="preserve"> SEQ Figure \* ARABIC </w:instrText>
+      </w:r>
+      <w:r>
+        <w:fldChar w:fldCharType="separate"/>
+      </w:r>
+      <w:r>
+        <w:rPr>
+          <w:noProof/>
+        </w:rPr>
+        <w:t>8</w:t>
+      </w:r>
+      <w:r>
+        <w:fldChar w:fldCharType="end"/>
+      </w:r>
       <w:r>
         <w:t>: Robot's end effector at target point (RVIZ)</w:t>
       </w:r>
-      <w:bookmarkEnd w:id="7"/>
+      <w:bookmarkEnd w:id="10"/>
     </w:p>
     <w:p>
       <w:pPr>
@@ -6391,22 +8035,32 @@
       <w:pPr>
         <w:pStyle w:val="Caption"/>
       </w:pPr>
-      <w:bookmarkStart w:id="8" w:name="_Ref41834065"/>
+      <w:bookmarkStart w:id="11" w:name="_Ref41834065"/>
       <w:r>
         <w:t xml:space="preserve">Figure </w:t>
       </w:r>
-      <w:fldSimple w:instr=" SEQ Figure \* ARABIC ">
-        <w:r>
-          <w:rPr>
-            <w:noProof/>
-          </w:rPr>
-          <w:t>9</w:t>
-        </w:r>
-      </w:fldSimple>
+      <w:r>
+        <w:fldChar w:fldCharType="begin"/>
+      </w:r>
+      <w:r>
+        <w:instrText xml:space="preserve"> SEQ Figure \* ARABIC </w:instrText>
+      </w:r>
+      <w:r>
+        <w:fldChar w:fldCharType="separate"/>
+      </w:r>
+      <w:r>
+        <w:rPr>
+          <w:noProof/>
+        </w:rPr>
+        <w:t>9</w:t>
+      </w:r>
+      <w:r>
+        <w:fldChar w:fldCharType="end"/>
+      </w:r>
       <w:r>
         <w:t>: Robot's end effector at a random point (RVIZ)</w:t>
       </w:r>
-      <w:bookmarkEnd w:id="8"/>
+      <w:bookmarkEnd w:id="11"/>
     </w:p>
     <w:p>
       <w:pPr>
@@ -6471,25 +8125,124 @@
       <w:pPr>
         <w:pStyle w:val="Caption"/>
       </w:pPr>
-      <w:bookmarkStart w:id="9" w:name="_Ref41834069"/>
+      <w:bookmarkStart w:id="12" w:name="_Ref41834069"/>
       <w:r>
         <w:t xml:space="preserve">Figure </w:t>
       </w:r>
-      <w:fldSimple w:instr=" SEQ Figure \* ARABIC ">
-        <w:r>
-          <w:rPr>
-            <w:noProof/>
-          </w:rPr>
-          <w:t>10</w:t>
-        </w:r>
-      </w:fldSimple>
+      <w:r>
+        <w:fldChar w:fldCharType="begin"/>
+      </w:r>
+      <w:r>
+        <w:instrText xml:space="preserve"> SEQ Figure \* ARABIC </w:instrText>
+      </w:r>
+      <w:r>
+        <w:fldChar w:fldCharType="separate"/>
+      </w:r>
+      <w:r>
+        <w:rPr>
+          <w:noProof/>
+        </w:rPr>
+        <w:t>10</w:t>
+      </w:r>
+      <w:r>
+        <w:fldChar w:fldCharType="end"/>
+      </w:r>
       <w:r>
         <w:t>: Invalid position sent to ROS</w:t>
       </w:r>
-      <w:bookmarkEnd w:id="9"/>
+      <w:bookmarkEnd w:id="12"/>
+    </w:p>
+    <w:p>
+      <w:pPr>
+        <w:keepNext/>
+      </w:pPr>
+      <w:r>
+        <w:rPr>
+          <w:noProof/>
+        </w:rPr>
+        <w:drawing>
+          <wp:inline distT="0" distB="0" distL="0" distR="0" wp14:anchorId="110B2B97" wp14:editId="3E12404B">
+            <wp:extent cx="5719445" cy="3994150"/>
+            <wp:effectExtent l="0" t="0" r="0" b="6350"/>
+            <wp:docPr id="12" name="Picture 12"/>
+            <wp:cNvGraphicFramePr>
+              <a:graphicFrameLocks xmlns:a="http://schemas.openxmlformats.org/drawingml/2006/main" noChangeAspect="1"/>
+            </wp:cNvGraphicFramePr>
+            <a:graphic xmlns:a="http://schemas.openxmlformats.org/drawingml/2006/main">
+              <a:graphicData uri="http://schemas.openxmlformats.org/drawingml/2006/picture">
+                <pic:pic xmlns:pic="http://schemas.openxmlformats.org/drawingml/2006/picture">
+                  <pic:nvPicPr>
+                    <pic:cNvPr id="0" name="Picture 1"/>
+                    <pic:cNvPicPr>
+                      <a:picLocks noChangeAspect="1" noChangeArrowheads="1"/>
+                    </pic:cNvPicPr>
+                  </pic:nvPicPr>
+                  <pic:blipFill>
+                    <a:blip r:embed="rId21" cstate="print">
+                      <a:extLst>
+                        <a:ext uri="{28A0092B-C50C-407E-A947-70E740481C1C}">
+                          <a14:useLocalDpi xmlns:a14="http://schemas.microsoft.com/office/drawing/2010/main" val="0"/>
+                        </a:ext>
+                      </a:extLst>
+                    </a:blip>
+                    <a:srcRect/>
+                    <a:stretch>
+                      <a:fillRect/>
+                    </a:stretch>
+                  </pic:blipFill>
+                  <pic:spPr bwMode="auto">
+                    <a:xfrm>
+                      <a:off x="0" y="0"/>
+                      <a:ext cx="5719445" cy="3994150"/>
+                    </a:xfrm>
+                    <a:prstGeom prst="rect">
+                      <a:avLst/>
+                    </a:prstGeom>
+                    <a:noFill/>
+                    <a:ln>
+                      <a:noFill/>
+                    </a:ln>
+                  </pic:spPr>
+                </pic:pic>
+              </a:graphicData>
+            </a:graphic>
+          </wp:inline>
+        </w:drawing>
+      </w:r>
+    </w:p>
+    <w:p>
+      <w:pPr>
+        <w:pStyle w:val="Caption"/>
+      </w:pPr>
+      <w:bookmarkStart w:id="13" w:name="_Ref41840717"/>
+      <w:r>
+        <w:t xml:space="preserve">Figure </w:t>
+      </w:r>
+      <w:r>
+        <w:fldChar w:fldCharType="begin"/>
+      </w:r>
+      <w:r>
+        <w:instrText xml:space="preserve"> SEQ Figure \* ARABIC </w:instrText>
+      </w:r>
+      <w:r>
+        <w:fldChar w:fldCharType="separate"/>
+      </w:r>
+      <w:r>
+        <w:rPr>
+          <w:noProof/>
+        </w:rPr>
+        <w:t>11</w:t>
+      </w:r>
+      <w:r>
+        <w:fldChar w:fldCharType="end"/>
+      </w:r>
+      <w:r>
+        <w:t>: Slicer with models loaded</w:t>
+      </w:r>
+      <w:bookmarkEnd w:id="13"/>
     </w:p>
     <w:sectPr>
-      <w:headerReference w:type="default" r:id="rId21"/>
+      <w:headerReference w:type="default" r:id="rId22"/>
       <w:pgSz w:w="11906" w:h="16838"/>
       <w:pgMar w:top="1440" w:right="1440" w:bottom="1440" w:left="1440" w:header="708" w:footer="0" w:gutter="0"/>
       <w:cols w:space="720"/>
@@ -6691,6 +8444,92 @@
     </w:lvl>
   </w:abstractNum>
   <w:abstractNum w:abstractNumId="2" w15:restartNumberingAfterBreak="0">
+    <w:nsid w:val="03AA421F"/>
+    <w:multiLevelType w:val="hybridMultilevel"/>
+    <w:tmpl w:val="4BE62142"/>
+    <w:lvl w:ilvl="0" w:tplc="0809000F">
+      <w:start w:val="1"/>
+      <w:numFmt w:val="decimal"/>
+      <w:lvlText w:val="%1."/>
+      <w:lvlJc w:val="left"/>
+      <w:pPr>
+        <w:ind w:left="720" w:hanging="360"/>
+      </w:pPr>
+    </w:lvl>
+    <w:lvl w:ilvl="1" w:tplc="08090019" w:tentative="1">
+      <w:start w:val="1"/>
+      <w:numFmt w:val="lowerLetter"/>
+      <w:lvlText w:val="%2."/>
+      <w:lvlJc w:val="left"/>
+      <w:pPr>
+        <w:ind w:left="1440" w:hanging="360"/>
+      </w:pPr>
+    </w:lvl>
+    <w:lvl w:ilvl="2" w:tplc="0809001B" w:tentative="1">
+      <w:start w:val="1"/>
+      <w:numFmt w:val="lowerRoman"/>
+      <w:lvlText w:val="%3."/>
+      <w:lvlJc w:val="right"/>
+      <w:pPr>
+        <w:ind w:left="2160" w:hanging="180"/>
+      </w:pPr>
+    </w:lvl>
+    <w:lvl w:ilvl="3" w:tplc="0809000F" w:tentative="1">
+      <w:start w:val="1"/>
+      <w:numFmt w:val="decimal"/>
+      <w:lvlText w:val="%4."/>
+      <w:lvlJc w:val="left"/>
+      <w:pPr>
+        <w:ind w:left="2880" w:hanging="360"/>
+      </w:pPr>
+    </w:lvl>
+    <w:lvl w:ilvl="4" w:tplc="08090019" w:tentative="1">
+      <w:start w:val="1"/>
+      <w:numFmt w:val="lowerLetter"/>
+      <w:lvlText w:val="%5."/>
+      <w:lvlJc w:val="left"/>
+      <w:pPr>
+        <w:ind w:left="3600" w:hanging="360"/>
+      </w:pPr>
+    </w:lvl>
+    <w:lvl w:ilvl="5" w:tplc="0809001B" w:tentative="1">
+      <w:start w:val="1"/>
+      <w:numFmt w:val="lowerRoman"/>
+      <w:lvlText w:val="%6."/>
+      <w:lvlJc w:val="right"/>
+      <w:pPr>
+        <w:ind w:left="4320" w:hanging="180"/>
+      </w:pPr>
+    </w:lvl>
+    <w:lvl w:ilvl="6" w:tplc="0809000F" w:tentative="1">
+      <w:start w:val="1"/>
+      <w:numFmt w:val="decimal"/>
+      <w:lvlText w:val="%7."/>
+      <w:lvlJc w:val="left"/>
+      <w:pPr>
+        <w:ind w:left="5040" w:hanging="360"/>
+      </w:pPr>
+    </w:lvl>
+    <w:lvl w:ilvl="7" w:tplc="08090019" w:tentative="1">
+      <w:start w:val="1"/>
+      <w:numFmt w:val="lowerLetter"/>
+      <w:lvlText w:val="%8."/>
+      <w:lvlJc w:val="left"/>
+      <w:pPr>
+        <w:ind w:left="5760" w:hanging="360"/>
+      </w:pPr>
+    </w:lvl>
+    <w:lvl w:ilvl="8" w:tplc="0809001B" w:tentative="1">
+      <w:start w:val="1"/>
+      <w:numFmt w:val="lowerRoman"/>
+      <w:lvlText w:val="%9."/>
+      <w:lvlJc w:val="right"/>
+      <w:pPr>
+        <w:ind w:left="6480" w:hanging="180"/>
+      </w:pPr>
+    </w:lvl>
+  </w:abstractNum>
+  <w:abstractNum w:abstractNumId="3" w15:restartNumberingAfterBreak="0">
     <w:nsid w:val="04B16969"/>
     <w:multiLevelType w:val="hybridMultilevel"/>
     <w:tmpl w:val="FFD227ED"/>
@@ -6741,7 +8580,7 @@
       <w:lvlJc w:val="left"/>
     </w:lvl>
   </w:abstractNum>
-  <w:abstractNum w:abstractNumId="3" w15:restartNumberingAfterBreak="0">
+  <w:abstractNum w:abstractNumId="4" w15:restartNumberingAfterBreak="0">
     <w:nsid w:val="085A1871"/>
     <w:multiLevelType w:val="hybridMultilevel"/>
     <w:tmpl w:val="98521B12"/>
@@ -6854,7 +8693,7 @@
       </w:rPr>
     </w:lvl>
   </w:abstractNum>
-  <w:abstractNum w:abstractNumId="4" w15:restartNumberingAfterBreak="0">
+  <w:abstractNum w:abstractNumId="5" w15:restartNumberingAfterBreak="0">
     <w:nsid w:val="0D05316F"/>
     <w:multiLevelType w:val="hybridMultilevel"/>
     <w:tmpl w:val="5D563C36"/>
@@ -6940,7 +8779,7 @@
       </w:pPr>
     </w:lvl>
   </w:abstractNum>
-  <w:abstractNum w:abstractNumId="5" w15:restartNumberingAfterBreak="0">
+  <w:abstractNum w:abstractNumId="6" w15:restartNumberingAfterBreak="0">
     <w:nsid w:val="0DDF49B6"/>
     <w:multiLevelType w:val="hybridMultilevel"/>
     <w:tmpl w:val="A4000D3C"/>
@@ -7053,7 +8892,7 @@
       </w:rPr>
     </w:lvl>
   </w:abstractNum>
-  <w:abstractNum w:abstractNumId="6" w15:restartNumberingAfterBreak="0">
+  <w:abstractNum w:abstractNumId="7" w15:restartNumberingAfterBreak="0">
     <w:nsid w:val="147A4EB1"/>
     <w:multiLevelType w:val="hybridMultilevel"/>
     <w:tmpl w:val="D7289E44"/>
@@ -7142,7 +8981,7 @@
       </w:pPr>
     </w:lvl>
   </w:abstractNum>
-  <w:abstractNum w:abstractNumId="7" w15:restartNumberingAfterBreak="0">
+  <w:abstractNum w:abstractNumId="8" w15:restartNumberingAfterBreak="0">
     <w:nsid w:val="17D50B64"/>
     <w:multiLevelType w:val="hybridMultilevel"/>
     <w:tmpl w:val="7CCE5DF6"/>
@@ -7255,7 +9094,7 @@
       </w:rPr>
     </w:lvl>
   </w:abstractNum>
-  <w:abstractNum w:abstractNumId="8" w15:restartNumberingAfterBreak="0">
+  <w:abstractNum w:abstractNumId="9" w15:restartNumberingAfterBreak="0">
     <w:nsid w:val="1D34CD85"/>
     <w:multiLevelType w:val="hybridMultilevel"/>
     <w:tmpl w:val="189C4CCF"/>
@@ -7306,7 +9145,7 @@
       <w:lvlJc w:val="left"/>
     </w:lvl>
   </w:abstractNum>
-  <w:abstractNum w:abstractNumId="9" w15:restartNumberingAfterBreak="0">
+  <w:abstractNum w:abstractNumId="10" w15:restartNumberingAfterBreak="0">
     <w:nsid w:val="1DAF7663"/>
     <w:multiLevelType w:val="hybridMultilevel"/>
     <w:tmpl w:val="088056D6"/>
@@ -7419,7 +9258,7 @@
       </w:rPr>
     </w:lvl>
   </w:abstractNum>
-  <w:abstractNum w:abstractNumId="10" w15:restartNumberingAfterBreak="0">
+  <w:abstractNum w:abstractNumId="11" w15:restartNumberingAfterBreak="0">
     <w:nsid w:val="1EC92B93"/>
     <w:multiLevelType w:val="hybridMultilevel"/>
     <w:tmpl w:val="C7220E32"/>
@@ -7532,7 +9371,7 @@
       </w:rPr>
     </w:lvl>
   </w:abstractNum>
-  <w:abstractNum w:abstractNumId="11" w15:restartNumberingAfterBreak="0">
+  <w:abstractNum w:abstractNumId="12" w15:restartNumberingAfterBreak="0">
     <w:nsid w:val="224435CF"/>
     <w:multiLevelType w:val="hybridMultilevel"/>
     <w:tmpl w:val="277E5612"/>
@@ -7618,7 +9457,7 @@
       </w:pPr>
     </w:lvl>
   </w:abstractNum>
-  <w:abstractNum w:abstractNumId="12" w15:restartNumberingAfterBreak="0">
+  <w:abstractNum w:abstractNumId="13" w15:restartNumberingAfterBreak="0">
     <w:nsid w:val="24905026"/>
     <w:multiLevelType w:val="hybridMultilevel"/>
     <w:tmpl w:val="30CA1B8A"/>
@@ -7731,7 +9570,7 @@
       </w:rPr>
     </w:lvl>
   </w:abstractNum>
-  <w:abstractNum w:abstractNumId="13" w15:restartNumberingAfterBreak="0">
+  <w:abstractNum w:abstractNumId="14" w15:restartNumberingAfterBreak="0">
     <w:nsid w:val="292F2585"/>
     <w:multiLevelType w:val="hybridMultilevel"/>
     <w:tmpl w:val="FFC4B11A"/>
@@ -7844,7 +9683,7 @@
       </w:rPr>
     </w:lvl>
   </w:abstractNum>
-  <w:abstractNum w:abstractNumId="14" w15:restartNumberingAfterBreak="0">
+  <w:abstractNum w:abstractNumId="15" w15:restartNumberingAfterBreak="0">
     <w:nsid w:val="296C5507"/>
     <w:multiLevelType w:val="hybridMultilevel"/>
     <w:tmpl w:val="F4EED428"/>
@@ -7933,7 +9772,7 @@
       </w:pPr>
     </w:lvl>
   </w:abstractNum>
-  <w:abstractNum w:abstractNumId="15" w15:restartNumberingAfterBreak="0">
+  <w:abstractNum w:abstractNumId="16" w15:restartNumberingAfterBreak="0">
     <w:nsid w:val="39006D5A"/>
     <w:multiLevelType w:val="hybridMultilevel"/>
     <w:tmpl w:val="BB403B24"/>
@@ -8046,7 +9885,179 @@
       </w:rPr>
     </w:lvl>
   </w:abstractNum>
-  <w:abstractNum w:abstractNumId="16" w15:restartNumberingAfterBreak="0">
+  <w:abstractNum w:abstractNumId="17" w15:restartNumberingAfterBreak="0">
+    <w:nsid w:val="39890D57"/>
+    <w:multiLevelType w:val="hybridMultilevel"/>
+    <w:tmpl w:val="EFBA3150"/>
+    <w:lvl w:ilvl="0" w:tplc="0809000F">
+      <w:start w:val="1"/>
+      <w:numFmt w:val="decimal"/>
+      <w:lvlText w:val="%1."/>
+      <w:lvlJc w:val="left"/>
+      <w:pPr>
+        <w:ind w:left="720" w:hanging="360"/>
+      </w:pPr>
+    </w:lvl>
+    <w:lvl w:ilvl="1" w:tplc="08090019" w:tentative="1">
+      <w:start w:val="1"/>
+      <w:numFmt w:val="lowerLetter"/>
+      <w:lvlText w:val="%2."/>
+      <w:lvlJc w:val="left"/>
+      <w:pPr>
+        <w:ind w:left="1440" w:hanging="360"/>
+      </w:pPr>
+    </w:lvl>
+    <w:lvl w:ilvl="2" w:tplc="0809001B" w:tentative="1">
+      <w:start w:val="1"/>
+      <w:numFmt w:val="lowerRoman"/>
+      <w:lvlText w:val="%3."/>
+      <w:lvlJc w:val="right"/>
+      <w:pPr>
+        <w:ind w:left="2160" w:hanging="180"/>
+      </w:pPr>
+    </w:lvl>
+    <w:lvl w:ilvl="3" w:tplc="0809000F" w:tentative="1">
+      <w:start w:val="1"/>
+      <w:numFmt w:val="decimal"/>
+      <w:lvlText w:val="%4."/>
+      <w:lvlJc w:val="left"/>
+      <w:pPr>
+        <w:ind w:left="2880" w:hanging="360"/>
+      </w:pPr>
+    </w:lvl>
+    <w:lvl w:ilvl="4" w:tplc="08090019" w:tentative="1">
+      <w:start w:val="1"/>
+      <w:numFmt w:val="lowerLetter"/>
+      <w:lvlText w:val="%5."/>
+      <w:lvlJc w:val="left"/>
+      <w:pPr>
+        <w:ind w:left="3600" w:hanging="360"/>
+      </w:pPr>
+    </w:lvl>
+    <w:lvl w:ilvl="5" w:tplc="0809001B" w:tentative="1">
+      <w:start w:val="1"/>
+      <w:numFmt w:val="lowerRoman"/>
+      <w:lvlText w:val="%6."/>
+      <w:lvlJc w:val="right"/>
+      <w:pPr>
+        <w:ind w:left="4320" w:hanging="180"/>
+      </w:pPr>
+    </w:lvl>
+    <w:lvl w:ilvl="6" w:tplc="0809000F" w:tentative="1">
+      <w:start w:val="1"/>
+      <w:numFmt w:val="decimal"/>
+      <w:lvlText w:val="%7."/>
+      <w:lvlJc w:val="left"/>
+      <w:pPr>
+        <w:ind w:left="5040" w:hanging="360"/>
+      </w:pPr>
+    </w:lvl>
+    <w:lvl w:ilvl="7" w:tplc="08090019" w:tentative="1">
+      <w:start w:val="1"/>
+      <w:numFmt w:val="lowerLetter"/>
+      <w:lvlText w:val="%8."/>
+      <w:lvlJc w:val="left"/>
+      <w:pPr>
+        <w:ind w:left="5760" w:hanging="360"/>
+      </w:pPr>
+    </w:lvl>
+    <w:lvl w:ilvl="8" w:tplc="0809001B" w:tentative="1">
+      <w:start w:val="1"/>
+      <w:numFmt w:val="lowerRoman"/>
+      <w:lvlText w:val="%9."/>
+      <w:lvlJc w:val="right"/>
+      <w:pPr>
+        <w:ind w:left="6480" w:hanging="180"/>
+      </w:pPr>
+    </w:lvl>
+  </w:abstractNum>
+  <w:abstractNum w:abstractNumId="18" w15:restartNumberingAfterBreak="0">
+    <w:nsid w:val="44093ED5"/>
+    <w:multiLevelType w:val="hybridMultilevel"/>
+    <w:tmpl w:val="744CE596"/>
+    <w:lvl w:ilvl="0" w:tplc="0809000F">
+      <w:start w:val="1"/>
+      <w:numFmt w:val="decimal"/>
+      <w:lvlText w:val="%1."/>
+      <w:lvlJc w:val="left"/>
+      <w:pPr>
+        <w:ind w:left="720" w:hanging="360"/>
+      </w:pPr>
+    </w:lvl>
+    <w:lvl w:ilvl="1" w:tplc="08090019" w:tentative="1">
+      <w:start w:val="1"/>
+      <w:numFmt w:val="lowerLetter"/>
+      <w:lvlText w:val="%2."/>
+      <w:lvlJc w:val="left"/>
+      <w:pPr>
+        <w:ind w:left="1440" w:hanging="360"/>
+      </w:pPr>
+    </w:lvl>
+    <w:lvl w:ilvl="2" w:tplc="0809001B" w:tentative="1">
+      <w:start w:val="1"/>
+      <w:numFmt w:val="lowerRoman"/>
+      <w:lvlText w:val="%3."/>
+      <w:lvlJc w:val="right"/>
+      <w:pPr>
+        <w:ind w:left="2160" w:hanging="180"/>
+      </w:pPr>
+    </w:lvl>
+    <w:lvl w:ilvl="3" w:tplc="0809000F" w:tentative="1">
+      <w:start w:val="1"/>
+      <w:numFmt w:val="decimal"/>
+      <w:lvlText w:val="%4."/>
+      <w:lvlJc w:val="left"/>
+      <w:pPr>
+        <w:ind w:left="2880" w:hanging="360"/>
+      </w:pPr>
+    </w:lvl>
+    <w:lvl w:ilvl="4" w:tplc="08090019" w:tentative="1">
+      <w:start w:val="1"/>
+      <w:numFmt w:val="lowerLetter"/>
+      <w:lvlText w:val="%5."/>
+      <w:lvlJc w:val="left"/>
+      <w:pPr>
+        <w:ind w:left="3600" w:hanging="360"/>
+      </w:pPr>
+    </w:lvl>
+    <w:lvl w:ilvl="5" w:tplc="0809001B" w:tentative="1">
+      <w:start w:val="1"/>
+      <w:numFmt w:val="lowerRoman"/>
+      <w:lvlText w:val="%6."/>
+      <w:lvlJc w:val="right"/>
+      <w:pPr>
+        <w:ind w:left="4320" w:hanging="180"/>
+      </w:pPr>
+    </w:lvl>
+    <w:lvl w:ilvl="6" w:tplc="0809000F" w:tentative="1">
+      <w:start w:val="1"/>
+      <w:numFmt w:val="decimal"/>
+      <w:lvlText w:val="%7."/>
+      <w:lvlJc w:val="left"/>
+      <w:pPr>
+        <w:ind w:left="5040" w:hanging="360"/>
+      </w:pPr>
+    </w:lvl>
+    <w:lvl w:ilvl="7" w:tplc="08090019" w:tentative="1">
+      <w:start w:val="1"/>
+      <w:numFmt w:val="lowerLetter"/>
+      <w:lvlText w:val="%8."/>
+      <w:lvlJc w:val="left"/>
+      <w:pPr>
+        <w:ind w:left="5760" w:hanging="360"/>
+      </w:pPr>
+    </w:lvl>
+    <w:lvl w:ilvl="8" w:tplc="0809001B" w:tentative="1">
+      <w:start w:val="1"/>
+      <w:numFmt w:val="lowerRoman"/>
+      <w:lvlText w:val="%9."/>
+      <w:lvlJc w:val="right"/>
+      <w:pPr>
+        <w:ind w:left="6480" w:hanging="180"/>
+      </w:pPr>
+    </w:lvl>
+  </w:abstractNum>
+  <w:abstractNum w:abstractNumId="19" w15:restartNumberingAfterBreak="0">
     <w:nsid w:val="46207BA4"/>
     <w:multiLevelType w:val="hybridMultilevel"/>
     <w:tmpl w:val="34FE8620"/>
@@ -8159,7 +10170,93 @@
       </w:rPr>
     </w:lvl>
   </w:abstractNum>
-  <w:abstractNum w:abstractNumId="17" w15:restartNumberingAfterBreak="0">
+  <w:abstractNum w:abstractNumId="20" w15:restartNumberingAfterBreak="0">
+    <w:nsid w:val="46D238FB"/>
+    <w:multiLevelType w:val="hybridMultilevel"/>
+    <w:tmpl w:val="82EC0336"/>
+    <w:lvl w:ilvl="0" w:tplc="0809000F">
+      <w:start w:val="1"/>
+      <w:numFmt w:val="decimal"/>
+      <w:lvlText w:val="%1."/>
+      <w:lvlJc w:val="left"/>
+      <w:pPr>
+        <w:ind w:left="720" w:hanging="360"/>
+      </w:pPr>
+    </w:lvl>
+    <w:lvl w:ilvl="1" w:tplc="08090019" w:tentative="1">
+      <w:start w:val="1"/>
+      <w:numFmt w:val="lowerLetter"/>
+      <w:lvlText w:val="%2."/>
+      <w:lvlJc w:val="left"/>
+      <w:pPr>
+        <w:ind w:left="1440" w:hanging="360"/>
+      </w:pPr>
+    </w:lvl>
+    <w:lvl w:ilvl="2" w:tplc="0809001B" w:tentative="1">
+      <w:start w:val="1"/>
+      <w:numFmt w:val="lowerRoman"/>
+      <w:lvlText w:val="%3."/>
+      <w:lvlJc w:val="right"/>
+      <w:pPr>
+        <w:ind w:left="2160" w:hanging="180"/>
+      </w:pPr>
+    </w:lvl>
+    <w:lvl w:ilvl="3" w:tplc="0809000F" w:tentative="1">
+      <w:start w:val="1"/>
+      <w:numFmt w:val="decimal"/>
+      <w:lvlText w:val="%4."/>
+      <w:lvlJc w:val="left"/>
+      <w:pPr>
+        <w:ind w:left="2880" w:hanging="360"/>
+      </w:pPr>
+    </w:lvl>
+    <w:lvl w:ilvl="4" w:tplc="08090019" w:tentative="1">
+      <w:start w:val="1"/>
+      <w:numFmt w:val="lowerLetter"/>
+      <w:lvlText w:val="%5."/>
+      <w:lvlJc w:val="left"/>
+      <w:pPr>
+        <w:ind w:left="3600" w:hanging="360"/>
+      </w:pPr>
+    </w:lvl>
+    <w:lvl w:ilvl="5" w:tplc="0809001B" w:tentative="1">
+      <w:start w:val="1"/>
+      <w:numFmt w:val="lowerRoman"/>
+      <w:lvlText w:val="%6."/>
+      <w:lvlJc w:val="right"/>
+      <w:pPr>
+        <w:ind w:left="4320" w:hanging="180"/>
+      </w:pPr>
+    </w:lvl>
+    <w:lvl w:ilvl="6" w:tplc="0809000F" w:tentative="1">
+      <w:start w:val="1"/>
+      <w:numFmt w:val="decimal"/>
+      <w:lvlText w:val="%7."/>
+      <w:lvlJc w:val="left"/>
+      <w:pPr>
+        <w:ind w:left="5040" w:hanging="360"/>
+      </w:pPr>
+    </w:lvl>
+    <w:lvl w:ilvl="7" w:tplc="08090019" w:tentative="1">
+      <w:start w:val="1"/>
+      <w:numFmt w:val="lowerLetter"/>
+      <w:lvlText w:val="%8."/>
+      <w:lvlJc w:val="left"/>
+      <w:pPr>
+        <w:ind w:left="5760" w:hanging="360"/>
+      </w:pPr>
+    </w:lvl>
+    <w:lvl w:ilvl="8" w:tplc="0809001B" w:tentative="1">
+      <w:start w:val="1"/>
+      <w:numFmt w:val="lowerRoman"/>
+      <w:lvlText w:val="%9."/>
+      <w:lvlJc w:val="right"/>
+      <w:pPr>
+        <w:ind w:left="6480" w:hanging="180"/>
+      </w:pPr>
+    </w:lvl>
+  </w:abstractNum>
+  <w:abstractNum w:abstractNumId="21" w15:restartNumberingAfterBreak="0">
     <w:nsid w:val="49A203ED"/>
     <w:multiLevelType w:val="hybridMultilevel"/>
     <w:tmpl w:val="A0EE534A"/>
@@ -8272,7 +10369,7 @@
       </w:rPr>
     </w:lvl>
   </w:abstractNum>
-  <w:abstractNum w:abstractNumId="18" w15:restartNumberingAfterBreak="0">
+  <w:abstractNum w:abstractNumId="22" w15:restartNumberingAfterBreak="0">
     <w:nsid w:val="4F9A031D"/>
     <w:multiLevelType w:val="hybridMultilevel"/>
     <w:tmpl w:val="4F606DC0"/>
@@ -8385,7 +10482,7 @@
       </w:rPr>
     </w:lvl>
   </w:abstractNum>
-  <w:abstractNum w:abstractNumId="19" w15:restartNumberingAfterBreak="0">
+  <w:abstractNum w:abstractNumId="23" w15:restartNumberingAfterBreak="0">
     <w:nsid w:val="503261A9"/>
     <w:multiLevelType w:val="hybridMultilevel"/>
     <w:tmpl w:val="959CFB72"/>
@@ -8498,7 +10595,7 @@
       </w:rPr>
     </w:lvl>
   </w:abstractNum>
-  <w:abstractNum w:abstractNumId="20" w15:restartNumberingAfterBreak="0">
+  <w:abstractNum w:abstractNumId="24" w15:restartNumberingAfterBreak="0">
     <w:nsid w:val="572B6774"/>
     <w:multiLevelType w:val="hybridMultilevel"/>
     <w:tmpl w:val="336C1748"/>
@@ -8584,7 +10681,7 @@
       </w:pPr>
     </w:lvl>
   </w:abstractNum>
-  <w:abstractNum w:abstractNumId="21" w15:restartNumberingAfterBreak="0">
+  <w:abstractNum w:abstractNumId="25" w15:restartNumberingAfterBreak="0">
     <w:nsid w:val="5BD67128"/>
     <w:multiLevelType w:val="hybridMultilevel"/>
     <w:tmpl w:val="D848E484"/>
@@ -8697,7 +10794,7 @@
       </w:rPr>
     </w:lvl>
   </w:abstractNum>
-  <w:abstractNum w:abstractNumId="22" w15:restartNumberingAfterBreak="0">
+  <w:abstractNum w:abstractNumId="26" w15:restartNumberingAfterBreak="0">
     <w:nsid w:val="600039A2"/>
     <w:multiLevelType w:val="hybridMultilevel"/>
     <w:tmpl w:val="8854AA06"/>
@@ -8810,7 +10907,7 @@
       </w:rPr>
     </w:lvl>
   </w:abstractNum>
-  <w:abstractNum w:abstractNumId="23" w15:restartNumberingAfterBreak="0">
+  <w:abstractNum w:abstractNumId="27" w15:restartNumberingAfterBreak="0">
     <w:nsid w:val="60EF6AC5"/>
     <w:multiLevelType w:val="hybridMultilevel"/>
     <w:tmpl w:val="BB0C4336"/>
@@ -8923,7 +11020,93 @@
       </w:rPr>
     </w:lvl>
   </w:abstractNum>
-  <w:abstractNum w:abstractNumId="24" w15:restartNumberingAfterBreak="0">
+  <w:abstractNum w:abstractNumId="28" w15:restartNumberingAfterBreak="0">
+    <w:nsid w:val="626F02B6"/>
+    <w:multiLevelType w:val="hybridMultilevel"/>
+    <w:tmpl w:val="4BE62142"/>
+    <w:lvl w:ilvl="0" w:tplc="0809000F">
+      <w:start w:val="1"/>
+      <w:numFmt w:val="decimal"/>
+      <w:lvlText w:val="%1."/>
+      <w:lvlJc w:val="left"/>
+      <w:pPr>
+        <w:ind w:left="720" w:hanging="360"/>
+      </w:pPr>
+    </w:lvl>
+    <w:lvl w:ilvl="1" w:tplc="08090019" w:tentative="1">
+      <w:start w:val="1"/>
+      <w:numFmt w:val="lowerLetter"/>
+      <w:lvlText w:val="%2."/>
+      <w:lvlJc w:val="left"/>
+      <w:pPr>
+        <w:ind w:left="1440" w:hanging="360"/>
+      </w:pPr>
+    </w:lvl>
+    <w:lvl w:ilvl="2" w:tplc="0809001B" w:tentative="1">
+      <w:start w:val="1"/>
+      <w:numFmt w:val="lowerRoman"/>
+      <w:lvlText w:val="%3."/>
+      <w:lvlJc w:val="right"/>
+      <w:pPr>
+        <w:ind w:left="2160" w:hanging="180"/>
+      </w:pPr>
+    </w:lvl>
+    <w:lvl w:ilvl="3" w:tplc="0809000F" w:tentative="1">
+      <w:start w:val="1"/>
+      <w:numFmt w:val="decimal"/>
+      <w:lvlText w:val="%4."/>
+      <w:lvlJc w:val="left"/>
+      <w:pPr>
+        <w:ind w:left="2880" w:hanging="360"/>
+      </w:pPr>
+    </w:lvl>
+    <w:lvl w:ilvl="4" w:tplc="08090019" w:tentative="1">
+      <w:start w:val="1"/>
+      <w:numFmt w:val="lowerLetter"/>
+      <w:lvlText w:val="%5."/>
+      <w:lvlJc w:val="left"/>
+      <w:pPr>
+        <w:ind w:left="3600" w:hanging="360"/>
+      </w:pPr>
+    </w:lvl>
+    <w:lvl w:ilvl="5" w:tplc="0809001B" w:tentative="1">
+      <w:start w:val="1"/>
+      <w:numFmt w:val="lowerRoman"/>
+      <w:lvlText w:val="%6."/>
+      <w:lvlJc w:val="right"/>
+      <w:pPr>
+        <w:ind w:left="4320" w:hanging="180"/>
+      </w:pPr>
+    </w:lvl>
+    <w:lvl w:ilvl="6" w:tplc="0809000F" w:tentative="1">
+      <w:start w:val="1"/>
+      <w:numFmt w:val="decimal"/>
+      <w:lvlText w:val="%7."/>
+      <w:lvlJc w:val="left"/>
+      <w:pPr>
+        <w:ind w:left="5040" w:hanging="360"/>
+      </w:pPr>
+    </w:lvl>
+    <w:lvl w:ilvl="7" w:tplc="08090019" w:tentative="1">
+      <w:start w:val="1"/>
+      <w:numFmt w:val="lowerLetter"/>
+      <w:lvlText w:val="%8."/>
+      <w:lvlJc w:val="left"/>
+      <w:pPr>
+        <w:ind w:left="5760" w:hanging="360"/>
+      </w:pPr>
+    </w:lvl>
+    <w:lvl w:ilvl="8" w:tplc="0809001B" w:tentative="1">
+      <w:start w:val="1"/>
+      <w:numFmt w:val="lowerRoman"/>
+      <w:lvlText w:val="%9."/>
+      <w:lvlJc w:val="right"/>
+      <w:pPr>
+        <w:ind w:left="6480" w:hanging="180"/>
+      </w:pPr>
+    </w:lvl>
+  </w:abstractNum>
+  <w:abstractNum w:abstractNumId="29" w15:restartNumberingAfterBreak="0">
     <w:nsid w:val="64277057"/>
     <w:multiLevelType w:val="hybridMultilevel"/>
     <w:tmpl w:val="0C8A7FC0"/>
@@ -9036,7 +11219,7 @@
       </w:rPr>
     </w:lvl>
   </w:abstractNum>
-  <w:abstractNum w:abstractNumId="25" w15:restartNumberingAfterBreak="0">
+  <w:abstractNum w:abstractNumId="30" w15:restartNumberingAfterBreak="0">
     <w:nsid w:val="66F46C1E"/>
     <w:multiLevelType w:val="hybridMultilevel"/>
     <w:tmpl w:val="FCA8829E"/>
@@ -9149,7 +11332,7 @@
       </w:rPr>
     </w:lvl>
   </w:abstractNum>
-  <w:abstractNum w:abstractNumId="26" w15:restartNumberingAfterBreak="0">
+  <w:abstractNum w:abstractNumId="31" w15:restartNumberingAfterBreak="0">
     <w:nsid w:val="675458AD"/>
     <w:multiLevelType w:val="hybridMultilevel"/>
     <w:tmpl w:val="6D8C226A"/>
@@ -9262,7 +11445,7 @@
       </w:rPr>
     </w:lvl>
   </w:abstractNum>
-  <w:abstractNum w:abstractNumId="27" w15:restartNumberingAfterBreak="0">
+  <w:abstractNum w:abstractNumId="32" w15:restartNumberingAfterBreak="0">
     <w:nsid w:val="690D6D36"/>
     <w:multiLevelType w:val="hybridMultilevel"/>
     <w:tmpl w:val="F968A20E"/>
@@ -9375,7 +11558,7 @@
       </w:rPr>
     </w:lvl>
   </w:abstractNum>
-  <w:abstractNum w:abstractNumId="28" w15:restartNumberingAfterBreak="0">
+  <w:abstractNum w:abstractNumId="33" w15:restartNumberingAfterBreak="0">
     <w:nsid w:val="6BF26664"/>
     <w:multiLevelType w:val="hybridMultilevel"/>
     <w:tmpl w:val="BF62A200"/>
@@ -9488,7 +11671,179 @@
       </w:rPr>
     </w:lvl>
   </w:abstractNum>
-  <w:abstractNum w:abstractNumId="29" w15:restartNumberingAfterBreak="0">
+  <w:abstractNum w:abstractNumId="34" w15:restartNumberingAfterBreak="0">
+    <w:nsid w:val="717B4441"/>
+    <w:multiLevelType w:val="hybridMultilevel"/>
+    <w:tmpl w:val="5A9A2BB6"/>
+    <w:lvl w:ilvl="0" w:tplc="0809000F">
+      <w:start w:val="1"/>
+      <w:numFmt w:val="decimal"/>
+      <w:lvlText w:val="%1."/>
+      <w:lvlJc w:val="left"/>
+      <w:pPr>
+        <w:ind w:left="720" w:hanging="360"/>
+      </w:pPr>
+    </w:lvl>
+    <w:lvl w:ilvl="1" w:tplc="08090019" w:tentative="1">
+      <w:start w:val="1"/>
+      <w:numFmt w:val="lowerLetter"/>
+      <w:lvlText w:val="%2."/>
+      <w:lvlJc w:val="left"/>
+      <w:pPr>
+        <w:ind w:left="1440" w:hanging="360"/>
+      </w:pPr>
+    </w:lvl>
+    <w:lvl w:ilvl="2" w:tplc="0809001B" w:tentative="1">
+      <w:start w:val="1"/>
+      <w:numFmt w:val="lowerRoman"/>
+      <w:lvlText w:val="%3."/>
+      <w:lvlJc w:val="right"/>
+      <w:pPr>
+        <w:ind w:left="2160" w:hanging="180"/>
+      </w:pPr>
+    </w:lvl>
+    <w:lvl w:ilvl="3" w:tplc="0809000F" w:tentative="1">
+      <w:start w:val="1"/>
+      <w:numFmt w:val="decimal"/>
+      <w:lvlText w:val="%4."/>
+      <w:lvlJc w:val="left"/>
+      <w:pPr>
+        <w:ind w:left="2880" w:hanging="360"/>
+      </w:pPr>
+    </w:lvl>
+    <w:lvl w:ilvl="4" w:tplc="08090019" w:tentative="1">
+      <w:start w:val="1"/>
+      <w:numFmt w:val="lowerLetter"/>
+      <w:lvlText w:val="%5."/>
+      <w:lvlJc w:val="left"/>
+      <w:pPr>
+        <w:ind w:left="3600" w:hanging="360"/>
+      </w:pPr>
+    </w:lvl>
+    <w:lvl w:ilvl="5" w:tplc="0809001B" w:tentative="1">
+      <w:start w:val="1"/>
+      <w:numFmt w:val="lowerRoman"/>
+      <w:lvlText w:val="%6."/>
+      <w:lvlJc w:val="right"/>
+      <w:pPr>
+        <w:ind w:left="4320" w:hanging="180"/>
+      </w:pPr>
+    </w:lvl>
+    <w:lvl w:ilvl="6" w:tplc="0809000F" w:tentative="1">
+      <w:start w:val="1"/>
+      <w:numFmt w:val="decimal"/>
+      <w:lvlText w:val="%7."/>
+      <w:lvlJc w:val="left"/>
+      <w:pPr>
+        <w:ind w:left="5040" w:hanging="360"/>
+      </w:pPr>
+    </w:lvl>
+    <w:lvl w:ilvl="7" w:tplc="08090019" w:tentative="1">
+      <w:start w:val="1"/>
+      <w:numFmt w:val="lowerLetter"/>
+      <w:lvlText w:val="%8."/>
+      <w:lvlJc w:val="left"/>
+      <w:pPr>
+        <w:ind w:left="5760" w:hanging="360"/>
+      </w:pPr>
+    </w:lvl>
+    <w:lvl w:ilvl="8" w:tplc="0809001B" w:tentative="1">
+      <w:start w:val="1"/>
+      <w:numFmt w:val="lowerRoman"/>
+      <w:lvlText w:val="%9."/>
+      <w:lvlJc w:val="right"/>
+      <w:pPr>
+        <w:ind w:left="6480" w:hanging="180"/>
+      </w:pPr>
+    </w:lvl>
+  </w:abstractNum>
+  <w:abstractNum w:abstractNumId="35" w15:restartNumberingAfterBreak="0">
+    <w:nsid w:val="7E5B3490"/>
+    <w:multiLevelType w:val="hybridMultilevel"/>
+    <w:tmpl w:val="74DEF3DA"/>
+    <w:lvl w:ilvl="0" w:tplc="0809000F">
+      <w:start w:val="1"/>
+      <w:numFmt w:val="decimal"/>
+      <w:lvlText w:val="%1."/>
+      <w:lvlJc w:val="left"/>
+      <w:pPr>
+        <w:ind w:left="720" w:hanging="360"/>
+      </w:pPr>
+    </w:lvl>
+    <w:lvl w:ilvl="1" w:tplc="08090019" w:tentative="1">
+      <w:start w:val="1"/>
+      <w:numFmt w:val="lowerLetter"/>
+      <w:lvlText w:val="%2."/>
+      <w:lvlJc w:val="left"/>
+      <w:pPr>
+        <w:ind w:left="1440" w:hanging="360"/>
+      </w:pPr>
+    </w:lvl>
+    <w:lvl w:ilvl="2" w:tplc="0809001B" w:tentative="1">
+      <w:start w:val="1"/>
+      <w:numFmt w:val="lowerRoman"/>
+      <w:lvlText w:val="%3."/>
+      <w:lvlJc w:val="right"/>
+      <w:pPr>
+        <w:ind w:left="2160" w:hanging="180"/>
+      </w:pPr>
+    </w:lvl>
+    <w:lvl w:ilvl="3" w:tplc="0809000F" w:tentative="1">
+      <w:start w:val="1"/>
+      <w:numFmt w:val="decimal"/>
+      <w:lvlText w:val="%4."/>
+      <w:lvlJc w:val="left"/>
+      <w:pPr>
+        <w:ind w:left="2880" w:hanging="360"/>
+      </w:pPr>
+    </w:lvl>
+    <w:lvl w:ilvl="4" w:tplc="08090019" w:tentative="1">
+      <w:start w:val="1"/>
+      <w:numFmt w:val="lowerLetter"/>
+      <w:lvlText w:val="%5."/>
+      <w:lvlJc w:val="left"/>
+      <w:pPr>
+        <w:ind w:left="3600" w:hanging="360"/>
+      </w:pPr>
+    </w:lvl>
+    <w:lvl w:ilvl="5" w:tplc="0809001B" w:tentative="1">
+      <w:start w:val="1"/>
+      <w:numFmt w:val="lowerRoman"/>
+      <w:lvlText w:val="%6."/>
+      <w:lvlJc w:val="right"/>
+      <w:pPr>
+        <w:ind w:left="4320" w:hanging="180"/>
+      </w:pPr>
+    </w:lvl>
+    <w:lvl w:ilvl="6" w:tplc="0809000F" w:tentative="1">
+      <w:start w:val="1"/>
+      <w:numFmt w:val="decimal"/>
+      <w:lvlText w:val="%7."/>
+      <w:lvlJc w:val="left"/>
+      <w:pPr>
+        <w:ind w:left="5040" w:hanging="360"/>
+      </w:pPr>
+    </w:lvl>
+    <w:lvl w:ilvl="7" w:tplc="08090019" w:tentative="1">
+      <w:start w:val="1"/>
+      <w:numFmt w:val="lowerLetter"/>
+      <w:lvlText w:val="%8."/>
+      <w:lvlJc w:val="left"/>
+      <w:pPr>
+        <w:ind w:left="5760" w:hanging="360"/>
+      </w:pPr>
+    </w:lvl>
+    <w:lvl w:ilvl="8" w:tplc="0809001B" w:tentative="1">
+      <w:start w:val="1"/>
+      <w:numFmt w:val="lowerRoman"/>
+      <w:lvlText w:val="%9."/>
+      <w:lvlJc w:val="right"/>
+      <w:pPr>
+        <w:ind w:left="6480" w:hanging="180"/>
+      </w:pPr>
+    </w:lvl>
+  </w:abstractNum>
+  <w:abstractNum w:abstractNumId="36" w15:restartNumberingAfterBreak="0">
     <w:nsid w:val="7FE2B3DE"/>
     <w:multiLevelType w:val="hybridMultilevel"/>
     <w:tmpl w:val="355A910A"/>
@@ -9540,94 +11895,115 @@
     </w:lvl>
   </w:abstractNum>
   <w:num w:numId="1">
-    <w:abstractNumId w:val="28"/>
+    <w:abstractNumId w:val="33"/>
   </w:num>
   <w:num w:numId="2">
+    <w:abstractNumId w:val="23"/>
+  </w:num>
+  <w:num w:numId="3">
+    <w:abstractNumId w:val="31"/>
+  </w:num>
+  <w:num w:numId="4">
     <w:abstractNumId w:val="19"/>
   </w:num>
-  <w:num w:numId="3">
-    <w:abstractNumId w:val="26"/>
-  </w:num>
-  <w:num w:numId="4">
-    <w:abstractNumId w:val="16"/>
-  </w:num>
   <w:num w:numId="5">
-    <w:abstractNumId w:val="24"/>
+    <w:abstractNumId w:val="29"/>
   </w:num>
   <w:num w:numId="6">
-    <w:abstractNumId w:val="3"/>
+    <w:abstractNumId w:val="4"/>
   </w:num>
   <w:num w:numId="7">
-    <w:abstractNumId w:val="8"/>
+    <w:abstractNumId w:val="9"/>
   </w:num>
   <w:num w:numId="8">
     <w:abstractNumId w:val="1"/>
   </w:num>
   <w:num w:numId="9">
-    <w:abstractNumId w:val="29"/>
+    <w:abstractNumId w:val="36"/>
   </w:num>
   <w:num w:numId="10">
     <w:abstractNumId w:val="0"/>
   </w:num>
   <w:num w:numId="11">
-    <w:abstractNumId w:val="2"/>
+    <w:abstractNumId w:val="3"/>
   </w:num>
   <w:num w:numId="12">
+    <w:abstractNumId w:val="24"/>
+  </w:num>
+  <w:num w:numId="13">
+    <w:abstractNumId w:val="7"/>
+  </w:num>
+  <w:num w:numId="14">
+    <w:abstractNumId w:val="8"/>
+  </w:num>
+  <w:num w:numId="15">
+    <w:abstractNumId w:val="32"/>
+  </w:num>
+  <w:num w:numId="16">
+    <w:abstractNumId w:val="13"/>
+  </w:num>
+  <w:num w:numId="17">
+    <w:abstractNumId w:val="26"/>
+  </w:num>
+  <w:num w:numId="18">
+    <w:abstractNumId w:val="22"/>
+  </w:num>
+  <w:num w:numId="19">
+    <w:abstractNumId w:val="30"/>
+  </w:num>
+  <w:num w:numId="20">
+    <w:abstractNumId w:val="27"/>
+  </w:num>
+  <w:num w:numId="21">
+    <w:abstractNumId w:val="25"/>
+  </w:num>
+  <w:num w:numId="22">
+    <w:abstractNumId w:val="6"/>
+  </w:num>
+  <w:num w:numId="23">
+    <w:abstractNumId w:val="15"/>
+  </w:num>
+  <w:num w:numId="24">
+    <w:abstractNumId w:val="16"/>
+  </w:num>
+  <w:num w:numId="25">
+    <w:abstractNumId w:val="14"/>
+  </w:num>
+  <w:num w:numId="26">
+    <w:abstractNumId w:val="10"/>
+  </w:num>
+  <w:num w:numId="27">
+    <w:abstractNumId w:val="21"/>
+  </w:num>
+  <w:num w:numId="28">
+    <w:abstractNumId w:val="5"/>
+  </w:num>
+  <w:num w:numId="29">
+    <w:abstractNumId w:val="12"/>
+  </w:num>
+  <w:num w:numId="30">
+    <w:abstractNumId w:val="11"/>
+  </w:num>
+  <w:num w:numId="31">
+    <w:abstractNumId w:val="17"/>
+  </w:num>
+  <w:num w:numId="32">
     <w:abstractNumId w:val="20"/>
   </w:num>
-  <w:num w:numId="13">
-    <w:abstractNumId w:val="6"/>
+  <w:num w:numId="33">
+    <w:abstractNumId w:val="35"/>
   </w:num>
-  <w:num w:numId="14">
-    <w:abstractNumId w:val="7"/>
-  </w:num>
-  <w:num w:numId="15">
-    <w:abstractNumId w:val="27"/>
-  </w:num>
-  <w:num w:numId="16">
-    <w:abstractNumId w:val="12"/>
-  </w:num>
-  <w:num w:numId="17">
-    <w:abstractNumId w:val="22"/>
-  </w:num>
-  <w:num w:numId="18">
+  <w:num w:numId="34">
     <w:abstractNumId w:val="18"/>
   </w:num>
-  <w:num w:numId="19">
-    <w:abstractNumId w:val="25"/>
+  <w:num w:numId="35">
+    <w:abstractNumId w:val="28"/>
   </w:num>
-  <w:num w:numId="20">
-    <w:abstractNumId w:val="23"/>
+  <w:num w:numId="36">
+    <w:abstractNumId w:val="34"/>
   </w:num>
-  <w:num w:numId="21">
-    <w:abstractNumId w:val="21"/>
-  </w:num>
-  <w:num w:numId="22">
-    <w:abstractNumId w:val="5"/>
-  </w:num>
-  <w:num w:numId="23">
-    <w:abstractNumId w:val="14"/>
-  </w:num>
-  <w:num w:numId="24">
-    <w:abstractNumId w:val="15"/>
-  </w:num>
-  <w:num w:numId="25">
-    <w:abstractNumId w:val="13"/>
-  </w:num>
-  <w:num w:numId="26">
-    <w:abstractNumId w:val="9"/>
-  </w:num>
-  <w:num w:numId="27">
-    <w:abstractNumId w:val="17"/>
-  </w:num>
-  <w:num w:numId="28">
-    <w:abstractNumId w:val="4"/>
-  </w:num>
-  <w:num w:numId="29">
-    <w:abstractNumId w:val="11"/>
-  </w:num>
-  <w:num w:numId="30">
-    <w:abstractNumId w:val="10"/>
+  <w:num w:numId="37">
+    <w:abstractNumId w:val="2"/>
   </w:num>
 </w:numbering>
 </file>
@@ -11058,7 +13434,7 @@
 </file>
 
 <file path=customXml/itemProps4.xml><?xml version="1.0" encoding="utf-8"?>
-<ds:datastoreItem xmlns:ds="http://schemas.openxmlformats.org/officeDocument/2006/customXml" ds:itemID="{EDEA9FA2-B6A8-49BE-8780-B5BA1D33424D}">
+<ds:datastoreItem xmlns:ds="http://schemas.openxmlformats.org/officeDocument/2006/customXml" ds:itemID="{87117017-A530-40EF-B8F2-4345FFFC53C8}">
   <ds:schemaRefs>
     <ds:schemaRef ds:uri="http://schemas.openxmlformats.org/officeDocument/2006/bibliography"/>
   </ds:schemaRefs>

</xml_diff>